<commit_message>
Agregando cases en el menu
</commit_message>
<xml_diff>
--- a/TrabajoPractico2/InformeTrabajoPractico2.docx
+++ b/TrabajoPractico2/InformeTrabajoPractico2.docx
@@ -86,6 +86,7 @@
     </w:p>
     <w:p>
       <w:pPr>
+        <w:jc w:val="both"/>
         <w:rPr>
           <w:rFonts w:ascii="Arial" w:hAnsi="Arial" w:cs="Arial"/>
           <w:sz w:val="20"/>
@@ -128,6 +129,15 @@
     </w:p>
     <w:sdt>
       <w:sdtPr>
+        <w:rPr>
+          <w:rFonts w:asciiTheme="minorHAnsi" w:eastAsiaTheme="minorHAnsi" w:hAnsiTheme="minorHAnsi" w:cstheme="minorBidi"/>
+          <w:color w:val="auto"/>
+          <w:kern w:val="2"/>
+          <w:sz w:val="22"/>
+          <w:szCs w:val="22"/>
+          <w:lang w:eastAsia="en-US"/>
+          <w14:ligatures w14:val="standardContextual"/>
+        </w:rPr>
         <w:id w:val="38396948"/>
         <w:docPartObj>
           <w:docPartGallery w:val="Table of Contents"/>
@@ -136,15 +146,8 @@
       </w:sdtPr>
       <w:sdtEndPr>
         <w:rPr>
-          <w:rFonts w:asciiTheme="minorHAnsi" w:eastAsiaTheme="minorHAnsi" w:hAnsiTheme="minorHAnsi" w:cstheme="minorBidi"/>
           <w:b/>
           <w:bCs/>
-          <w:color w:val="auto"/>
-          <w:kern w:val="2"/>
-          <w:sz w:val="22"/>
-          <w:szCs w:val="22"/>
-          <w:lang w:eastAsia="en-US"/>
-          <w14:ligatures w14:val="standardContextual"/>
         </w:rPr>
       </w:sdtEndPr>
       <w:sdtContent>
@@ -160,6 +163,7 @@
           <w:pPr>
             <w:pStyle w:val="TDC1"/>
             <w:tabs>
+              <w:tab w:val="left" w:pos="440"/>
               <w:tab w:val="right" w:leader="dot" w:pos="8494"/>
             </w:tabs>
             <w:rPr>
@@ -177,24 +181,40 @@
           <w:r>
             <w:fldChar w:fldCharType="separate"/>
           </w:r>
-          <w:hyperlink w:anchor="_Toc150180870" w:history="1">
+          <w:hyperlink w:anchor="_Toc150250704" w:history="1">
             <w:r>
               <w:rPr>
                 <w:rStyle w:val="Hipervnculo"/>
                 <w:rFonts w:ascii="Arial" w:hAnsi="Arial" w:cs="Arial"/>
                 <w:noProof/>
               </w:rPr>
-              <w:t>1. Introducción</w:t>
-            </w:r>
-            <w:r>
-              <w:rPr>
-                <w:noProof/>
-                <w:webHidden/>
+              <w:t>1.</w:t>
+            </w:r>
+            <w:r>
+              <w:rPr>
+                <w:rFonts w:eastAsiaTheme="minorEastAsia"/>
+                <w:noProof/>
+                <w:lang w:eastAsia="es-ES"/>
               </w:rPr>
               <w:tab/>
             </w:r>
             <w:r>
               <w:rPr>
+                <w:rStyle w:val="Hipervnculo"/>
+                <w:rFonts w:ascii="Arial" w:hAnsi="Arial" w:cs="Arial"/>
+                <w:noProof/>
+              </w:rPr>
+              <w:t>Introducción</w:t>
+            </w:r>
+            <w:r>
+              <w:rPr>
+                <w:noProof/>
+                <w:webHidden/>
+              </w:rPr>
+              <w:tab/>
+            </w:r>
+            <w:r>
+              <w:rPr>
                 <w:noProof/>
                 <w:webHidden/>
               </w:rPr>
@@ -205,7 +225,7 @@
                 <w:noProof/>
                 <w:webHidden/>
               </w:rPr>
-              <w:instrText xml:space="preserve"> PAGEREF _Toc150180870 \h </w:instrText>
+              <w:instrText xml:space="preserve"> PAGEREF _Toc150250704 \h </w:instrText>
             </w:r>
             <w:r>
               <w:rPr>
@@ -226,6 +246,221 @@
                 <w:webHidden/>
               </w:rPr>
               <w:t>4</w:t>
+            </w:r>
+            <w:r>
+              <w:rPr>
+                <w:noProof/>
+                <w:webHidden/>
+              </w:rPr>
+              <w:fldChar w:fldCharType="end"/>
+            </w:r>
+          </w:hyperlink>
+        </w:p>
+        <w:p>
+          <w:pPr>
+            <w:pStyle w:val="TDC2"/>
+            <w:tabs>
+              <w:tab w:val="right" w:leader="dot" w:pos="8494"/>
+            </w:tabs>
+            <w:rPr>
+              <w:rFonts w:eastAsiaTheme="minorEastAsia"/>
+              <w:noProof/>
+              <w:lang w:eastAsia="es-ES"/>
+            </w:rPr>
+          </w:pPr>
+          <w:hyperlink w:anchor="_Toc150250705" w:history="1">
+            <w:r>
+              <w:rPr>
+                <w:rStyle w:val="Hipervnculo"/>
+                <w:rFonts w:ascii="Arial" w:hAnsi="Arial" w:cs="Arial"/>
+                <w:noProof/>
+              </w:rPr>
+              <w:t>1.1 Excepciones y control de excepciones</w:t>
+            </w:r>
+            <w:r>
+              <w:rPr>
+                <w:noProof/>
+                <w:webHidden/>
+              </w:rPr>
+              <w:tab/>
+            </w:r>
+            <w:r>
+              <w:rPr>
+                <w:noProof/>
+                <w:webHidden/>
+              </w:rPr>
+              <w:fldChar w:fldCharType="begin"/>
+            </w:r>
+            <w:r>
+              <w:rPr>
+                <w:noProof/>
+                <w:webHidden/>
+              </w:rPr>
+              <w:instrText xml:space="preserve"> PAGEREF _Toc150250705 \h </w:instrText>
+            </w:r>
+            <w:r>
+              <w:rPr>
+                <w:noProof/>
+                <w:webHidden/>
+              </w:rPr>
+            </w:r>
+            <w:r>
+              <w:rPr>
+                <w:noProof/>
+                <w:webHidden/>
+              </w:rPr>
+              <w:fldChar w:fldCharType="separate"/>
+            </w:r>
+            <w:r>
+              <w:rPr>
+                <w:noProof/>
+                <w:webHidden/>
+              </w:rPr>
+              <w:t>4</w:t>
+            </w:r>
+            <w:r>
+              <w:rPr>
+                <w:noProof/>
+                <w:webHidden/>
+              </w:rPr>
+              <w:fldChar w:fldCharType="end"/>
+            </w:r>
+          </w:hyperlink>
+        </w:p>
+        <w:p>
+          <w:pPr>
+            <w:pStyle w:val="TDC1"/>
+            <w:tabs>
+              <w:tab w:val="right" w:leader="dot" w:pos="8494"/>
+            </w:tabs>
+            <w:rPr>
+              <w:rFonts w:eastAsiaTheme="minorEastAsia"/>
+              <w:noProof/>
+              <w:lang w:eastAsia="es-ES"/>
+            </w:rPr>
+          </w:pPr>
+          <w:hyperlink w:anchor="_Toc150250706" w:history="1">
+            <w:r>
+              <w:rPr>
+                <w:rStyle w:val="Hipervnculo"/>
+                <w:rFonts w:ascii="Arial" w:hAnsi="Arial" w:cs="Arial"/>
+                <w:noProof/>
+              </w:rPr>
+              <w:t>2. Metodología de estudio</w:t>
+            </w:r>
+            <w:r>
+              <w:rPr>
+                <w:noProof/>
+                <w:webHidden/>
+              </w:rPr>
+              <w:tab/>
+            </w:r>
+            <w:r>
+              <w:rPr>
+                <w:noProof/>
+                <w:webHidden/>
+              </w:rPr>
+              <w:fldChar w:fldCharType="begin"/>
+            </w:r>
+            <w:r>
+              <w:rPr>
+                <w:noProof/>
+                <w:webHidden/>
+              </w:rPr>
+              <w:instrText xml:space="preserve"> PAGEREF _Toc150250706 \h </w:instrText>
+            </w:r>
+            <w:r>
+              <w:rPr>
+                <w:noProof/>
+                <w:webHidden/>
+              </w:rPr>
+            </w:r>
+            <w:r>
+              <w:rPr>
+                <w:noProof/>
+                <w:webHidden/>
+              </w:rPr>
+              <w:fldChar w:fldCharType="separate"/>
+            </w:r>
+            <w:r>
+              <w:rPr>
+                <w:noProof/>
+                <w:webHidden/>
+              </w:rPr>
+              <w:t>5</w:t>
+            </w:r>
+            <w:r>
+              <w:rPr>
+                <w:noProof/>
+                <w:webHidden/>
+              </w:rPr>
+              <w:fldChar w:fldCharType="end"/>
+            </w:r>
+          </w:hyperlink>
+        </w:p>
+        <w:p>
+          <w:pPr>
+            <w:pStyle w:val="TDC1"/>
+            <w:tabs>
+              <w:tab w:val="right" w:leader="dot" w:pos="8494"/>
+            </w:tabs>
+            <w:rPr>
+              <w:rFonts w:eastAsiaTheme="minorEastAsia"/>
+              <w:noProof/>
+              <w:lang w:eastAsia="es-ES"/>
+            </w:rPr>
+          </w:pPr>
+          <w:hyperlink w:anchor="_Toc150250707" w:history="1">
+            <w:r>
+              <w:rPr>
+                <w:rStyle w:val="Hipervnculo"/>
+                <w:rFonts w:ascii="Arial" w:hAnsi="Arial" w:cs="Arial"/>
+                <w:b/>
+                <w:bCs/>
+                <w:noProof/>
+              </w:rPr>
+              <w:t>5. Referencias</w:t>
+            </w:r>
+            <w:r>
+              <w:rPr>
+                <w:noProof/>
+                <w:webHidden/>
+              </w:rPr>
+              <w:tab/>
+            </w:r>
+            <w:r>
+              <w:rPr>
+                <w:noProof/>
+                <w:webHidden/>
+              </w:rPr>
+              <w:fldChar w:fldCharType="begin"/>
+            </w:r>
+            <w:r>
+              <w:rPr>
+                <w:noProof/>
+                <w:webHidden/>
+              </w:rPr>
+              <w:instrText xml:space="preserve"> PAGEREF _Toc150250707 \h </w:instrText>
+            </w:r>
+            <w:r>
+              <w:rPr>
+                <w:noProof/>
+                <w:webHidden/>
+              </w:rPr>
+            </w:r>
+            <w:r>
+              <w:rPr>
+                <w:noProof/>
+                <w:webHidden/>
+              </w:rPr>
+              <w:fldChar w:fldCharType="separate"/>
+            </w:r>
+            <w:r>
+              <w:rPr>
+                <w:noProof/>
+                <w:webHidden/>
+              </w:rPr>
+              <w:t>6</w:t>
             </w:r>
             <w:r>
               <w:rPr>
@@ -289,16 +524,21 @@
           <w:ilvl w:val="0"/>
           <w:numId w:val="4"/>
         </w:numPr>
-        <w:rPr>
-          <w:rFonts w:ascii="Arial" w:hAnsi="Arial" w:cs="Arial"/>
-          <w:color w:val="000000" w:themeColor="text1"/>
-        </w:rPr>
-      </w:pPr>
-      <w:bookmarkStart w:id="0" w:name="_Toc150180870"/>
-      <w:r>
-        <w:rPr>
-          <w:rFonts w:ascii="Arial" w:hAnsi="Arial" w:cs="Arial"/>
-          <w:color w:val="000000" w:themeColor="text1"/>
+        <w:jc w:val="both"/>
+        <w:rPr>
+          <w:rFonts w:ascii="Arial" w:hAnsi="Arial" w:cs="Arial"/>
+          <w:b/>
+          <w:bCs/>
+          <w:color w:val="auto"/>
+        </w:rPr>
+      </w:pPr>
+      <w:bookmarkStart w:id="0" w:name="_Toc150250704"/>
+      <w:r>
+        <w:rPr>
+          <w:rFonts w:ascii="Arial" w:hAnsi="Arial" w:cs="Arial"/>
+          <w:b/>
+          <w:bCs/>
+          <w:color w:val="auto"/>
         </w:rPr>
         <w:lastRenderedPageBreak/>
         <w:t>Introducción</w:t>
@@ -307,22 +547,149 @@
     </w:p>
     <w:p>
       <w:pPr>
-        <w:rPr>
-          <w:rFonts w:ascii="Arial" w:hAnsi="Arial" w:cs="Arial"/>
-          <w:sz w:val="20"/>
-          <w:szCs w:val="20"/>
-        </w:rPr>
-      </w:pPr>
+        <w:pStyle w:val="Ttulo2"/>
+        <w:jc w:val="both"/>
+        <w:rPr>
+          <w:rFonts w:ascii="Arial" w:hAnsi="Arial" w:cs="Arial"/>
+          <w:color w:val="auto"/>
+        </w:rPr>
+      </w:pPr>
+      <w:bookmarkStart w:id="1" w:name="_Toc150250705"/>
+      <w:r>
+        <w:rPr>
+          <w:rFonts w:ascii="Arial" w:hAnsi="Arial" w:cs="Arial"/>
+          <w:color w:val="auto"/>
+        </w:rPr>
+        <w:t xml:space="preserve">1.1 </w:t>
+      </w:r>
+      <w:r>
+        <w:rPr>
+          <w:rFonts w:ascii="Arial" w:hAnsi="Arial" w:cs="Arial"/>
+          <w:color w:val="auto"/>
+        </w:rPr>
+        <w:t>Excepciones y control de excepciones</w:t>
+      </w:r>
+      <w:bookmarkEnd w:id="1"/>
+    </w:p>
+    <w:p>
+      <w:pPr>
+        <w:jc w:val="both"/>
+      </w:pPr>
+      <w:r>
+        <w:t>El control de excepciones en el lenguaje C# es fundamental para gestionar situaciones inesperadas durante la ejecución de un programa. Utiliza las palabras clave try, catch y finally para manejar acciones que podrían no completarse correctamente, controlar errores cuando sea necesario y limpiar recursos posteriormente. Las excepciones pueden ser generadas por Common Language Runtime (CLR), .NET, bibliotecas de terceros o el código de la aplicación, y se crean mediante la palabra clave throw. Es importante destacar que una excepción puede ser generada por un método distinto al llamado directamente en el código, lo que implica que el CLR busca un bloque catch adecuado en la pila de llamadas para manejar la excepción específica. En caso de no encontrar un bloque catch apropiado, el proceso finaliza y se muestra un mensaje al usuario.</w:t>
+      </w:r>
+      <w:r>
+        <w:t xml:space="preserve"> [1]</w:t>
+      </w:r>
     </w:p>
     <w:p/>
     <w:p>
-      <w:pPr>
+      <w:r>
+        <w:br w:type="page"/>
+      </w:r>
+    </w:p>
+    <w:p>
+      <w:pPr>
+        <w:pStyle w:val="Ttulo1"/>
+        <w:numPr>
+          <w:ilvl w:val="0"/>
+          <w:numId w:val="4"/>
+        </w:numPr>
         <w:rPr>
           <w:rFonts w:ascii="Arial" w:hAnsi="Arial" w:cs="Arial"/>
           <w:b/>
           <w:bCs/>
-          <w:sz w:val="24"/>
-          <w:szCs w:val="24"/>
+          <w:color w:val="auto"/>
+        </w:rPr>
+      </w:pPr>
+      <w:bookmarkStart w:id="2" w:name="_Toc150250706"/>
+      <w:r>
+        <w:rPr>
+          <w:rFonts w:ascii="Arial" w:hAnsi="Arial" w:cs="Arial"/>
+          <w:b/>
+          <w:bCs/>
+          <w:color w:val="auto"/>
+        </w:rPr>
+        <w:lastRenderedPageBreak/>
+        <w:t>Metodología de estudio</w:t>
+      </w:r>
+      <w:bookmarkEnd w:id="2"/>
+    </w:p>
+    <w:p>
+      <w:pPr>
+        <w:pStyle w:val="Ttulo2"/>
+        <w:rPr>
+          <w:rFonts w:ascii="Arial" w:hAnsi="Arial" w:cs="Arial"/>
+          <w:color w:val="auto"/>
+        </w:rPr>
+      </w:pPr>
+      <w:r>
+        <w:rPr>
+          <w:rFonts w:ascii="Arial" w:hAnsi="Arial" w:cs="Arial"/>
+          <w:color w:val="auto"/>
+        </w:rPr>
+        <w:t xml:space="preserve">2.1. </w:t>
+      </w:r>
+      <w:r>
+        <w:rPr>
+          <w:rFonts w:ascii="Arial" w:hAnsi="Arial" w:cs="Arial"/>
+          <w:color w:val="auto"/>
+        </w:rPr>
+        <w:t>UML Trabajo Practico 2</w:t>
+      </w:r>
+    </w:p>
+    <w:p>
+      <w:pPr>
+        <w:jc w:val="both"/>
+      </w:pPr>
+      <w:r>
+        <w:t xml:space="preserve">El sistema de gestión de alquiler de vehículos desarrollado se basa en un diagrama UML que presenta diversas clases y sus interconexiones. Entre las principales clases se encuentran: Vehiculo: Representa los vehículos disponibles para alquilar. Cada vehículo tiene atributos como número, matrícula, marca, color, kilometraje, estado, precio por día y cantidad de puertas. Está asociado con la clase Sucursal. Alquiler: Representa los contratos de alquiler entre clientes y la empresa. Contiene información como número de alquiler, precio total, datos del cliente (nombre, apellido, documento, teléfono) y una lista de detalles que incluyen vehículos alquilados y sus fechas de alquiler. Está asociado con la clase Sucursal. Detalle: Describe los detalles específicos de un alquiler, incluyendo el vehículo alquilado, la fecha de retiro y la duración del alquiler. Esta clase está compuesta por la clase Alquiler. Sucursal: Representa las sucursales de la empresa de alquiler. Cada sucursal tiene un número y una dirección, y está asociada con colecciones de vehículos y alquileres. Existen relaciones de agregación con las clases Vehiculo y Alquiler. El diagrama UML también muestra relaciones clave entre estas clases: Asociación: Indica que los objetos de una clase están relacionados con objetos de otra clase. Por ejemplo, los objetos Vehiculo y Alquiler están asociados con objetos de la clase Sucursal. Composición: Representa una relación fuerte donde una clase (por ejemplo, Detalle) es parte integral de otra clase (por ejemplo, Alquiler). Los detalles de un alquiler no pueden existir sin el alquiler asociado. Agregación: Indica una relación más débil en la que una clase (por ejemplo, Sucursal) tiene una colección de objetos de otra clase (por ejemplo, Vehiculo y Alquiler). Estos objetos pueden existir independientemente de la clase que los contiene. </w:t>
+      </w:r>
+      <w:r>
+        <w:t>E</w:t>
+      </w:r>
+      <w:r>
+        <w:t>l diagrama UML proporciona una estructura clara para el sistema de gestión de alquiler de vehículos, mostrando cómo las clases están interrelacionadas y cómo interactúan dentro del programa.</w:t>
+      </w:r>
+    </w:p>
+    <w:p/>
+    <w:p>
+      <w:pPr>
+        <w:pStyle w:val="Ttulo1"/>
+        <w:rPr>
+          <w:rFonts w:ascii="Arial" w:hAnsi="Arial" w:cs="Arial"/>
+          <w:b/>
+          <w:bCs/>
+          <w:color w:val="auto"/>
+        </w:rPr>
+      </w:pPr>
+      <w:bookmarkStart w:id="3" w:name="_Toc150250707"/>
+      <w:r>
+        <w:rPr>
+          <w:rFonts w:ascii="Arial" w:hAnsi="Arial" w:cs="Arial"/>
+          <w:b/>
+          <w:bCs/>
+          <w:color w:val="auto"/>
+        </w:rPr>
+        <w:t>5. Referencias</w:t>
+      </w:r>
+      <w:bookmarkEnd w:id="3"/>
+    </w:p>
+    <w:p>
+      <w:r>
+        <w:t xml:space="preserve">[1] </w:t>
+      </w:r>
+      <w:r>
+        <w:t>https://learn.microsoft.com/es-es/dotnet/csharp/fundamentals/exceptions/</w:t>
+      </w:r>
+    </w:p>
+    <w:p>
+      <w:pPr>
+        <w:jc w:val="both"/>
+        <w:rPr>
+          <w:rFonts w:ascii="Arial" w:hAnsi="Arial" w:cs="Arial"/>
+          <w:b/>
+          <w:bCs/>
         </w:rPr>
       </w:pPr>
     </w:p>
@@ -607,9 +974,9 @@
   </w:abstractNum>
   <w:abstractNum w:abstractNumId="3" w15:restartNumberingAfterBreak="0">
     <w:nsid w:val="73DB6E56"/>
-    <w:multiLevelType w:val="hybridMultilevel"/>
-    <w:tmpl w:val="B920AB7A"/>
-    <w:lvl w:ilvl="0" w:tplc="0C0A000F">
+    <w:multiLevelType w:val="multilevel"/>
+    <w:tmpl w:val="F794A6CA"/>
+    <w:lvl w:ilvl="0">
       <w:start w:val="1"/>
       <w:numFmt w:val="decimal"/>
       <w:lvlText w:val="%1."/>
@@ -621,77 +988,109 @@
         <w:rFonts w:hint="default"/>
       </w:rPr>
     </w:lvl>
-    <w:lvl w:ilvl="1" w:tplc="0C0A0019" w:tentative="1">
-      <w:start w:val="1"/>
-      <w:numFmt w:val="lowerLetter"/>
-      <w:lvlText w:val="%2."/>
-      <w:lvlJc w:val="left"/>
-      <w:pPr>
-        <w:ind w:left="1440" w:hanging="360"/>
-      </w:pPr>
-    </w:lvl>
-    <w:lvl w:ilvl="2" w:tplc="0C0A001B" w:tentative="1">
-      <w:start w:val="1"/>
-      <w:numFmt w:val="lowerRoman"/>
-      <w:lvlText w:val="%3."/>
-      <w:lvlJc w:val="right"/>
-      <w:pPr>
-        <w:ind w:left="2160" w:hanging="180"/>
-      </w:pPr>
-    </w:lvl>
-    <w:lvl w:ilvl="3" w:tplc="0C0A000F" w:tentative="1">
+    <w:lvl w:ilvl="1">
       <w:start w:val="1"/>
       <w:numFmt w:val="decimal"/>
-      <w:lvlText w:val="%4."/>
-      <w:lvlJc w:val="left"/>
-      <w:pPr>
-        <w:ind w:left="2880" w:hanging="360"/>
-      </w:pPr>
-    </w:lvl>
-    <w:lvl w:ilvl="4" w:tplc="0C0A0019" w:tentative="1">
-      <w:start w:val="1"/>
-      <w:numFmt w:val="lowerLetter"/>
-      <w:lvlText w:val="%5."/>
-      <w:lvlJc w:val="left"/>
-      <w:pPr>
-        <w:ind w:left="3600" w:hanging="360"/>
-      </w:pPr>
-    </w:lvl>
-    <w:lvl w:ilvl="5" w:tplc="0C0A001B" w:tentative="1">
-      <w:start w:val="1"/>
-      <w:numFmt w:val="lowerRoman"/>
-      <w:lvlText w:val="%6."/>
-      <w:lvlJc w:val="right"/>
-      <w:pPr>
-        <w:ind w:left="4320" w:hanging="180"/>
-      </w:pPr>
-    </w:lvl>
-    <w:lvl w:ilvl="6" w:tplc="0C0A000F" w:tentative="1">
+      <w:isLgl/>
+      <w:lvlText w:val="%1.%2."/>
+      <w:lvlJc w:val="left"/>
+      <w:pPr>
+        <w:ind w:left="720" w:hanging="360"/>
+      </w:pPr>
+      <w:rPr>
+        <w:rFonts w:hint="default"/>
+      </w:rPr>
+    </w:lvl>
+    <w:lvl w:ilvl="2">
       <w:start w:val="1"/>
       <w:numFmt w:val="decimal"/>
-      <w:lvlText w:val="%7."/>
-      <w:lvlJc w:val="left"/>
-      <w:pPr>
-        <w:ind w:left="5040" w:hanging="360"/>
-      </w:pPr>
-    </w:lvl>
-    <w:lvl w:ilvl="7" w:tplc="0C0A0019" w:tentative="1">
-      <w:start w:val="1"/>
-      <w:numFmt w:val="lowerLetter"/>
-      <w:lvlText w:val="%8."/>
-      <w:lvlJc w:val="left"/>
-      <w:pPr>
-        <w:ind w:left="5760" w:hanging="360"/>
-      </w:pPr>
-    </w:lvl>
-    <w:lvl w:ilvl="8" w:tplc="0C0A001B" w:tentative="1">
-      <w:start w:val="1"/>
-      <w:numFmt w:val="lowerRoman"/>
-      <w:lvlText w:val="%9."/>
-      <w:lvlJc w:val="right"/>
-      <w:pPr>
-        <w:ind w:left="6480" w:hanging="180"/>
-      </w:pPr>
+      <w:isLgl/>
+      <w:lvlText w:val="%1.%2.%3."/>
+      <w:lvlJc w:val="left"/>
+      <w:pPr>
+        <w:ind w:left="1080" w:hanging="720"/>
+      </w:pPr>
+      <w:rPr>
+        <w:rFonts w:hint="default"/>
+      </w:rPr>
+    </w:lvl>
+    <w:lvl w:ilvl="3">
+      <w:start w:val="1"/>
+      <w:numFmt w:val="decimal"/>
+      <w:isLgl/>
+      <w:lvlText w:val="%1.%2.%3.%4."/>
+      <w:lvlJc w:val="left"/>
+      <w:pPr>
+        <w:ind w:left="1080" w:hanging="720"/>
+      </w:pPr>
+      <w:rPr>
+        <w:rFonts w:hint="default"/>
+      </w:rPr>
+    </w:lvl>
+    <w:lvl w:ilvl="4">
+      <w:start w:val="1"/>
+      <w:numFmt w:val="decimal"/>
+      <w:isLgl/>
+      <w:lvlText w:val="%1.%2.%3.%4.%5."/>
+      <w:lvlJc w:val="left"/>
+      <w:pPr>
+        <w:ind w:left="1440" w:hanging="1080"/>
+      </w:pPr>
+      <w:rPr>
+        <w:rFonts w:hint="default"/>
+      </w:rPr>
+    </w:lvl>
+    <w:lvl w:ilvl="5">
+      <w:start w:val="1"/>
+      <w:numFmt w:val="decimal"/>
+      <w:isLgl/>
+      <w:lvlText w:val="%1.%2.%3.%4.%5.%6."/>
+      <w:lvlJc w:val="left"/>
+      <w:pPr>
+        <w:ind w:left="1440" w:hanging="1080"/>
+      </w:pPr>
+      <w:rPr>
+        <w:rFonts w:hint="default"/>
+      </w:rPr>
+    </w:lvl>
+    <w:lvl w:ilvl="6">
+      <w:start w:val="1"/>
+      <w:numFmt w:val="decimal"/>
+      <w:isLgl/>
+      <w:lvlText w:val="%1.%2.%3.%4.%5.%6.%7."/>
+      <w:lvlJc w:val="left"/>
+      <w:pPr>
+        <w:ind w:left="1800" w:hanging="1440"/>
+      </w:pPr>
+      <w:rPr>
+        <w:rFonts w:hint="default"/>
+      </w:rPr>
+    </w:lvl>
+    <w:lvl w:ilvl="7">
+      <w:start w:val="1"/>
+      <w:numFmt w:val="decimal"/>
+      <w:isLgl/>
+      <w:lvlText w:val="%1.%2.%3.%4.%5.%6.%7.%8."/>
+      <w:lvlJc w:val="left"/>
+      <w:pPr>
+        <w:ind w:left="1800" w:hanging="1440"/>
+      </w:pPr>
+      <w:rPr>
+        <w:rFonts w:hint="default"/>
+      </w:rPr>
+    </w:lvl>
+    <w:lvl w:ilvl="8">
+      <w:start w:val="1"/>
+      <w:numFmt w:val="decimal"/>
+      <w:isLgl/>
+      <w:lvlText w:val="%1.%2.%3.%4.%5.%6.%7.%8.%9."/>
+      <w:lvlJc w:val="left"/>
+      <w:pPr>
+        <w:ind w:left="2160" w:hanging="1800"/>
+      </w:pPr>
+      <w:rPr>
+        <w:rFonts w:hint="default"/>
+      </w:rPr>
     </w:lvl>
   </w:abstractNum>
   <w:num w:numId="1" w16cid:durableId="1157964289">
@@ -1131,6 +1530,28 @@
       <w:szCs w:val="32"/>
     </w:rPr>
   </w:style>
+  <w:style w:type="paragraph" w:styleId="Ttulo2">
+    <w:name w:val="heading 2"/>
+    <w:basedOn w:val="Normal"/>
+    <w:next w:val="Normal"/>
+    <w:link w:val="Ttulo2Car"/>
+    <w:uiPriority w:val="9"/>
+    <w:unhideWhenUsed/>
+    <w:qFormat/>
+    <w:rsid w:val="00CF2D93"/>
+    <w:pPr>
+      <w:keepNext/>
+      <w:keepLines/>
+      <w:spacing w:before="40" w:after="0"/>
+      <w:outlineLvl w:val="1"/>
+    </w:pPr>
+    <w:rPr>
+      <w:rFonts w:asciiTheme="majorHAnsi" w:eastAsiaTheme="majorEastAsia" w:hAnsiTheme="majorHAnsi" w:cstheme="majorBidi"/>
+      <w:color w:val="2F5496" w:themeColor="accent1" w:themeShade="BF"/>
+      <w:sz w:val="26"/>
+      <w:szCs w:val="26"/>
+    </w:rPr>
+  </w:style>
   <w:style w:type="character" w:default="1" w:styleId="Fuentedeprrafopredeter">
     <w:name w:val="Default Paragraph Font"/>
     <w:uiPriority w:val="1"/>
@@ -1250,6 +1671,32 @@
       <w:color w:val="0563C1" w:themeColor="hyperlink"/>
       <w:u w:val="single"/>
     </w:rPr>
+  </w:style>
+  <w:style w:type="character" w:customStyle="1" w:styleId="Ttulo2Car">
+    <w:name w:val="Título 2 Car"/>
+    <w:basedOn w:val="Fuentedeprrafopredeter"/>
+    <w:link w:val="Ttulo2"/>
+    <w:uiPriority w:val="9"/>
+    <w:rsid w:val="00CF2D93"/>
+    <w:rPr>
+      <w:rFonts w:asciiTheme="majorHAnsi" w:eastAsiaTheme="majorEastAsia" w:hAnsiTheme="majorHAnsi" w:cstheme="majorBidi"/>
+      <w:color w:val="2F5496" w:themeColor="accent1" w:themeShade="BF"/>
+      <w:sz w:val="26"/>
+      <w:szCs w:val="26"/>
+    </w:rPr>
+  </w:style>
+  <w:style w:type="paragraph" w:styleId="TDC2">
+    <w:name w:val="toc 2"/>
+    <w:basedOn w:val="Normal"/>
+    <w:next w:val="Normal"/>
+    <w:autoRedefine/>
+    <w:uiPriority w:val="39"/>
+    <w:unhideWhenUsed/>
+    <w:rsid w:val="00C30186"/>
+    <w:pPr>
+      <w:spacing w:after="100"/>
+      <w:ind w:left="220"/>
+    </w:pPr>
   </w:style>
 </w:styles>
 </file>

</xml_diff>

<commit_message>
Agregando png y haciendo TrabajoPractico2 del informe
</commit_message>
<xml_diff>
--- a/TrabajoPractico2/InformeTrabajoPractico2.docx
+++ b/TrabajoPractico2/InformeTrabajoPractico2.docx
@@ -181,11 +181,13 @@
           <w:r>
             <w:fldChar w:fldCharType="separate"/>
           </w:r>
-          <w:hyperlink w:anchor="_Toc150250704" w:history="1">
+          <w:hyperlink w:anchor="_Toc150470465" w:history="1">
             <w:r>
               <w:rPr>
                 <w:rStyle w:val="Hipervnculo"/>
                 <w:rFonts w:ascii="Arial" w:hAnsi="Arial" w:cs="Arial"/>
+                <w:b/>
+                <w:bCs/>
                 <w:noProof/>
               </w:rPr>
               <w:t>1.</w:t>
@@ -202,6 +204,8 @@
               <w:rPr>
                 <w:rStyle w:val="Hipervnculo"/>
                 <w:rFonts w:ascii="Arial" w:hAnsi="Arial" w:cs="Arial"/>
+                <w:b/>
+                <w:bCs/>
                 <w:noProof/>
               </w:rPr>
               <w:t>Introducción</w:t>
@@ -225,7 +229,7 @@
                 <w:noProof/>
                 <w:webHidden/>
               </w:rPr>
-              <w:instrText xml:space="preserve"> PAGEREF _Toc150250704 \h </w:instrText>
+              <w:instrText xml:space="preserve"> PAGEREF _Toc150470465 \h </w:instrText>
             </w:r>
             <w:r>
               <w:rPr>
@@ -268,11 +272,13 @@
               <w:lang w:eastAsia="es-ES"/>
             </w:rPr>
           </w:pPr>
-          <w:hyperlink w:anchor="_Toc150250705" w:history="1">
+          <w:hyperlink w:anchor="_Toc150470466" w:history="1">
             <w:r>
               <w:rPr>
                 <w:rStyle w:val="Hipervnculo"/>
                 <w:rFonts w:ascii="Arial" w:hAnsi="Arial" w:cs="Arial"/>
+                <w:b/>
+                <w:bCs/>
                 <w:noProof/>
               </w:rPr>
               <w:t>1.1 Excepciones y control de excepciones</w:t>
@@ -296,7 +302,7 @@
                 <w:noProof/>
                 <w:webHidden/>
               </w:rPr>
-              <w:instrText xml:space="preserve"> PAGEREF _Toc150250705 \h </w:instrText>
+              <w:instrText xml:space="preserve"> PAGEREF _Toc150470466 \h </w:instrText>
             </w:r>
             <w:r>
               <w:rPr>
@@ -317,6 +323,463 @@
                 <w:webHidden/>
               </w:rPr>
               <w:t>4</w:t>
+            </w:r>
+            <w:r>
+              <w:rPr>
+                <w:noProof/>
+                <w:webHidden/>
+              </w:rPr>
+              <w:fldChar w:fldCharType="end"/>
+            </w:r>
+          </w:hyperlink>
+        </w:p>
+        <w:p>
+          <w:pPr>
+            <w:pStyle w:val="TDC1"/>
+            <w:tabs>
+              <w:tab w:val="left" w:pos="440"/>
+              <w:tab w:val="right" w:leader="dot" w:pos="8494"/>
+            </w:tabs>
+            <w:rPr>
+              <w:rFonts w:eastAsiaTheme="minorEastAsia"/>
+              <w:noProof/>
+              <w:lang w:eastAsia="es-ES"/>
+            </w:rPr>
+          </w:pPr>
+          <w:hyperlink w:anchor="_Toc150470467" w:history="1">
+            <w:r>
+              <w:rPr>
+                <w:rStyle w:val="Hipervnculo"/>
+                <w:rFonts w:ascii="Arial" w:hAnsi="Arial" w:cs="Arial"/>
+                <w:b/>
+                <w:bCs/>
+                <w:noProof/>
+              </w:rPr>
+              <w:t>2.</w:t>
+            </w:r>
+            <w:r>
+              <w:rPr>
+                <w:rFonts w:eastAsiaTheme="minorEastAsia"/>
+                <w:noProof/>
+                <w:lang w:eastAsia="es-ES"/>
+              </w:rPr>
+              <w:tab/>
+            </w:r>
+            <w:r>
+              <w:rPr>
+                <w:rStyle w:val="Hipervnculo"/>
+                <w:rFonts w:ascii="Arial" w:hAnsi="Arial" w:cs="Arial"/>
+                <w:b/>
+                <w:bCs/>
+                <w:noProof/>
+              </w:rPr>
+              <w:t>Metodología de estudio</w:t>
+            </w:r>
+            <w:r>
+              <w:rPr>
+                <w:noProof/>
+                <w:webHidden/>
+              </w:rPr>
+              <w:tab/>
+            </w:r>
+            <w:r>
+              <w:rPr>
+                <w:noProof/>
+                <w:webHidden/>
+              </w:rPr>
+              <w:fldChar w:fldCharType="begin"/>
+            </w:r>
+            <w:r>
+              <w:rPr>
+                <w:noProof/>
+                <w:webHidden/>
+              </w:rPr>
+              <w:instrText xml:space="preserve"> PAGEREF _Toc150470467 \h </w:instrText>
+            </w:r>
+            <w:r>
+              <w:rPr>
+                <w:noProof/>
+                <w:webHidden/>
+              </w:rPr>
+            </w:r>
+            <w:r>
+              <w:rPr>
+                <w:noProof/>
+                <w:webHidden/>
+              </w:rPr>
+              <w:fldChar w:fldCharType="separate"/>
+            </w:r>
+            <w:r>
+              <w:rPr>
+                <w:noProof/>
+                <w:webHidden/>
+              </w:rPr>
+              <w:t>5</w:t>
+            </w:r>
+            <w:r>
+              <w:rPr>
+                <w:noProof/>
+                <w:webHidden/>
+              </w:rPr>
+              <w:fldChar w:fldCharType="end"/>
+            </w:r>
+          </w:hyperlink>
+        </w:p>
+        <w:p>
+          <w:pPr>
+            <w:pStyle w:val="TDC2"/>
+            <w:tabs>
+              <w:tab w:val="right" w:leader="dot" w:pos="8494"/>
+            </w:tabs>
+            <w:rPr>
+              <w:rFonts w:eastAsiaTheme="minorEastAsia"/>
+              <w:noProof/>
+              <w:lang w:eastAsia="es-ES"/>
+            </w:rPr>
+          </w:pPr>
+          <w:hyperlink w:anchor="_Toc150470468" w:history="1">
+            <w:r>
+              <w:rPr>
+                <w:rStyle w:val="Hipervnculo"/>
+                <w:rFonts w:ascii="Arial" w:hAnsi="Arial" w:cs="Arial"/>
+                <w:b/>
+                <w:bCs/>
+                <w:noProof/>
+              </w:rPr>
+              <w:t>2.1. UML Trabajo Practico 2</w:t>
+            </w:r>
+            <w:r>
+              <w:rPr>
+                <w:noProof/>
+                <w:webHidden/>
+              </w:rPr>
+              <w:tab/>
+            </w:r>
+            <w:r>
+              <w:rPr>
+                <w:noProof/>
+                <w:webHidden/>
+              </w:rPr>
+              <w:fldChar w:fldCharType="begin"/>
+            </w:r>
+            <w:r>
+              <w:rPr>
+                <w:noProof/>
+                <w:webHidden/>
+              </w:rPr>
+              <w:instrText xml:space="preserve"> PAGEREF _Toc150470468 \h </w:instrText>
+            </w:r>
+            <w:r>
+              <w:rPr>
+                <w:noProof/>
+                <w:webHidden/>
+              </w:rPr>
+            </w:r>
+            <w:r>
+              <w:rPr>
+                <w:noProof/>
+                <w:webHidden/>
+              </w:rPr>
+              <w:fldChar w:fldCharType="separate"/>
+            </w:r>
+            <w:r>
+              <w:rPr>
+                <w:noProof/>
+                <w:webHidden/>
+              </w:rPr>
+              <w:t>5</w:t>
+            </w:r>
+            <w:r>
+              <w:rPr>
+                <w:noProof/>
+                <w:webHidden/>
+              </w:rPr>
+              <w:fldChar w:fldCharType="end"/>
+            </w:r>
+          </w:hyperlink>
+        </w:p>
+        <w:p>
+          <w:pPr>
+            <w:pStyle w:val="TDC2"/>
+            <w:tabs>
+              <w:tab w:val="right" w:leader="dot" w:pos="8494"/>
+            </w:tabs>
+            <w:rPr>
+              <w:rFonts w:eastAsiaTheme="minorEastAsia"/>
+              <w:noProof/>
+              <w:lang w:eastAsia="es-ES"/>
+            </w:rPr>
+          </w:pPr>
+          <w:hyperlink w:anchor="_Toc150470469" w:history="1">
+            <w:r>
+              <w:rPr>
+                <w:rStyle w:val="Hipervnculo"/>
+                <w:rFonts w:ascii="Arial" w:hAnsi="Arial" w:cs="Arial"/>
+                <w:b/>
+                <w:bCs/>
+                <w:noProof/>
+              </w:rPr>
+              <w:t>2.2. Clase Vehiculo</w:t>
+            </w:r>
+            <w:r>
+              <w:rPr>
+                <w:noProof/>
+                <w:webHidden/>
+              </w:rPr>
+              <w:tab/>
+            </w:r>
+            <w:r>
+              <w:rPr>
+                <w:noProof/>
+                <w:webHidden/>
+              </w:rPr>
+              <w:fldChar w:fldCharType="begin"/>
+            </w:r>
+            <w:r>
+              <w:rPr>
+                <w:noProof/>
+                <w:webHidden/>
+              </w:rPr>
+              <w:instrText xml:space="preserve"> PAGEREF _Toc150470469 \h </w:instrText>
+            </w:r>
+            <w:r>
+              <w:rPr>
+                <w:noProof/>
+                <w:webHidden/>
+              </w:rPr>
+            </w:r>
+            <w:r>
+              <w:rPr>
+                <w:noProof/>
+                <w:webHidden/>
+              </w:rPr>
+              <w:fldChar w:fldCharType="separate"/>
+            </w:r>
+            <w:r>
+              <w:rPr>
+                <w:noProof/>
+                <w:webHidden/>
+              </w:rPr>
+              <w:t>6</w:t>
+            </w:r>
+            <w:r>
+              <w:rPr>
+                <w:noProof/>
+                <w:webHidden/>
+              </w:rPr>
+              <w:fldChar w:fldCharType="end"/>
+            </w:r>
+          </w:hyperlink>
+        </w:p>
+        <w:p>
+          <w:pPr>
+            <w:pStyle w:val="TDC2"/>
+            <w:tabs>
+              <w:tab w:val="right" w:leader="dot" w:pos="8494"/>
+            </w:tabs>
+            <w:rPr>
+              <w:rFonts w:eastAsiaTheme="minorEastAsia"/>
+              <w:noProof/>
+              <w:lang w:eastAsia="es-ES"/>
+            </w:rPr>
+          </w:pPr>
+          <w:hyperlink w:anchor="_Toc150470470" w:history="1">
+            <w:r>
+              <w:rPr>
+                <w:rStyle w:val="Hipervnculo"/>
+                <w:rFonts w:ascii="Arial" w:hAnsi="Arial" w:cs="Arial"/>
+                <w:b/>
+                <w:bCs/>
+                <w:noProof/>
+              </w:rPr>
+              <w:t>2.3. Clase Detalle</w:t>
+            </w:r>
+            <w:r>
+              <w:rPr>
+                <w:noProof/>
+                <w:webHidden/>
+              </w:rPr>
+              <w:tab/>
+            </w:r>
+            <w:r>
+              <w:rPr>
+                <w:noProof/>
+                <w:webHidden/>
+              </w:rPr>
+              <w:fldChar w:fldCharType="begin"/>
+            </w:r>
+            <w:r>
+              <w:rPr>
+                <w:noProof/>
+                <w:webHidden/>
+              </w:rPr>
+              <w:instrText xml:space="preserve"> PAGEREF _Toc150470470 \h </w:instrText>
+            </w:r>
+            <w:r>
+              <w:rPr>
+                <w:noProof/>
+                <w:webHidden/>
+              </w:rPr>
+            </w:r>
+            <w:r>
+              <w:rPr>
+                <w:noProof/>
+                <w:webHidden/>
+              </w:rPr>
+              <w:fldChar w:fldCharType="separate"/>
+            </w:r>
+            <w:r>
+              <w:rPr>
+                <w:noProof/>
+                <w:webHidden/>
+              </w:rPr>
+              <w:t>7</w:t>
+            </w:r>
+            <w:r>
+              <w:rPr>
+                <w:noProof/>
+                <w:webHidden/>
+              </w:rPr>
+              <w:fldChar w:fldCharType="end"/>
+            </w:r>
+          </w:hyperlink>
+        </w:p>
+        <w:p>
+          <w:pPr>
+            <w:pStyle w:val="TDC2"/>
+            <w:tabs>
+              <w:tab w:val="right" w:leader="dot" w:pos="8494"/>
+            </w:tabs>
+            <w:rPr>
+              <w:rFonts w:eastAsiaTheme="minorEastAsia"/>
+              <w:noProof/>
+              <w:lang w:eastAsia="es-ES"/>
+            </w:rPr>
+          </w:pPr>
+          <w:hyperlink w:anchor="_Toc150470471" w:history="1">
+            <w:r>
+              <w:rPr>
+                <w:rStyle w:val="Hipervnculo"/>
+                <w:rFonts w:ascii="Arial" w:hAnsi="Arial" w:cs="Arial"/>
+                <w:b/>
+                <w:bCs/>
+                <w:noProof/>
+              </w:rPr>
+              <w:t>2.4. Clase Alquiler</w:t>
+            </w:r>
+            <w:r>
+              <w:rPr>
+                <w:noProof/>
+                <w:webHidden/>
+              </w:rPr>
+              <w:tab/>
+            </w:r>
+            <w:r>
+              <w:rPr>
+                <w:noProof/>
+                <w:webHidden/>
+              </w:rPr>
+              <w:fldChar w:fldCharType="begin"/>
+            </w:r>
+            <w:r>
+              <w:rPr>
+                <w:noProof/>
+                <w:webHidden/>
+              </w:rPr>
+              <w:instrText xml:space="preserve"> PAGEREF _Toc150470471 \h </w:instrText>
+            </w:r>
+            <w:r>
+              <w:rPr>
+                <w:noProof/>
+                <w:webHidden/>
+              </w:rPr>
+            </w:r>
+            <w:r>
+              <w:rPr>
+                <w:noProof/>
+                <w:webHidden/>
+              </w:rPr>
+              <w:fldChar w:fldCharType="separate"/>
+            </w:r>
+            <w:r>
+              <w:rPr>
+                <w:noProof/>
+                <w:webHidden/>
+              </w:rPr>
+              <w:t>8</w:t>
+            </w:r>
+            <w:r>
+              <w:rPr>
+                <w:noProof/>
+                <w:webHidden/>
+              </w:rPr>
+              <w:fldChar w:fldCharType="end"/>
+            </w:r>
+          </w:hyperlink>
+        </w:p>
+        <w:p>
+          <w:pPr>
+            <w:pStyle w:val="TDC2"/>
+            <w:tabs>
+              <w:tab w:val="right" w:leader="dot" w:pos="8494"/>
+            </w:tabs>
+            <w:rPr>
+              <w:rFonts w:eastAsiaTheme="minorEastAsia"/>
+              <w:noProof/>
+              <w:lang w:eastAsia="es-ES"/>
+            </w:rPr>
+          </w:pPr>
+          <w:hyperlink w:anchor="_Toc150470472" w:history="1">
+            <w:r>
+              <w:rPr>
+                <w:rStyle w:val="Hipervnculo"/>
+                <w:rFonts w:ascii="Arial" w:hAnsi="Arial" w:cs="Arial"/>
+                <w:b/>
+                <w:bCs/>
+                <w:noProof/>
+              </w:rPr>
+              <w:t>2.5 Clase Sucursal</w:t>
+            </w:r>
+            <w:r>
+              <w:rPr>
+                <w:noProof/>
+                <w:webHidden/>
+              </w:rPr>
+              <w:tab/>
+            </w:r>
+            <w:r>
+              <w:rPr>
+                <w:noProof/>
+                <w:webHidden/>
+              </w:rPr>
+              <w:fldChar w:fldCharType="begin"/>
+            </w:r>
+            <w:r>
+              <w:rPr>
+                <w:noProof/>
+                <w:webHidden/>
+              </w:rPr>
+              <w:instrText xml:space="preserve"> PAGEREF _Toc150470472 \h </w:instrText>
+            </w:r>
+            <w:r>
+              <w:rPr>
+                <w:noProof/>
+                <w:webHidden/>
+              </w:rPr>
+            </w:r>
+            <w:r>
+              <w:rPr>
+                <w:noProof/>
+                <w:webHidden/>
+              </w:rPr>
+              <w:fldChar w:fldCharType="separate"/>
+            </w:r>
+            <w:r>
+              <w:rPr>
+                <w:noProof/>
+                <w:webHidden/>
+              </w:rPr>
+              <w:t>9</w:t>
             </w:r>
             <w:r>
               <w:rPr>
@@ -339,78 +802,7 @@
               <w:lang w:eastAsia="es-ES"/>
             </w:rPr>
           </w:pPr>
-          <w:hyperlink w:anchor="_Toc150250706" w:history="1">
-            <w:r>
-              <w:rPr>
-                <w:rStyle w:val="Hipervnculo"/>
-                <w:rFonts w:ascii="Arial" w:hAnsi="Arial" w:cs="Arial"/>
-                <w:noProof/>
-              </w:rPr>
-              <w:t>2. Metodología de estudio</w:t>
-            </w:r>
-            <w:r>
-              <w:rPr>
-                <w:noProof/>
-                <w:webHidden/>
-              </w:rPr>
-              <w:tab/>
-            </w:r>
-            <w:r>
-              <w:rPr>
-                <w:noProof/>
-                <w:webHidden/>
-              </w:rPr>
-              <w:fldChar w:fldCharType="begin"/>
-            </w:r>
-            <w:r>
-              <w:rPr>
-                <w:noProof/>
-                <w:webHidden/>
-              </w:rPr>
-              <w:instrText xml:space="preserve"> PAGEREF _Toc150250706 \h </w:instrText>
-            </w:r>
-            <w:r>
-              <w:rPr>
-                <w:noProof/>
-                <w:webHidden/>
-              </w:rPr>
-            </w:r>
-            <w:r>
-              <w:rPr>
-                <w:noProof/>
-                <w:webHidden/>
-              </w:rPr>
-              <w:fldChar w:fldCharType="separate"/>
-            </w:r>
-            <w:r>
-              <w:rPr>
-                <w:noProof/>
-                <w:webHidden/>
-              </w:rPr>
-              <w:t>5</w:t>
-            </w:r>
-            <w:r>
-              <w:rPr>
-                <w:noProof/>
-                <w:webHidden/>
-              </w:rPr>
-              <w:fldChar w:fldCharType="end"/>
-            </w:r>
-          </w:hyperlink>
-        </w:p>
-        <w:p>
-          <w:pPr>
-            <w:pStyle w:val="TDC1"/>
-            <w:tabs>
-              <w:tab w:val="right" w:leader="dot" w:pos="8494"/>
-            </w:tabs>
-            <w:rPr>
-              <w:rFonts w:eastAsiaTheme="minorEastAsia"/>
-              <w:noProof/>
-              <w:lang w:eastAsia="es-ES"/>
-            </w:rPr>
-          </w:pPr>
-          <w:hyperlink w:anchor="_Toc150250707" w:history="1">
+          <w:hyperlink w:anchor="_Toc150470473" w:history="1">
             <w:r>
               <w:rPr>
                 <w:rStyle w:val="Hipervnculo"/>
@@ -440,7 +832,7 @@
                 <w:noProof/>
                 <w:webHidden/>
               </w:rPr>
-              <w:instrText xml:space="preserve"> PAGEREF _Toc150250707 \h </w:instrText>
+              <w:instrText xml:space="preserve"> PAGEREF _Toc150470473 \h </w:instrText>
             </w:r>
             <w:r>
               <w:rPr>
@@ -460,7 +852,7 @@
                 <w:noProof/>
                 <w:webHidden/>
               </w:rPr>
-              <w:t>6</w:t>
+              <w:t>10</w:t>
             </w:r>
             <w:r>
               <w:rPr>
@@ -532,7 +924,7 @@
           <w:color w:val="auto"/>
         </w:rPr>
       </w:pPr>
-      <w:bookmarkStart w:id="0" w:name="_Toc150250704"/>
+      <w:bookmarkStart w:id="0" w:name="_Toc150470465"/>
       <w:r>
         <w:rPr>
           <w:rFonts w:ascii="Arial" w:hAnsi="Arial" w:cs="Arial"/>
@@ -551,23 +943,20 @@
         <w:jc w:val="both"/>
         <w:rPr>
           <w:rFonts w:ascii="Arial" w:hAnsi="Arial" w:cs="Arial"/>
+          <w:b/>
+          <w:bCs/>
           <w:color w:val="auto"/>
         </w:rPr>
       </w:pPr>
-      <w:bookmarkStart w:id="1" w:name="_Toc150250705"/>
-      <w:r>
-        <w:rPr>
-          <w:rFonts w:ascii="Arial" w:hAnsi="Arial" w:cs="Arial"/>
+      <w:bookmarkStart w:id="1" w:name="_Toc150470466"/>
+      <w:r>
+        <w:rPr>
+          <w:rFonts w:ascii="Arial" w:hAnsi="Arial" w:cs="Arial"/>
+          <w:b/>
+          <w:bCs/>
           <w:color w:val="auto"/>
         </w:rPr>
-        <w:t xml:space="preserve">1.1 </w:t>
-      </w:r>
-      <w:r>
-        <w:rPr>
-          <w:rFonts w:ascii="Arial" w:hAnsi="Arial" w:cs="Arial"/>
-          <w:color w:val="auto"/>
-        </w:rPr>
-        <w:t>Excepciones y control de excepciones</w:t>
+        <w:t>1.1 Excepciones y control de excepciones</w:t>
       </w:r>
       <w:bookmarkEnd w:id="1"/>
     </w:p>
@@ -602,7 +991,7 @@
           <w:color w:val="auto"/>
         </w:rPr>
       </w:pPr>
-      <w:bookmarkStart w:id="2" w:name="_Toc150250706"/>
+      <w:bookmarkStart w:id="2" w:name="_Toc150470467"/>
       <w:r>
         <w:rPr>
           <w:rFonts w:ascii="Arial" w:hAnsi="Arial" w:cs="Arial"/>
@@ -620,50 +1009,12 @@
         <w:pStyle w:val="Ttulo2"/>
         <w:rPr>
           <w:rFonts w:ascii="Arial" w:hAnsi="Arial" w:cs="Arial"/>
-          <w:color w:val="auto"/>
-        </w:rPr>
-      </w:pPr>
-      <w:r>
-        <w:rPr>
-          <w:rFonts w:ascii="Arial" w:hAnsi="Arial" w:cs="Arial"/>
-          <w:color w:val="auto"/>
-        </w:rPr>
-        <w:t xml:space="preserve">2.1. </w:t>
-      </w:r>
-      <w:r>
-        <w:rPr>
-          <w:rFonts w:ascii="Arial" w:hAnsi="Arial" w:cs="Arial"/>
-          <w:color w:val="auto"/>
-        </w:rPr>
-        <w:t>UML Trabajo Practico 2</w:t>
-      </w:r>
-    </w:p>
-    <w:p>
-      <w:pPr>
-        <w:jc w:val="both"/>
-      </w:pPr>
-      <w:r>
-        <w:t xml:space="preserve">El sistema de gestión de alquiler de vehículos desarrollado se basa en un diagrama UML que presenta diversas clases y sus interconexiones. Entre las principales clases se encuentran: Vehiculo: Representa los vehículos disponibles para alquilar. Cada vehículo tiene atributos como número, matrícula, marca, color, kilometraje, estado, precio por día y cantidad de puertas. Está asociado con la clase Sucursal. Alquiler: Representa los contratos de alquiler entre clientes y la empresa. Contiene información como número de alquiler, precio total, datos del cliente (nombre, apellido, documento, teléfono) y una lista de detalles que incluyen vehículos alquilados y sus fechas de alquiler. Está asociado con la clase Sucursal. Detalle: Describe los detalles específicos de un alquiler, incluyendo el vehículo alquilado, la fecha de retiro y la duración del alquiler. Esta clase está compuesta por la clase Alquiler. Sucursal: Representa las sucursales de la empresa de alquiler. Cada sucursal tiene un número y una dirección, y está asociada con colecciones de vehículos y alquileres. Existen relaciones de agregación con las clases Vehiculo y Alquiler. El diagrama UML también muestra relaciones clave entre estas clases: Asociación: Indica que los objetos de una clase están relacionados con objetos de otra clase. Por ejemplo, los objetos Vehiculo y Alquiler están asociados con objetos de la clase Sucursal. Composición: Representa una relación fuerte donde una clase (por ejemplo, Detalle) es parte integral de otra clase (por ejemplo, Alquiler). Los detalles de un alquiler no pueden existir sin el alquiler asociado. Agregación: Indica una relación más débil en la que una clase (por ejemplo, Sucursal) tiene una colección de objetos de otra clase (por ejemplo, Vehiculo y Alquiler). Estos objetos pueden existir independientemente de la clase que los contiene. </w:t>
-      </w:r>
-      <w:r>
-        <w:t>E</w:t>
-      </w:r>
-      <w:r>
-        <w:t>l diagrama UML proporciona una estructura clara para el sistema de gestión de alquiler de vehículos, mostrando cómo las clases están interrelacionadas y cómo interactúan dentro del programa.</w:t>
-      </w:r>
-    </w:p>
-    <w:p/>
-    <w:p>
-      <w:pPr>
-        <w:pStyle w:val="Ttulo1"/>
-        <w:rPr>
-          <w:rFonts w:ascii="Arial" w:hAnsi="Arial" w:cs="Arial"/>
           <w:b/>
           <w:bCs/>
           <w:color w:val="auto"/>
         </w:rPr>
       </w:pPr>
-      <w:bookmarkStart w:id="3" w:name="_Toc150250707"/>
+      <w:bookmarkStart w:id="3" w:name="_Toc150470468"/>
       <w:r>
         <w:rPr>
           <w:rFonts w:ascii="Arial" w:hAnsi="Arial" w:cs="Arial"/>
@@ -671,9 +1022,1050 @@
           <w:bCs/>
           <w:color w:val="auto"/>
         </w:rPr>
+        <w:t xml:space="preserve">2.1. </w:t>
+      </w:r>
+      <w:r>
+        <w:rPr>
+          <w:rFonts w:ascii="Arial" w:hAnsi="Arial" w:cs="Arial"/>
+          <w:b/>
+          <w:bCs/>
+          <w:color w:val="auto"/>
+        </w:rPr>
+        <w:t>UML Trabajo Practico 2</w:t>
+      </w:r>
+      <w:bookmarkEnd w:id="3"/>
+    </w:p>
+    <w:p>
+      <w:pPr>
+        <w:jc w:val="both"/>
+      </w:pPr>
+      <w:r>
+        <w:t xml:space="preserve">El sistema de gestión de alquiler de vehículos desarrollado se basa en un diagrama UML que presenta diversas clases y sus interconexiones. Entre las principales clases se encuentran: Vehiculo: Representa los vehículos disponibles para alquilar. Cada vehículo tiene atributos como número, matrícula, marca, color, kilometraje, estado, precio por día y cantidad de puertas. Está asociado con la clase Sucursal. Alquiler: Representa los contratos de alquiler entre clientes y la empresa. Contiene información como número de alquiler, precio total, datos del cliente (nombre, apellido, documento, teléfono) y una lista de detalles que incluyen vehículos alquilados y sus fechas de alquiler. Está asociado con la clase Sucursal. Detalle: Describe los detalles específicos de un alquiler, incluyendo el vehículo alquilado, la fecha de retiro y la duración del alquiler. Esta clase está compuesta por la clase Alquiler. Sucursal: Representa las sucursales de la empresa de alquiler. Cada sucursal tiene un número y una dirección, y está asociada con colecciones de vehículos y alquileres. Existen relaciones de agregación con las clases Vehiculo y Alquiler. El diagrama UML también muestra relaciones clave entre estas clases: Asociación: Indica que los objetos de una clase están relacionados con objetos de otra clase. Por ejemplo, los objetos Vehiculo y Alquiler están asociados con objetos de la clase Sucursal. Composición: Representa una relación fuerte donde una clase (por ejemplo, Detalle) es parte integral de otra clase (por ejemplo, Alquiler). Los detalles de un alquiler no pueden existir sin el alquiler asociado. Agregación: Indica una relación más débil en la que una clase (por ejemplo, Sucursal) tiene una colección de objetos de otra clase (por ejemplo, Vehiculo y Alquiler). Estos objetos pueden existir independientemente de la clase que los contiene. </w:t>
+      </w:r>
+      <w:r>
+        <w:t>E</w:t>
+      </w:r>
+      <w:r>
+        <w:t>l diagrama UML proporciona una estructura clara para el sistema de gestión de alquiler de vehículos, mostrando cómo las clases están interrelacionadas y cómo interactúan dentro del programa.</w:t>
+      </w:r>
+      <w:r>
+        <w:t xml:space="preserve"> (Figura 2.1)</w:t>
+      </w:r>
+    </w:p>
+    <w:p>
+      <w:pPr>
+        <w:jc w:val="both"/>
+      </w:pPr>
+    </w:p>
+    <w:p>
+      <w:pPr>
+        <w:jc w:val="both"/>
+      </w:pPr>
+      <w:r>
+        <w:rPr>
+          <w:noProof/>
+        </w:rPr>
+        <w:drawing>
+          <wp:inline distT="0" distB="0" distL="0" distR="0" wp14:anchorId="79B0EAE1" wp14:editId="6F063240">
+            <wp:extent cx="5716126" cy="3648734"/>
+            <wp:effectExtent l="0" t="0" r="0" b="8890"/>
+            <wp:docPr id="1289356069" name="Imagen 1"/>
+            <wp:cNvGraphicFramePr>
+              <a:graphicFrameLocks xmlns:a="http://schemas.openxmlformats.org/drawingml/2006/main" noChangeAspect="1"/>
+            </wp:cNvGraphicFramePr>
+            <a:graphic xmlns:a="http://schemas.openxmlformats.org/drawingml/2006/main">
+              <a:graphicData uri="http://schemas.openxmlformats.org/drawingml/2006/picture">
+                <pic:pic xmlns:pic="http://schemas.openxmlformats.org/drawingml/2006/picture">
+                  <pic:nvPicPr>
+                    <pic:cNvPr id="0" name="Picture 1"/>
+                    <pic:cNvPicPr>
+                      <a:picLocks noChangeAspect="1" noChangeArrowheads="1"/>
+                    </pic:cNvPicPr>
+                  </pic:nvPicPr>
+                  <pic:blipFill>
+                    <a:blip r:embed="rId7">
+                      <a:extLst>
+                        <a:ext uri="{28A0092B-C50C-407E-A947-70E740481C1C}">
+                          <a14:useLocalDpi xmlns:a14="http://schemas.microsoft.com/office/drawing/2010/main" val="0"/>
+                        </a:ext>
+                      </a:extLst>
+                    </a:blip>
+                    <a:srcRect/>
+                    <a:stretch>
+                      <a:fillRect/>
+                    </a:stretch>
+                  </pic:blipFill>
+                  <pic:spPr bwMode="auto">
+                    <a:xfrm>
+                      <a:off x="0" y="0"/>
+                      <a:ext cx="5729546" cy="3657300"/>
+                    </a:xfrm>
+                    <a:prstGeom prst="rect">
+                      <a:avLst/>
+                    </a:prstGeom>
+                    <a:noFill/>
+                    <a:ln>
+                      <a:noFill/>
+                    </a:ln>
+                  </pic:spPr>
+                </pic:pic>
+              </a:graphicData>
+            </a:graphic>
+          </wp:inline>
+        </w:drawing>
+      </w:r>
+    </w:p>
+    <w:p>
+      <w:pPr>
+        <w:jc w:val="center"/>
+      </w:pPr>
+      <w:r>
+        <w:t>Figura 2.1</w:t>
+      </w:r>
+      <w:r>
+        <w:t>:</w:t>
+      </w:r>
+      <w:r>
+        <w:t xml:space="preserve"> Diagrama UML</w:t>
+      </w:r>
+      <w:r>
+        <w:t>.</w:t>
+      </w:r>
+    </w:p>
+    <w:p>
+      <w:pPr>
+        <w:pStyle w:val="Ttulo2"/>
+        <w:rPr>
+          <w:rFonts w:ascii="Arial" w:hAnsi="Arial" w:cs="Arial"/>
+          <w:b/>
+          <w:bCs/>
+          <w:color w:val="auto"/>
+        </w:rPr>
+      </w:pPr>
+      <w:bookmarkStart w:id="4" w:name="_Toc150470469"/>
+      <w:r>
+        <w:rPr>
+          <w:rFonts w:ascii="Arial" w:hAnsi="Arial" w:cs="Arial"/>
+          <w:b/>
+          <w:bCs/>
+          <w:color w:val="auto"/>
+        </w:rPr>
+        <w:lastRenderedPageBreak/>
+        <w:t>2.2. Clase</w:t>
+      </w:r>
+      <w:r>
+        <w:rPr>
+          <w:rFonts w:ascii="Arial" w:hAnsi="Arial" w:cs="Arial"/>
+          <w:b/>
+          <w:bCs/>
+          <w:color w:val="auto"/>
+        </w:rPr>
+        <w:t xml:space="preserve"> Vehiculo</w:t>
+      </w:r>
+      <w:bookmarkEnd w:id="4"/>
+    </w:p>
+    <w:p>
+      <w:pPr>
+        <w:jc w:val="both"/>
+      </w:pPr>
+      <w:r>
+        <w:rPr>
+          <w:noProof/>
+        </w:rPr>
+        <w:drawing>
+          <wp:anchor distT="0" distB="0" distL="114300" distR="114300" simplePos="0" relativeHeight="251658240" behindDoc="1" locked="0" layoutInCell="1" allowOverlap="1" wp14:anchorId="4684EAE2" wp14:editId="48543960">
+            <wp:simplePos x="0" y="0"/>
+            <wp:positionH relativeFrom="margin">
+              <wp:posOffset>-882015</wp:posOffset>
+            </wp:positionH>
+            <wp:positionV relativeFrom="paragraph">
+              <wp:posOffset>1076960</wp:posOffset>
+            </wp:positionV>
+            <wp:extent cx="7247890" cy="4330065"/>
+            <wp:effectExtent l="0" t="0" r="0" b="0"/>
+            <wp:wrapSquare wrapText="bothSides"/>
+            <wp:docPr id="1462833623" name="Imagen 2"/>
+            <wp:cNvGraphicFramePr>
+              <a:graphicFrameLocks xmlns:a="http://schemas.openxmlformats.org/drawingml/2006/main" noChangeAspect="1"/>
+            </wp:cNvGraphicFramePr>
+            <a:graphic xmlns:a="http://schemas.openxmlformats.org/drawingml/2006/main">
+              <a:graphicData uri="http://schemas.openxmlformats.org/drawingml/2006/picture">
+                <pic:pic xmlns:pic="http://schemas.openxmlformats.org/drawingml/2006/picture">
+                  <pic:nvPicPr>
+                    <pic:cNvPr id="0" name="Picture 2"/>
+                    <pic:cNvPicPr>
+                      <a:picLocks noChangeAspect="1" noChangeArrowheads="1"/>
+                    </pic:cNvPicPr>
+                  </pic:nvPicPr>
+                  <pic:blipFill>
+                    <a:blip r:embed="rId8">
+                      <a:extLst>
+                        <a:ext uri="{28A0092B-C50C-407E-A947-70E740481C1C}">
+                          <a14:useLocalDpi xmlns:a14="http://schemas.microsoft.com/office/drawing/2010/main" val="0"/>
+                        </a:ext>
+                      </a:extLst>
+                    </a:blip>
+                    <a:srcRect/>
+                    <a:stretch>
+                      <a:fillRect/>
+                    </a:stretch>
+                  </pic:blipFill>
+                  <pic:spPr bwMode="auto">
+                    <a:xfrm>
+                      <a:off x="0" y="0"/>
+                      <a:ext cx="7247890" cy="4330065"/>
+                    </a:xfrm>
+                    <a:prstGeom prst="rect">
+                      <a:avLst/>
+                    </a:prstGeom>
+                    <a:noFill/>
+                    <a:ln>
+                      <a:noFill/>
+                    </a:ln>
+                  </pic:spPr>
+                </pic:pic>
+              </a:graphicData>
+            </a:graphic>
+            <wp14:sizeRelH relativeFrom="page">
+              <wp14:pctWidth>0</wp14:pctWidth>
+            </wp14:sizeRelH>
+            <wp14:sizeRelV relativeFrom="page">
+              <wp14:pctHeight>0</wp14:pctHeight>
+            </wp14:sizeRelV>
+          </wp:anchor>
+        </w:drawing>
+      </w:r>
+      <w:r>
+        <w:t>La clase Vehiculo representa un vehículo en la automotora. Cada vehículo tiene atributos como número, matrícula, marca, color, kilometraje, estado, precio por día y cantidad de puertas. Estos atributos describen las características del vehículo, como su identificación única, detalles físicos y su disponibilidad para alquiler. Esta clase es esencial para llevar un registro de los vehículos disponibles y sus propiedades</w:t>
+      </w:r>
+      <w:r>
+        <w:t xml:space="preserve"> </w:t>
+      </w:r>
+      <w:r>
+        <w:t>(Figura 2.2)</w:t>
+      </w:r>
+      <w:r>
+        <w:t>.</w:t>
+      </w:r>
+    </w:p>
+    <w:p>
+      <w:pPr>
+        <w:jc w:val="center"/>
+      </w:pPr>
+      <w:r>
+        <w:t xml:space="preserve">Figura 2.2: </w:t>
+      </w:r>
+      <w:r>
+        <w:rPr>
+          <w:rFonts w:ascii="Calibri" w:hAnsi="Calibri" w:cs="Calibri"/>
+          <w:kern w:val="0"/>
+        </w:rPr>
+        <w:t xml:space="preserve">Clase </w:t>
+      </w:r>
+      <w:r>
+        <w:rPr>
+          <w:rFonts w:ascii="Calibri" w:hAnsi="Calibri" w:cs="Calibri"/>
+          <w:kern w:val="0"/>
+        </w:rPr>
+        <w:t xml:space="preserve">Vehiculo </w:t>
+      </w:r>
+      <w:r>
+        <w:rPr>
+          <w:rFonts w:ascii="Calibri" w:hAnsi="Calibri" w:cs="Calibri"/>
+          <w:kern w:val="0"/>
+        </w:rPr>
+        <w:t>con su</w:t>
+      </w:r>
+      <w:r>
+        <w:rPr>
+          <w:rFonts w:ascii="Calibri" w:hAnsi="Calibri" w:cs="Calibri"/>
+          <w:kern w:val="0"/>
+        </w:rPr>
+        <w:t>s</w:t>
+      </w:r>
+      <w:r>
+        <w:rPr>
+          <w:rFonts w:ascii="Calibri" w:hAnsi="Calibri" w:cs="Calibri"/>
+          <w:kern w:val="0"/>
+        </w:rPr>
+        <w:t xml:space="preserve"> atributo</w:t>
+      </w:r>
+      <w:r>
+        <w:rPr>
+          <w:rFonts w:ascii="Calibri" w:hAnsi="Calibri" w:cs="Calibri"/>
+          <w:kern w:val="0"/>
+        </w:rPr>
+        <w:t>s</w:t>
+      </w:r>
+      <w:r>
+        <w:rPr>
+          <w:rFonts w:ascii="Calibri" w:hAnsi="Calibri" w:cs="Calibri"/>
+          <w:kern w:val="0"/>
+        </w:rPr>
+        <w:t xml:space="preserve"> y </w:t>
+      </w:r>
+      <w:r>
+        <w:rPr>
+          <w:rFonts w:ascii="Calibri" w:hAnsi="Calibri" w:cs="Calibri"/>
+          <w:kern w:val="0"/>
+        </w:rPr>
+        <w:t>métodos</w:t>
+      </w:r>
+      <w:r>
+        <w:rPr>
+          <w:rFonts w:ascii="Calibri" w:hAnsi="Calibri" w:cs="Calibri"/>
+          <w:kern w:val="0"/>
+        </w:rPr>
+        <w:t>.</w:t>
+      </w:r>
+    </w:p>
+    <w:p>
+      <w:pPr>
+        <w:jc w:val="both"/>
+      </w:pPr>
+    </w:p>
+    <w:p>
+      <w:pPr>
+        <w:jc w:val="both"/>
+      </w:pPr>
+    </w:p>
+    <w:p>
+      <w:pPr>
+        <w:jc w:val="both"/>
+      </w:pPr>
+    </w:p>
+    <w:p>
+      <w:pPr>
+        <w:jc w:val="both"/>
+      </w:pPr>
+    </w:p>
+    <w:p>
+      <w:pPr>
+        <w:jc w:val="both"/>
+      </w:pPr>
+    </w:p>
+    <w:p>
+      <w:pPr>
+        <w:jc w:val="both"/>
+      </w:pPr>
+    </w:p>
+    <w:p>
+      <w:pPr>
+        <w:jc w:val="both"/>
+      </w:pPr>
+    </w:p>
+    <w:p>
+      <w:pPr>
+        <w:jc w:val="both"/>
+      </w:pPr>
+    </w:p>
+    <w:p>
+      <w:pPr>
+        <w:jc w:val="both"/>
+      </w:pPr>
+    </w:p>
+    <w:p>
+      <w:pPr>
+        <w:jc w:val="both"/>
+      </w:pPr>
+    </w:p>
+    <w:p>
+      <w:pPr>
+        <w:pStyle w:val="Ttulo2"/>
+        <w:rPr>
+          <w:rFonts w:ascii="Arial" w:hAnsi="Arial" w:cs="Arial"/>
+          <w:b/>
+          <w:bCs/>
+          <w:color w:val="auto"/>
+        </w:rPr>
+      </w:pPr>
+      <w:bookmarkStart w:id="5" w:name="_Toc150470470"/>
+      <w:r>
+        <w:rPr>
+          <w:rFonts w:ascii="Arial" w:hAnsi="Arial" w:cs="Arial"/>
+          <w:b/>
+          <w:bCs/>
+          <w:color w:val="auto"/>
+        </w:rPr>
+        <w:lastRenderedPageBreak/>
+        <w:t>2.</w:t>
+      </w:r>
+      <w:r>
+        <w:rPr>
+          <w:rFonts w:ascii="Arial" w:hAnsi="Arial" w:cs="Arial"/>
+          <w:b/>
+          <w:bCs/>
+          <w:color w:val="auto"/>
+        </w:rPr>
+        <w:t>3</w:t>
+      </w:r>
+      <w:r>
+        <w:rPr>
+          <w:rFonts w:ascii="Arial" w:hAnsi="Arial" w:cs="Arial"/>
+          <w:b/>
+          <w:bCs/>
+          <w:color w:val="auto"/>
+        </w:rPr>
+        <w:t>. Clase Detalle</w:t>
+      </w:r>
+      <w:bookmarkEnd w:id="5"/>
+    </w:p>
+    <w:p>
+      <w:pPr>
+        <w:rPr>
+          <w:rFonts w:ascii="Arial" w:hAnsi="Arial" w:cs="Arial"/>
+        </w:rPr>
+      </w:pPr>
+      <w:r>
+        <w:rPr>
+          <w:rFonts w:ascii="Arial" w:hAnsi="Arial" w:cs="Arial"/>
+        </w:rPr>
+        <w:t>La clase Detalle está diseñada para representar los detalles específicos de un alquiler asociado a un vehículo</w:t>
+      </w:r>
+      <w:r>
+        <w:rPr>
+          <w:rFonts w:ascii="Arial" w:hAnsi="Arial" w:cs="Arial"/>
+        </w:rPr>
+        <w:t xml:space="preserve"> </w:t>
+      </w:r>
+      <w:r>
+        <w:rPr>
+          <w:rFonts w:ascii="Arial" w:hAnsi="Arial" w:cs="Arial"/>
+        </w:rPr>
+        <w:t>en</w:t>
+      </w:r>
+      <w:r>
+        <w:rPr>
+          <w:rFonts w:ascii="Arial" w:hAnsi="Arial" w:cs="Arial"/>
+        </w:rPr>
+        <w:t xml:space="preserve"> </w:t>
+      </w:r>
+      <w:r>
+        <w:rPr>
+          <w:rFonts w:ascii="Arial" w:hAnsi="Arial" w:cs="Arial"/>
+        </w:rPr>
+        <w:t>particular. Almacena información como el vehículo involucrado, la fecha de retiro y la cantidad de días del alquiler. En otras palabras, un Detalle guarda los pormenores de un alquiler específico, lo que facilita el seguimiento de cada transacción de alquiler</w:t>
+      </w:r>
+      <w:r>
+        <w:rPr>
+          <w:rFonts w:ascii="Arial" w:hAnsi="Arial" w:cs="Arial"/>
+        </w:rPr>
+        <w:t xml:space="preserve"> </w:t>
+      </w:r>
+      <w:r>
+        <w:rPr>
+          <w:rFonts w:ascii="Arial" w:hAnsi="Arial" w:cs="Arial"/>
+        </w:rPr>
+        <w:t>(Figura 2.3)</w:t>
+      </w:r>
+      <w:r>
+        <w:rPr>
+          <w:rFonts w:ascii="Arial" w:hAnsi="Arial" w:cs="Arial"/>
+        </w:rPr>
+        <w:t>.</w:t>
+      </w:r>
+    </w:p>
+    <w:p>
+      <w:pPr>
+        <w:rPr>
+          <w:rFonts w:ascii="Arial" w:hAnsi="Arial" w:cs="Arial"/>
+        </w:rPr>
+      </w:pPr>
+      <w:r>
+        <w:rPr>
+          <w:rFonts w:ascii="Arial" w:hAnsi="Arial" w:cs="Arial"/>
+          <w:noProof/>
+        </w:rPr>
+        <w:drawing>
+          <wp:inline distT="0" distB="0" distL="0" distR="0" wp14:anchorId="3C4FE522" wp14:editId="33CB4987">
+            <wp:extent cx="6113252" cy="3105509"/>
+            <wp:effectExtent l="0" t="0" r="1905" b="0"/>
+            <wp:docPr id="1500356766" name="Imagen 3"/>
+            <wp:cNvGraphicFramePr>
+              <a:graphicFrameLocks xmlns:a="http://schemas.openxmlformats.org/drawingml/2006/main" noChangeAspect="1"/>
+            </wp:cNvGraphicFramePr>
+            <a:graphic xmlns:a="http://schemas.openxmlformats.org/drawingml/2006/main">
+              <a:graphicData uri="http://schemas.openxmlformats.org/drawingml/2006/picture">
+                <pic:pic xmlns:pic="http://schemas.openxmlformats.org/drawingml/2006/picture">
+                  <pic:nvPicPr>
+                    <pic:cNvPr id="0" name="Picture 3"/>
+                    <pic:cNvPicPr>
+                      <a:picLocks noChangeAspect="1" noChangeArrowheads="1"/>
+                    </pic:cNvPicPr>
+                  </pic:nvPicPr>
+                  <pic:blipFill>
+                    <a:blip r:embed="rId9">
+                      <a:extLst>
+                        <a:ext uri="{28A0092B-C50C-407E-A947-70E740481C1C}">
+                          <a14:useLocalDpi xmlns:a14="http://schemas.microsoft.com/office/drawing/2010/main" val="0"/>
+                        </a:ext>
+                      </a:extLst>
+                    </a:blip>
+                    <a:srcRect/>
+                    <a:stretch>
+                      <a:fillRect/>
+                    </a:stretch>
+                  </pic:blipFill>
+                  <pic:spPr bwMode="auto">
+                    <a:xfrm>
+                      <a:off x="0" y="0"/>
+                      <a:ext cx="6128364" cy="3113186"/>
+                    </a:xfrm>
+                    <a:prstGeom prst="rect">
+                      <a:avLst/>
+                    </a:prstGeom>
+                    <a:noFill/>
+                    <a:ln>
+                      <a:noFill/>
+                    </a:ln>
+                  </pic:spPr>
+                </pic:pic>
+              </a:graphicData>
+            </a:graphic>
+          </wp:inline>
+        </w:drawing>
+      </w:r>
+    </w:p>
+    <w:p>
+      <w:pPr>
+        <w:jc w:val="center"/>
+        <w:rPr>
+          <w:rFonts w:ascii="Calibri" w:hAnsi="Calibri" w:cs="Calibri"/>
+          <w:kern w:val="0"/>
+        </w:rPr>
+      </w:pPr>
+      <w:r>
+        <w:t>Figura 2.</w:t>
+      </w:r>
+      <w:r>
+        <w:t>3</w:t>
+      </w:r>
+      <w:r>
+        <w:t xml:space="preserve">: </w:t>
+      </w:r>
+      <w:r>
+        <w:rPr>
+          <w:rFonts w:ascii="Calibri" w:hAnsi="Calibri" w:cs="Calibri"/>
+          <w:kern w:val="0"/>
+        </w:rPr>
+        <w:t xml:space="preserve">Clase </w:t>
+      </w:r>
+      <w:r>
+        <w:rPr>
+          <w:rFonts w:ascii="Calibri" w:hAnsi="Calibri" w:cs="Calibri"/>
+          <w:kern w:val="0"/>
+        </w:rPr>
+        <w:t>Detalles</w:t>
+      </w:r>
+      <w:r>
+        <w:rPr>
+          <w:rFonts w:ascii="Calibri" w:hAnsi="Calibri" w:cs="Calibri"/>
+          <w:kern w:val="0"/>
+        </w:rPr>
+        <w:t xml:space="preserve"> con sus atributos</w:t>
+      </w:r>
+      <w:r>
+        <w:rPr>
+          <w:rFonts w:ascii="Calibri" w:hAnsi="Calibri" w:cs="Calibri"/>
+          <w:kern w:val="0"/>
+        </w:rPr>
+        <w:t xml:space="preserve"> y </w:t>
+      </w:r>
+      <w:r>
+        <w:rPr>
+          <w:rFonts w:ascii="Calibri" w:hAnsi="Calibri" w:cs="Calibri"/>
+          <w:kern w:val="0"/>
+        </w:rPr>
+        <w:t>métodos</w:t>
+      </w:r>
+      <w:r>
+        <w:rPr>
+          <w:rFonts w:ascii="Calibri" w:hAnsi="Calibri" w:cs="Calibri"/>
+          <w:kern w:val="0"/>
+        </w:rPr>
+        <w:t>.</w:t>
+      </w:r>
+    </w:p>
+    <w:p>
+      <w:pPr>
+        <w:jc w:val="center"/>
+        <w:rPr>
+          <w:rFonts w:ascii="Calibri" w:hAnsi="Calibri" w:cs="Calibri"/>
+          <w:kern w:val="0"/>
+        </w:rPr>
+      </w:pPr>
+    </w:p>
+    <w:p>
+      <w:pPr>
+        <w:jc w:val="center"/>
+        <w:rPr>
+          <w:rFonts w:ascii="Calibri" w:hAnsi="Calibri" w:cs="Calibri"/>
+          <w:kern w:val="0"/>
+        </w:rPr>
+      </w:pPr>
+    </w:p>
+    <w:p>
+      <w:pPr>
+        <w:jc w:val="center"/>
+        <w:rPr>
+          <w:rFonts w:ascii="Calibri" w:hAnsi="Calibri" w:cs="Calibri"/>
+          <w:kern w:val="0"/>
+        </w:rPr>
+      </w:pPr>
+    </w:p>
+    <w:p>
+      <w:pPr>
+        <w:jc w:val="center"/>
+        <w:rPr>
+          <w:rFonts w:ascii="Calibri" w:hAnsi="Calibri" w:cs="Calibri"/>
+          <w:kern w:val="0"/>
+        </w:rPr>
+      </w:pPr>
+    </w:p>
+    <w:p>
+      <w:pPr>
+        <w:jc w:val="center"/>
+        <w:rPr>
+          <w:rFonts w:ascii="Calibri" w:hAnsi="Calibri" w:cs="Calibri"/>
+          <w:kern w:val="0"/>
+        </w:rPr>
+      </w:pPr>
+    </w:p>
+    <w:p>
+      <w:pPr>
+        <w:jc w:val="center"/>
+        <w:rPr>
+          <w:rFonts w:ascii="Calibri" w:hAnsi="Calibri" w:cs="Calibri"/>
+          <w:kern w:val="0"/>
+        </w:rPr>
+      </w:pPr>
+    </w:p>
+    <w:p>
+      <w:pPr>
+        <w:jc w:val="center"/>
+        <w:rPr>
+          <w:rFonts w:ascii="Calibri" w:hAnsi="Calibri" w:cs="Calibri"/>
+          <w:kern w:val="0"/>
+        </w:rPr>
+      </w:pPr>
+    </w:p>
+    <w:p>
+      <w:pPr>
+        <w:jc w:val="center"/>
+        <w:rPr>
+          <w:rFonts w:ascii="Calibri" w:hAnsi="Calibri" w:cs="Calibri"/>
+          <w:kern w:val="0"/>
+        </w:rPr>
+      </w:pPr>
+    </w:p>
+    <w:p>
+      <w:pPr>
+        <w:jc w:val="center"/>
+        <w:rPr>
+          <w:rFonts w:ascii="Calibri" w:hAnsi="Calibri" w:cs="Calibri"/>
+          <w:kern w:val="0"/>
+        </w:rPr>
+      </w:pPr>
+    </w:p>
+    <w:p>
+      <w:pPr>
+        <w:jc w:val="center"/>
+        <w:rPr>
+          <w:rFonts w:ascii="Calibri" w:hAnsi="Calibri" w:cs="Calibri"/>
+          <w:kern w:val="0"/>
+        </w:rPr>
+      </w:pPr>
+    </w:p>
+    <w:p>
+      <w:pPr>
+        <w:jc w:val="center"/>
+        <w:rPr>
+          <w:rFonts w:ascii="Calibri" w:hAnsi="Calibri" w:cs="Calibri"/>
+          <w:kern w:val="0"/>
+        </w:rPr>
+      </w:pPr>
+    </w:p>
+    <w:p>
+      <w:pPr>
+        <w:jc w:val="center"/>
+        <w:rPr>
+          <w:rFonts w:ascii="Calibri" w:hAnsi="Calibri" w:cs="Calibri"/>
+          <w:kern w:val="0"/>
+        </w:rPr>
+      </w:pPr>
+    </w:p>
+    <w:p>
+      <w:pPr>
+        <w:jc w:val="center"/>
+        <w:rPr>
+          <w:rFonts w:ascii="Calibri" w:hAnsi="Calibri" w:cs="Calibri"/>
+          <w:kern w:val="0"/>
+        </w:rPr>
+      </w:pPr>
+    </w:p>
+    <w:p>
+      <w:pPr>
+        <w:jc w:val="center"/>
+        <w:rPr>
+          <w:rFonts w:ascii="Calibri" w:hAnsi="Calibri" w:cs="Calibri"/>
+          <w:kern w:val="0"/>
+        </w:rPr>
+      </w:pPr>
+    </w:p>
+    <w:p>
+      <w:pPr>
+        <w:jc w:val="center"/>
+      </w:pPr>
+    </w:p>
+    <w:p>
+      <w:pPr>
+        <w:pStyle w:val="Ttulo2"/>
+        <w:rPr>
+          <w:rFonts w:ascii="Arial" w:hAnsi="Arial" w:cs="Arial"/>
+          <w:b/>
+          <w:bCs/>
+          <w:color w:val="auto"/>
+        </w:rPr>
+      </w:pPr>
+      <w:bookmarkStart w:id="6" w:name="_Toc150470471"/>
+      <w:r>
+        <w:rPr>
+          <w:rFonts w:ascii="Arial" w:hAnsi="Arial" w:cs="Arial"/>
+          <w:b/>
+          <w:bCs/>
+          <w:color w:val="auto"/>
+        </w:rPr>
+        <w:lastRenderedPageBreak/>
+        <w:t>2.</w:t>
+      </w:r>
+      <w:r>
+        <w:rPr>
+          <w:rFonts w:ascii="Arial" w:hAnsi="Arial" w:cs="Arial"/>
+          <w:b/>
+          <w:bCs/>
+          <w:color w:val="auto"/>
+        </w:rPr>
+        <w:t>4</w:t>
+      </w:r>
+      <w:r>
+        <w:rPr>
+          <w:rFonts w:ascii="Arial" w:hAnsi="Arial" w:cs="Arial"/>
+          <w:b/>
+          <w:bCs/>
+          <w:color w:val="auto"/>
+        </w:rPr>
+        <w:t>. Clase Alquiler</w:t>
+      </w:r>
+      <w:bookmarkEnd w:id="6"/>
+    </w:p>
+    <w:p>
+      <w:pPr>
+        <w:jc w:val="both"/>
+      </w:pPr>
+      <w:r>
+        <w:t>La clase Alquiler modela un contrato de alquiler en la automotora. Contiene detalles sobre el número de alquiler, el precio total, la información</w:t>
+      </w:r>
+      <w:r>
+        <w:t xml:space="preserve"> </w:t>
+      </w:r>
+      <w:r>
+        <w:t>del cliente (como documento, teléfono, nombre y apellido) y una lista de detalles asociados al alquiler. Esta clase permite gestionar y organizar los contratos de alquiler, proporcionando una estructura para almacenar información relevante sobre cada transacción</w:t>
+      </w:r>
+      <w:r>
+        <w:t xml:space="preserve"> (Figura 2.4).</w:t>
+      </w:r>
+    </w:p>
+    <w:p>
+      <w:r>
+        <w:rPr>
+          <w:noProof/>
+        </w:rPr>
+        <w:drawing>
+          <wp:inline distT="0" distB="0" distL="0" distR="0" wp14:anchorId="64B79B34" wp14:editId="02C510E7">
+            <wp:extent cx="6201584" cy="5020573"/>
+            <wp:effectExtent l="0" t="0" r="8890" b="8890"/>
+            <wp:docPr id="1078200059" name="Imagen 4"/>
+            <wp:cNvGraphicFramePr>
+              <a:graphicFrameLocks xmlns:a="http://schemas.openxmlformats.org/drawingml/2006/main" noChangeAspect="1"/>
+            </wp:cNvGraphicFramePr>
+            <a:graphic xmlns:a="http://schemas.openxmlformats.org/drawingml/2006/main">
+              <a:graphicData uri="http://schemas.openxmlformats.org/drawingml/2006/picture">
+                <pic:pic xmlns:pic="http://schemas.openxmlformats.org/drawingml/2006/picture">
+                  <pic:nvPicPr>
+                    <pic:cNvPr id="0" name="Picture 4"/>
+                    <pic:cNvPicPr>
+                      <a:picLocks noChangeAspect="1" noChangeArrowheads="1"/>
+                    </pic:cNvPicPr>
+                  </pic:nvPicPr>
+                  <pic:blipFill>
+                    <a:blip r:embed="rId10">
+                      <a:extLst>
+                        <a:ext uri="{28A0092B-C50C-407E-A947-70E740481C1C}">
+                          <a14:useLocalDpi xmlns:a14="http://schemas.microsoft.com/office/drawing/2010/main" val="0"/>
+                        </a:ext>
+                      </a:extLst>
+                    </a:blip>
+                    <a:srcRect/>
+                    <a:stretch>
+                      <a:fillRect/>
+                    </a:stretch>
+                  </pic:blipFill>
+                  <pic:spPr bwMode="auto">
+                    <a:xfrm>
+                      <a:off x="0" y="0"/>
+                      <a:ext cx="6212362" cy="5029298"/>
+                    </a:xfrm>
+                    <a:prstGeom prst="rect">
+                      <a:avLst/>
+                    </a:prstGeom>
+                    <a:noFill/>
+                    <a:ln>
+                      <a:noFill/>
+                    </a:ln>
+                  </pic:spPr>
+                </pic:pic>
+              </a:graphicData>
+            </a:graphic>
+          </wp:inline>
+        </w:drawing>
+      </w:r>
+    </w:p>
+    <w:p>
+      <w:pPr>
+        <w:jc w:val="center"/>
+      </w:pPr>
+      <w:r>
+        <w:t>Figura 2.4: Clase Alquiler con sus atributos, métodos y relaciones.</w:t>
+      </w:r>
+    </w:p>
+    <w:p/>
+    <w:p/>
+    <w:p/>
+    <w:p/>
+    <w:p/>
+    <w:p/>
+    <w:p/>
+    <w:p>
+      <w:pPr>
+        <w:pStyle w:val="Ttulo2"/>
+        <w:rPr>
+          <w:rFonts w:ascii="Arial" w:hAnsi="Arial" w:cs="Arial"/>
+          <w:b/>
+          <w:bCs/>
+          <w:color w:val="auto"/>
+        </w:rPr>
+      </w:pPr>
+      <w:bookmarkStart w:id="7" w:name="_Toc150470472"/>
+      <w:r>
+        <w:rPr>
+          <w:rFonts w:ascii="Arial" w:hAnsi="Arial" w:cs="Arial"/>
+          <w:b/>
+          <w:bCs/>
+          <w:color w:val="auto"/>
+        </w:rPr>
+        <w:lastRenderedPageBreak/>
+        <w:t>2.5 Clase Sucursal</w:t>
+      </w:r>
+      <w:bookmarkEnd w:id="7"/>
+    </w:p>
+    <w:p>
+      <w:pPr>
+        <w:jc w:val="both"/>
+      </w:pPr>
+      <w:r>
+        <w:t>La clase Sucursal representa una ubicación específica de la automotora. Tiene atributos como número, dirección, una lista de vehículos y una lista de alquileres. Esta clase actúa como un contenedor para organizar y gestionar los vehículos disponibles y los contratos de alquiler en una sucursal particular. Permite realizar operaciones como registrar vehículos y alquileres, así como listarlos cuando sea necesario</w:t>
+      </w:r>
+      <w:r>
+        <w:t xml:space="preserve"> (Figura 2.5 y 2.6).</w:t>
+      </w:r>
+    </w:p>
+    <w:p>
+      <w:pPr>
+        <w:jc w:val="both"/>
+      </w:pPr>
+      <w:r>
+        <w:rPr>
+          <w:noProof/>
+        </w:rPr>
+        <w:drawing>
+          <wp:inline distT="0" distB="0" distL="0" distR="0" wp14:anchorId="6BC66181" wp14:editId="3778FC09">
+            <wp:extent cx="5934850" cy="4304581"/>
+            <wp:effectExtent l="0" t="0" r="8890" b="1270"/>
+            <wp:docPr id="18197714" name="Imagen 5"/>
+            <wp:cNvGraphicFramePr>
+              <a:graphicFrameLocks xmlns:a="http://schemas.openxmlformats.org/drawingml/2006/main" noChangeAspect="1"/>
+            </wp:cNvGraphicFramePr>
+            <a:graphic xmlns:a="http://schemas.openxmlformats.org/drawingml/2006/main">
+              <a:graphicData uri="http://schemas.openxmlformats.org/drawingml/2006/picture">
+                <pic:pic xmlns:pic="http://schemas.openxmlformats.org/drawingml/2006/picture">
+                  <pic:nvPicPr>
+                    <pic:cNvPr id="0" name="Picture 5"/>
+                    <pic:cNvPicPr>
+                      <a:picLocks noChangeAspect="1" noChangeArrowheads="1"/>
+                    </pic:cNvPicPr>
+                  </pic:nvPicPr>
+                  <pic:blipFill>
+                    <a:blip r:embed="rId11">
+                      <a:extLst>
+                        <a:ext uri="{28A0092B-C50C-407E-A947-70E740481C1C}">
+                          <a14:useLocalDpi xmlns:a14="http://schemas.microsoft.com/office/drawing/2010/main" val="0"/>
+                        </a:ext>
+                      </a:extLst>
+                    </a:blip>
+                    <a:srcRect/>
+                    <a:stretch>
+                      <a:fillRect/>
+                    </a:stretch>
+                  </pic:blipFill>
+                  <pic:spPr bwMode="auto">
+                    <a:xfrm>
+                      <a:off x="0" y="0"/>
+                      <a:ext cx="5941152" cy="4309152"/>
+                    </a:xfrm>
+                    <a:prstGeom prst="rect">
+                      <a:avLst/>
+                    </a:prstGeom>
+                    <a:noFill/>
+                    <a:ln>
+                      <a:noFill/>
+                    </a:ln>
+                  </pic:spPr>
+                </pic:pic>
+              </a:graphicData>
+            </a:graphic>
+          </wp:inline>
+        </w:drawing>
+      </w:r>
+    </w:p>
+    <w:p>
+      <w:pPr>
+        <w:jc w:val="center"/>
+      </w:pPr>
+      <w:r>
+        <w:rPr>
+          <w:noProof/>
+        </w:rPr>
+        <w:drawing>
+          <wp:anchor distT="0" distB="0" distL="114300" distR="114300" simplePos="0" relativeHeight="251659264" behindDoc="1" locked="0" layoutInCell="1" allowOverlap="1" wp14:anchorId="397712BA" wp14:editId="5990DCF9">
+            <wp:simplePos x="0" y="0"/>
+            <wp:positionH relativeFrom="column">
+              <wp:posOffset>-579982</wp:posOffset>
+            </wp:positionH>
+            <wp:positionV relativeFrom="paragraph">
+              <wp:posOffset>380150</wp:posOffset>
+            </wp:positionV>
+            <wp:extent cx="6776085" cy="2363470"/>
+            <wp:effectExtent l="0" t="0" r="5715" b="0"/>
+            <wp:wrapTight wrapText="bothSides">
+              <wp:wrapPolygon edited="0">
+                <wp:start x="0" y="0"/>
+                <wp:lineTo x="0" y="21414"/>
+                <wp:lineTo x="21557" y="21414"/>
+                <wp:lineTo x="21557" y="0"/>
+                <wp:lineTo x="0" y="0"/>
+              </wp:wrapPolygon>
+            </wp:wrapTight>
+            <wp:docPr id="257214551" name="Imagen 6"/>
+            <wp:cNvGraphicFramePr>
+              <a:graphicFrameLocks xmlns:a="http://schemas.openxmlformats.org/drawingml/2006/main" noChangeAspect="1"/>
+            </wp:cNvGraphicFramePr>
+            <a:graphic xmlns:a="http://schemas.openxmlformats.org/drawingml/2006/main">
+              <a:graphicData uri="http://schemas.openxmlformats.org/drawingml/2006/picture">
+                <pic:pic xmlns:pic="http://schemas.openxmlformats.org/drawingml/2006/picture">
+                  <pic:nvPicPr>
+                    <pic:cNvPr id="0" name="Picture 6"/>
+                    <pic:cNvPicPr>
+                      <a:picLocks noChangeAspect="1" noChangeArrowheads="1"/>
+                    </pic:cNvPicPr>
+                  </pic:nvPicPr>
+                  <pic:blipFill>
+                    <a:blip r:embed="rId12">
+                      <a:extLst>
+                        <a:ext uri="{28A0092B-C50C-407E-A947-70E740481C1C}">
+                          <a14:useLocalDpi xmlns:a14="http://schemas.microsoft.com/office/drawing/2010/main" val="0"/>
+                        </a:ext>
+                      </a:extLst>
+                    </a:blip>
+                    <a:srcRect/>
+                    <a:stretch>
+                      <a:fillRect/>
+                    </a:stretch>
+                  </pic:blipFill>
+                  <pic:spPr bwMode="auto">
+                    <a:xfrm>
+                      <a:off x="0" y="0"/>
+                      <a:ext cx="6776085" cy="2363470"/>
+                    </a:xfrm>
+                    <a:prstGeom prst="rect">
+                      <a:avLst/>
+                    </a:prstGeom>
+                    <a:noFill/>
+                    <a:ln>
+                      <a:noFill/>
+                    </a:ln>
+                  </pic:spPr>
+                </pic:pic>
+              </a:graphicData>
+            </a:graphic>
+            <wp14:sizeRelH relativeFrom="margin">
+              <wp14:pctWidth>0</wp14:pctWidth>
+            </wp14:sizeRelH>
+            <wp14:sizeRelV relativeFrom="margin">
+              <wp14:pctHeight>0</wp14:pctHeight>
+            </wp14:sizeRelV>
+          </wp:anchor>
+        </w:drawing>
+      </w:r>
+      <w:r>
+        <w:t>Figura 2.5: Clase Sucursal con sus atributos, métodos y relaciones.</w:t>
+      </w:r>
+    </w:p>
+    <w:p>
+      <w:pPr>
+        <w:jc w:val="center"/>
+      </w:pPr>
+      <w:r>
+        <w:t>Figura 2.6: Continuación de la figura 2.4 del código de la Clase Sucursal.</w:t>
+      </w:r>
+    </w:p>
+    <w:p>
+      <w:pPr>
+        <w:jc w:val="both"/>
+      </w:pPr>
+    </w:p>
+    <w:p>
+      <w:pPr>
+        <w:jc w:val="both"/>
+      </w:pPr>
+    </w:p>
+    <w:p/>
+    <w:p/>
+    <w:p/>
+    <w:p/>
+    <w:p/>
+    <w:p/>
+    <w:p/>
+    <w:p>
+      <w:pPr>
+        <w:pStyle w:val="Ttulo1"/>
+        <w:rPr>
+          <w:rFonts w:ascii="Arial" w:hAnsi="Arial" w:cs="Arial"/>
+          <w:b/>
+          <w:bCs/>
+          <w:color w:val="auto"/>
+        </w:rPr>
+      </w:pPr>
+      <w:bookmarkStart w:id="8" w:name="_Toc150470473"/>
+      <w:r>
+        <w:rPr>
+          <w:rFonts w:ascii="Arial" w:hAnsi="Arial" w:cs="Arial"/>
+          <w:b/>
+          <w:bCs/>
+          <w:color w:val="auto"/>
+        </w:rPr>
         <w:t>5. Referencias</w:t>
       </w:r>
-      <w:bookmarkEnd w:id="3"/>
+      <w:bookmarkEnd w:id="8"/>
     </w:p>
     <w:p>
       <w:r>

</xml_diff>

<commit_message>
Agregado imagenes y arreglando detllaes en InformeTrabajoPractico2
</commit_message>
<xml_diff>
--- a/TrabajoPractico2/InformeTrabajoPractico2.docx
+++ b/TrabajoPractico2/InformeTrabajoPractico2.docx
@@ -3,8 +3,20 @@
 <w:document xmlns:wpc="http://schemas.microsoft.com/office/word/2010/wordprocessingCanvas" xmlns:cx="http://schemas.microsoft.com/office/drawing/2014/chartex" xmlns:cx1="http://schemas.microsoft.com/office/drawing/2015/9/8/chartex" xmlns:cx2="http://schemas.microsoft.com/office/drawing/2015/10/21/chartex" xmlns:cx3="http://schemas.microsoft.com/office/drawing/2016/5/9/chartex" xmlns:cx4="http://schemas.microsoft.com/office/drawing/2016/5/10/chartex" xmlns:cx5="http://schemas.microsoft.com/office/drawing/2016/5/11/chartex" xmlns:cx6="http://schemas.microsoft.com/office/drawing/2016/5/12/chartex" xmlns:cx7="http://schemas.microsoft.com/office/drawing/2016/5/13/chartex" xmlns:cx8="http://schemas.microsoft.com/office/drawing/2016/5/14/chartex" xmlns:mc="http://schemas.openxmlformats.org/markup-compatibility/2006" xmlns:aink="http://schemas.microsoft.com/office/drawing/2016/ink" xmlns:am3d="http://schemas.microsoft.com/office/drawing/2017/model3d" xmlns:o="urn:schemas-microsoft-com:office:office" xmlns:oel="http://schemas.microsoft.com/office/2019/extlst" xmlns:r="http://schemas.openxmlformats.org/officeDocument/2006/relationships" xmlns:m="http://schemas.openxmlformats.org/officeDocument/2006/math" xmlns:v="urn:schemas-microsoft-com:vml" xmlns:wp14="http://schemas.microsoft.com/office/word/2010/wordprocessingDrawing" xmlns:wp="http://schemas.openxmlformats.org/drawingml/2006/wordprocessingDrawing" xmlns:w10="urn:schemas-microsoft-com:office:word" xmlns:w="http://schemas.openxmlformats.org/wordprocessingml/2006/main" xmlns:w14="http://schemas.microsoft.com/office/word/2010/wordml" xmlns:w15="http://schemas.microsoft.com/office/word/2012/wordml" xmlns:w16cex="http://schemas.microsoft.com/office/word/2018/wordml/cex" xmlns:w16cid="http://schemas.microsoft.com/office/word/2016/wordml/cid" xmlns:w16="http://schemas.microsoft.com/office/word/2018/wordml" xmlns:w16sdtdh="http://schemas.microsoft.com/office/word/2020/wordml/sdtdatahash" xmlns:w16se="http://schemas.microsoft.com/office/word/2015/wordml/symex" xmlns:wpg="http://schemas.microsoft.com/office/word/2010/wordprocessingGroup" xmlns:wpi="http://schemas.microsoft.com/office/word/2010/wordprocessingInk" xmlns:wne="http://schemas.microsoft.com/office/word/2006/wordml" xmlns:wps="http://schemas.microsoft.com/office/word/2010/wordprocessingShape" mc:Ignorable="w14 w15 w16se w16cid w16 w16cex w16sdtdh wp14">
   <w:body>
     <w:p>
-      <w:r>
-        <w:rPr>
+      <w:pPr>
+        <w:rPr>
+          <w:rFonts w:cstheme="minorHAnsi"/>
+        </w:rPr>
+        <w:sectPr>
+          <w:pgSz w:w="11906" w:h="16838"/>
+          <w:pgMar w:top="1417" w:right="1701" w:bottom="1417" w:left="1701" w:header="708" w:footer="708" w:gutter="0"/>
+          <w:cols w:space="708"/>
+          <w:docGrid w:linePitch="360"/>
+        </w:sectPr>
+      </w:pPr>
+      <w:r>
+        <w:rPr>
+          <w:rFonts w:cstheme="minorHAnsi"/>
           <w:noProof/>
         </w:rPr>
         <w:drawing>
@@ -25,7 +37,7 @@
                     </pic:cNvPicPr>
                   </pic:nvPicPr>
                   <pic:blipFill>
-                    <a:blip r:embed="rId6">
+                    <a:blip r:embed="rId8">
                       <a:extLst>
                         <a:ext uri="{28A0092B-C50C-407E-A947-70E740481C1C}">
                           <a14:useLocalDpi xmlns:a14="http://schemas.microsoft.com/office/drawing/2010/main" val="0"/>
@@ -58,14 +70,9 @@
       </w:r>
     </w:p>
     <w:p>
-      <w:r>
-        <w:br w:type="page"/>
-      </w:r>
-    </w:p>
-    <w:p>
-      <w:pPr>
-        <w:rPr>
-          <w:rFonts w:ascii="Arial" w:hAnsi="Arial" w:cs="Arial"/>
+      <w:pPr>
+        <w:rPr>
+          <w:rFonts w:cstheme="minorHAnsi"/>
           <w:b/>
           <w:bCs/>
           <w:sz w:val="32"/>
@@ -74,7 +81,7 @@
       </w:pPr>
       <w:r>
         <w:rPr>
-          <w:rFonts w:ascii="Arial" w:hAnsi="Arial" w:cs="Arial"/>
+          <w:rFonts w:cstheme="minorHAnsi"/>
           <w:b/>
           <w:bCs/>
           <w:sz w:val="32"/>
@@ -88,49 +95,54 @@
       <w:pPr>
         <w:jc w:val="both"/>
         <w:rPr>
-          <w:rFonts w:ascii="Arial" w:hAnsi="Arial" w:cs="Arial"/>
+          <w:rFonts w:cstheme="minorHAnsi"/>
+        </w:rPr>
+      </w:pPr>
+      <w:r>
+        <w:rPr>
+          <w:rFonts w:cstheme="minorHAnsi"/>
+        </w:rPr>
+        <w:t>El programa desarrollado es un sistema de gestión para una sucursal de una empresa de alquiler de vehículos. La aplicación permite llevar un registro detallado de los vehículos disponibles, así como de los alquileres realizados por los clientes.</w:t>
+      </w:r>
+    </w:p>
+    <w:p>
+      <w:pPr>
+        <w:rPr>
+          <w:rFonts w:cstheme="minorHAnsi"/>
           <w:sz w:val="20"/>
           <w:szCs w:val="20"/>
         </w:rPr>
-      </w:pPr>
-      <w:r>
-        <w:rPr>
-          <w:rFonts w:ascii="Arial" w:hAnsi="Arial" w:cs="Arial"/>
+        <w:sectPr>
+          <w:footerReference w:type="default" r:id="rId9"/>
+          <w:pgSz w:w="11906" w:h="16838"/>
+          <w:pgMar w:top="1417" w:right="1701" w:bottom="1417" w:left="1701" w:header="708" w:footer="708" w:gutter="0"/>
+          <w:pgNumType w:fmt="lowerRoman" w:start="1"/>
+          <w:cols w:space="708"/>
+          <w:docGrid w:linePitch="360"/>
+        </w:sectPr>
+      </w:pPr>
+      <w:r>
+        <w:rPr>
+          <w:rFonts w:cstheme="minorHAnsi"/>
           <w:sz w:val="20"/>
           <w:szCs w:val="20"/>
         </w:rPr>
-        <w:t>El programa desarrollado es un sistema de gestión para una sucursal de una empresa de alquiler de vehículos. La aplicación permite llevar un registro detallado de los vehículos disponibles, así como de los alquileres realizados por los clientes</w:t>
-      </w:r>
-      <w:r>
-        <w:rPr>
-          <w:rFonts w:ascii="Arial" w:hAnsi="Arial" w:cs="Arial"/>
+        <w:br w:type="page"/>
+      </w:r>
+    </w:p>
+    <w:p>
+      <w:pPr>
+        <w:rPr>
+          <w:rFonts w:cstheme="minorHAnsi"/>
           <w:sz w:val="20"/>
           <w:szCs w:val="20"/>
         </w:rPr>
-        <w:t>.</w:t>
-      </w:r>
-    </w:p>
-    <w:p>
-      <w:pPr>
-        <w:rPr>
-          <w:rFonts w:ascii="Arial" w:hAnsi="Arial" w:cs="Arial"/>
-          <w:sz w:val="20"/>
-          <w:szCs w:val="20"/>
-        </w:rPr>
-      </w:pPr>
-      <w:r>
-        <w:rPr>
-          <w:rFonts w:ascii="Arial" w:hAnsi="Arial" w:cs="Arial"/>
-          <w:sz w:val="20"/>
-          <w:szCs w:val="20"/>
-        </w:rPr>
-        <w:br w:type="page"/>
-      </w:r>
+      </w:pPr>
     </w:p>
     <w:sdt>
       <w:sdtPr>
         <w:rPr>
-          <w:rFonts w:asciiTheme="minorHAnsi" w:eastAsiaTheme="minorHAnsi" w:hAnsiTheme="minorHAnsi" w:cstheme="minorBidi"/>
+          <w:rFonts w:asciiTheme="minorHAnsi" w:eastAsiaTheme="minorHAnsi" w:hAnsiTheme="minorHAnsi" w:cstheme="minorHAnsi"/>
           <w:color w:val="auto"/>
           <w:kern w:val="2"/>
           <w:sz w:val="22"/>
@@ -154,8 +166,20 @@
         <w:p>
           <w:pPr>
             <w:pStyle w:val="TtuloTDC"/>
+            <w:rPr>
+              <w:rFonts w:asciiTheme="minorHAnsi" w:hAnsiTheme="minorHAnsi" w:cstheme="minorHAnsi"/>
+              <w:b/>
+              <w:bCs/>
+              <w:color w:val="auto"/>
+            </w:rPr>
           </w:pPr>
           <w:r>
+            <w:rPr>
+              <w:rFonts w:asciiTheme="minorHAnsi" w:hAnsiTheme="minorHAnsi" w:cstheme="minorHAnsi"/>
+              <w:b/>
+              <w:bCs/>
+              <w:color w:val="auto"/>
+            </w:rPr>
             <w:t>Contenido</w:t>
           </w:r>
         </w:p>
@@ -173,19 +197,28 @@
             </w:rPr>
           </w:pPr>
           <w:r>
+            <w:rPr>
+              <w:rFonts w:cstheme="minorHAnsi"/>
+            </w:rPr>
             <w:fldChar w:fldCharType="begin"/>
           </w:r>
           <w:r>
+            <w:rPr>
+              <w:rFonts w:cstheme="minorHAnsi"/>
+            </w:rPr>
             <w:instrText xml:space="preserve"> TOC \o "1-3" \h \z \u </w:instrText>
           </w:r>
           <w:r>
+            <w:rPr>
+              <w:rFonts w:cstheme="minorHAnsi"/>
+            </w:rPr>
             <w:fldChar w:fldCharType="separate"/>
           </w:r>
-          <w:hyperlink w:anchor="_Toc150470465" w:history="1">
+          <w:hyperlink w:anchor="_Toc150510555" w:history="1">
             <w:r>
               <w:rPr>
                 <w:rStyle w:val="Hipervnculo"/>
-                <w:rFonts w:ascii="Arial" w:hAnsi="Arial" w:cs="Arial"/>
+                <w:rFonts w:cstheme="minorHAnsi"/>
                 <w:b/>
                 <w:bCs/>
                 <w:noProof/>
@@ -203,7 +236,7 @@
             <w:r>
               <w:rPr>
                 <w:rStyle w:val="Hipervnculo"/>
-                <w:rFonts w:ascii="Arial" w:hAnsi="Arial" w:cs="Arial"/>
+                <w:rFonts w:cstheme="minorHAnsi"/>
                 <w:b/>
                 <w:bCs/>
                 <w:noProof/>
@@ -229,7 +262,7 @@
                 <w:noProof/>
                 <w:webHidden/>
               </w:rPr>
-              <w:instrText xml:space="preserve"> PAGEREF _Toc150470465 \h </w:instrText>
+              <w:instrText xml:space="preserve"> PAGEREF _Toc150510555 \h </w:instrText>
             </w:r>
             <w:r>
               <w:rPr>
@@ -249,7 +282,7 @@
                 <w:noProof/>
                 <w:webHidden/>
               </w:rPr>
-              <w:t>4</w:t>
+              <w:t>1</w:t>
             </w:r>
             <w:r>
               <w:rPr>
@@ -272,16 +305,14 @@
               <w:lang w:eastAsia="es-ES"/>
             </w:rPr>
           </w:pPr>
-          <w:hyperlink w:anchor="_Toc150470466" w:history="1">
+          <w:hyperlink w:anchor="_Toc150510556" w:history="1">
             <w:r>
               <w:rPr>
                 <w:rStyle w:val="Hipervnculo"/>
-                <w:rFonts w:ascii="Arial" w:hAnsi="Arial" w:cs="Arial"/>
-                <w:b/>
-                <w:bCs/>
-                <w:noProof/>
-              </w:rPr>
-              <w:t>1.1 Excepciones y control de excepciones</w:t>
+                <w:rFonts w:cstheme="minorHAnsi"/>
+                <w:noProof/>
+              </w:rPr>
+              <w:t>1.1. Excepciones y control de excepciones</w:t>
             </w:r>
             <w:r>
               <w:rPr>
@@ -302,7 +333,7 @@
                 <w:noProof/>
                 <w:webHidden/>
               </w:rPr>
-              <w:instrText xml:space="preserve"> PAGEREF _Toc150470466 \h </w:instrText>
+              <w:instrText xml:space="preserve"> PAGEREF _Toc150510556 \h </w:instrText>
             </w:r>
             <w:r>
               <w:rPr>
@@ -322,7 +353,78 @@
                 <w:noProof/>
                 <w:webHidden/>
               </w:rPr>
-              <w:t>4</w:t>
+              <w:t>1</w:t>
+            </w:r>
+            <w:r>
+              <w:rPr>
+                <w:noProof/>
+                <w:webHidden/>
+              </w:rPr>
+              <w:fldChar w:fldCharType="end"/>
+            </w:r>
+          </w:hyperlink>
+        </w:p>
+        <w:p>
+          <w:pPr>
+            <w:pStyle w:val="TDC2"/>
+            <w:tabs>
+              <w:tab w:val="right" w:leader="dot" w:pos="8494"/>
+            </w:tabs>
+            <w:rPr>
+              <w:rFonts w:eastAsiaTheme="minorEastAsia"/>
+              <w:noProof/>
+              <w:lang w:eastAsia="es-ES"/>
+            </w:rPr>
+          </w:pPr>
+          <w:hyperlink w:anchor="_Toc150510557" w:history="1">
+            <w:r>
+              <w:rPr>
+                <w:rStyle w:val="Hipervnculo"/>
+                <w:rFonts w:cstheme="minorHAnsi"/>
+                <w:noProof/>
+              </w:rPr>
+              <w:t>1.2. Relaciones de clases</w:t>
+            </w:r>
+            <w:r>
+              <w:rPr>
+                <w:noProof/>
+                <w:webHidden/>
+              </w:rPr>
+              <w:tab/>
+            </w:r>
+            <w:r>
+              <w:rPr>
+                <w:noProof/>
+                <w:webHidden/>
+              </w:rPr>
+              <w:fldChar w:fldCharType="begin"/>
+            </w:r>
+            <w:r>
+              <w:rPr>
+                <w:noProof/>
+                <w:webHidden/>
+              </w:rPr>
+              <w:instrText xml:space="preserve"> PAGEREF _Toc150510557 \h </w:instrText>
+            </w:r>
+            <w:r>
+              <w:rPr>
+                <w:noProof/>
+                <w:webHidden/>
+              </w:rPr>
+            </w:r>
+            <w:r>
+              <w:rPr>
+                <w:noProof/>
+                <w:webHidden/>
+              </w:rPr>
+              <w:fldChar w:fldCharType="separate"/>
+            </w:r>
+            <w:r>
+              <w:rPr>
+                <w:noProof/>
+                <w:webHidden/>
+              </w:rPr>
+              <w:t>1</w:t>
             </w:r>
             <w:r>
               <w:rPr>
@@ -346,11 +448,11 @@
               <w:lang w:eastAsia="es-ES"/>
             </w:rPr>
           </w:pPr>
-          <w:hyperlink w:anchor="_Toc150470467" w:history="1">
+          <w:hyperlink w:anchor="_Toc150510558" w:history="1">
             <w:r>
               <w:rPr>
                 <w:rStyle w:val="Hipervnculo"/>
-                <w:rFonts w:ascii="Arial" w:hAnsi="Arial" w:cs="Arial"/>
+                <w:rFonts w:cstheme="minorHAnsi"/>
                 <w:b/>
                 <w:bCs/>
                 <w:noProof/>
@@ -368,7 +470,7 @@
             <w:r>
               <w:rPr>
                 <w:rStyle w:val="Hipervnculo"/>
-                <w:rFonts w:ascii="Arial" w:hAnsi="Arial" w:cs="Arial"/>
+                <w:rFonts w:cstheme="minorHAnsi"/>
                 <w:b/>
                 <w:bCs/>
                 <w:noProof/>
@@ -394,7 +496,7 @@
                 <w:noProof/>
                 <w:webHidden/>
               </w:rPr>
-              <w:instrText xml:space="preserve"> PAGEREF _Toc150470467 \h </w:instrText>
+              <w:instrText xml:space="preserve"> PAGEREF _Toc150510558 \h </w:instrText>
             </w:r>
             <w:r>
               <w:rPr>
@@ -414,7 +516,7 @@
                 <w:noProof/>
                 <w:webHidden/>
               </w:rPr>
-              <w:t>5</w:t>
+              <w:t>2</w:t>
             </w:r>
             <w:r>
               <w:rPr>
@@ -437,13 +539,11 @@
               <w:lang w:eastAsia="es-ES"/>
             </w:rPr>
           </w:pPr>
-          <w:hyperlink w:anchor="_Toc150470468" w:history="1">
+          <w:hyperlink w:anchor="_Toc150510559" w:history="1">
             <w:r>
               <w:rPr>
                 <w:rStyle w:val="Hipervnculo"/>
-                <w:rFonts w:ascii="Arial" w:hAnsi="Arial" w:cs="Arial"/>
-                <w:b/>
-                <w:bCs/>
+                <w:rFonts w:cstheme="minorHAnsi"/>
                 <w:noProof/>
               </w:rPr>
               <w:t>2.1. UML Trabajo Practico 2</w:t>
@@ -467,7 +567,7 @@
                 <w:noProof/>
                 <w:webHidden/>
               </w:rPr>
-              <w:instrText xml:space="preserve"> PAGEREF _Toc150470468 \h </w:instrText>
+              <w:instrText xml:space="preserve"> PAGEREF _Toc150510559 \h </w:instrText>
             </w:r>
             <w:r>
               <w:rPr>
@@ -487,7 +587,7 @@
                 <w:noProof/>
                 <w:webHidden/>
               </w:rPr>
-              <w:t>5</w:t>
+              <w:t>2</w:t>
             </w:r>
             <w:r>
               <w:rPr>
@@ -510,13 +610,11 @@
               <w:lang w:eastAsia="es-ES"/>
             </w:rPr>
           </w:pPr>
-          <w:hyperlink w:anchor="_Toc150470469" w:history="1">
+          <w:hyperlink w:anchor="_Toc150510560" w:history="1">
             <w:r>
               <w:rPr>
                 <w:rStyle w:val="Hipervnculo"/>
-                <w:rFonts w:ascii="Arial" w:hAnsi="Arial" w:cs="Arial"/>
-                <w:b/>
-                <w:bCs/>
+                <w:rFonts w:cstheme="minorHAnsi"/>
                 <w:noProof/>
               </w:rPr>
               <w:t>2.2. Clase Vehiculo</w:t>
@@ -540,7 +638,7 @@
                 <w:noProof/>
                 <w:webHidden/>
               </w:rPr>
-              <w:instrText xml:space="preserve"> PAGEREF _Toc150470469 \h </w:instrText>
+              <w:instrText xml:space="preserve"> PAGEREF _Toc150510560 \h </w:instrText>
             </w:r>
             <w:r>
               <w:rPr>
@@ -560,7 +658,7 @@
                 <w:noProof/>
                 <w:webHidden/>
               </w:rPr>
-              <w:t>6</w:t>
+              <w:t>3</w:t>
             </w:r>
             <w:r>
               <w:rPr>
@@ -583,13 +681,11 @@
               <w:lang w:eastAsia="es-ES"/>
             </w:rPr>
           </w:pPr>
-          <w:hyperlink w:anchor="_Toc150470470" w:history="1">
+          <w:hyperlink w:anchor="_Toc150510561" w:history="1">
             <w:r>
               <w:rPr>
                 <w:rStyle w:val="Hipervnculo"/>
-                <w:rFonts w:ascii="Arial" w:hAnsi="Arial" w:cs="Arial"/>
-                <w:b/>
-                <w:bCs/>
+                <w:rFonts w:cstheme="minorHAnsi"/>
                 <w:noProof/>
               </w:rPr>
               <w:t>2.3. Clase Detalle</w:t>
@@ -613,7 +709,7 @@
                 <w:noProof/>
                 <w:webHidden/>
               </w:rPr>
-              <w:instrText xml:space="preserve"> PAGEREF _Toc150470470 \h </w:instrText>
+              <w:instrText xml:space="preserve"> PAGEREF _Toc150510561 \h </w:instrText>
             </w:r>
             <w:r>
               <w:rPr>
@@ -633,7 +729,7 @@
                 <w:noProof/>
                 <w:webHidden/>
               </w:rPr>
-              <w:t>7</w:t>
+              <w:t>4</w:t>
             </w:r>
             <w:r>
               <w:rPr>
@@ -656,13 +752,11 @@
               <w:lang w:eastAsia="es-ES"/>
             </w:rPr>
           </w:pPr>
-          <w:hyperlink w:anchor="_Toc150470471" w:history="1">
+          <w:hyperlink w:anchor="_Toc150510562" w:history="1">
             <w:r>
               <w:rPr>
                 <w:rStyle w:val="Hipervnculo"/>
-                <w:rFonts w:ascii="Arial" w:hAnsi="Arial" w:cs="Arial"/>
-                <w:b/>
-                <w:bCs/>
+                <w:rFonts w:cstheme="minorHAnsi"/>
                 <w:noProof/>
               </w:rPr>
               <w:t>2.4. Clase Alquiler</w:t>
@@ -686,7 +780,7 @@
                 <w:noProof/>
                 <w:webHidden/>
               </w:rPr>
-              <w:instrText xml:space="preserve"> PAGEREF _Toc150470471 \h </w:instrText>
+              <w:instrText xml:space="preserve"> PAGEREF _Toc150510562 \h </w:instrText>
             </w:r>
             <w:r>
               <w:rPr>
@@ -706,7 +800,7 @@
                 <w:noProof/>
                 <w:webHidden/>
               </w:rPr>
-              <w:t>8</w:t>
+              <w:t>5</w:t>
             </w:r>
             <w:r>
               <w:rPr>
@@ -729,16 +823,14 @@
               <w:lang w:eastAsia="es-ES"/>
             </w:rPr>
           </w:pPr>
-          <w:hyperlink w:anchor="_Toc150470472" w:history="1">
+          <w:hyperlink w:anchor="_Toc150510563" w:history="1">
             <w:r>
               <w:rPr>
                 <w:rStyle w:val="Hipervnculo"/>
-                <w:rFonts w:ascii="Arial" w:hAnsi="Arial" w:cs="Arial"/>
-                <w:b/>
-                <w:bCs/>
-                <w:noProof/>
-              </w:rPr>
-              <w:t>2.5 Clase Sucursal</w:t>
+                <w:rFonts w:cstheme="minorHAnsi"/>
+                <w:noProof/>
+              </w:rPr>
+              <w:t>2.5. Clase Sucursal</w:t>
             </w:r>
             <w:r>
               <w:rPr>
@@ -759,7 +851,7 @@
                 <w:noProof/>
                 <w:webHidden/>
               </w:rPr>
-              <w:instrText xml:space="preserve"> PAGEREF _Toc150470472 \h </w:instrText>
+              <w:instrText xml:space="preserve"> PAGEREF _Toc150510563 \h </w:instrText>
             </w:r>
             <w:r>
               <w:rPr>
@@ -779,7 +871,220 @@
                 <w:noProof/>
                 <w:webHidden/>
               </w:rPr>
-              <w:t>9</w:t>
+              <w:t>6</w:t>
+            </w:r>
+            <w:r>
+              <w:rPr>
+                <w:noProof/>
+                <w:webHidden/>
+              </w:rPr>
+              <w:fldChar w:fldCharType="end"/>
+            </w:r>
+          </w:hyperlink>
+        </w:p>
+        <w:p>
+          <w:pPr>
+            <w:pStyle w:val="TDC2"/>
+            <w:tabs>
+              <w:tab w:val="right" w:leader="dot" w:pos="8494"/>
+            </w:tabs>
+            <w:rPr>
+              <w:rFonts w:eastAsiaTheme="minorEastAsia"/>
+              <w:noProof/>
+              <w:lang w:eastAsia="es-ES"/>
+            </w:rPr>
+          </w:pPr>
+          <w:hyperlink w:anchor="_Toc150510564" w:history="1">
+            <w:r>
+              <w:rPr>
+                <w:rStyle w:val="Hipervnculo"/>
+                <w:rFonts w:cstheme="minorHAnsi"/>
+                <w:noProof/>
+              </w:rPr>
+              <w:t>2.6. Clase Deportivo</w:t>
+            </w:r>
+            <w:r>
+              <w:rPr>
+                <w:noProof/>
+                <w:webHidden/>
+              </w:rPr>
+              <w:tab/>
+            </w:r>
+            <w:r>
+              <w:rPr>
+                <w:noProof/>
+                <w:webHidden/>
+              </w:rPr>
+              <w:fldChar w:fldCharType="begin"/>
+            </w:r>
+            <w:r>
+              <w:rPr>
+                <w:noProof/>
+                <w:webHidden/>
+              </w:rPr>
+              <w:instrText xml:space="preserve"> PAGEREF _Toc150510564 \h </w:instrText>
+            </w:r>
+            <w:r>
+              <w:rPr>
+                <w:noProof/>
+                <w:webHidden/>
+              </w:rPr>
+            </w:r>
+            <w:r>
+              <w:rPr>
+                <w:noProof/>
+                <w:webHidden/>
+              </w:rPr>
+              <w:fldChar w:fldCharType="separate"/>
+            </w:r>
+            <w:r>
+              <w:rPr>
+                <w:noProof/>
+                <w:webHidden/>
+              </w:rPr>
+              <w:t>7</w:t>
+            </w:r>
+            <w:r>
+              <w:rPr>
+                <w:noProof/>
+                <w:webHidden/>
+              </w:rPr>
+              <w:fldChar w:fldCharType="end"/>
+            </w:r>
+          </w:hyperlink>
+        </w:p>
+        <w:p>
+          <w:pPr>
+            <w:pStyle w:val="TDC2"/>
+            <w:tabs>
+              <w:tab w:val="right" w:leader="dot" w:pos="8494"/>
+            </w:tabs>
+            <w:rPr>
+              <w:rFonts w:eastAsiaTheme="minorEastAsia"/>
+              <w:noProof/>
+              <w:lang w:eastAsia="es-ES"/>
+            </w:rPr>
+          </w:pPr>
+          <w:hyperlink w:anchor="_Toc150510565" w:history="1">
+            <w:r>
+              <w:rPr>
+                <w:rStyle w:val="Hipervnculo"/>
+                <w:rFonts w:cstheme="minorHAnsi"/>
+                <w:noProof/>
+              </w:rPr>
+              <w:t>2.7. Clase Utilitario</w:t>
+            </w:r>
+            <w:r>
+              <w:rPr>
+                <w:noProof/>
+                <w:webHidden/>
+              </w:rPr>
+              <w:tab/>
+            </w:r>
+            <w:r>
+              <w:rPr>
+                <w:noProof/>
+                <w:webHidden/>
+              </w:rPr>
+              <w:fldChar w:fldCharType="begin"/>
+            </w:r>
+            <w:r>
+              <w:rPr>
+                <w:noProof/>
+                <w:webHidden/>
+              </w:rPr>
+              <w:instrText xml:space="preserve"> PAGEREF _Toc150510565 \h </w:instrText>
+            </w:r>
+            <w:r>
+              <w:rPr>
+                <w:noProof/>
+                <w:webHidden/>
+              </w:rPr>
+            </w:r>
+            <w:r>
+              <w:rPr>
+                <w:noProof/>
+                <w:webHidden/>
+              </w:rPr>
+              <w:fldChar w:fldCharType="separate"/>
+            </w:r>
+            <w:r>
+              <w:rPr>
+                <w:noProof/>
+                <w:webHidden/>
+              </w:rPr>
+              <w:t>7</w:t>
+            </w:r>
+            <w:r>
+              <w:rPr>
+                <w:noProof/>
+                <w:webHidden/>
+              </w:rPr>
+              <w:fldChar w:fldCharType="end"/>
+            </w:r>
+          </w:hyperlink>
+        </w:p>
+        <w:p>
+          <w:pPr>
+            <w:pStyle w:val="TDC2"/>
+            <w:tabs>
+              <w:tab w:val="right" w:leader="dot" w:pos="8494"/>
+            </w:tabs>
+            <w:rPr>
+              <w:rFonts w:eastAsiaTheme="minorEastAsia"/>
+              <w:noProof/>
+              <w:lang w:eastAsia="es-ES"/>
+            </w:rPr>
+          </w:pPr>
+          <w:hyperlink w:anchor="_Toc150510566" w:history="1">
+            <w:r>
+              <w:rPr>
+                <w:rStyle w:val="Hipervnculo"/>
+                <w:rFonts w:cstheme="minorHAnsi"/>
+                <w:noProof/>
+              </w:rPr>
+              <w:t>2.8. Clase Familiar</w:t>
+            </w:r>
+            <w:r>
+              <w:rPr>
+                <w:noProof/>
+                <w:webHidden/>
+              </w:rPr>
+              <w:tab/>
+            </w:r>
+            <w:r>
+              <w:rPr>
+                <w:noProof/>
+                <w:webHidden/>
+              </w:rPr>
+              <w:fldChar w:fldCharType="begin"/>
+            </w:r>
+            <w:r>
+              <w:rPr>
+                <w:noProof/>
+                <w:webHidden/>
+              </w:rPr>
+              <w:instrText xml:space="preserve"> PAGEREF _Toc150510566 \h </w:instrText>
+            </w:r>
+            <w:r>
+              <w:rPr>
+                <w:noProof/>
+                <w:webHidden/>
+              </w:rPr>
+            </w:r>
+            <w:r>
+              <w:rPr>
+                <w:noProof/>
+                <w:webHidden/>
+              </w:rPr>
+              <w:fldChar w:fldCharType="separate"/>
+            </w:r>
+            <w:r>
+              <w:rPr>
+                <w:noProof/>
+                <w:webHidden/>
+              </w:rPr>
+              <w:t>8</w:t>
             </w:r>
             <w:r>
               <w:rPr>
@@ -802,16 +1107,16 @@
               <w:lang w:eastAsia="es-ES"/>
             </w:rPr>
           </w:pPr>
-          <w:hyperlink w:anchor="_Toc150470473" w:history="1">
+          <w:hyperlink w:anchor="_Toc150510567" w:history="1">
             <w:r>
               <w:rPr>
                 <w:rStyle w:val="Hipervnculo"/>
-                <w:rFonts w:ascii="Arial" w:hAnsi="Arial" w:cs="Arial"/>
+                <w:rFonts w:cstheme="minorHAnsi"/>
                 <w:b/>
                 <w:bCs/>
                 <w:noProof/>
               </w:rPr>
-              <w:t>5. Referencias</w:t>
+              <w:t>3. Resultados</w:t>
             </w:r>
             <w:r>
               <w:rPr>
@@ -832,7 +1137,7 @@
                 <w:noProof/>
                 <w:webHidden/>
               </w:rPr>
-              <w:instrText xml:space="preserve"> PAGEREF _Toc150470473 \h </w:instrText>
+              <w:instrText xml:space="preserve"> PAGEREF _Toc150510567 \h </w:instrText>
             </w:r>
             <w:r>
               <w:rPr>
@@ -852,7 +1157,7 @@
                 <w:noProof/>
                 <w:webHidden/>
               </w:rPr>
-              <w:t>10</w:t>
+              <w:t>8</w:t>
             </w:r>
             <w:r>
               <w:rPr>
@@ -864,8 +1169,302 @@
           </w:hyperlink>
         </w:p>
         <w:p>
+          <w:pPr>
+            <w:pStyle w:val="TDC2"/>
+            <w:tabs>
+              <w:tab w:val="right" w:leader="dot" w:pos="8494"/>
+            </w:tabs>
+            <w:rPr>
+              <w:rFonts w:eastAsiaTheme="minorEastAsia"/>
+              <w:noProof/>
+              <w:lang w:eastAsia="es-ES"/>
+            </w:rPr>
+          </w:pPr>
+          <w:hyperlink w:anchor="_Toc150510568" w:history="1">
+            <w:r>
+              <w:rPr>
+                <w:rStyle w:val="Hipervnculo"/>
+                <w:rFonts w:cstheme="minorHAnsi"/>
+                <w:noProof/>
+              </w:rPr>
+              <w:t>3.1. Menú</w:t>
+            </w:r>
+            <w:r>
+              <w:rPr>
+                <w:noProof/>
+                <w:webHidden/>
+              </w:rPr>
+              <w:tab/>
+            </w:r>
+            <w:r>
+              <w:rPr>
+                <w:noProof/>
+                <w:webHidden/>
+              </w:rPr>
+              <w:fldChar w:fldCharType="begin"/>
+            </w:r>
+            <w:r>
+              <w:rPr>
+                <w:noProof/>
+                <w:webHidden/>
+              </w:rPr>
+              <w:instrText xml:space="preserve"> PAGEREF _Toc150510568 \h </w:instrText>
+            </w:r>
+            <w:r>
+              <w:rPr>
+                <w:noProof/>
+                <w:webHidden/>
+              </w:rPr>
+            </w:r>
+            <w:r>
+              <w:rPr>
+                <w:noProof/>
+                <w:webHidden/>
+              </w:rPr>
+              <w:fldChar w:fldCharType="separate"/>
+            </w:r>
+            <w:r>
+              <w:rPr>
+                <w:noProof/>
+                <w:webHidden/>
+              </w:rPr>
+              <w:t>8</w:t>
+            </w:r>
+            <w:r>
+              <w:rPr>
+                <w:noProof/>
+                <w:webHidden/>
+              </w:rPr>
+              <w:fldChar w:fldCharType="end"/>
+            </w:r>
+          </w:hyperlink>
+        </w:p>
+        <w:p>
+          <w:pPr>
+            <w:pStyle w:val="TDC2"/>
+            <w:tabs>
+              <w:tab w:val="right" w:leader="dot" w:pos="8494"/>
+            </w:tabs>
+            <w:rPr>
+              <w:rFonts w:eastAsiaTheme="minorEastAsia"/>
+              <w:noProof/>
+              <w:lang w:eastAsia="es-ES"/>
+            </w:rPr>
+          </w:pPr>
+          <w:hyperlink w:anchor="_Toc150510569" w:history="1">
+            <w:r>
+              <w:rPr>
+                <w:rStyle w:val="Hipervnculo"/>
+                <w:rFonts w:cstheme="minorHAnsi"/>
+                <w:noProof/>
+              </w:rPr>
+              <w:t>3.2. Instrucción try catch</w:t>
+            </w:r>
+            <w:r>
+              <w:rPr>
+                <w:noProof/>
+                <w:webHidden/>
+              </w:rPr>
+              <w:tab/>
+            </w:r>
+            <w:r>
+              <w:rPr>
+                <w:noProof/>
+                <w:webHidden/>
+              </w:rPr>
+              <w:fldChar w:fldCharType="begin"/>
+            </w:r>
+            <w:r>
+              <w:rPr>
+                <w:noProof/>
+                <w:webHidden/>
+              </w:rPr>
+              <w:instrText xml:space="preserve"> PAGEREF _Toc150510569 \h </w:instrText>
+            </w:r>
+            <w:r>
+              <w:rPr>
+                <w:noProof/>
+                <w:webHidden/>
+              </w:rPr>
+            </w:r>
+            <w:r>
+              <w:rPr>
+                <w:noProof/>
+                <w:webHidden/>
+              </w:rPr>
+              <w:fldChar w:fldCharType="separate"/>
+            </w:r>
+            <w:r>
+              <w:rPr>
+                <w:noProof/>
+                <w:webHidden/>
+              </w:rPr>
+              <w:t>10</w:t>
+            </w:r>
+            <w:r>
+              <w:rPr>
+                <w:noProof/>
+                <w:webHidden/>
+              </w:rPr>
+              <w:fldChar w:fldCharType="end"/>
+            </w:r>
+          </w:hyperlink>
+        </w:p>
+        <w:p>
+          <w:pPr>
+            <w:pStyle w:val="TDC1"/>
+            <w:tabs>
+              <w:tab w:val="right" w:leader="dot" w:pos="8494"/>
+            </w:tabs>
+            <w:rPr>
+              <w:rFonts w:eastAsiaTheme="minorEastAsia"/>
+              <w:noProof/>
+              <w:lang w:eastAsia="es-ES"/>
+            </w:rPr>
+          </w:pPr>
+          <w:hyperlink w:anchor="_Toc150510570" w:history="1">
+            <w:r>
+              <w:rPr>
+                <w:rStyle w:val="Hipervnculo"/>
+                <w:rFonts w:cstheme="minorHAnsi"/>
+                <w:b/>
+                <w:bCs/>
+                <w:noProof/>
+              </w:rPr>
+              <w:t>4. Conclusiones</w:t>
+            </w:r>
+            <w:r>
+              <w:rPr>
+                <w:noProof/>
+                <w:webHidden/>
+              </w:rPr>
+              <w:tab/>
+            </w:r>
+            <w:r>
+              <w:rPr>
+                <w:noProof/>
+                <w:webHidden/>
+              </w:rPr>
+              <w:fldChar w:fldCharType="begin"/>
+            </w:r>
+            <w:r>
+              <w:rPr>
+                <w:noProof/>
+                <w:webHidden/>
+              </w:rPr>
+              <w:instrText xml:space="preserve"> PAGEREF _Toc150510570 \h </w:instrText>
+            </w:r>
+            <w:r>
+              <w:rPr>
+                <w:noProof/>
+                <w:webHidden/>
+              </w:rPr>
+            </w:r>
+            <w:r>
+              <w:rPr>
+                <w:noProof/>
+                <w:webHidden/>
+              </w:rPr>
+              <w:fldChar w:fldCharType="separate"/>
+            </w:r>
+            <w:r>
+              <w:rPr>
+                <w:noProof/>
+                <w:webHidden/>
+              </w:rPr>
+              <w:t>13</w:t>
+            </w:r>
+            <w:r>
+              <w:rPr>
+                <w:noProof/>
+                <w:webHidden/>
+              </w:rPr>
+              <w:fldChar w:fldCharType="end"/>
+            </w:r>
+          </w:hyperlink>
+        </w:p>
+        <w:p>
+          <w:pPr>
+            <w:pStyle w:val="TDC1"/>
+            <w:tabs>
+              <w:tab w:val="right" w:leader="dot" w:pos="8494"/>
+            </w:tabs>
+            <w:rPr>
+              <w:rFonts w:eastAsiaTheme="minorEastAsia"/>
+              <w:noProof/>
+              <w:lang w:eastAsia="es-ES"/>
+            </w:rPr>
+          </w:pPr>
+          <w:hyperlink w:anchor="_Toc150510571" w:history="1">
+            <w:r>
+              <w:rPr>
+                <w:rStyle w:val="Hipervnculo"/>
+                <w:rFonts w:cstheme="minorHAnsi"/>
+                <w:b/>
+                <w:bCs/>
+                <w:noProof/>
+              </w:rPr>
+              <w:t>5. Referencias</w:t>
+            </w:r>
+            <w:r>
+              <w:rPr>
+                <w:noProof/>
+                <w:webHidden/>
+              </w:rPr>
+              <w:tab/>
+            </w:r>
+            <w:r>
+              <w:rPr>
+                <w:noProof/>
+                <w:webHidden/>
+              </w:rPr>
+              <w:fldChar w:fldCharType="begin"/>
+            </w:r>
+            <w:r>
+              <w:rPr>
+                <w:noProof/>
+                <w:webHidden/>
+              </w:rPr>
+              <w:instrText xml:space="preserve"> PAGEREF _Toc150510571 \h </w:instrText>
+            </w:r>
+            <w:r>
+              <w:rPr>
+                <w:noProof/>
+                <w:webHidden/>
+              </w:rPr>
+            </w:r>
+            <w:r>
+              <w:rPr>
+                <w:noProof/>
+                <w:webHidden/>
+              </w:rPr>
+              <w:fldChar w:fldCharType="separate"/>
+            </w:r>
+            <w:r>
+              <w:rPr>
+                <w:noProof/>
+                <w:webHidden/>
+              </w:rPr>
+              <w:t>13</w:t>
+            </w:r>
+            <w:r>
+              <w:rPr>
+                <w:noProof/>
+                <w:webHidden/>
+              </w:rPr>
+              <w:fldChar w:fldCharType="end"/>
+            </w:r>
+          </w:hyperlink>
+        </w:p>
+        <w:p>
+          <w:pPr>
+            <w:rPr>
+              <w:rFonts w:cstheme="minorHAnsi"/>
+            </w:rPr>
+          </w:pPr>
           <w:r>
             <w:rPr>
+              <w:rFonts w:cstheme="minorHAnsi"/>
               <w:b/>
               <w:bCs/>
             </w:rPr>
@@ -877,7 +1476,7 @@
     <w:p>
       <w:pPr>
         <w:rPr>
-          <w:rFonts w:ascii="Arial" w:hAnsi="Arial" w:cs="Arial"/>
+          <w:rFonts w:cstheme="minorHAnsi"/>
           <w:sz w:val="20"/>
           <w:szCs w:val="20"/>
         </w:rPr>
@@ -886,7 +1485,7 @@
     <w:p>
       <w:pPr>
         <w:rPr>
-          <w:rFonts w:ascii="Arial" w:hAnsi="Arial" w:cs="Arial"/>
+          <w:rFonts w:cstheme="minorHAnsi"/>
           <w:sz w:val="20"/>
           <w:szCs w:val="20"/>
         </w:rPr>
@@ -895,19 +1494,36 @@
     <w:p>
       <w:pPr>
         <w:rPr>
-          <w:rFonts w:ascii="Arial" w:hAnsi="Arial" w:cs="Arial"/>
+          <w:rFonts w:cstheme="minorHAnsi"/>
           <w:sz w:val="20"/>
           <w:szCs w:val="20"/>
         </w:rPr>
-      </w:pPr>
-      <w:r>
-        <w:rPr>
-          <w:rFonts w:ascii="Arial" w:hAnsi="Arial" w:cs="Arial"/>
+        <w:sectPr>
+          <w:footerReference w:type="default" r:id="rId10"/>
+          <w:pgSz w:w="11906" w:h="16838"/>
+          <w:pgMar w:top="1417" w:right="1701" w:bottom="1417" w:left="1701" w:header="708" w:footer="708" w:gutter="0"/>
+          <w:pgNumType w:fmt="lowerRoman" w:start="2"/>
+          <w:cols w:space="708"/>
+          <w:docGrid w:linePitch="360"/>
+        </w:sectPr>
+      </w:pPr>
+      <w:r>
+        <w:rPr>
+          <w:rFonts w:cstheme="minorHAnsi"/>
           <w:sz w:val="20"/>
           <w:szCs w:val="20"/>
         </w:rPr>
         <w:br w:type="page"/>
       </w:r>
+    </w:p>
+    <w:p>
+      <w:pPr>
+        <w:rPr>
+          <w:rFonts w:cstheme="minorHAnsi"/>
+          <w:sz w:val="20"/>
+          <w:szCs w:val="20"/>
+        </w:rPr>
+      </w:pPr>
     </w:p>
     <w:p>
       <w:pPr>
@@ -918,21 +1534,20 @@
         </w:numPr>
         <w:jc w:val="both"/>
         <w:rPr>
-          <w:rFonts w:ascii="Arial" w:hAnsi="Arial" w:cs="Arial"/>
+          <w:rFonts w:asciiTheme="minorHAnsi" w:hAnsiTheme="minorHAnsi" w:cstheme="minorHAnsi"/>
           <w:b/>
           <w:bCs/>
           <w:color w:val="auto"/>
         </w:rPr>
       </w:pPr>
-      <w:bookmarkStart w:id="0" w:name="_Toc150470465"/>
-      <w:r>
-        <w:rPr>
-          <w:rFonts w:ascii="Arial" w:hAnsi="Arial" w:cs="Arial"/>
+      <w:bookmarkStart w:id="0" w:name="_Toc150510555"/>
+      <w:r>
+        <w:rPr>
+          <w:rFonts w:asciiTheme="minorHAnsi" w:hAnsiTheme="minorHAnsi" w:cstheme="minorHAnsi"/>
           <w:b/>
           <w:bCs/>
           <w:color w:val="auto"/>
         </w:rPr>
-        <w:lastRenderedPageBreak/>
         <w:t>Introducción</w:t>
       </w:r>
       <w:bookmarkEnd w:id="0"/>
@@ -942,38 +1557,113 @@
         <w:pStyle w:val="Ttulo2"/>
         <w:jc w:val="both"/>
         <w:rPr>
-          <w:rFonts w:ascii="Arial" w:hAnsi="Arial" w:cs="Arial"/>
+          <w:rFonts w:asciiTheme="minorHAnsi" w:hAnsiTheme="minorHAnsi" w:cstheme="minorHAnsi"/>
           <w:b/>
           <w:bCs/>
           <w:color w:val="auto"/>
         </w:rPr>
       </w:pPr>
-      <w:bookmarkStart w:id="1" w:name="_Toc150470466"/>
-      <w:r>
-        <w:rPr>
-          <w:rFonts w:ascii="Arial" w:hAnsi="Arial" w:cs="Arial"/>
+      <w:bookmarkStart w:id="1" w:name="_Toc150510556"/>
+      <w:r>
+        <w:rPr>
+          <w:rFonts w:asciiTheme="minorHAnsi" w:hAnsiTheme="minorHAnsi" w:cstheme="minorHAnsi"/>
           <w:b/>
           <w:bCs/>
           <w:color w:val="auto"/>
         </w:rPr>
-        <w:t>1.1 Excepciones y control de excepciones</w:t>
+        <w:t>1.1</w:t>
+      </w:r>
+      <w:r>
+        <w:rPr>
+          <w:rFonts w:asciiTheme="minorHAnsi" w:hAnsiTheme="minorHAnsi" w:cstheme="minorHAnsi"/>
+          <w:b/>
+          <w:bCs/>
+          <w:color w:val="auto"/>
+        </w:rPr>
+        <w:t>.</w:t>
+      </w:r>
+      <w:r>
+        <w:rPr>
+          <w:rFonts w:asciiTheme="minorHAnsi" w:hAnsiTheme="minorHAnsi" w:cstheme="minorHAnsi"/>
+          <w:b/>
+          <w:bCs/>
+          <w:color w:val="auto"/>
+        </w:rPr>
+        <w:t xml:space="preserve"> Excepciones y control de excepciones</w:t>
       </w:r>
       <w:bookmarkEnd w:id="1"/>
     </w:p>
     <w:p>
       <w:pPr>
         <w:jc w:val="both"/>
-      </w:pPr>
-      <w:r>
+        <w:rPr>
+          <w:rFonts w:cstheme="minorHAnsi"/>
+        </w:rPr>
+      </w:pPr>
+      <w:r>
+        <w:rPr>
+          <w:rFonts w:cstheme="minorHAnsi"/>
+        </w:rPr>
         <w:t>El control de excepciones en el lenguaje C# es fundamental para gestionar situaciones inesperadas durante la ejecución de un programa. Utiliza las palabras clave try, catch y finally para manejar acciones que podrían no completarse correctamente, controlar errores cuando sea necesario y limpiar recursos posteriormente. Las excepciones pueden ser generadas por Common Language Runtime (CLR), .NET, bibliotecas de terceros o el código de la aplicación, y se crean mediante la palabra clave throw. Es importante destacar que una excepción puede ser generada por un método distinto al llamado directamente en el código, lo que implica que el CLR busca un bloque catch adecuado en la pila de llamadas para manejar la excepción específica. En caso de no encontrar un bloque catch apropiado, el proceso finaliza y se muestra un mensaje al usuario.</w:t>
       </w:r>
       <w:r>
+        <w:rPr>
+          <w:rFonts w:cstheme="minorHAnsi"/>
+        </w:rPr>
         <w:t xml:space="preserve"> [1]</w:t>
       </w:r>
     </w:p>
-    <w:p/>
-    <w:p>
-      <w:r>
+    <w:p>
+      <w:pPr>
+        <w:jc w:val="both"/>
+        <w:rPr>
+          <w:rFonts w:cstheme="minorHAnsi"/>
+        </w:rPr>
+      </w:pPr>
+    </w:p>
+    <w:p>
+      <w:pPr>
+        <w:pStyle w:val="Ttulo2"/>
+        <w:rPr>
+          <w:rFonts w:asciiTheme="minorHAnsi" w:hAnsiTheme="minorHAnsi" w:cstheme="minorHAnsi"/>
+          <w:b/>
+          <w:bCs/>
+          <w:color w:val="auto"/>
+        </w:rPr>
+      </w:pPr>
+      <w:bookmarkStart w:id="2" w:name="_Toc150510557"/>
+      <w:r>
+        <w:rPr>
+          <w:rFonts w:asciiTheme="minorHAnsi" w:hAnsiTheme="minorHAnsi" w:cstheme="minorHAnsi"/>
+          <w:b/>
+          <w:bCs/>
+          <w:color w:val="auto"/>
+        </w:rPr>
+        <w:t>1.2. Relaciones de clases</w:t>
+      </w:r>
+      <w:bookmarkEnd w:id="2"/>
+    </w:p>
+    <w:p>
+      <w:pPr>
+        <w:jc w:val="both"/>
+      </w:pPr>
+      <w:r>
+        <w:t>En un diagrama de clases, las clases están interconectadas mediante diversas relaciones que proporcionan información sobre cómo diferentes entidades están vinculadas entre sí. Estos vínculos facilitan la comprensión de la conexión entre las distintas entidades. Aquí se explican los tipos de relaciones en un diagrama de clases y su notación en UML. 1. Asociaciones Las asociaciones representan los vínculos estáticos entre clases, conectando estructuralmente dos o más clasificadores y detallando sus atributos, propiedades y relaciones. Están visualizadas mediante una línea sólida entre los clasificadores y se dividen en cuatro tipos: unidireccional, bidireccional, agregación y composición. Asociación unidireccional: También conocida como asociación dirigida, esta relación indica que un objeto contiene otro en su campo, representada por una línea continua y una flecha apuntando hacia el clasificador de contenedores. Asociación bidireccional: Esta asociación se emplea cuando dos clasificadores están estrechamente vinculados y pueden almacenarse mutuamente en sus campos. Se representa mediante una línea continua, siendo el tipo de asociación más común en los diagramas UML. Agregación: Una asociación más específica que muestra la relación "parte de" en los diagramas, representada por una línea sólida y un diamante hueco cerca de la clase contenedora. Composición: Utilizada para representar la dependencia de los objetos de la entidad focal, donde los objetos contenidos se eliminan si se elimina la clase focal. Se representa con una línea sólida y un diamante relleno cerca de la clase contenedora. 2. Generalización/Herencia En el modelado UML, la generalización se utiliza para representar relaciones entre la clase principal y la secundaria. Muestra una relación "especie de" entre los clasificadores, indicando que una entidad hereda atributos, operaciones y relaciones de la otra. En un diagrama UML, las generalizaciones se visualizan con una línea sólida y una flecha vacía apuntando desde la clase secundaria hacia la clase principal.</w:t>
+      </w:r>
+      <w:r>
+        <w:t xml:space="preserve"> [2]</w:t>
+      </w:r>
+    </w:p>
+    <w:p>
+      <w:pPr>
+        <w:rPr>
+          <w:rFonts w:cstheme="minorHAnsi"/>
+        </w:rPr>
+      </w:pPr>
+      <w:r>
+        <w:rPr>
+          <w:rFonts w:cstheme="minorHAnsi"/>
+        </w:rPr>
         <w:br w:type="page"/>
       </w:r>
     </w:p>
@@ -985,16 +1675,16 @@
           <w:numId w:val="4"/>
         </w:numPr>
         <w:rPr>
-          <w:rFonts w:ascii="Arial" w:hAnsi="Arial" w:cs="Arial"/>
+          <w:rFonts w:asciiTheme="minorHAnsi" w:hAnsiTheme="minorHAnsi" w:cstheme="minorHAnsi"/>
           <w:b/>
           <w:bCs/>
           <w:color w:val="auto"/>
         </w:rPr>
       </w:pPr>
-      <w:bookmarkStart w:id="2" w:name="_Toc150470467"/>
-      <w:r>
-        <w:rPr>
-          <w:rFonts w:ascii="Arial" w:hAnsi="Arial" w:cs="Arial"/>
+      <w:bookmarkStart w:id="3" w:name="_Toc150510558"/>
+      <w:r>
+        <w:rPr>
+          <w:rFonts w:asciiTheme="minorHAnsi" w:hAnsiTheme="minorHAnsi" w:cstheme="minorHAnsi"/>
           <w:b/>
           <w:bCs/>
           <w:color w:val="auto"/>
@@ -1002,22 +1692,22 @@
         <w:lastRenderedPageBreak/>
         <w:t>Metodología de estudio</w:t>
       </w:r>
-      <w:bookmarkEnd w:id="2"/>
+      <w:bookmarkEnd w:id="3"/>
     </w:p>
     <w:p>
       <w:pPr>
         <w:pStyle w:val="Ttulo2"/>
         <w:rPr>
-          <w:rFonts w:ascii="Arial" w:hAnsi="Arial" w:cs="Arial"/>
+          <w:rFonts w:asciiTheme="minorHAnsi" w:hAnsiTheme="minorHAnsi" w:cstheme="minorHAnsi"/>
           <w:b/>
           <w:bCs/>
           <w:color w:val="auto"/>
         </w:rPr>
       </w:pPr>
-      <w:bookmarkStart w:id="3" w:name="_Toc150470468"/>
-      <w:r>
-        <w:rPr>
-          <w:rFonts w:ascii="Arial" w:hAnsi="Arial" w:cs="Arial"/>
+      <w:bookmarkStart w:id="4" w:name="_Toc150510559"/>
+      <w:r>
+        <w:rPr>
+          <w:rFonts w:asciiTheme="minorHAnsi" w:hAnsiTheme="minorHAnsi" w:cstheme="minorHAnsi"/>
           <w:b/>
           <w:bCs/>
           <w:color w:val="auto"/>
@@ -1026,43 +1716,53 @@
       </w:r>
       <w:r>
         <w:rPr>
-          <w:rFonts w:ascii="Arial" w:hAnsi="Arial" w:cs="Arial"/>
+          <w:rFonts w:asciiTheme="minorHAnsi" w:hAnsiTheme="minorHAnsi" w:cstheme="minorHAnsi"/>
           <w:b/>
           <w:bCs/>
           <w:color w:val="auto"/>
         </w:rPr>
         <w:t>UML Trabajo Practico 2</w:t>
       </w:r>
-      <w:bookmarkEnd w:id="3"/>
+      <w:bookmarkEnd w:id="4"/>
     </w:p>
     <w:p>
       <w:pPr>
         <w:jc w:val="both"/>
-      </w:pPr>
-      <w:r>
-        <w:t xml:space="preserve">El sistema de gestión de alquiler de vehículos desarrollado se basa en un diagrama UML que presenta diversas clases y sus interconexiones. Entre las principales clases se encuentran: Vehiculo: Representa los vehículos disponibles para alquilar. Cada vehículo tiene atributos como número, matrícula, marca, color, kilometraje, estado, precio por día y cantidad de puertas. Está asociado con la clase Sucursal. Alquiler: Representa los contratos de alquiler entre clientes y la empresa. Contiene información como número de alquiler, precio total, datos del cliente (nombre, apellido, documento, teléfono) y una lista de detalles que incluyen vehículos alquilados y sus fechas de alquiler. Está asociado con la clase Sucursal. Detalle: Describe los detalles específicos de un alquiler, incluyendo el vehículo alquilado, la fecha de retiro y la duración del alquiler. Esta clase está compuesta por la clase Alquiler. Sucursal: Representa las sucursales de la empresa de alquiler. Cada sucursal tiene un número y una dirección, y está asociada con colecciones de vehículos y alquileres. Existen relaciones de agregación con las clases Vehiculo y Alquiler. El diagrama UML también muestra relaciones clave entre estas clases: Asociación: Indica que los objetos de una clase están relacionados con objetos de otra clase. Por ejemplo, los objetos Vehiculo y Alquiler están asociados con objetos de la clase Sucursal. Composición: Representa una relación fuerte donde una clase (por ejemplo, Detalle) es parte integral de otra clase (por ejemplo, Alquiler). Los detalles de un alquiler no pueden existir sin el alquiler asociado. Agregación: Indica una relación más débil en la que una clase (por ejemplo, Sucursal) tiene una colección de objetos de otra clase (por ejemplo, Vehiculo y Alquiler). Estos objetos pueden existir independientemente de la clase que los contiene. </w:t>
-      </w:r>
-      <w:r>
-        <w:t>E</w:t>
-      </w:r>
-      <w:r>
-        <w:t>l diagrama UML proporciona una estructura clara para el sistema de gestión de alquiler de vehículos, mostrando cómo las clases están interrelacionadas y cómo interactúan dentro del programa.</w:t>
-      </w:r>
-      <w:r>
+        <w:rPr>
+          <w:rFonts w:cstheme="minorHAnsi"/>
+        </w:rPr>
+      </w:pPr>
+      <w:r>
+        <w:rPr>
+          <w:rFonts w:cstheme="minorHAnsi"/>
+        </w:rPr>
+        <w:t>El sistema de gestión de alquiler de vehículos desarrollado se basa en un diagrama UML que presenta diversas clases y sus interconexiones. Entre las principales clases se encuentran: Vehiculo: Representa los vehículos disponibles para alquilar. Cada vehículo tiene atributos como número, matrícula, marca, color, kilometraje, estado, precio por día y cantidad de puertas. Está asociado con la clase Sucursal. Alquiler: Representa los contratos de alquiler entre clientes y la empresa. Contiene información como número de alquiler, precio total, datos del cliente (nombre, apellido, documento, teléfono) y una lista de detalles que incluyen vehículos alquilados y sus fechas de alquiler. Está asociado con la clase Sucursal. Detalle: Describe los detalles específicos de un alquiler, incluyendo el vehículo alquilado, la fecha de retiro y la duración del alquiler. Esta clase está compuesta por la clase Alquiler. Sucursal: Representa las sucursales de la empresa de alquiler. Cada sucursal tiene un número y una dirección, y está asociada con colecciones de vehículos y alquileres. Existen relaciones de agregación con las clases Vehiculo y Alquiler. El diagrama UML también muestra relaciones clave entre estas clases: Asociación: Indica que los objetos de una clase están relacionados con objetos de otra clase. Por ejemplo, los objetos Vehiculo y Alquiler están asociados con objetos de la clase Sucursal. Composición: Representa una relación fuerte donde una clase (por ejemplo, Detalle) es parte integral de otra clase (por ejemplo, Alquiler). Los detalles de un alquiler no pueden existir sin el alquiler asociado. Agregación: Indica una relación más débil en la que una clase (por ejemplo, Sucursal) tiene una colección de objetos de otra clase (por ejemplo, Vehiculo y Alquiler). Estos objetos pueden existir independientemente de la clase que los contiene. El diagrama UML proporciona una estructura clara para el sistema de gestión de alquiler de vehículos, mostrando cómo las clases están interrelacionadas y cómo interactúan dentro del programa.</w:t>
+      </w:r>
+      <w:r>
+        <w:rPr>
+          <w:rFonts w:cstheme="minorHAnsi"/>
+        </w:rPr>
         <w:t xml:space="preserve"> (Figura 2.1)</w:t>
       </w:r>
     </w:p>
     <w:p>
       <w:pPr>
         <w:jc w:val="both"/>
+        <w:rPr>
+          <w:rFonts w:cstheme="minorHAnsi"/>
+        </w:rPr>
       </w:pPr>
     </w:p>
     <w:p>
       <w:pPr>
         <w:jc w:val="both"/>
-      </w:pPr>
-      <w:r>
-        <w:rPr>
+        <w:rPr>
+          <w:rFonts w:cstheme="minorHAnsi"/>
+        </w:rPr>
+      </w:pPr>
+      <w:r>
+        <w:rPr>
+          <w:rFonts w:cstheme="minorHAnsi"/>
           <w:noProof/>
         </w:rPr>
         <w:drawing>
@@ -1083,7 +1783,7 @@
                     </pic:cNvPicPr>
                   </pic:nvPicPr>
                   <pic:blipFill>
-                    <a:blip r:embed="rId7">
+                    <a:blip r:embed="rId11">
                       <a:extLst>
                         <a:ext uri="{28A0092B-C50C-407E-A947-70E740481C1C}">
                           <a14:useLocalDpi xmlns:a14="http://schemas.microsoft.com/office/drawing/2010/main" val="0"/>
@@ -1118,17 +1818,32 @@
     <w:p>
       <w:pPr>
         <w:jc w:val="center"/>
-      </w:pPr>
-      <w:r>
+        <w:rPr>
+          <w:rFonts w:cstheme="minorHAnsi"/>
+        </w:rPr>
+      </w:pPr>
+      <w:r>
+        <w:rPr>
+          <w:rFonts w:cstheme="minorHAnsi"/>
+        </w:rPr>
         <w:t>Figura 2.1</w:t>
       </w:r>
       <w:r>
+        <w:rPr>
+          <w:rFonts w:cstheme="minorHAnsi"/>
+        </w:rPr>
         <w:t>:</w:t>
       </w:r>
       <w:r>
+        <w:rPr>
+          <w:rFonts w:cstheme="minorHAnsi"/>
+        </w:rPr>
         <w:t xml:space="preserve"> Diagrama UML</w:t>
       </w:r>
       <w:r>
+        <w:rPr>
+          <w:rFonts w:cstheme="minorHAnsi"/>
+        </w:rPr>
         <w:t>.</w:t>
       </w:r>
     </w:p>
@@ -1136,16 +1851,16 @@
       <w:pPr>
         <w:pStyle w:val="Ttulo2"/>
         <w:rPr>
-          <w:rFonts w:ascii="Arial" w:hAnsi="Arial" w:cs="Arial"/>
+          <w:rFonts w:asciiTheme="minorHAnsi" w:hAnsiTheme="minorHAnsi" w:cstheme="minorHAnsi"/>
           <w:b/>
           <w:bCs/>
           <w:color w:val="auto"/>
         </w:rPr>
       </w:pPr>
-      <w:bookmarkStart w:id="4" w:name="_Toc150470469"/>
-      <w:r>
-        <w:rPr>
-          <w:rFonts w:ascii="Arial" w:hAnsi="Arial" w:cs="Arial"/>
+      <w:bookmarkStart w:id="5" w:name="_Toc150510560"/>
+      <w:r>
+        <w:rPr>
+          <w:rFonts w:asciiTheme="minorHAnsi" w:hAnsiTheme="minorHAnsi" w:cstheme="minorHAnsi"/>
           <w:b/>
           <w:bCs/>
           <w:color w:val="auto"/>
@@ -1155,21 +1870,25 @@
       </w:r>
       <w:r>
         <w:rPr>
-          <w:rFonts w:ascii="Arial" w:hAnsi="Arial" w:cs="Arial"/>
+          <w:rFonts w:asciiTheme="minorHAnsi" w:hAnsiTheme="minorHAnsi" w:cstheme="minorHAnsi"/>
           <w:b/>
           <w:bCs/>
           <w:color w:val="auto"/>
         </w:rPr>
         <w:t xml:space="preserve"> Vehiculo</w:t>
       </w:r>
-      <w:bookmarkEnd w:id="4"/>
+      <w:bookmarkEnd w:id="5"/>
     </w:p>
     <w:p>
       <w:pPr>
         <w:jc w:val="both"/>
-      </w:pPr>
-      <w:r>
-        <w:rPr>
+        <w:rPr>
+          <w:rFonts w:cstheme="minorHAnsi"/>
+        </w:rPr>
+      </w:pPr>
+      <w:r>
+        <w:rPr>
+          <w:rFonts w:cstheme="minorHAnsi"/>
           <w:noProof/>
         </w:rPr>
         <w:drawing>
@@ -1198,7 +1917,7 @@
                     </pic:cNvPicPr>
                   </pic:nvPicPr>
                   <pic:blipFill>
-                    <a:blip r:embed="rId8">
+                    <a:blip r:embed="rId12">
                       <a:extLst>
                         <a:ext uri="{28A0092B-C50C-407E-A947-70E740481C1C}">
                           <a14:useLocalDpi xmlns:a14="http://schemas.microsoft.com/office/drawing/2010/main" val="0"/>
@@ -1236,153 +1955,187 @@
         </w:drawing>
       </w:r>
       <w:r>
+        <w:rPr>
+          <w:rFonts w:cstheme="minorHAnsi"/>
+        </w:rPr>
         <w:t>La clase Vehiculo representa un vehículo en la automotora. Cada vehículo tiene atributos como número, matrícula, marca, color, kilometraje, estado, precio por día y cantidad de puertas. Estos atributos describen las características del vehículo, como su identificación única, detalles físicos y su disponibilidad para alquiler. Esta clase es esencial para llevar un registro de los vehículos disponibles y sus propiedades</w:t>
       </w:r>
       <w:r>
+        <w:rPr>
+          <w:rFonts w:cstheme="minorHAnsi"/>
+        </w:rPr>
         <w:t xml:space="preserve"> </w:t>
       </w:r>
       <w:r>
+        <w:rPr>
+          <w:rFonts w:cstheme="minorHAnsi"/>
+        </w:rPr>
         <w:t>(Figura 2.2)</w:t>
       </w:r>
       <w:r>
+        <w:rPr>
+          <w:rFonts w:cstheme="minorHAnsi"/>
+        </w:rPr>
         <w:t>.</w:t>
       </w:r>
     </w:p>
     <w:p>
       <w:pPr>
         <w:jc w:val="center"/>
-      </w:pPr>
-      <w:r>
+        <w:rPr>
+          <w:rFonts w:cstheme="minorHAnsi"/>
+        </w:rPr>
+      </w:pPr>
+      <w:r>
+        <w:rPr>
+          <w:rFonts w:cstheme="minorHAnsi"/>
+        </w:rPr>
         <w:t xml:space="preserve">Figura 2.2: </w:t>
       </w:r>
       <w:r>
         <w:rPr>
-          <w:rFonts w:ascii="Calibri" w:hAnsi="Calibri" w:cs="Calibri"/>
+          <w:rFonts w:cstheme="minorHAnsi"/>
           <w:kern w:val="0"/>
         </w:rPr>
-        <w:t xml:space="preserve">Clase </w:t>
-      </w:r>
-      <w:r>
-        <w:rPr>
-          <w:rFonts w:ascii="Calibri" w:hAnsi="Calibri" w:cs="Calibri"/>
+        <w:t>Clase Vehiculo con su</w:t>
+      </w:r>
+      <w:r>
+        <w:rPr>
+          <w:rFonts w:cstheme="minorHAnsi"/>
           <w:kern w:val="0"/>
         </w:rPr>
-        <w:t xml:space="preserve">Vehiculo </w:t>
-      </w:r>
-      <w:r>
-        <w:rPr>
-          <w:rFonts w:ascii="Calibri" w:hAnsi="Calibri" w:cs="Calibri"/>
+        <w:t>s</w:t>
+      </w:r>
+      <w:r>
+        <w:rPr>
+          <w:rFonts w:cstheme="minorHAnsi"/>
           <w:kern w:val="0"/>
         </w:rPr>
-        <w:t>con su</w:t>
-      </w:r>
-      <w:r>
-        <w:rPr>
-          <w:rFonts w:ascii="Calibri" w:hAnsi="Calibri" w:cs="Calibri"/>
+        <w:t xml:space="preserve"> atributo</w:t>
+      </w:r>
+      <w:r>
+        <w:rPr>
+          <w:rFonts w:cstheme="minorHAnsi"/>
           <w:kern w:val="0"/>
         </w:rPr>
         <w:t>s</w:t>
       </w:r>
       <w:r>
         <w:rPr>
-          <w:rFonts w:ascii="Calibri" w:hAnsi="Calibri" w:cs="Calibri"/>
+          <w:rFonts w:cstheme="minorHAnsi"/>
           <w:kern w:val="0"/>
         </w:rPr>
-        <w:t xml:space="preserve"> atributo</w:t>
-      </w:r>
-      <w:r>
-        <w:rPr>
-          <w:rFonts w:ascii="Calibri" w:hAnsi="Calibri" w:cs="Calibri"/>
+        <w:t xml:space="preserve"> y </w:t>
+      </w:r>
+      <w:r>
+        <w:rPr>
+          <w:rFonts w:cstheme="minorHAnsi"/>
           <w:kern w:val="0"/>
         </w:rPr>
-        <w:t>s</w:t>
-      </w:r>
-      <w:r>
-        <w:rPr>
-          <w:rFonts w:ascii="Calibri" w:hAnsi="Calibri" w:cs="Calibri"/>
+        <w:t>métodos</w:t>
+      </w:r>
+      <w:r>
+        <w:rPr>
+          <w:rFonts w:cstheme="minorHAnsi"/>
           <w:kern w:val="0"/>
         </w:rPr>
-        <w:t xml:space="preserve"> y </w:t>
-      </w:r>
-      <w:r>
-        <w:rPr>
-          <w:rFonts w:ascii="Calibri" w:hAnsi="Calibri" w:cs="Calibri"/>
-          <w:kern w:val="0"/>
-        </w:rPr>
-        <w:t>métodos</w:t>
-      </w:r>
-      <w:r>
-        <w:rPr>
-          <w:rFonts w:ascii="Calibri" w:hAnsi="Calibri" w:cs="Calibri"/>
-          <w:kern w:val="0"/>
-        </w:rPr>
         <w:t>.</w:t>
       </w:r>
     </w:p>
     <w:p>
       <w:pPr>
         <w:jc w:val="both"/>
+        <w:rPr>
+          <w:rFonts w:cstheme="minorHAnsi"/>
+        </w:rPr>
       </w:pPr>
     </w:p>
     <w:p>
       <w:pPr>
         <w:jc w:val="both"/>
+        <w:rPr>
+          <w:rFonts w:cstheme="minorHAnsi"/>
+        </w:rPr>
       </w:pPr>
     </w:p>
     <w:p>
       <w:pPr>
         <w:jc w:val="both"/>
+        <w:rPr>
+          <w:rFonts w:cstheme="minorHAnsi"/>
+        </w:rPr>
       </w:pPr>
     </w:p>
     <w:p>
       <w:pPr>
         <w:jc w:val="both"/>
+        <w:rPr>
+          <w:rFonts w:cstheme="minorHAnsi"/>
+        </w:rPr>
       </w:pPr>
     </w:p>
     <w:p>
       <w:pPr>
         <w:jc w:val="both"/>
+        <w:rPr>
+          <w:rFonts w:cstheme="minorHAnsi"/>
+        </w:rPr>
       </w:pPr>
     </w:p>
     <w:p>
       <w:pPr>
         <w:jc w:val="both"/>
+        <w:rPr>
+          <w:rFonts w:cstheme="minorHAnsi"/>
+        </w:rPr>
       </w:pPr>
     </w:p>
     <w:p>
       <w:pPr>
         <w:jc w:val="both"/>
+        <w:rPr>
+          <w:rFonts w:cstheme="minorHAnsi"/>
+        </w:rPr>
       </w:pPr>
     </w:p>
     <w:p>
       <w:pPr>
         <w:jc w:val="both"/>
+        <w:rPr>
+          <w:rFonts w:cstheme="minorHAnsi"/>
+        </w:rPr>
       </w:pPr>
     </w:p>
     <w:p>
       <w:pPr>
         <w:jc w:val="both"/>
+        <w:rPr>
+          <w:rFonts w:cstheme="minorHAnsi"/>
+        </w:rPr>
       </w:pPr>
     </w:p>
     <w:p>
       <w:pPr>
         <w:jc w:val="both"/>
+        <w:rPr>
+          <w:rFonts w:cstheme="minorHAnsi"/>
+        </w:rPr>
       </w:pPr>
     </w:p>
     <w:p>
       <w:pPr>
         <w:pStyle w:val="Ttulo2"/>
         <w:rPr>
-          <w:rFonts w:ascii="Arial" w:hAnsi="Arial" w:cs="Arial"/>
+          <w:rFonts w:asciiTheme="minorHAnsi" w:hAnsiTheme="minorHAnsi" w:cstheme="minorHAnsi"/>
           <w:b/>
           <w:bCs/>
           <w:color w:val="auto"/>
         </w:rPr>
       </w:pPr>
-      <w:bookmarkStart w:id="5" w:name="_Toc150470470"/>
-      <w:r>
-        <w:rPr>
-          <w:rFonts w:ascii="Arial" w:hAnsi="Arial" w:cs="Arial"/>
+      <w:bookmarkStart w:id="6" w:name="_Toc150510561"/>
+      <w:r>
+        <w:rPr>
+          <w:rFonts w:asciiTheme="minorHAnsi" w:hAnsiTheme="minorHAnsi" w:cstheme="minorHAnsi"/>
           <w:b/>
           <w:bCs/>
           <w:color w:val="auto"/>
@@ -1392,7 +2145,7 @@
       </w:r>
       <w:r>
         <w:rPr>
-          <w:rFonts w:ascii="Arial" w:hAnsi="Arial" w:cs="Arial"/>
+          <w:rFonts w:asciiTheme="minorHAnsi" w:hAnsiTheme="minorHAnsi" w:cstheme="minorHAnsi"/>
           <w:b/>
           <w:bCs/>
           <w:color w:val="auto"/>
@@ -1401,66 +2154,42 @@
       </w:r>
       <w:r>
         <w:rPr>
-          <w:rFonts w:ascii="Arial" w:hAnsi="Arial" w:cs="Arial"/>
+          <w:rFonts w:asciiTheme="minorHAnsi" w:hAnsiTheme="minorHAnsi" w:cstheme="minorHAnsi"/>
           <w:b/>
           <w:bCs/>
           <w:color w:val="auto"/>
         </w:rPr>
         <w:t>. Clase Detalle</w:t>
       </w:r>
-      <w:bookmarkEnd w:id="5"/>
-    </w:p>
-    <w:p>
-      <w:pPr>
-        <w:rPr>
-          <w:rFonts w:ascii="Arial" w:hAnsi="Arial" w:cs="Arial"/>
-        </w:rPr>
-      </w:pPr>
-      <w:r>
-        <w:rPr>
-          <w:rFonts w:ascii="Arial" w:hAnsi="Arial" w:cs="Arial"/>
-        </w:rPr>
-        <w:t>La clase Detalle está diseñada para representar los detalles específicos de un alquiler asociado a un vehículo</w:t>
-      </w:r>
-      <w:r>
-        <w:rPr>
-          <w:rFonts w:ascii="Arial" w:hAnsi="Arial" w:cs="Arial"/>
+      <w:bookmarkEnd w:id="6"/>
+    </w:p>
+    <w:p>
+      <w:pPr>
+        <w:rPr>
+          <w:rFonts w:cstheme="minorHAnsi"/>
+        </w:rPr>
+      </w:pPr>
+      <w:r>
+        <w:rPr>
+          <w:rFonts w:cstheme="minorHAnsi"/>
+        </w:rPr>
+        <w:t>La clase Detalle está diseñada para representar los detalles específicos de un alquiler asociado a un vehículo en particular. Almacena información como el vehículo involucrado, la fecha de retiro y la cantidad de días del alquiler. En otras palabras, un Detalle guarda los pormenores de un alquiler específico, lo que facilita el seguimiento de cada transacción de alquiler</w:t>
+      </w:r>
+      <w:r>
+        <w:rPr>
+          <w:rFonts w:cstheme="minorHAnsi"/>
         </w:rPr>
         <w:t xml:space="preserve"> </w:t>
       </w:r>
       <w:r>
         <w:rPr>
-          <w:rFonts w:ascii="Arial" w:hAnsi="Arial" w:cs="Arial"/>
-        </w:rPr>
-        <w:t>en</w:t>
-      </w:r>
-      <w:r>
-        <w:rPr>
-          <w:rFonts w:ascii="Arial" w:hAnsi="Arial" w:cs="Arial"/>
-        </w:rPr>
-        <w:t xml:space="preserve"> </w:t>
-      </w:r>
-      <w:r>
-        <w:rPr>
-          <w:rFonts w:ascii="Arial" w:hAnsi="Arial" w:cs="Arial"/>
-        </w:rPr>
-        <w:t>particular. Almacena información como el vehículo involucrado, la fecha de retiro y la cantidad de días del alquiler. En otras palabras, un Detalle guarda los pormenores de un alquiler específico, lo que facilita el seguimiento de cada transacción de alquiler</w:t>
-      </w:r>
-      <w:r>
-        <w:rPr>
-          <w:rFonts w:ascii="Arial" w:hAnsi="Arial" w:cs="Arial"/>
-        </w:rPr>
-        <w:t xml:space="preserve"> </w:t>
-      </w:r>
-      <w:r>
-        <w:rPr>
-          <w:rFonts w:ascii="Arial" w:hAnsi="Arial" w:cs="Arial"/>
+          <w:rFonts w:cstheme="minorHAnsi"/>
         </w:rPr>
         <w:t>(Figura 2.3)</w:t>
       </w:r>
       <w:r>
         <w:rPr>
-          <w:rFonts w:ascii="Arial" w:hAnsi="Arial" w:cs="Arial"/>
+          <w:rFonts w:cstheme="minorHAnsi"/>
         </w:rPr>
         <w:t>.</w:t>
       </w:r>
@@ -1468,12 +2197,12 @@
     <w:p>
       <w:pPr>
         <w:rPr>
-          <w:rFonts w:ascii="Arial" w:hAnsi="Arial" w:cs="Arial"/>
-        </w:rPr>
-      </w:pPr>
-      <w:r>
-        <w:rPr>
-          <w:rFonts w:ascii="Arial" w:hAnsi="Arial" w:cs="Arial"/>
+          <w:rFonts w:cstheme="minorHAnsi"/>
+        </w:rPr>
+      </w:pPr>
+      <w:r>
+        <w:rPr>
+          <w:rFonts w:cstheme="minorHAnsi"/>
           <w:noProof/>
         </w:rPr>
         <w:drawing>
@@ -1494,7 +2223,7 @@
                     </pic:cNvPicPr>
                   </pic:nvPicPr>
                   <pic:blipFill>
-                    <a:blip r:embed="rId9">
+                    <a:blip r:embed="rId13">
                       <a:extLst>
                         <a:ext uri="{28A0092B-C50C-407E-A947-70E740481C1C}">
                           <a14:useLocalDpi xmlns:a14="http://schemas.microsoft.com/office/drawing/2010/main" val="0"/>
@@ -1530,67 +2259,68 @@
       <w:pPr>
         <w:jc w:val="center"/>
         <w:rPr>
-          <w:rFonts w:ascii="Calibri" w:hAnsi="Calibri" w:cs="Calibri"/>
+          <w:rFonts w:cstheme="minorHAnsi"/>
           <w:kern w:val="0"/>
         </w:rPr>
       </w:pPr>
       <w:r>
-        <w:t>Figura 2.</w:t>
-      </w:r>
-      <w:r>
-        <w:t>3</w:t>
-      </w:r>
-      <w:r>
-        <w:t xml:space="preserve">: </w:t>
-      </w:r>
-      <w:r>
-        <w:rPr>
-          <w:rFonts w:ascii="Calibri" w:hAnsi="Calibri" w:cs="Calibri"/>
+        <w:rPr>
+          <w:rFonts w:cstheme="minorHAnsi"/>
+        </w:rPr>
+        <w:t xml:space="preserve">Figura 2.3: </w:t>
+      </w:r>
+      <w:r>
+        <w:rPr>
+          <w:rFonts w:cstheme="minorHAnsi"/>
           <w:kern w:val="0"/>
         </w:rPr>
-        <w:t xml:space="preserve">Clase </w:t>
-      </w:r>
-      <w:r>
-        <w:rPr>
-          <w:rFonts w:ascii="Calibri" w:hAnsi="Calibri" w:cs="Calibri"/>
+        <w:t>Clase Detalles con sus atributos</w:t>
+      </w:r>
+      <w:r>
+        <w:rPr>
+          <w:rFonts w:cstheme="minorHAnsi"/>
           <w:kern w:val="0"/>
         </w:rPr>
-        <w:t>Detalles</w:t>
-      </w:r>
-      <w:r>
-        <w:rPr>
-          <w:rFonts w:ascii="Calibri" w:hAnsi="Calibri" w:cs="Calibri"/>
+        <w:t xml:space="preserve"> y </w:t>
+      </w:r>
+      <w:r>
+        <w:rPr>
+          <w:rFonts w:cstheme="minorHAnsi"/>
           <w:kern w:val="0"/>
         </w:rPr>
-        <w:t xml:space="preserve"> con sus atributos</w:t>
-      </w:r>
-      <w:r>
-        <w:rPr>
-          <w:rFonts w:ascii="Calibri" w:hAnsi="Calibri" w:cs="Calibri"/>
+        <w:t>métodos</w:t>
+      </w:r>
+      <w:r>
+        <w:rPr>
+          <w:rFonts w:cstheme="minorHAnsi"/>
           <w:kern w:val="0"/>
         </w:rPr>
-        <w:t xml:space="preserve"> y </w:t>
-      </w:r>
-      <w:r>
-        <w:rPr>
-          <w:rFonts w:ascii="Calibri" w:hAnsi="Calibri" w:cs="Calibri"/>
+        <w:t>.</w:t>
+      </w:r>
+    </w:p>
+    <w:p>
+      <w:pPr>
+        <w:jc w:val="center"/>
+        <w:rPr>
+          <w:rFonts w:cstheme="minorHAnsi"/>
           <w:kern w:val="0"/>
         </w:rPr>
-        <w:t>métodos</w:t>
-      </w:r>
-      <w:r>
-        <w:rPr>
-          <w:rFonts w:ascii="Calibri" w:hAnsi="Calibri" w:cs="Calibri"/>
+      </w:pPr>
+    </w:p>
+    <w:p>
+      <w:pPr>
+        <w:jc w:val="center"/>
+        <w:rPr>
+          <w:rFonts w:cstheme="minorHAnsi"/>
           <w:kern w:val="0"/>
         </w:rPr>
-        <w:t>.</w:t>
-      </w:r>
+      </w:pPr>
     </w:p>
     <w:p>
       <w:pPr>
         <w:jc w:val="center"/>
         <w:rPr>
-          <w:rFonts w:ascii="Calibri" w:hAnsi="Calibri" w:cs="Calibri"/>
+          <w:rFonts w:cstheme="minorHAnsi"/>
           <w:kern w:val="0"/>
         </w:rPr>
       </w:pPr>
@@ -1599,7 +2329,7 @@
       <w:pPr>
         <w:jc w:val="center"/>
         <w:rPr>
-          <w:rFonts w:ascii="Calibri" w:hAnsi="Calibri" w:cs="Calibri"/>
+          <w:rFonts w:cstheme="minorHAnsi"/>
           <w:kern w:val="0"/>
         </w:rPr>
       </w:pPr>
@@ -1608,7 +2338,7 @@
       <w:pPr>
         <w:jc w:val="center"/>
         <w:rPr>
-          <w:rFonts w:ascii="Calibri" w:hAnsi="Calibri" w:cs="Calibri"/>
+          <w:rFonts w:cstheme="minorHAnsi"/>
           <w:kern w:val="0"/>
         </w:rPr>
       </w:pPr>
@@ -1617,7 +2347,7 @@
       <w:pPr>
         <w:jc w:val="center"/>
         <w:rPr>
-          <w:rFonts w:ascii="Calibri" w:hAnsi="Calibri" w:cs="Calibri"/>
+          <w:rFonts w:cstheme="minorHAnsi"/>
           <w:kern w:val="0"/>
         </w:rPr>
       </w:pPr>
@@ -1626,7 +2356,7 @@
       <w:pPr>
         <w:jc w:val="center"/>
         <w:rPr>
-          <w:rFonts w:ascii="Calibri" w:hAnsi="Calibri" w:cs="Calibri"/>
+          <w:rFonts w:cstheme="minorHAnsi"/>
           <w:kern w:val="0"/>
         </w:rPr>
       </w:pPr>
@@ -1635,7 +2365,7 @@
       <w:pPr>
         <w:jc w:val="center"/>
         <w:rPr>
-          <w:rFonts w:ascii="Calibri" w:hAnsi="Calibri" w:cs="Calibri"/>
+          <w:rFonts w:cstheme="minorHAnsi"/>
           <w:kern w:val="0"/>
         </w:rPr>
       </w:pPr>
@@ -1644,7 +2374,7 @@
       <w:pPr>
         <w:jc w:val="center"/>
         <w:rPr>
-          <w:rFonts w:ascii="Calibri" w:hAnsi="Calibri" w:cs="Calibri"/>
+          <w:rFonts w:cstheme="minorHAnsi"/>
           <w:kern w:val="0"/>
         </w:rPr>
       </w:pPr>
@@ -1653,7 +2383,7 @@
       <w:pPr>
         <w:jc w:val="center"/>
         <w:rPr>
-          <w:rFonts w:ascii="Calibri" w:hAnsi="Calibri" w:cs="Calibri"/>
+          <w:rFonts w:cstheme="minorHAnsi"/>
           <w:kern w:val="0"/>
         </w:rPr>
       </w:pPr>
@@ -1662,7 +2392,7 @@
       <w:pPr>
         <w:jc w:val="center"/>
         <w:rPr>
-          <w:rFonts w:ascii="Calibri" w:hAnsi="Calibri" w:cs="Calibri"/>
+          <w:rFonts w:cstheme="minorHAnsi"/>
           <w:kern w:val="0"/>
         </w:rPr>
       </w:pPr>
@@ -1671,7 +2401,7 @@
       <w:pPr>
         <w:jc w:val="center"/>
         <w:rPr>
-          <w:rFonts w:ascii="Calibri" w:hAnsi="Calibri" w:cs="Calibri"/>
+          <w:rFonts w:cstheme="minorHAnsi"/>
           <w:kern w:val="0"/>
         </w:rPr>
       </w:pPr>
@@ -1680,7 +2410,7 @@
       <w:pPr>
         <w:jc w:val="center"/>
         <w:rPr>
-          <w:rFonts w:ascii="Calibri" w:hAnsi="Calibri" w:cs="Calibri"/>
+          <w:rFonts w:cstheme="minorHAnsi"/>
           <w:kern w:val="0"/>
         </w:rPr>
       </w:pPr>
@@ -1689,7 +2419,7 @@
       <w:pPr>
         <w:jc w:val="center"/>
         <w:rPr>
-          <w:rFonts w:ascii="Calibri" w:hAnsi="Calibri" w:cs="Calibri"/>
+          <w:rFonts w:cstheme="minorHAnsi"/>
           <w:kern w:val="0"/>
         </w:rPr>
       </w:pPr>
@@ -1698,39 +2428,24 @@
       <w:pPr>
         <w:jc w:val="center"/>
         <w:rPr>
-          <w:rFonts w:ascii="Calibri" w:hAnsi="Calibri" w:cs="Calibri"/>
-          <w:kern w:val="0"/>
-        </w:rPr>
-      </w:pPr>
-    </w:p>
-    <w:p>
-      <w:pPr>
-        <w:jc w:val="center"/>
-        <w:rPr>
-          <w:rFonts w:ascii="Calibri" w:hAnsi="Calibri" w:cs="Calibri"/>
-          <w:kern w:val="0"/>
-        </w:rPr>
-      </w:pPr>
-    </w:p>
-    <w:p>
-      <w:pPr>
-        <w:jc w:val="center"/>
+          <w:rFonts w:cstheme="minorHAnsi"/>
+        </w:rPr>
       </w:pPr>
     </w:p>
     <w:p>
       <w:pPr>
         <w:pStyle w:val="Ttulo2"/>
         <w:rPr>
-          <w:rFonts w:ascii="Arial" w:hAnsi="Arial" w:cs="Arial"/>
+          <w:rFonts w:asciiTheme="minorHAnsi" w:hAnsiTheme="minorHAnsi" w:cstheme="minorHAnsi"/>
           <w:b/>
           <w:bCs/>
           <w:color w:val="auto"/>
         </w:rPr>
       </w:pPr>
-      <w:bookmarkStart w:id="6" w:name="_Toc150470471"/>
-      <w:r>
-        <w:rPr>
-          <w:rFonts w:ascii="Arial" w:hAnsi="Arial" w:cs="Arial"/>
+      <w:bookmarkStart w:id="7" w:name="_Toc150510562"/>
+      <w:r>
+        <w:rPr>
+          <w:rFonts w:asciiTheme="minorHAnsi" w:hAnsiTheme="minorHAnsi" w:cstheme="minorHAnsi"/>
           <w:b/>
           <w:bCs/>
           <w:color w:val="auto"/>
@@ -1740,7 +2455,7 @@
       </w:r>
       <w:r>
         <w:rPr>
-          <w:rFonts w:ascii="Arial" w:hAnsi="Arial" w:cs="Arial"/>
+          <w:rFonts w:asciiTheme="minorHAnsi" w:hAnsiTheme="minorHAnsi" w:cstheme="minorHAnsi"/>
           <w:b/>
           <w:bCs/>
           <w:color w:val="auto"/>
@@ -1749,35 +2464,56 @@
       </w:r>
       <w:r>
         <w:rPr>
-          <w:rFonts w:ascii="Arial" w:hAnsi="Arial" w:cs="Arial"/>
+          <w:rFonts w:asciiTheme="minorHAnsi" w:hAnsiTheme="minorHAnsi" w:cstheme="minorHAnsi"/>
           <w:b/>
           <w:bCs/>
           <w:color w:val="auto"/>
         </w:rPr>
         <w:t>. Clase Alquiler</w:t>
       </w:r>
-      <w:bookmarkEnd w:id="6"/>
+      <w:bookmarkEnd w:id="7"/>
     </w:p>
     <w:p>
       <w:pPr>
         <w:jc w:val="both"/>
-      </w:pPr>
-      <w:r>
+        <w:rPr>
+          <w:rFonts w:cstheme="minorHAnsi"/>
+        </w:rPr>
+      </w:pPr>
+      <w:r>
+        <w:rPr>
+          <w:rFonts w:cstheme="minorHAnsi"/>
+        </w:rPr>
         <w:t>La clase Alquiler modela un contrato de alquiler en la automotora. Contiene detalles sobre el número de alquiler, el precio total, la información</w:t>
       </w:r>
       <w:r>
+        <w:rPr>
+          <w:rFonts w:cstheme="minorHAnsi"/>
+        </w:rPr>
         <w:t xml:space="preserve"> </w:t>
       </w:r>
       <w:r>
+        <w:rPr>
+          <w:rFonts w:cstheme="minorHAnsi"/>
+        </w:rPr>
         <w:t>del cliente (como documento, teléfono, nombre y apellido) y una lista de detalles asociados al alquiler. Esta clase permite gestionar y organizar los contratos de alquiler, proporcionando una estructura para almacenar información relevante sobre cada transacción</w:t>
       </w:r>
       <w:r>
+        <w:rPr>
+          <w:rFonts w:cstheme="minorHAnsi"/>
+        </w:rPr>
         <w:t xml:space="preserve"> (Figura 2.4).</w:t>
       </w:r>
     </w:p>
     <w:p>
-      <w:r>
-        <w:rPr>
+      <w:pPr>
+        <w:rPr>
+          <w:rFonts w:cstheme="minorHAnsi"/>
+        </w:rPr>
+      </w:pPr>
+      <w:r>
+        <w:rPr>
+          <w:rFonts w:cstheme="minorHAnsi"/>
           <w:noProof/>
         </w:rPr>
         <w:drawing>
@@ -1798,7 +2534,7 @@
                     </pic:cNvPicPr>
                   </pic:nvPicPr>
                   <pic:blipFill>
-                    <a:blip r:embed="rId10">
+                    <a:blip r:embed="rId14">
                       <a:extLst>
                         <a:ext uri="{28A0092B-C50C-407E-A947-70E740481C1C}">
                           <a14:useLocalDpi xmlns:a14="http://schemas.microsoft.com/office/drawing/2010/main" val="0"/>
@@ -1833,58 +2569,137 @@
     <w:p>
       <w:pPr>
         <w:jc w:val="center"/>
-      </w:pPr>
-      <w:r>
+        <w:rPr>
+          <w:rFonts w:cstheme="minorHAnsi"/>
+        </w:rPr>
+      </w:pPr>
+      <w:r>
+        <w:rPr>
+          <w:rFonts w:cstheme="minorHAnsi"/>
+        </w:rPr>
         <w:t>Figura 2.4: Clase Alquiler con sus atributos, métodos y relaciones.</w:t>
       </w:r>
     </w:p>
-    <w:p/>
-    <w:p/>
-    <w:p/>
-    <w:p/>
-    <w:p/>
-    <w:p/>
-    <w:p/>
+    <w:p>
+      <w:pPr>
+        <w:rPr>
+          <w:rFonts w:cstheme="minorHAnsi"/>
+        </w:rPr>
+      </w:pPr>
+    </w:p>
+    <w:p>
+      <w:pPr>
+        <w:rPr>
+          <w:rFonts w:cstheme="minorHAnsi"/>
+        </w:rPr>
+      </w:pPr>
+    </w:p>
+    <w:p>
+      <w:pPr>
+        <w:rPr>
+          <w:rFonts w:cstheme="minorHAnsi"/>
+        </w:rPr>
+      </w:pPr>
+    </w:p>
+    <w:p>
+      <w:pPr>
+        <w:rPr>
+          <w:rFonts w:cstheme="minorHAnsi"/>
+        </w:rPr>
+      </w:pPr>
+    </w:p>
+    <w:p>
+      <w:pPr>
+        <w:rPr>
+          <w:rFonts w:cstheme="minorHAnsi"/>
+        </w:rPr>
+      </w:pPr>
+    </w:p>
+    <w:p>
+      <w:pPr>
+        <w:rPr>
+          <w:rFonts w:cstheme="minorHAnsi"/>
+        </w:rPr>
+      </w:pPr>
+    </w:p>
+    <w:p>
+      <w:pPr>
+        <w:rPr>
+          <w:rFonts w:cstheme="minorHAnsi"/>
+        </w:rPr>
+      </w:pPr>
+    </w:p>
     <w:p>
       <w:pPr>
         <w:pStyle w:val="Ttulo2"/>
         <w:rPr>
-          <w:rFonts w:ascii="Arial" w:hAnsi="Arial" w:cs="Arial"/>
+          <w:rFonts w:asciiTheme="minorHAnsi" w:hAnsiTheme="minorHAnsi" w:cstheme="minorHAnsi"/>
           <w:b/>
           <w:bCs/>
           <w:color w:val="auto"/>
         </w:rPr>
       </w:pPr>
-      <w:bookmarkStart w:id="7" w:name="_Toc150470472"/>
-      <w:r>
-        <w:rPr>
-          <w:rFonts w:ascii="Arial" w:hAnsi="Arial" w:cs="Arial"/>
+      <w:bookmarkStart w:id="8" w:name="_Toc150510563"/>
+      <w:r>
+        <w:rPr>
+          <w:rFonts w:asciiTheme="minorHAnsi" w:hAnsiTheme="minorHAnsi" w:cstheme="minorHAnsi"/>
           <w:b/>
           <w:bCs/>
           <w:color w:val="auto"/>
         </w:rPr>
         <w:lastRenderedPageBreak/>
-        <w:t>2.5 Clase Sucursal</w:t>
-      </w:r>
-      <w:bookmarkEnd w:id="7"/>
+        <w:t>2.5</w:t>
+      </w:r>
+      <w:r>
+        <w:rPr>
+          <w:rFonts w:asciiTheme="minorHAnsi" w:hAnsiTheme="minorHAnsi" w:cstheme="minorHAnsi"/>
+          <w:b/>
+          <w:bCs/>
+          <w:color w:val="auto"/>
+        </w:rPr>
+        <w:t>.</w:t>
+      </w:r>
+      <w:r>
+        <w:rPr>
+          <w:rFonts w:asciiTheme="minorHAnsi" w:hAnsiTheme="minorHAnsi" w:cstheme="minorHAnsi"/>
+          <w:b/>
+          <w:bCs/>
+          <w:color w:val="auto"/>
+        </w:rPr>
+        <w:t xml:space="preserve"> Clase Sucursal</w:t>
+      </w:r>
+      <w:bookmarkEnd w:id="8"/>
     </w:p>
     <w:p>
       <w:pPr>
         <w:jc w:val="both"/>
-      </w:pPr>
-      <w:r>
+        <w:rPr>
+          <w:rFonts w:cstheme="minorHAnsi"/>
+        </w:rPr>
+      </w:pPr>
+      <w:r>
+        <w:rPr>
+          <w:rFonts w:cstheme="minorHAnsi"/>
+        </w:rPr>
         <w:t>La clase Sucursal representa una ubicación específica de la automotora. Tiene atributos como número, dirección, una lista de vehículos y una lista de alquileres. Esta clase actúa como un contenedor para organizar y gestionar los vehículos disponibles y los contratos de alquiler en una sucursal particular. Permite realizar operaciones como registrar vehículos y alquileres, así como listarlos cuando sea necesario</w:t>
       </w:r>
       <w:r>
+        <w:rPr>
+          <w:rFonts w:cstheme="minorHAnsi"/>
+        </w:rPr>
         <w:t xml:space="preserve"> (Figura 2.5 y 2.6).</w:t>
       </w:r>
     </w:p>
     <w:p>
       <w:pPr>
         <w:jc w:val="both"/>
-      </w:pPr>
-      <w:r>
-        <w:rPr>
+        <w:rPr>
+          <w:rFonts w:cstheme="minorHAnsi"/>
+        </w:rPr>
+      </w:pPr>
+      <w:r>
+        <w:rPr>
+          <w:rFonts w:cstheme="minorHAnsi"/>
           <w:noProof/>
         </w:rPr>
         <w:drawing>
@@ -1905,7 +2720,7 @@
                     </pic:cNvPicPr>
                   </pic:nvPicPr>
                   <pic:blipFill>
-                    <a:blip r:embed="rId11">
+                    <a:blip r:embed="rId15">
                       <a:extLst>
                         <a:ext uri="{28A0092B-C50C-407E-A947-70E740481C1C}">
                           <a14:useLocalDpi xmlns:a14="http://schemas.microsoft.com/office/drawing/2010/main" val="0"/>
@@ -1940,9 +2755,13 @@
     <w:p>
       <w:pPr>
         <w:jc w:val="center"/>
-      </w:pPr>
-      <w:r>
-        <w:rPr>
+        <w:rPr>
+          <w:rFonts w:cstheme="minorHAnsi"/>
+        </w:rPr>
+      </w:pPr>
+      <w:r>
+        <w:rPr>
+          <w:rFonts w:cstheme="minorHAnsi"/>
           <w:noProof/>
         </w:rPr>
         <w:drawing>
@@ -1979,7 +2798,7 @@
                     </pic:cNvPicPr>
                   </pic:nvPicPr>
                   <pic:blipFill>
-                    <a:blip r:embed="rId12">
+                    <a:blip r:embed="rId16">
                       <a:extLst>
                         <a:ext uri="{28A0092B-C50C-407E-A947-70E740481C1C}">
                           <a14:useLocalDpi xmlns:a14="http://schemas.microsoft.com/office/drawing/2010/main" val="0"/>
@@ -2017,82 +2836,1628 @@
         </w:drawing>
       </w:r>
       <w:r>
+        <w:rPr>
+          <w:rFonts w:cstheme="minorHAnsi"/>
+        </w:rPr>
         <w:t>Figura 2.5: Clase Sucursal con sus atributos, métodos y relaciones.</w:t>
       </w:r>
     </w:p>
     <w:p>
       <w:pPr>
         <w:jc w:val="center"/>
-      </w:pPr>
-      <w:r>
+        <w:rPr>
+          <w:rFonts w:cstheme="minorHAnsi"/>
+        </w:rPr>
+      </w:pPr>
+      <w:r>
+        <w:rPr>
+          <w:rFonts w:cstheme="minorHAnsi"/>
+        </w:rPr>
         <w:t>Figura 2.6: Continuación de la figura 2.4 del código de la Clase Sucursal.</w:t>
       </w:r>
     </w:p>
     <w:p>
       <w:pPr>
-        <w:jc w:val="both"/>
-      </w:pPr>
-    </w:p>
-    <w:p>
-      <w:pPr>
-        <w:jc w:val="both"/>
-      </w:pPr>
-    </w:p>
-    <w:p/>
-    <w:p/>
-    <w:p/>
-    <w:p/>
-    <w:p/>
-    <w:p/>
-    <w:p/>
-    <w:p>
-      <w:pPr>
-        <w:pStyle w:val="Ttulo1"/>
-        <w:rPr>
-          <w:rFonts w:ascii="Arial" w:hAnsi="Arial" w:cs="Arial"/>
+        <w:pStyle w:val="Ttulo2"/>
+        <w:rPr>
+          <w:rFonts w:asciiTheme="minorHAnsi" w:hAnsiTheme="minorHAnsi" w:cstheme="minorHAnsi"/>
           <w:b/>
           <w:bCs/>
           <w:color w:val="auto"/>
         </w:rPr>
       </w:pPr>
-      <w:bookmarkStart w:id="8" w:name="_Toc150470473"/>
-      <w:r>
-        <w:rPr>
-          <w:rFonts w:ascii="Arial" w:hAnsi="Arial" w:cs="Arial"/>
+      <w:bookmarkStart w:id="9" w:name="_Toc150510564"/>
+      <w:r>
+        <w:rPr>
+          <w:rFonts w:asciiTheme="minorHAnsi" w:hAnsiTheme="minorHAnsi" w:cstheme="minorHAnsi"/>
           <w:b/>
           <w:bCs/>
           <w:color w:val="auto"/>
         </w:rPr>
-        <w:t>5. Referencias</w:t>
-      </w:r>
-      <w:bookmarkEnd w:id="8"/>
-    </w:p>
-    <w:p>
-      <w:r>
-        <w:t xml:space="preserve">[1] </w:t>
-      </w:r>
-      <w:r>
-        <w:t>https://learn.microsoft.com/es-es/dotnet/csharp/fundamentals/exceptions/</w:t>
-      </w:r>
+        <w:lastRenderedPageBreak/>
+        <w:t>2.6. Clase Deportivo</w:t>
+      </w:r>
+      <w:bookmarkEnd w:id="9"/>
     </w:p>
     <w:p>
       <w:pPr>
         <w:jc w:val="both"/>
         <w:rPr>
-          <w:rFonts w:ascii="Arial" w:hAnsi="Arial" w:cs="Arial"/>
+          <w:rFonts w:cstheme="minorHAnsi"/>
+        </w:rPr>
+      </w:pPr>
+      <w:r>
+        <w:rPr>
+          <w:rFonts w:cstheme="minorHAnsi"/>
+          <w:noProof/>
+        </w:rPr>
+        <w:drawing>
+          <wp:anchor distT="0" distB="0" distL="114300" distR="114300" simplePos="0" relativeHeight="251660288" behindDoc="1" locked="0" layoutInCell="1" allowOverlap="1" wp14:anchorId="11D88C7C" wp14:editId="1DE53E6E">
+            <wp:simplePos x="0" y="0"/>
+            <wp:positionH relativeFrom="margin">
+              <wp:posOffset>-890534</wp:posOffset>
+            </wp:positionH>
+            <wp:positionV relativeFrom="paragraph">
+              <wp:posOffset>1456738</wp:posOffset>
+            </wp:positionV>
+            <wp:extent cx="7219950" cy="1914525"/>
+            <wp:effectExtent l="0" t="0" r="0" b="9525"/>
+            <wp:wrapTight wrapText="bothSides">
+              <wp:wrapPolygon edited="0">
+                <wp:start x="0" y="0"/>
+                <wp:lineTo x="0" y="21493"/>
+                <wp:lineTo x="21543" y="21493"/>
+                <wp:lineTo x="21543" y="0"/>
+                <wp:lineTo x="0" y="0"/>
+              </wp:wrapPolygon>
+            </wp:wrapTight>
+            <wp:docPr id="833226161" name="Imagen 1"/>
+            <wp:cNvGraphicFramePr>
+              <a:graphicFrameLocks xmlns:a="http://schemas.openxmlformats.org/drawingml/2006/main" noChangeAspect="1"/>
+            </wp:cNvGraphicFramePr>
+            <a:graphic xmlns:a="http://schemas.openxmlformats.org/drawingml/2006/main">
+              <a:graphicData uri="http://schemas.openxmlformats.org/drawingml/2006/picture">
+                <pic:pic xmlns:pic="http://schemas.openxmlformats.org/drawingml/2006/picture">
+                  <pic:nvPicPr>
+                    <pic:cNvPr id="0" name="Picture 1"/>
+                    <pic:cNvPicPr>
+                      <a:picLocks noChangeAspect="1" noChangeArrowheads="1"/>
+                    </pic:cNvPicPr>
+                  </pic:nvPicPr>
+                  <pic:blipFill>
+                    <a:blip r:embed="rId17">
+                      <a:extLst>
+                        <a:ext uri="{28A0092B-C50C-407E-A947-70E740481C1C}">
+                          <a14:useLocalDpi xmlns:a14="http://schemas.microsoft.com/office/drawing/2010/main" val="0"/>
+                        </a:ext>
+                      </a:extLst>
+                    </a:blip>
+                    <a:srcRect/>
+                    <a:stretch>
+                      <a:fillRect/>
+                    </a:stretch>
+                  </pic:blipFill>
+                  <pic:spPr bwMode="auto">
+                    <a:xfrm>
+                      <a:off x="0" y="0"/>
+                      <a:ext cx="7219950" cy="1914525"/>
+                    </a:xfrm>
+                    <a:prstGeom prst="rect">
+                      <a:avLst/>
+                    </a:prstGeom>
+                    <a:noFill/>
+                    <a:ln>
+                      <a:noFill/>
+                    </a:ln>
+                  </pic:spPr>
+                </pic:pic>
+              </a:graphicData>
+            </a:graphic>
+            <wp14:sizeRelH relativeFrom="margin">
+              <wp14:pctWidth>0</wp14:pctWidth>
+            </wp14:sizeRelH>
+            <wp14:sizeRelV relativeFrom="margin">
+              <wp14:pctHeight>0</wp14:pctHeight>
+            </wp14:sizeRelV>
+          </wp:anchor>
+        </w:drawing>
+      </w:r>
+      <w:r>
+        <w:rPr>
+          <w:rFonts w:cstheme="minorHAnsi"/>
+        </w:rPr>
+        <w:t>La clase Deportivo representa un tipo específico de vehículo deportivo. Hereda de la clase base Vehiculo y tiene un atributo adicional: Atributo: velocidadMax: Representa la velocidad máxima del vehículo deportivo. Constructor: El constructor de la clase Deportivo recibe parámetros que son utilizados para inicializar los atributos tanto de la clase base (Vehiculo) como del propio (velocidadMax)</w:t>
+      </w:r>
+      <w:r>
+        <w:rPr>
+          <w:rFonts w:cstheme="minorHAnsi"/>
+        </w:rPr>
+        <w:t xml:space="preserve">. </w:t>
+      </w:r>
+      <w:r>
+        <w:rPr>
+          <w:rFonts w:cstheme="minorHAnsi"/>
+        </w:rPr>
+        <w:t>Métodos: getVelocidadMax(): Retorna la velocidad máxima del vehículo deportivo. setVelocidadMax(int velocidadMax): Establece la velocidad máxima del vehículo deportivo.</w:t>
+      </w:r>
+      <w:r>
+        <w:rPr>
+          <w:rFonts w:cstheme="minorHAnsi"/>
+        </w:rPr>
+        <w:t xml:space="preserve"> (Figura 2.7).</w:t>
+      </w:r>
+    </w:p>
+    <w:p>
+      <w:pPr>
+        <w:jc w:val="center"/>
+        <w:rPr>
+          <w:rFonts w:cstheme="minorHAnsi"/>
+        </w:rPr>
+      </w:pPr>
+      <w:r>
+        <w:rPr>
+          <w:rFonts w:cstheme="minorHAnsi"/>
+        </w:rPr>
+        <w:t>Figura 2.7: Clase Deportivo con sus atributos, métodos y la clase base Vehiculo.</w:t>
+      </w:r>
+    </w:p>
+    <w:p>
+      <w:pPr>
+        <w:jc w:val="center"/>
+        <w:rPr>
+          <w:rFonts w:cstheme="minorHAnsi"/>
+        </w:rPr>
+      </w:pPr>
+    </w:p>
+    <w:p>
+      <w:pPr>
+        <w:pStyle w:val="Ttulo2"/>
+        <w:rPr>
+          <w:rFonts w:asciiTheme="minorHAnsi" w:hAnsiTheme="minorHAnsi" w:cstheme="minorHAnsi"/>
           <w:b/>
           <w:bCs/>
+          <w:color w:val="auto"/>
+        </w:rPr>
+      </w:pPr>
+      <w:bookmarkStart w:id="10" w:name="_Toc150510565"/>
+      <w:r>
+        <w:rPr>
+          <w:rFonts w:asciiTheme="minorHAnsi" w:hAnsiTheme="minorHAnsi" w:cstheme="minorHAnsi"/>
+          <w:b/>
+          <w:bCs/>
+          <w:color w:val="auto"/>
+        </w:rPr>
+        <w:t>2.7. Clase Utilitario</w:t>
+      </w:r>
+      <w:bookmarkEnd w:id="10"/>
+    </w:p>
+    <w:p>
+      <w:pPr>
+        <w:jc w:val="both"/>
+        <w:rPr>
+          <w:rFonts w:cstheme="minorHAnsi"/>
+        </w:rPr>
+      </w:pPr>
+      <w:r>
+        <w:rPr>
+          <w:rFonts w:cstheme="minorHAnsi"/>
+          <w:noProof/>
+        </w:rPr>
+        <w:drawing>
+          <wp:anchor distT="0" distB="0" distL="114300" distR="114300" simplePos="0" relativeHeight="251661312" behindDoc="1" locked="0" layoutInCell="1" allowOverlap="1" wp14:anchorId="7C8F59AB" wp14:editId="3E900EE8">
+            <wp:simplePos x="0" y="0"/>
+            <wp:positionH relativeFrom="page">
+              <wp:posOffset>224623</wp:posOffset>
+            </wp:positionH>
+            <wp:positionV relativeFrom="paragraph">
+              <wp:posOffset>1358685</wp:posOffset>
+            </wp:positionV>
+            <wp:extent cx="7254547" cy="1604513"/>
+            <wp:effectExtent l="0" t="0" r="3810" b="0"/>
+            <wp:wrapTight wrapText="bothSides">
+              <wp:wrapPolygon edited="0">
+                <wp:start x="0" y="0"/>
+                <wp:lineTo x="0" y="21292"/>
+                <wp:lineTo x="21555" y="21292"/>
+                <wp:lineTo x="21555" y="0"/>
+                <wp:lineTo x="0" y="0"/>
+              </wp:wrapPolygon>
+            </wp:wrapTight>
+            <wp:docPr id="1867317351" name="Imagen 2"/>
+            <wp:cNvGraphicFramePr>
+              <a:graphicFrameLocks xmlns:a="http://schemas.openxmlformats.org/drawingml/2006/main" noChangeAspect="1"/>
+            </wp:cNvGraphicFramePr>
+            <a:graphic xmlns:a="http://schemas.openxmlformats.org/drawingml/2006/main">
+              <a:graphicData uri="http://schemas.openxmlformats.org/drawingml/2006/picture">
+                <pic:pic xmlns:pic="http://schemas.openxmlformats.org/drawingml/2006/picture">
+                  <pic:nvPicPr>
+                    <pic:cNvPr id="0" name="Picture 2"/>
+                    <pic:cNvPicPr>
+                      <a:picLocks noChangeAspect="1" noChangeArrowheads="1"/>
+                    </pic:cNvPicPr>
+                  </pic:nvPicPr>
+                  <pic:blipFill>
+                    <a:blip r:embed="rId18">
+                      <a:extLst>
+                        <a:ext uri="{28A0092B-C50C-407E-A947-70E740481C1C}">
+                          <a14:useLocalDpi xmlns:a14="http://schemas.microsoft.com/office/drawing/2010/main" val="0"/>
+                        </a:ext>
+                      </a:extLst>
+                    </a:blip>
+                    <a:srcRect/>
+                    <a:stretch>
+                      <a:fillRect/>
+                    </a:stretch>
+                  </pic:blipFill>
+                  <pic:spPr bwMode="auto">
+                    <a:xfrm>
+                      <a:off x="0" y="0"/>
+                      <a:ext cx="7254547" cy="1604513"/>
+                    </a:xfrm>
+                    <a:prstGeom prst="rect">
+                      <a:avLst/>
+                    </a:prstGeom>
+                    <a:noFill/>
+                    <a:ln>
+                      <a:noFill/>
+                    </a:ln>
+                  </pic:spPr>
+                </pic:pic>
+              </a:graphicData>
+            </a:graphic>
+            <wp14:sizeRelH relativeFrom="margin">
+              <wp14:pctWidth>0</wp14:pctWidth>
+            </wp14:sizeRelH>
+            <wp14:sizeRelV relativeFrom="margin">
+              <wp14:pctHeight>0</wp14:pctHeight>
+            </wp14:sizeRelV>
+          </wp:anchor>
+        </w:drawing>
+      </w:r>
+      <w:r>
+        <w:rPr>
+          <w:rFonts w:cstheme="minorHAnsi"/>
+        </w:rPr>
+        <w:t>La clase Utilitario representa un tipo específico de vehículo utilitario. Al igual que Deportivo, hereda de la clase base Vehiculo y tiene un</w:t>
+      </w:r>
+      <w:r>
+        <w:rPr>
+          <w:rFonts w:cstheme="minorHAnsi"/>
+        </w:rPr>
+        <w:t xml:space="preserve"> </w:t>
+      </w:r>
+      <w:r>
+        <w:rPr>
+          <w:rFonts w:cstheme="minorHAnsi"/>
+        </w:rPr>
+        <w:t>atributo adicional: Atributo: capacidadCarga: Representa la capacidad de carga del vehículo utilitario. Constructor: El constructor de la clase Utilitario recibe parámetros que son utilizados para inicializar los atributos tanto de la clase base (Vehiculo) como del propio (capacidadCarga). Métodos: getCapacidadCarga(): Retorna la capacidad de carga del vehículo utilitario. setCapacidadCarga(int capacidadCarga): Establece la capacidad de carga del vehículo utilitario</w:t>
+      </w:r>
+      <w:r>
+        <w:rPr>
+          <w:rFonts w:cstheme="minorHAnsi"/>
+        </w:rPr>
+        <w:t xml:space="preserve"> (Figura 2.8).</w:t>
+      </w:r>
+    </w:p>
+    <w:p>
+      <w:pPr>
+        <w:jc w:val="both"/>
+        <w:rPr>
+          <w:rFonts w:cstheme="minorHAnsi"/>
+        </w:rPr>
+      </w:pPr>
+      <w:r>
+        <w:rPr>
+          <w:rFonts w:cstheme="minorHAnsi"/>
+        </w:rPr>
+        <w:t>Figura 2.8: Clase Utilitario con sus atributos, métodos y la clase base Vehiculo.</w:t>
+      </w:r>
+    </w:p>
+    <w:p>
+      <w:pPr>
+        <w:rPr>
+          <w:rFonts w:cstheme="minorHAnsi"/>
+        </w:rPr>
+      </w:pPr>
+    </w:p>
+    <w:p>
+      <w:pPr>
+        <w:rPr>
+          <w:rFonts w:cstheme="minorHAnsi"/>
+        </w:rPr>
+      </w:pPr>
+    </w:p>
+    <w:p>
+      <w:pPr>
+        <w:rPr>
+          <w:rFonts w:cstheme="minorHAnsi"/>
+        </w:rPr>
+      </w:pPr>
+    </w:p>
+    <w:p>
+      <w:pPr>
+        <w:rPr>
+          <w:rFonts w:cstheme="minorHAnsi"/>
+        </w:rPr>
+      </w:pPr>
+    </w:p>
+    <w:p>
+      <w:pPr>
+        <w:pStyle w:val="Ttulo2"/>
+        <w:rPr>
+          <w:rFonts w:asciiTheme="minorHAnsi" w:hAnsiTheme="minorHAnsi" w:cstheme="minorHAnsi"/>
+          <w:b/>
+          <w:bCs/>
+          <w:color w:val="auto"/>
+        </w:rPr>
+      </w:pPr>
+      <w:bookmarkStart w:id="11" w:name="_Toc150510566"/>
+      <w:r>
+        <w:rPr>
+          <w:rFonts w:asciiTheme="minorHAnsi" w:hAnsiTheme="minorHAnsi" w:cstheme="minorHAnsi"/>
+          <w:b/>
+          <w:bCs/>
+          <w:color w:val="auto"/>
+        </w:rPr>
+        <w:lastRenderedPageBreak/>
+        <w:t>2.8. Clase Familiar</w:t>
+      </w:r>
+      <w:bookmarkEnd w:id="11"/>
+    </w:p>
+    <w:p>
+      <w:pPr>
+        <w:jc w:val="both"/>
+        <w:rPr>
+          <w:rFonts w:cstheme="minorHAnsi"/>
+        </w:rPr>
+      </w:pPr>
+      <w:r>
+        <w:rPr>
+          <w:rFonts w:cstheme="minorHAnsi"/>
+          <w:noProof/>
+        </w:rPr>
+        <w:drawing>
+          <wp:anchor distT="0" distB="0" distL="114300" distR="114300" simplePos="0" relativeHeight="251662336" behindDoc="1" locked="0" layoutInCell="1" allowOverlap="1" wp14:anchorId="004452F9" wp14:editId="53250CE4">
+            <wp:simplePos x="0" y="0"/>
+            <wp:positionH relativeFrom="column">
+              <wp:posOffset>-908050</wp:posOffset>
+            </wp:positionH>
+            <wp:positionV relativeFrom="paragraph">
+              <wp:posOffset>1443990</wp:posOffset>
+            </wp:positionV>
+            <wp:extent cx="7245985" cy="1586865"/>
+            <wp:effectExtent l="0" t="0" r="0" b="0"/>
+            <wp:wrapTight wrapText="bothSides">
+              <wp:wrapPolygon edited="0">
+                <wp:start x="0" y="0"/>
+                <wp:lineTo x="0" y="21263"/>
+                <wp:lineTo x="21522" y="21263"/>
+                <wp:lineTo x="21522" y="0"/>
+                <wp:lineTo x="0" y="0"/>
+              </wp:wrapPolygon>
+            </wp:wrapTight>
+            <wp:docPr id="2117983244" name="Imagen 3"/>
+            <wp:cNvGraphicFramePr>
+              <a:graphicFrameLocks xmlns:a="http://schemas.openxmlformats.org/drawingml/2006/main" noChangeAspect="1"/>
+            </wp:cNvGraphicFramePr>
+            <a:graphic xmlns:a="http://schemas.openxmlformats.org/drawingml/2006/main">
+              <a:graphicData uri="http://schemas.openxmlformats.org/drawingml/2006/picture">
+                <pic:pic xmlns:pic="http://schemas.openxmlformats.org/drawingml/2006/picture">
+                  <pic:nvPicPr>
+                    <pic:cNvPr id="0" name="Picture 3"/>
+                    <pic:cNvPicPr>
+                      <a:picLocks noChangeAspect="1" noChangeArrowheads="1"/>
+                    </pic:cNvPicPr>
+                  </pic:nvPicPr>
+                  <pic:blipFill>
+                    <a:blip r:embed="rId19">
+                      <a:extLst>
+                        <a:ext uri="{28A0092B-C50C-407E-A947-70E740481C1C}">
+                          <a14:useLocalDpi xmlns:a14="http://schemas.microsoft.com/office/drawing/2010/main" val="0"/>
+                        </a:ext>
+                      </a:extLst>
+                    </a:blip>
+                    <a:srcRect/>
+                    <a:stretch>
+                      <a:fillRect/>
+                    </a:stretch>
+                  </pic:blipFill>
+                  <pic:spPr bwMode="auto">
+                    <a:xfrm>
+                      <a:off x="0" y="0"/>
+                      <a:ext cx="7245985" cy="1586865"/>
+                    </a:xfrm>
+                    <a:prstGeom prst="rect">
+                      <a:avLst/>
+                    </a:prstGeom>
+                    <a:noFill/>
+                    <a:ln>
+                      <a:noFill/>
+                    </a:ln>
+                  </pic:spPr>
+                </pic:pic>
+              </a:graphicData>
+            </a:graphic>
+            <wp14:sizeRelH relativeFrom="margin">
+              <wp14:pctWidth>0</wp14:pctWidth>
+            </wp14:sizeRelH>
+            <wp14:sizeRelV relativeFrom="margin">
+              <wp14:pctHeight>0</wp14:pctHeight>
+            </wp14:sizeRelV>
+          </wp:anchor>
+        </w:drawing>
+      </w:r>
+      <w:r>
+        <w:rPr>
+          <w:rFonts w:cstheme="minorHAnsi"/>
+        </w:rPr>
+        <w:t>La clase Familiar representa un tipo específico de vehículo familiar. Al igual que las anteriores, hereda de la clase base Vehiculo y tiene un atributo adicional:Atributo:capacidadMaletero: Representa la capacidad del maletero del vehículo familiar.Constructor:El constructor de la clase Familiar recibe parámetros que son utilizados para inicializar los atributos tanto de la clase base (Vehiculo) como del propio (capacidadMaletero).Métodos:getCapacidadMaletero(): Retorna la capacidad del maletero del vehículo familiar.setCapacidadMaletero(int capacidadMaletero): Establece la capacidad del maletero del vehículo familiar</w:t>
+      </w:r>
+      <w:r>
+        <w:rPr>
+          <w:rFonts w:cstheme="minorHAnsi"/>
+        </w:rPr>
+        <w:t xml:space="preserve"> (Figura 2.9).</w:t>
+      </w:r>
+    </w:p>
+    <w:p>
+      <w:pPr>
+        <w:jc w:val="center"/>
+        <w:rPr>
+          <w:rFonts w:cstheme="minorHAnsi"/>
+        </w:rPr>
+      </w:pPr>
+      <w:r>
+        <w:rPr>
+          <w:rFonts w:cstheme="minorHAnsi"/>
+        </w:rPr>
+        <w:t>Figura 2.9: Clase Familiar con sus atributos métodos y la clase base Vehiculo.</w:t>
+      </w:r>
+    </w:p>
+    <w:p>
+      <w:pPr>
+        <w:jc w:val="both"/>
+        <w:rPr>
+          <w:rFonts w:cstheme="minorHAnsi"/>
+        </w:rPr>
+      </w:pPr>
+    </w:p>
+    <w:p>
+      <w:pPr>
+        <w:pStyle w:val="Ttulo1"/>
+        <w:rPr>
+          <w:rFonts w:asciiTheme="minorHAnsi" w:hAnsiTheme="minorHAnsi" w:cstheme="minorHAnsi"/>
+          <w:b/>
+          <w:bCs/>
+          <w:color w:val="auto"/>
+        </w:rPr>
+      </w:pPr>
+      <w:bookmarkStart w:id="12" w:name="_Toc150510567"/>
+      <w:r>
+        <w:rPr>
+          <w:rFonts w:asciiTheme="minorHAnsi" w:hAnsiTheme="minorHAnsi" w:cstheme="minorHAnsi"/>
+          <w:b/>
+          <w:bCs/>
+          <w:color w:val="auto"/>
+        </w:rPr>
+        <w:t>3. Resultados</w:t>
+      </w:r>
+      <w:bookmarkEnd w:id="12"/>
+    </w:p>
+    <w:p>
+      <w:pPr>
+        <w:pStyle w:val="Ttulo2"/>
+        <w:rPr>
+          <w:rFonts w:asciiTheme="minorHAnsi" w:hAnsiTheme="minorHAnsi" w:cstheme="minorHAnsi"/>
+          <w:b/>
+          <w:bCs/>
+          <w:color w:val="auto"/>
+        </w:rPr>
+      </w:pPr>
+      <w:bookmarkStart w:id="13" w:name="_Toc150510568"/>
+      <w:r>
+        <w:rPr>
+          <w:rFonts w:asciiTheme="minorHAnsi" w:hAnsiTheme="minorHAnsi" w:cstheme="minorHAnsi"/>
+          <w:b/>
+          <w:bCs/>
+          <w:color w:val="auto"/>
+        </w:rPr>
+        <w:t>3.1</w:t>
+      </w:r>
+      <w:r>
+        <w:rPr>
+          <w:rFonts w:asciiTheme="minorHAnsi" w:hAnsiTheme="minorHAnsi" w:cstheme="minorHAnsi"/>
+          <w:b/>
+          <w:bCs/>
+          <w:color w:val="auto"/>
+        </w:rPr>
+        <w:t>.</w:t>
+      </w:r>
+      <w:r>
+        <w:rPr>
+          <w:rFonts w:asciiTheme="minorHAnsi" w:hAnsiTheme="minorHAnsi" w:cstheme="minorHAnsi"/>
+          <w:b/>
+          <w:bCs/>
+          <w:color w:val="auto"/>
+        </w:rPr>
+        <w:t xml:space="preserve"> Menú</w:t>
+      </w:r>
+      <w:bookmarkEnd w:id="13"/>
+    </w:p>
+    <w:p>
+      <w:pPr>
+        <w:jc w:val="both"/>
+        <w:rPr>
+          <w:rFonts w:cstheme="minorHAnsi"/>
+        </w:rPr>
+      </w:pPr>
+      <w:r>
+        <w:rPr>
+          <w:rFonts w:cstheme="minorHAnsi"/>
+        </w:rPr>
+        <w:t>E</w:t>
+      </w:r>
+      <w:r>
+        <w:rPr>
+          <w:rFonts w:cstheme="minorHAnsi"/>
+        </w:rPr>
+        <w:t xml:space="preserve">l programa inicia mostrando un menú interactivo para gestionar una automotora. El menú se ejecuta en un bucle que permite al usuario realizar diversas operaciones. Aquí está el flujo del programa: Creación de Instancias: Se crean instancias de las listas colVehiculos, colAlquileres, y colDetalles. Se instancia un objeto de la clase Sucursal llamado sucursal con listas de vehículos y alquileres vacías. Creación de Vehículos, Alquileres y Detalles: Se crean instancias de cinco vehículos (vehiculo1 a vehiculo5) con características específicas. Se crean instancias de tres alquileres (alquiler1 a alquiler3) con información asociada. Se crean instancias de detalles (detalle1 a detalle3) asociados a vehículos y alquileres. Registro de Vehículos y Alquileres en la Sucursal: Se registran los vehículos en la sucursal mediante el método RegistrarVehiculo. Se registran los alquileres en la sucursal mediante el método RegistrarAlquiler. Menú Principal (Bucle do-while): Se inicia un bucle do-while que presenta al usuario un menú interactivo. El usuario selecciona una opción (número o letra) según la operación que desee realizar. Opciones del Menú (Switch-Case): Case 1 (Registrar Vehículo): El usuario proporciona información para registrar un nuevo vehículo. Se manejan posibles errores (por ejemplo, formato inválido). Se crea una instancia de Vehiculo y se registra en la sucursal. Case 2 (Registrar Alquiler): El usuario proporciona información para registrar un nuevo alquiler y vehículos asociados. Se manejan posibles errores (por ejemplo, formato inválido). Se crean instancias de Alquiler y se registran en la sucursal. Case 3 (Listar Vehículos): Se muestra una lista de vehículos disponibles en la sucursal. Case 4 (Listar Alquileres): Se muestra una lista de alquileres registrados en la sucursal. Case 5 (Buscar Vehículo por Número): El usuario ingresa un número de vehículo y se muestra su información. Se manejan posibles errores (por ejemplo, vehículo no encontrado). Case 'x' (Salir): Se muestra un mensaje de despedida y se sale del bucle do-while. Default: Se maneja cualquier otra opción no válida. Mensaje de Continuación: Después de cada operación, se muestra un mensaje pidiendo al usuario que presione cualquier tecla para continuar. Finalización del </w:t>
+      </w:r>
+      <w:r>
+        <w:rPr>
+          <w:rFonts w:cstheme="minorHAnsi"/>
+        </w:rPr>
+        <w:lastRenderedPageBreak/>
+        <w:t xml:space="preserve">Programa: El programa continúa ejecutándose en el bucle hasta que el usuario elige salir (x). Al salir, se muestra un mensaje de agradecimiento. Este enfoque modular permite una gestión eficiente de vehículos, alquileres y detalles en la automotora, proporcionando al usuario un </w:t>
+      </w:r>
+      <w:r>
+        <w:rPr>
+          <w:rFonts w:cstheme="minorHAnsi"/>
+          <w:noProof/>
+        </w:rPr>
+        <w:drawing>
+          <wp:anchor distT="0" distB="0" distL="114300" distR="114300" simplePos="0" relativeHeight="251663360" behindDoc="1" locked="0" layoutInCell="1" allowOverlap="1" wp14:anchorId="24B718D6" wp14:editId="6A8B8211">
+            <wp:simplePos x="0" y="0"/>
+            <wp:positionH relativeFrom="margin">
+              <wp:align>left</wp:align>
+            </wp:positionH>
+            <wp:positionV relativeFrom="paragraph">
+              <wp:posOffset>747395</wp:posOffset>
+            </wp:positionV>
+            <wp:extent cx="5495290" cy="7251065"/>
+            <wp:effectExtent l="0" t="0" r="0" b="6985"/>
+            <wp:wrapTight wrapText="bothSides">
+              <wp:wrapPolygon edited="0">
+                <wp:start x="0" y="0"/>
+                <wp:lineTo x="0" y="21564"/>
+                <wp:lineTo x="21490" y="21564"/>
+                <wp:lineTo x="21490" y="0"/>
+                <wp:lineTo x="0" y="0"/>
+              </wp:wrapPolygon>
+            </wp:wrapTight>
+            <wp:docPr id="1880433270" name="Imagen 4"/>
+            <wp:cNvGraphicFramePr>
+              <a:graphicFrameLocks xmlns:a="http://schemas.openxmlformats.org/drawingml/2006/main" noChangeAspect="1"/>
+            </wp:cNvGraphicFramePr>
+            <a:graphic xmlns:a="http://schemas.openxmlformats.org/drawingml/2006/main">
+              <a:graphicData uri="http://schemas.openxmlformats.org/drawingml/2006/picture">
+                <pic:pic xmlns:pic="http://schemas.openxmlformats.org/drawingml/2006/picture">
+                  <pic:nvPicPr>
+                    <pic:cNvPr id="0" name="Picture 4"/>
+                    <pic:cNvPicPr>
+                      <a:picLocks noChangeAspect="1" noChangeArrowheads="1"/>
+                    </pic:cNvPicPr>
+                  </pic:nvPicPr>
+                  <pic:blipFill>
+                    <a:blip r:embed="rId20">
+                      <a:extLst>
+                        <a:ext uri="{28A0092B-C50C-407E-A947-70E740481C1C}">
+                          <a14:useLocalDpi xmlns:a14="http://schemas.microsoft.com/office/drawing/2010/main" val="0"/>
+                        </a:ext>
+                      </a:extLst>
+                    </a:blip>
+                    <a:srcRect/>
+                    <a:stretch>
+                      <a:fillRect/>
+                    </a:stretch>
+                  </pic:blipFill>
+                  <pic:spPr bwMode="auto">
+                    <a:xfrm>
+                      <a:off x="0" y="0"/>
+                      <a:ext cx="5507058" cy="7266813"/>
+                    </a:xfrm>
+                    <a:prstGeom prst="rect">
+                      <a:avLst/>
+                    </a:prstGeom>
+                    <a:noFill/>
+                    <a:ln>
+                      <a:noFill/>
+                    </a:ln>
+                  </pic:spPr>
+                </pic:pic>
+              </a:graphicData>
+            </a:graphic>
+            <wp14:sizeRelH relativeFrom="margin">
+              <wp14:pctWidth>0</wp14:pctWidth>
+            </wp14:sizeRelH>
+            <wp14:sizeRelV relativeFrom="margin">
+              <wp14:pctHeight>0</wp14:pctHeight>
+            </wp14:sizeRelV>
+          </wp:anchor>
+        </w:drawing>
+      </w:r>
+      <w:r>
+        <w:rPr>
+          <w:rFonts w:cstheme="minorHAnsi"/>
+        </w:rPr>
+        <w:t>medio fácil de interactuar con el sistema</w:t>
+      </w:r>
+      <w:r>
+        <w:rPr>
+          <w:rFonts w:cstheme="minorHAnsi"/>
+        </w:rPr>
+        <w:t xml:space="preserve"> (Figura 3.1</w:t>
+      </w:r>
+      <w:r>
+        <w:rPr>
+          <w:rFonts w:cstheme="minorHAnsi"/>
+        </w:rPr>
+        <w:t xml:space="preserve"> y 3.2</w:t>
+      </w:r>
+      <w:r>
+        <w:rPr>
+          <w:rFonts w:cstheme="minorHAnsi"/>
+        </w:rPr>
+        <w:t>).</w:t>
+      </w:r>
+    </w:p>
+    <w:p>
+      <w:pPr>
+        <w:jc w:val="both"/>
+        <w:rPr>
+          <w:rFonts w:cstheme="minorHAnsi"/>
+        </w:rPr>
+      </w:pPr>
+    </w:p>
+    <w:p>
+      <w:pPr>
+        <w:autoSpaceDE w:val="0"/>
+        <w:autoSpaceDN w:val="0"/>
+        <w:adjustRightInd w:val="0"/>
+        <w:spacing w:after="0" w:line="240" w:lineRule="auto"/>
+        <w:jc w:val="both"/>
+        <w:rPr>
+          <w:rFonts w:cstheme="minorHAnsi"/>
+          <w:kern w:val="0"/>
+        </w:rPr>
+      </w:pPr>
+      <w:r>
+        <w:rPr>
+          <w:rFonts w:cstheme="minorHAnsi"/>
+        </w:rPr>
+        <w:t>Figura: 3.1:</w:t>
+      </w:r>
+      <w:r>
+        <w:rPr>
+          <w:rFonts w:cstheme="minorHAnsi"/>
+          <w:kern w:val="0"/>
+        </w:rPr>
+        <w:t xml:space="preserve"> </w:t>
+      </w:r>
+      <w:r>
+        <w:rPr>
+          <w:rFonts w:cstheme="minorHAnsi"/>
+          <w:kern w:val="0"/>
+        </w:rPr>
+        <w:t>Parte del código del Menú</w:t>
+      </w:r>
+      <w:r>
+        <w:rPr>
+          <w:rFonts w:cstheme="minorHAnsi"/>
+          <w:kern w:val="0"/>
+        </w:rPr>
+        <w:t xml:space="preserve"> y sus instancias </w:t>
+      </w:r>
+      <w:r>
+        <w:rPr>
+          <w:rFonts w:cstheme="minorHAnsi"/>
+          <w:kern w:val="0"/>
+        </w:rPr>
+        <w:t>(se muestra una parte del código porque no cabe la captura de</w:t>
+      </w:r>
+      <w:r>
+        <w:rPr>
+          <w:rFonts w:cstheme="minorHAnsi"/>
+          <w:kern w:val="0"/>
+        </w:rPr>
+        <w:t xml:space="preserve"> </w:t>
+      </w:r>
+      <w:r>
+        <w:rPr>
+          <w:rFonts w:cstheme="minorHAnsi"/>
+          <w:kern w:val="0"/>
+        </w:rPr>
+        <w:t>pantalla con el código completo).</w:t>
+      </w:r>
+    </w:p>
+    <w:p>
+      <w:pPr>
+        <w:rPr>
+          <w:rFonts w:cstheme="minorHAnsi"/>
+        </w:rPr>
+      </w:pPr>
+    </w:p>
+    <w:p>
+      <w:pPr>
+        <w:rPr>
+          <w:rFonts w:cstheme="minorHAnsi"/>
+        </w:rPr>
+      </w:pPr>
+      <w:r>
+        <w:rPr>
+          <w:rFonts w:cstheme="minorHAnsi"/>
+          <w:noProof/>
+        </w:rPr>
+        <w:lastRenderedPageBreak/>
+        <w:drawing>
+          <wp:anchor distT="0" distB="0" distL="114300" distR="114300" simplePos="0" relativeHeight="251665408" behindDoc="1" locked="0" layoutInCell="1" allowOverlap="1" wp14:anchorId="403D94D8" wp14:editId="004C0D84">
+            <wp:simplePos x="0" y="0"/>
+            <wp:positionH relativeFrom="column">
+              <wp:posOffset>765810</wp:posOffset>
+            </wp:positionH>
+            <wp:positionV relativeFrom="paragraph">
+              <wp:posOffset>48895</wp:posOffset>
+            </wp:positionV>
+            <wp:extent cx="3342005" cy="2113280"/>
+            <wp:effectExtent l="0" t="0" r="0" b="1270"/>
+            <wp:wrapSquare wrapText="bothSides"/>
+            <wp:docPr id="1943466872" name="Imagen 8"/>
+            <wp:cNvGraphicFramePr>
+              <a:graphicFrameLocks xmlns:a="http://schemas.openxmlformats.org/drawingml/2006/main" noChangeAspect="1"/>
+            </wp:cNvGraphicFramePr>
+            <a:graphic xmlns:a="http://schemas.openxmlformats.org/drawingml/2006/main">
+              <a:graphicData uri="http://schemas.openxmlformats.org/drawingml/2006/picture">
+                <pic:pic xmlns:pic="http://schemas.openxmlformats.org/drawingml/2006/picture">
+                  <pic:nvPicPr>
+                    <pic:cNvPr id="0" name="Picture 8"/>
+                    <pic:cNvPicPr>
+                      <a:picLocks noChangeAspect="1" noChangeArrowheads="1"/>
+                    </pic:cNvPicPr>
+                  </pic:nvPicPr>
+                  <pic:blipFill>
+                    <a:blip r:embed="rId21">
+                      <a:extLst>
+                        <a:ext uri="{28A0092B-C50C-407E-A947-70E740481C1C}">
+                          <a14:useLocalDpi xmlns:a14="http://schemas.microsoft.com/office/drawing/2010/main" val="0"/>
+                        </a:ext>
+                      </a:extLst>
+                    </a:blip>
+                    <a:srcRect/>
+                    <a:stretch>
+                      <a:fillRect/>
+                    </a:stretch>
+                  </pic:blipFill>
+                  <pic:spPr bwMode="auto">
+                    <a:xfrm>
+                      <a:off x="0" y="0"/>
+                      <a:ext cx="3342005" cy="2113280"/>
+                    </a:xfrm>
+                    <a:prstGeom prst="rect">
+                      <a:avLst/>
+                    </a:prstGeom>
+                    <a:noFill/>
+                    <a:ln>
+                      <a:noFill/>
+                    </a:ln>
+                  </pic:spPr>
+                </pic:pic>
+              </a:graphicData>
+            </a:graphic>
+            <wp14:sizeRelH relativeFrom="margin">
+              <wp14:pctWidth>0</wp14:pctWidth>
+            </wp14:sizeRelH>
+            <wp14:sizeRelV relativeFrom="margin">
+              <wp14:pctHeight>0</wp14:pctHeight>
+            </wp14:sizeRelV>
+          </wp:anchor>
+        </w:drawing>
+      </w:r>
+    </w:p>
+    <w:p>
+      <w:pPr>
+        <w:jc w:val="center"/>
+        <w:rPr>
+          <w:rFonts w:cstheme="minorHAnsi"/>
+        </w:rPr>
+      </w:pPr>
+    </w:p>
+    <w:p>
+      <w:pPr>
+        <w:jc w:val="center"/>
+        <w:rPr>
+          <w:rFonts w:cstheme="minorHAnsi"/>
+        </w:rPr>
+      </w:pPr>
+    </w:p>
+    <w:p>
+      <w:pPr>
+        <w:jc w:val="center"/>
+        <w:rPr>
+          <w:rFonts w:cstheme="minorHAnsi"/>
+        </w:rPr>
+      </w:pPr>
+    </w:p>
+    <w:p>
+      <w:pPr>
+        <w:jc w:val="center"/>
+        <w:rPr>
+          <w:rFonts w:cstheme="minorHAnsi"/>
+        </w:rPr>
+      </w:pPr>
+    </w:p>
+    <w:p>
+      <w:pPr>
+        <w:jc w:val="center"/>
+        <w:rPr>
+          <w:rFonts w:cstheme="minorHAnsi"/>
+        </w:rPr>
+      </w:pPr>
+    </w:p>
+    <w:p>
+      <w:pPr>
+        <w:jc w:val="center"/>
+        <w:rPr>
+          <w:rFonts w:cstheme="minorHAnsi"/>
+        </w:rPr>
+      </w:pPr>
+    </w:p>
+    <w:p>
+      <w:pPr>
+        <w:jc w:val="center"/>
+        <w:rPr>
+          <w:rFonts w:cstheme="minorHAnsi"/>
+        </w:rPr>
+      </w:pPr>
+    </w:p>
+    <w:p>
+      <w:pPr>
+        <w:jc w:val="center"/>
+        <w:rPr>
+          <w:rFonts w:cstheme="minorHAnsi"/>
+        </w:rPr>
+      </w:pPr>
+      <w:r>
+        <w:rPr>
+          <w:rFonts w:cstheme="minorHAnsi"/>
+        </w:rPr>
+        <w:t>Figura: 3.2: Menú mostrado por consola.</w:t>
+      </w:r>
+    </w:p>
+    <w:p>
+      <w:pPr>
+        <w:pStyle w:val="Ttulo2"/>
+        <w:rPr>
+          <w:rFonts w:asciiTheme="minorHAnsi" w:hAnsiTheme="minorHAnsi" w:cstheme="minorHAnsi"/>
+          <w:b/>
+          <w:bCs/>
+          <w:color w:val="auto"/>
+        </w:rPr>
+      </w:pPr>
+    </w:p>
+    <w:p>
+      <w:pPr>
+        <w:pStyle w:val="Ttulo2"/>
+        <w:rPr>
+          <w:rFonts w:asciiTheme="minorHAnsi" w:hAnsiTheme="minorHAnsi" w:cstheme="minorHAnsi"/>
+          <w:b/>
+          <w:bCs/>
+          <w:color w:val="auto"/>
+        </w:rPr>
+      </w:pPr>
+      <w:bookmarkStart w:id="14" w:name="_Toc150510569"/>
+      <w:r>
+        <w:rPr>
+          <w:rFonts w:asciiTheme="minorHAnsi" w:hAnsiTheme="minorHAnsi" w:cstheme="minorHAnsi"/>
+          <w:b/>
+          <w:bCs/>
+          <w:color w:val="auto"/>
+        </w:rPr>
+        <w:t>3.2</w:t>
+      </w:r>
+      <w:r>
+        <w:rPr>
+          <w:rFonts w:asciiTheme="minorHAnsi" w:hAnsiTheme="minorHAnsi" w:cstheme="minorHAnsi"/>
+          <w:b/>
+          <w:bCs/>
+          <w:color w:val="auto"/>
+        </w:rPr>
+        <w:t>.</w:t>
+      </w:r>
+      <w:r>
+        <w:rPr>
+          <w:rFonts w:asciiTheme="minorHAnsi" w:hAnsiTheme="minorHAnsi" w:cstheme="minorHAnsi"/>
+          <w:b/>
+          <w:bCs/>
+          <w:color w:val="auto"/>
+        </w:rPr>
+        <w:t xml:space="preserve"> </w:t>
+      </w:r>
+      <w:r>
+        <w:rPr>
+          <w:rFonts w:asciiTheme="minorHAnsi" w:hAnsiTheme="minorHAnsi" w:cstheme="minorHAnsi"/>
+          <w:b/>
+          <w:bCs/>
+          <w:color w:val="auto"/>
+        </w:rPr>
+        <w:t>I</w:t>
+      </w:r>
+      <w:r>
+        <w:rPr>
+          <w:rFonts w:asciiTheme="minorHAnsi" w:hAnsiTheme="minorHAnsi" w:cstheme="minorHAnsi"/>
+          <w:b/>
+          <w:bCs/>
+          <w:color w:val="auto"/>
+        </w:rPr>
+        <w:t>nstrucción try catch</w:t>
+      </w:r>
+      <w:bookmarkEnd w:id="14"/>
+    </w:p>
+    <w:p>
+      <w:pPr>
+        <w:jc w:val="both"/>
+        <w:rPr>
+          <w:rFonts w:cstheme="minorHAnsi"/>
+        </w:rPr>
+      </w:pPr>
+      <w:r>
+        <w:rPr>
+          <w:rFonts w:cstheme="minorHAnsi"/>
+        </w:rPr>
+        <w:t>El código que puede generar una excepción se coloca dentro del bloque try. En este caso, la creación de instancias de vehículo o alquiler, así como la llamada a métodos que podrían lanzar excepciones. Catch (TipoDeExcepcion): Después del bloque try, hay uno o más bloques catch. Cada bloque catch especifica el tipo de excepción que manejará. En el caso de FormatException, se trata de errores de formato al convertir tipos de datos. El bloque catch (Exception ex) maneja cualquier otra excepción que no se haya manejado explícitamente. Código en el Catch: Dentro del bloque catch, se especifica qué hacer si se captura la excepción. En este caso, se imprime un mensaje de error indicando el tipo de error. El uso del bloque try-catch permite que el programa maneje graciosamente situaciones de error, evitando que el programa se cierre inesperadamente. Proporciona una forma de recuperarse de situaciones excepcionales y brinda información útil sobre el error para su posterior diagnóstico y corrección</w:t>
+      </w:r>
+      <w:r>
+        <w:rPr>
+          <w:rFonts w:cstheme="minorHAnsi"/>
+        </w:rPr>
+        <w:t xml:space="preserve"> </w:t>
+      </w:r>
+      <w:r>
+        <w:rPr>
+          <w:rFonts w:cstheme="minorHAnsi"/>
+        </w:rPr>
+        <w:t xml:space="preserve">(Figura </w:t>
+      </w:r>
+      <w:r>
+        <w:rPr>
+          <w:rFonts w:cstheme="minorHAnsi"/>
+        </w:rPr>
+        <w:t>3.</w:t>
+      </w:r>
+      <w:r>
+        <w:rPr>
+          <w:rFonts w:cstheme="minorHAnsi"/>
+        </w:rPr>
+        <w:t>3</w:t>
+      </w:r>
+      <w:r>
+        <w:rPr>
+          <w:rFonts w:cstheme="minorHAnsi"/>
+        </w:rPr>
+        <w:t>, 3.</w:t>
+      </w:r>
+      <w:r>
+        <w:rPr>
+          <w:rFonts w:cstheme="minorHAnsi"/>
+        </w:rPr>
+        <w:t>4</w:t>
+      </w:r>
+      <w:r>
+        <w:rPr>
+          <w:rFonts w:cstheme="minorHAnsi"/>
+        </w:rPr>
+        <w:t xml:space="preserve"> y 3.</w:t>
+      </w:r>
+      <w:r>
+        <w:rPr>
+          <w:rFonts w:cstheme="minorHAnsi"/>
+        </w:rPr>
+        <w:t>5</w:t>
+      </w:r>
+      <w:r>
+        <w:rPr>
+          <w:rFonts w:cstheme="minorHAnsi"/>
+        </w:rPr>
+        <w:t>).</w:t>
+      </w:r>
+    </w:p>
+    <w:p>
+      <w:pPr>
+        <w:jc w:val="both"/>
+        <w:rPr>
+          <w:rFonts w:cstheme="minorHAnsi"/>
+        </w:rPr>
+      </w:pPr>
+      <w:r>
+        <w:rPr>
+          <w:rFonts w:cstheme="minorHAnsi"/>
+          <w:noProof/>
+        </w:rPr>
+        <w:lastRenderedPageBreak/>
+        <w:drawing>
+          <wp:anchor distT="0" distB="0" distL="114300" distR="114300" simplePos="0" relativeHeight="251664384" behindDoc="1" locked="0" layoutInCell="1" allowOverlap="1" wp14:anchorId="77A3E2B9" wp14:editId="14C63751">
+            <wp:simplePos x="0" y="0"/>
+            <wp:positionH relativeFrom="margin">
+              <wp:align>left</wp:align>
+            </wp:positionH>
+            <wp:positionV relativeFrom="paragraph">
+              <wp:posOffset>3810</wp:posOffset>
+            </wp:positionV>
+            <wp:extent cx="6011545" cy="4869180"/>
+            <wp:effectExtent l="0" t="0" r="8255" b="7620"/>
+            <wp:wrapSquare wrapText="bothSides"/>
+            <wp:docPr id="618122002" name="Imagen 7"/>
+            <wp:cNvGraphicFramePr>
+              <a:graphicFrameLocks xmlns:a="http://schemas.openxmlformats.org/drawingml/2006/main" noChangeAspect="1"/>
+            </wp:cNvGraphicFramePr>
+            <a:graphic xmlns:a="http://schemas.openxmlformats.org/drawingml/2006/main">
+              <a:graphicData uri="http://schemas.openxmlformats.org/drawingml/2006/picture">
+                <pic:pic xmlns:pic="http://schemas.openxmlformats.org/drawingml/2006/picture">
+                  <pic:nvPicPr>
+                    <pic:cNvPr id="0" name="Picture 7"/>
+                    <pic:cNvPicPr>
+                      <a:picLocks noChangeAspect="1" noChangeArrowheads="1"/>
+                    </pic:cNvPicPr>
+                  </pic:nvPicPr>
+                  <pic:blipFill>
+                    <a:blip r:embed="rId22">
+                      <a:extLst>
+                        <a:ext uri="{28A0092B-C50C-407E-A947-70E740481C1C}">
+                          <a14:useLocalDpi xmlns:a14="http://schemas.microsoft.com/office/drawing/2010/main" val="0"/>
+                        </a:ext>
+                      </a:extLst>
+                    </a:blip>
+                    <a:srcRect/>
+                    <a:stretch>
+                      <a:fillRect/>
+                    </a:stretch>
+                  </pic:blipFill>
+                  <pic:spPr bwMode="auto">
+                    <a:xfrm>
+                      <a:off x="0" y="0"/>
+                      <a:ext cx="6011545" cy="4869180"/>
+                    </a:xfrm>
+                    <a:prstGeom prst="rect">
+                      <a:avLst/>
+                    </a:prstGeom>
+                    <a:noFill/>
+                    <a:ln>
+                      <a:noFill/>
+                    </a:ln>
+                  </pic:spPr>
+                </pic:pic>
+              </a:graphicData>
+            </a:graphic>
+            <wp14:sizeRelH relativeFrom="margin">
+              <wp14:pctWidth>0</wp14:pctWidth>
+            </wp14:sizeRelH>
+            <wp14:sizeRelV relativeFrom="margin">
+              <wp14:pctHeight>0</wp14:pctHeight>
+            </wp14:sizeRelV>
+          </wp:anchor>
+        </w:drawing>
+      </w:r>
+    </w:p>
+    <w:p>
+      <w:pPr>
+        <w:jc w:val="center"/>
+        <w:rPr>
+          <w:rFonts w:cstheme="minorHAnsi"/>
+        </w:rPr>
+      </w:pPr>
+      <w:r>
+        <w:rPr>
+          <w:rFonts w:cstheme="minorHAnsi"/>
+        </w:rPr>
+        <w:t>Figura 3.</w:t>
+      </w:r>
+      <w:r>
+        <w:rPr>
+          <w:rFonts w:cstheme="minorHAnsi"/>
+        </w:rPr>
+        <w:t>3</w:t>
+      </w:r>
+      <w:r>
+        <w:rPr>
+          <w:rFonts w:cstheme="minorHAnsi"/>
+        </w:rPr>
+        <w:t>: Parte del código del Menú con la instrucción de try catch.</w:t>
+      </w:r>
+    </w:p>
+    <w:p>
+      <w:pPr>
+        <w:rPr>
+          <w:rFonts w:cstheme="minorHAnsi"/>
+        </w:rPr>
+      </w:pPr>
+      <w:r>
+        <w:rPr>
+          <w:rFonts w:cstheme="minorHAnsi"/>
+          <w:noProof/>
+        </w:rPr>
+        <w:lastRenderedPageBreak/>
+        <w:drawing>
+          <wp:inline distT="0" distB="0" distL="0" distR="0" wp14:anchorId="5295EEF7" wp14:editId="05D099FB">
+            <wp:extent cx="5513064" cy="6974959"/>
+            <wp:effectExtent l="0" t="0" r="0" b="0"/>
+            <wp:docPr id="1460041702" name="Imagen 5"/>
+            <wp:cNvGraphicFramePr>
+              <a:graphicFrameLocks xmlns:a="http://schemas.openxmlformats.org/drawingml/2006/main" noChangeAspect="1"/>
+            </wp:cNvGraphicFramePr>
+            <a:graphic xmlns:a="http://schemas.openxmlformats.org/drawingml/2006/main">
+              <a:graphicData uri="http://schemas.openxmlformats.org/drawingml/2006/picture">
+                <pic:pic xmlns:pic="http://schemas.openxmlformats.org/drawingml/2006/picture">
+                  <pic:nvPicPr>
+                    <pic:cNvPr id="0" name="Picture 5"/>
+                    <pic:cNvPicPr>
+                      <a:picLocks noChangeAspect="1" noChangeArrowheads="1"/>
+                    </pic:cNvPicPr>
+                  </pic:nvPicPr>
+                  <pic:blipFill>
+                    <a:blip r:embed="rId23">
+                      <a:extLst>
+                        <a:ext uri="{28A0092B-C50C-407E-A947-70E740481C1C}">
+                          <a14:useLocalDpi xmlns:a14="http://schemas.microsoft.com/office/drawing/2010/main" val="0"/>
+                        </a:ext>
+                      </a:extLst>
+                    </a:blip>
+                    <a:srcRect/>
+                    <a:stretch>
+                      <a:fillRect/>
+                    </a:stretch>
+                  </pic:blipFill>
+                  <pic:spPr bwMode="auto">
+                    <a:xfrm>
+                      <a:off x="0" y="0"/>
+                      <a:ext cx="5521566" cy="6985715"/>
+                    </a:xfrm>
+                    <a:prstGeom prst="rect">
+                      <a:avLst/>
+                    </a:prstGeom>
+                    <a:noFill/>
+                    <a:ln>
+                      <a:noFill/>
+                    </a:ln>
+                  </pic:spPr>
+                </pic:pic>
+              </a:graphicData>
+            </a:graphic>
+          </wp:inline>
+        </w:drawing>
+      </w:r>
+    </w:p>
+    <w:p>
+      <w:pPr>
+        <w:jc w:val="center"/>
+        <w:rPr>
+          <w:rFonts w:cstheme="minorHAnsi"/>
+        </w:rPr>
+      </w:pPr>
+      <w:r>
+        <w:rPr>
+          <w:rFonts w:cstheme="minorHAnsi"/>
+        </w:rPr>
+        <w:t>Figura 3.</w:t>
+      </w:r>
+      <w:r>
+        <w:rPr>
+          <w:rFonts w:cstheme="minorHAnsi"/>
+        </w:rPr>
+        <w:t>4</w:t>
+      </w:r>
+      <w:r>
+        <w:rPr>
+          <w:rFonts w:cstheme="minorHAnsi"/>
+        </w:rPr>
+        <w:t>: Parte del código del Menú con la instrucción de try catch.</w:t>
+      </w:r>
+    </w:p>
+    <w:p>
+      <w:pPr>
+        <w:rPr>
+          <w:rFonts w:cstheme="minorHAnsi"/>
+        </w:rPr>
+      </w:pPr>
+      <w:r>
+        <w:rPr>
+          <w:rFonts w:cstheme="minorHAnsi"/>
+          <w:noProof/>
+        </w:rPr>
+        <w:drawing>
+          <wp:inline distT="0" distB="0" distL="0" distR="0" wp14:anchorId="2DD3D512" wp14:editId="07BDA680">
+            <wp:extent cx="4105910" cy="1190625"/>
+            <wp:effectExtent l="0" t="0" r="8890" b="9525"/>
+            <wp:docPr id="1095494303" name="Imagen 6"/>
+            <wp:cNvGraphicFramePr>
+              <a:graphicFrameLocks xmlns:a="http://schemas.openxmlformats.org/drawingml/2006/main" noChangeAspect="1"/>
+            </wp:cNvGraphicFramePr>
+            <a:graphic xmlns:a="http://schemas.openxmlformats.org/drawingml/2006/main">
+              <a:graphicData uri="http://schemas.openxmlformats.org/drawingml/2006/picture">
+                <pic:pic xmlns:pic="http://schemas.openxmlformats.org/drawingml/2006/picture">
+                  <pic:nvPicPr>
+                    <pic:cNvPr id="0" name="Picture 6"/>
+                    <pic:cNvPicPr>
+                      <a:picLocks noChangeAspect="1" noChangeArrowheads="1"/>
+                    </pic:cNvPicPr>
+                  </pic:nvPicPr>
+                  <pic:blipFill>
+                    <a:blip r:embed="rId24">
+                      <a:extLst>
+                        <a:ext uri="{28A0092B-C50C-407E-A947-70E740481C1C}">
+                          <a14:useLocalDpi xmlns:a14="http://schemas.microsoft.com/office/drawing/2010/main" val="0"/>
+                        </a:ext>
+                      </a:extLst>
+                    </a:blip>
+                    <a:srcRect/>
+                    <a:stretch>
+                      <a:fillRect/>
+                    </a:stretch>
+                  </pic:blipFill>
+                  <pic:spPr bwMode="auto">
+                    <a:xfrm>
+                      <a:off x="0" y="0"/>
+                      <a:ext cx="4105910" cy="1190625"/>
+                    </a:xfrm>
+                    <a:prstGeom prst="rect">
+                      <a:avLst/>
+                    </a:prstGeom>
+                    <a:noFill/>
+                    <a:ln>
+                      <a:noFill/>
+                    </a:ln>
+                  </pic:spPr>
+                </pic:pic>
+              </a:graphicData>
+            </a:graphic>
+          </wp:inline>
+        </w:drawing>
+      </w:r>
+    </w:p>
+    <w:p>
+      <w:pPr>
+        <w:jc w:val="center"/>
+        <w:rPr>
+          <w:rFonts w:cstheme="minorHAnsi"/>
+        </w:rPr>
+      </w:pPr>
+      <w:r>
+        <w:rPr>
+          <w:rFonts w:cstheme="minorHAnsi"/>
+        </w:rPr>
+        <w:t>Figura 3.</w:t>
+      </w:r>
+      <w:r>
+        <w:rPr>
+          <w:rFonts w:cstheme="minorHAnsi"/>
+        </w:rPr>
+        <w:t>5</w:t>
+      </w:r>
+      <w:r>
+        <w:rPr>
+          <w:rFonts w:cstheme="minorHAnsi"/>
+        </w:rPr>
+        <w:t>: Continuación de la figura 3.</w:t>
+      </w:r>
+      <w:r>
+        <w:rPr>
+          <w:rFonts w:cstheme="minorHAnsi"/>
+        </w:rPr>
+        <w:t>4</w:t>
+      </w:r>
+      <w:r>
+        <w:rPr>
+          <w:rFonts w:cstheme="minorHAnsi"/>
+        </w:rPr>
+        <w:t>.</w:t>
+      </w:r>
+    </w:p>
+    <w:p>
+      <w:pPr>
+        <w:pStyle w:val="Ttulo1"/>
+        <w:rPr>
+          <w:rFonts w:asciiTheme="minorHAnsi" w:hAnsiTheme="minorHAnsi" w:cstheme="minorHAnsi"/>
+          <w:b/>
+          <w:bCs/>
+          <w:color w:val="auto"/>
+        </w:rPr>
+      </w:pPr>
+      <w:bookmarkStart w:id="15" w:name="_Toc150510570"/>
+      <w:r>
+        <w:rPr>
+          <w:rFonts w:asciiTheme="minorHAnsi" w:hAnsiTheme="minorHAnsi" w:cstheme="minorHAnsi"/>
+          <w:b/>
+          <w:bCs/>
+          <w:color w:val="auto"/>
+        </w:rPr>
+        <w:lastRenderedPageBreak/>
+        <w:t>4. Conclusiones</w:t>
+      </w:r>
+      <w:bookmarkEnd w:id="15"/>
+    </w:p>
+    <w:p>
+      <w:pPr>
+        <w:jc w:val="both"/>
+        <w:rPr>
+          <w:rFonts w:cstheme="minorHAnsi"/>
+        </w:rPr>
+      </w:pPr>
+      <w:r>
+        <w:rPr>
+          <w:rFonts w:cstheme="minorHAnsi"/>
+        </w:rPr>
+        <w:t>La implementación de bloques try-catch, junto con la representación de relaciones de clases mediante diagramas UML, simplifica y organiza el diseño de la aplicación antes de la fase de codificación. Estas prácticas no solo contribuyen a un código más claro y estructurado, sino que también mejoran la capacidad del sistema para gestionar excepciones de manera efectiva. La inclusión de bloques try-catch proporciona un mecanismo para anticipar y manejar errores durante la ejecución del programa, mejorando la robustez y la capacidad de respuesta del sistema. Los mensajes descriptivos en los bloques catch facilitan la identificación y solución de problemas, mejorando la experiencia tanto para los desarrolladores como para los usuarios. Por otro lado, la representación visual de las relaciones de clases mediante diagramas UML ofrece una visión holística de la estructura del sistema. Esto permite a los desarrolladores comprender de manera más clara las interconexiones entre las entidades del programa, facilitando una planificación más efectiva antes de la implementación. En conclusión, la combinación de bloques try-catch y diagramas UML en el proceso de desarrollo proporciona una metodología que simplifica y organiza el diseño del software, mejorando su calidad y mantenibilidad.</w:t>
+      </w:r>
+    </w:p>
+    <w:p>
+      <w:pPr>
+        <w:rPr>
+          <w:rFonts w:cstheme="minorHAnsi"/>
+        </w:rPr>
+      </w:pPr>
+    </w:p>
+    <w:p>
+      <w:pPr>
+        <w:rPr>
+          <w:rFonts w:cstheme="minorHAnsi"/>
+        </w:rPr>
+      </w:pPr>
+    </w:p>
+    <w:p>
+      <w:pPr>
+        <w:pStyle w:val="Ttulo1"/>
+        <w:rPr>
+          <w:rFonts w:asciiTheme="minorHAnsi" w:hAnsiTheme="minorHAnsi" w:cstheme="minorHAnsi"/>
+          <w:b/>
+          <w:bCs/>
+          <w:color w:val="auto"/>
+        </w:rPr>
+      </w:pPr>
+      <w:bookmarkStart w:id="16" w:name="_Toc150510571"/>
+      <w:r>
+        <w:rPr>
+          <w:rFonts w:asciiTheme="minorHAnsi" w:hAnsiTheme="minorHAnsi" w:cstheme="minorHAnsi"/>
+          <w:b/>
+          <w:bCs/>
+          <w:color w:val="auto"/>
+        </w:rPr>
+        <w:t>5. Referencias</w:t>
+      </w:r>
+      <w:bookmarkEnd w:id="16"/>
+    </w:p>
+    <w:p>
+      <w:pPr>
+        <w:rPr>
+          <w:rFonts w:cstheme="minorHAnsi"/>
+        </w:rPr>
+      </w:pPr>
+      <w:r>
+        <w:rPr>
+          <w:rFonts w:cstheme="minorHAnsi"/>
+        </w:rPr>
+        <w:t xml:space="preserve">[1] </w:t>
+      </w:r>
+      <w:hyperlink r:id="rId25" w:history="1">
+        <w:r>
+          <w:rPr>
+            <w:rStyle w:val="Hipervnculo"/>
+            <w:rFonts w:cstheme="minorHAnsi"/>
+          </w:rPr>
+          <w:t>https://learn.microsoft.com/es-es/dotnet/csharp/fundamentals/exceptions/</w:t>
+        </w:r>
+      </w:hyperlink>
+    </w:p>
+    <w:p>
+      <w:pPr>
+        <w:rPr>
+          <w:rFonts w:cstheme="minorHAnsi"/>
+        </w:rPr>
+      </w:pPr>
+      <w:r>
+        <w:rPr>
+          <w:rFonts w:cstheme="minorHAnsi"/>
+        </w:rPr>
+        <w:t xml:space="preserve">[2] </w:t>
+      </w:r>
+      <w:r>
+        <w:rPr>
+          <w:rFonts w:cstheme="minorHAnsi"/>
+        </w:rPr>
+        <w:t>https://www.edrawsoft.com/es/article/class-diagram-relationships.html</w:t>
+      </w:r>
+    </w:p>
+    <w:p>
+      <w:pPr>
+        <w:jc w:val="both"/>
+        <w:rPr>
+          <w:rFonts w:cstheme="minorHAnsi"/>
+          <w:b/>
+          <w:bCs/>
         </w:rPr>
       </w:pPr>
     </w:p>
     <w:sectPr>
+      <w:headerReference w:type="default" r:id="rId26"/>
       <w:pgSz w:w="11906" w:h="16838"/>
       <w:pgMar w:top="1417" w:right="1701" w:bottom="1417" w:left="1701" w:header="708" w:footer="708" w:gutter="0"/>
+      <w:pgNumType w:start="1"/>
       <w:cols w:space="708"/>
       <w:docGrid w:linePitch="360"/>
     </w:sectPr>
   </w:body>
 </w:document>
+</file>
+
+<file path=word/endnotes.xml><?xml version="1.0" encoding="utf-8"?>
+<w:endnotes xmlns:wpc="http://schemas.microsoft.com/office/word/2010/wordprocessingCanvas" xmlns:cx="http://schemas.microsoft.com/office/drawing/2014/chartex" xmlns:cx1="http://schemas.microsoft.com/office/drawing/2015/9/8/chartex" xmlns:cx2="http://schemas.microsoft.com/office/drawing/2015/10/21/chartex" xmlns:cx3="http://schemas.microsoft.com/office/drawing/2016/5/9/chartex" xmlns:cx4="http://schemas.microsoft.com/office/drawing/2016/5/10/chartex" xmlns:cx5="http://schemas.microsoft.com/office/drawing/2016/5/11/chartex" xmlns:cx6="http://schemas.microsoft.com/office/drawing/2016/5/12/chartex" xmlns:cx7="http://schemas.microsoft.com/office/drawing/2016/5/13/chartex" xmlns:cx8="http://schemas.microsoft.com/office/drawing/2016/5/14/chartex" xmlns:mc="http://schemas.openxmlformats.org/markup-compatibility/2006" xmlns:aink="http://schemas.microsoft.com/office/drawing/2016/ink" xmlns:am3d="http://schemas.microsoft.com/office/drawing/2017/model3d" xmlns:o="urn:schemas-microsoft-com:office:office" xmlns:oel="http://schemas.microsoft.com/office/2019/extlst" xmlns:r="http://schemas.openxmlformats.org/officeDocument/2006/relationships" xmlns:m="http://schemas.openxmlformats.org/officeDocument/2006/math" xmlns:v="urn:schemas-microsoft-com:vml" xmlns:wp14="http://schemas.microsoft.com/office/word/2010/wordprocessingDrawing" xmlns:wp="http://schemas.openxmlformats.org/drawingml/2006/wordprocessingDrawing" xmlns:w10="urn:schemas-microsoft-com:office:word" xmlns:w="http://schemas.openxmlformats.org/wordprocessingml/2006/main" xmlns:w14="http://schemas.microsoft.com/office/word/2010/wordml" xmlns:w15="http://schemas.microsoft.com/office/word/2012/wordml" xmlns:w16cex="http://schemas.microsoft.com/office/word/2018/wordml/cex" xmlns:w16cid="http://schemas.microsoft.com/office/word/2016/wordml/cid" xmlns:w16="http://schemas.microsoft.com/office/word/2018/wordml" xmlns:w16sdtdh="http://schemas.microsoft.com/office/word/2020/wordml/sdtdatahash" xmlns:w16se="http://schemas.microsoft.com/office/word/2015/wordml/symex" xmlns:wpg="http://schemas.microsoft.com/office/word/2010/wordprocessingGroup" xmlns:wpi="http://schemas.microsoft.com/office/word/2010/wordprocessingInk" xmlns:wne="http://schemas.microsoft.com/office/word/2006/wordml" xmlns:wps="http://schemas.microsoft.com/office/word/2010/wordprocessingShape" mc:Ignorable="w14 w15 w16se w16cid w16 w16cex w16sdtdh wp14">
+  <w:endnote w:type="separator" w:id="-1">
+    <w:p>
+      <w:pPr>
+        <w:spacing w:after="0" w:line="240" w:lineRule="auto"/>
+      </w:pPr>
+      <w:r>
+        <w:separator/>
+      </w:r>
+    </w:p>
+  </w:endnote>
+  <w:endnote w:type="continuationSeparator" w:id="0">
+    <w:p>
+      <w:pPr>
+        <w:spacing w:after="0" w:line="240" w:lineRule="auto"/>
+      </w:pPr>
+      <w:r>
+        <w:continuationSeparator/>
+      </w:r>
+    </w:p>
+  </w:endnote>
+</w:endnotes>
+</file>
+
+<file path=word/footer1.xml><?xml version="1.0" encoding="utf-8"?>
+<w:ftr xmlns:wpc="http://schemas.microsoft.com/office/word/2010/wordprocessingCanvas" xmlns:cx="http://schemas.microsoft.com/office/drawing/2014/chartex" xmlns:cx1="http://schemas.microsoft.com/office/drawing/2015/9/8/chartex" xmlns:cx2="http://schemas.microsoft.com/office/drawing/2015/10/21/chartex" xmlns:cx3="http://schemas.microsoft.com/office/drawing/2016/5/9/chartex" xmlns:cx4="http://schemas.microsoft.com/office/drawing/2016/5/10/chartex" xmlns:cx5="http://schemas.microsoft.com/office/drawing/2016/5/11/chartex" xmlns:cx6="http://schemas.microsoft.com/office/drawing/2016/5/12/chartex" xmlns:cx7="http://schemas.microsoft.com/office/drawing/2016/5/13/chartex" xmlns:cx8="http://schemas.microsoft.com/office/drawing/2016/5/14/chartex" xmlns:mc="http://schemas.openxmlformats.org/markup-compatibility/2006" xmlns:aink="http://schemas.microsoft.com/office/drawing/2016/ink" xmlns:am3d="http://schemas.microsoft.com/office/drawing/2017/model3d" xmlns:o="urn:schemas-microsoft-com:office:office" xmlns:oel="http://schemas.microsoft.com/office/2019/extlst" xmlns:r="http://schemas.openxmlformats.org/officeDocument/2006/relationships" xmlns:m="http://schemas.openxmlformats.org/officeDocument/2006/math" xmlns:v="urn:schemas-microsoft-com:vml" xmlns:wp14="http://schemas.microsoft.com/office/word/2010/wordprocessingDrawing" xmlns:wp="http://schemas.openxmlformats.org/drawingml/2006/wordprocessingDrawing" xmlns:w10="urn:schemas-microsoft-com:office:word" xmlns:w="http://schemas.openxmlformats.org/wordprocessingml/2006/main" xmlns:w14="http://schemas.microsoft.com/office/word/2010/wordml" xmlns:w15="http://schemas.microsoft.com/office/word/2012/wordml" xmlns:w16cex="http://schemas.microsoft.com/office/word/2018/wordml/cex" xmlns:w16cid="http://schemas.microsoft.com/office/word/2016/wordml/cid" xmlns:w16="http://schemas.microsoft.com/office/word/2018/wordml" xmlns:w16sdtdh="http://schemas.microsoft.com/office/word/2020/wordml/sdtdatahash" xmlns:w16se="http://schemas.microsoft.com/office/word/2015/wordml/symex" xmlns:wpg="http://schemas.microsoft.com/office/word/2010/wordprocessingGroup" xmlns:wpi="http://schemas.microsoft.com/office/word/2010/wordprocessingInk" xmlns:wne="http://schemas.microsoft.com/office/word/2006/wordml" xmlns:wps="http://schemas.microsoft.com/office/word/2010/wordprocessingShape" mc:Ignorable="w14 w15 w16se w16cid w16 w16cex w16sdtdh wp14">
+  <w:p>
+    <w:pPr>
+      <w:pStyle w:val="Piedepgina"/>
+      <w:jc w:val="center"/>
+      <w:rPr>
+        <w:caps/>
+      </w:rPr>
+    </w:pPr>
+    <w:r>
+      <w:rPr>
+        <w:caps/>
+      </w:rPr>
+      <w:fldChar w:fldCharType="begin"/>
+    </w:r>
+    <w:r>
+      <w:rPr>
+        <w:caps/>
+      </w:rPr>
+      <w:instrText>PAGE   \* MERGEFORMAT</w:instrText>
+    </w:r>
+    <w:r>
+      <w:rPr>
+        <w:caps/>
+      </w:rPr>
+      <w:fldChar w:fldCharType="separate"/>
+    </w:r>
+    <w:r>
+      <w:rPr>
+        <w:caps/>
+      </w:rPr>
+      <w:t>2</w:t>
+    </w:r>
+    <w:r>
+      <w:rPr>
+        <w:caps/>
+      </w:rPr>
+      <w:fldChar w:fldCharType="end"/>
+    </w:r>
+  </w:p>
+  <w:p>
+    <w:pPr>
+      <w:pStyle w:val="Piedepgina"/>
+    </w:pPr>
+  </w:p>
+</w:ftr>
+</file>
+
+<file path=word/footer2.xml><?xml version="1.0" encoding="utf-8"?>
+<w:ftr xmlns:wpc="http://schemas.microsoft.com/office/word/2010/wordprocessingCanvas" xmlns:cx="http://schemas.microsoft.com/office/drawing/2014/chartex" xmlns:cx1="http://schemas.microsoft.com/office/drawing/2015/9/8/chartex" xmlns:cx2="http://schemas.microsoft.com/office/drawing/2015/10/21/chartex" xmlns:cx3="http://schemas.microsoft.com/office/drawing/2016/5/9/chartex" xmlns:cx4="http://schemas.microsoft.com/office/drawing/2016/5/10/chartex" xmlns:cx5="http://schemas.microsoft.com/office/drawing/2016/5/11/chartex" xmlns:cx6="http://schemas.microsoft.com/office/drawing/2016/5/12/chartex" xmlns:cx7="http://schemas.microsoft.com/office/drawing/2016/5/13/chartex" xmlns:cx8="http://schemas.microsoft.com/office/drawing/2016/5/14/chartex" xmlns:mc="http://schemas.openxmlformats.org/markup-compatibility/2006" xmlns:aink="http://schemas.microsoft.com/office/drawing/2016/ink" xmlns:am3d="http://schemas.microsoft.com/office/drawing/2017/model3d" xmlns:o="urn:schemas-microsoft-com:office:office" xmlns:oel="http://schemas.microsoft.com/office/2019/extlst" xmlns:r="http://schemas.openxmlformats.org/officeDocument/2006/relationships" xmlns:m="http://schemas.openxmlformats.org/officeDocument/2006/math" xmlns:v="urn:schemas-microsoft-com:vml" xmlns:wp14="http://schemas.microsoft.com/office/word/2010/wordprocessingDrawing" xmlns:wp="http://schemas.openxmlformats.org/drawingml/2006/wordprocessingDrawing" xmlns:w10="urn:schemas-microsoft-com:office:word" xmlns:w="http://schemas.openxmlformats.org/wordprocessingml/2006/main" xmlns:w14="http://schemas.microsoft.com/office/word/2010/wordml" xmlns:w15="http://schemas.microsoft.com/office/word/2012/wordml" xmlns:w16cex="http://schemas.microsoft.com/office/word/2018/wordml/cex" xmlns:w16cid="http://schemas.microsoft.com/office/word/2016/wordml/cid" xmlns:w16="http://schemas.microsoft.com/office/word/2018/wordml" xmlns:w16sdtdh="http://schemas.microsoft.com/office/word/2020/wordml/sdtdatahash" xmlns:w16se="http://schemas.microsoft.com/office/word/2015/wordml/symex" xmlns:wpg="http://schemas.microsoft.com/office/word/2010/wordprocessingGroup" xmlns:wpi="http://schemas.microsoft.com/office/word/2010/wordprocessingInk" xmlns:wne="http://schemas.microsoft.com/office/word/2006/wordml" xmlns:wps="http://schemas.microsoft.com/office/word/2010/wordprocessingShape" mc:Ignorable="w14 w15 w16se w16cid w16 w16cex w16sdtdh wp14">
+  <w:p>
+    <w:pPr>
+      <w:pStyle w:val="Piedepgina"/>
+      <w:jc w:val="center"/>
+      <w:rPr>
+        <w:caps/>
+      </w:rPr>
+    </w:pPr>
+    <w:r>
+      <w:rPr>
+        <w:caps/>
+      </w:rPr>
+      <w:fldChar w:fldCharType="begin"/>
+    </w:r>
+    <w:r>
+      <w:rPr>
+        <w:caps/>
+      </w:rPr>
+      <w:instrText>PAGE   \* MERGEFORMAT</w:instrText>
+    </w:r>
+    <w:r>
+      <w:rPr>
+        <w:caps/>
+      </w:rPr>
+      <w:fldChar w:fldCharType="separate"/>
+    </w:r>
+    <w:r>
+      <w:rPr>
+        <w:caps/>
+      </w:rPr>
+      <w:t>2</w:t>
+    </w:r>
+    <w:r>
+      <w:rPr>
+        <w:caps/>
+      </w:rPr>
+      <w:fldChar w:fldCharType="end"/>
+    </w:r>
+  </w:p>
+  <w:p>
+    <w:pPr>
+      <w:pStyle w:val="Piedepgina"/>
+      <w:tabs>
+        <w:tab w:val="clear" w:pos="4252"/>
+        <w:tab w:val="clear" w:pos="8504"/>
+        <w:tab w:val="left" w:pos="7351"/>
+      </w:tabs>
+      <w:jc w:val="center"/>
+    </w:pPr>
+  </w:p>
+</w:ftr>
+</file>
+
+<file path=word/footnotes.xml><?xml version="1.0" encoding="utf-8"?>
+<w:footnotes xmlns:wpc="http://schemas.microsoft.com/office/word/2010/wordprocessingCanvas" xmlns:cx="http://schemas.microsoft.com/office/drawing/2014/chartex" xmlns:cx1="http://schemas.microsoft.com/office/drawing/2015/9/8/chartex" xmlns:cx2="http://schemas.microsoft.com/office/drawing/2015/10/21/chartex" xmlns:cx3="http://schemas.microsoft.com/office/drawing/2016/5/9/chartex" xmlns:cx4="http://schemas.microsoft.com/office/drawing/2016/5/10/chartex" xmlns:cx5="http://schemas.microsoft.com/office/drawing/2016/5/11/chartex" xmlns:cx6="http://schemas.microsoft.com/office/drawing/2016/5/12/chartex" xmlns:cx7="http://schemas.microsoft.com/office/drawing/2016/5/13/chartex" xmlns:cx8="http://schemas.microsoft.com/office/drawing/2016/5/14/chartex" xmlns:mc="http://schemas.openxmlformats.org/markup-compatibility/2006" xmlns:aink="http://schemas.microsoft.com/office/drawing/2016/ink" xmlns:am3d="http://schemas.microsoft.com/office/drawing/2017/model3d" xmlns:o="urn:schemas-microsoft-com:office:office" xmlns:oel="http://schemas.microsoft.com/office/2019/extlst" xmlns:r="http://schemas.openxmlformats.org/officeDocument/2006/relationships" xmlns:m="http://schemas.openxmlformats.org/officeDocument/2006/math" xmlns:v="urn:schemas-microsoft-com:vml" xmlns:wp14="http://schemas.microsoft.com/office/word/2010/wordprocessingDrawing" xmlns:wp="http://schemas.openxmlformats.org/drawingml/2006/wordprocessingDrawing" xmlns:w10="urn:schemas-microsoft-com:office:word" xmlns:w="http://schemas.openxmlformats.org/wordprocessingml/2006/main" xmlns:w14="http://schemas.microsoft.com/office/word/2010/wordml" xmlns:w15="http://schemas.microsoft.com/office/word/2012/wordml" xmlns:w16cex="http://schemas.microsoft.com/office/word/2018/wordml/cex" xmlns:w16cid="http://schemas.microsoft.com/office/word/2016/wordml/cid" xmlns:w16="http://schemas.microsoft.com/office/word/2018/wordml" xmlns:w16sdtdh="http://schemas.microsoft.com/office/word/2020/wordml/sdtdatahash" xmlns:w16se="http://schemas.microsoft.com/office/word/2015/wordml/symex" xmlns:wpg="http://schemas.microsoft.com/office/word/2010/wordprocessingGroup" xmlns:wpi="http://schemas.microsoft.com/office/word/2010/wordprocessingInk" xmlns:wne="http://schemas.microsoft.com/office/word/2006/wordml" xmlns:wps="http://schemas.microsoft.com/office/word/2010/wordprocessingShape" mc:Ignorable="w14 w15 w16se w16cid w16 w16cex w16sdtdh wp14">
+  <w:footnote w:type="separator" w:id="-1">
+    <w:p>
+      <w:pPr>
+        <w:spacing w:after="0" w:line="240" w:lineRule="auto"/>
+      </w:pPr>
+      <w:r>
+        <w:separator/>
+      </w:r>
+    </w:p>
+  </w:footnote>
+  <w:footnote w:type="continuationSeparator" w:id="0">
+    <w:p>
+      <w:pPr>
+        <w:spacing w:after="0" w:line="240" w:lineRule="auto"/>
+      </w:pPr>
+      <w:r>
+        <w:continuationSeparator/>
+      </w:r>
+    </w:p>
+  </w:footnote>
+</w:footnotes>
+</file>
+
+<file path=word/header1.xml><?xml version="1.0" encoding="utf-8"?>
+<w:hdr xmlns:wpc="http://schemas.microsoft.com/office/word/2010/wordprocessingCanvas" xmlns:cx="http://schemas.microsoft.com/office/drawing/2014/chartex" xmlns:cx1="http://schemas.microsoft.com/office/drawing/2015/9/8/chartex" xmlns:cx2="http://schemas.microsoft.com/office/drawing/2015/10/21/chartex" xmlns:cx3="http://schemas.microsoft.com/office/drawing/2016/5/9/chartex" xmlns:cx4="http://schemas.microsoft.com/office/drawing/2016/5/10/chartex" xmlns:cx5="http://schemas.microsoft.com/office/drawing/2016/5/11/chartex" xmlns:cx6="http://schemas.microsoft.com/office/drawing/2016/5/12/chartex" xmlns:cx7="http://schemas.microsoft.com/office/drawing/2016/5/13/chartex" xmlns:cx8="http://schemas.microsoft.com/office/drawing/2016/5/14/chartex" xmlns:mc="http://schemas.openxmlformats.org/markup-compatibility/2006" xmlns:aink="http://schemas.microsoft.com/office/drawing/2016/ink" xmlns:am3d="http://schemas.microsoft.com/office/drawing/2017/model3d" xmlns:o="urn:schemas-microsoft-com:office:office" xmlns:oel="http://schemas.microsoft.com/office/2019/extlst" xmlns:r="http://schemas.openxmlformats.org/officeDocument/2006/relationships" xmlns:m="http://schemas.openxmlformats.org/officeDocument/2006/math" xmlns:v="urn:schemas-microsoft-com:vml" xmlns:wp14="http://schemas.microsoft.com/office/word/2010/wordprocessingDrawing" xmlns:wp="http://schemas.openxmlformats.org/drawingml/2006/wordprocessingDrawing" xmlns:w10="urn:schemas-microsoft-com:office:word" xmlns:w="http://schemas.openxmlformats.org/wordprocessingml/2006/main" xmlns:w14="http://schemas.microsoft.com/office/word/2010/wordml" xmlns:w15="http://schemas.microsoft.com/office/word/2012/wordml" xmlns:w16cex="http://schemas.microsoft.com/office/word/2018/wordml/cex" xmlns:w16cid="http://schemas.microsoft.com/office/word/2016/wordml/cid" xmlns:w16="http://schemas.microsoft.com/office/word/2018/wordml" xmlns:w16sdtdh="http://schemas.microsoft.com/office/word/2020/wordml/sdtdatahash" xmlns:w16se="http://schemas.microsoft.com/office/word/2015/wordml/symex" xmlns:wpg="http://schemas.microsoft.com/office/word/2010/wordprocessingGroup" xmlns:wpi="http://schemas.microsoft.com/office/word/2010/wordprocessingInk" xmlns:wne="http://schemas.microsoft.com/office/word/2006/wordml" xmlns:wps="http://schemas.microsoft.com/office/word/2010/wordprocessingShape" mc:Ignorable="w14 w15 w16se w16cid w16 w16cex w16sdtdh wp14">
+  <w:p>
+    <w:pPr>
+      <w:pStyle w:val="Encabezado"/>
+    </w:pPr>
+  </w:p>
+</w:hdr>
 </file>
 
 <file path=word/numbering.xml><?xml version="1.0" encoding="utf-8"?>
@@ -3090,6 +5455,62 @@
       <w:ind w:left="220"/>
     </w:pPr>
   </w:style>
+  <w:style w:type="character" w:styleId="Mencinsinresolver">
+    <w:name w:val="Unresolved Mention"/>
+    <w:basedOn w:val="Fuentedeprrafopredeter"/>
+    <w:uiPriority w:val="99"/>
+    <w:semiHidden/>
+    <w:unhideWhenUsed/>
+    <w:rsid w:val="005A1AD1"/>
+    <w:rPr>
+      <w:color w:val="605E5C"/>
+      <w:shd w:val="clear" w:color="auto" w:fill="E1DFDD"/>
+    </w:rPr>
+  </w:style>
+  <w:style w:type="paragraph" w:styleId="Encabezado">
+    <w:name w:val="header"/>
+    <w:basedOn w:val="Normal"/>
+    <w:link w:val="EncabezadoCar"/>
+    <w:uiPriority w:val="99"/>
+    <w:unhideWhenUsed/>
+    <w:rsid w:val="007D520E"/>
+    <w:pPr>
+      <w:tabs>
+        <w:tab w:val="center" w:pos="4252"/>
+        <w:tab w:val="right" w:pos="8504"/>
+      </w:tabs>
+      <w:spacing w:after="0" w:line="240" w:lineRule="auto"/>
+    </w:pPr>
+  </w:style>
+  <w:style w:type="character" w:customStyle="1" w:styleId="EncabezadoCar">
+    <w:name w:val="Encabezado Car"/>
+    <w:basedOn w:val="Fuentedeprrafopredeter"/>
+    <w:link w:val="Encabezado"/>
+    <w:uiPriority w:val="99"/>
+    <w:rsid w:val="007D520E"/>
+  </w:style>
+  <w:style w:type="paragraph" w:styleId="Piedepgina">
+    <w:name w:val="footer"/>
+    <w:basedOn w:val="Normal"/>
+    <w:link w:val="PiedepginaCar"/>
+    <w:uiPriority w:val="99"/>
+    <w:unhideWhenUsed/>
+    <w:rsid w:val="007D520E"/>
+    <w:pPr>
+      <w:tabs>
+        <w:tab w:val="center" w:pos="4252"/>
+        <w:tab w:val="right" w:pos="8504"/>
+      </w:tabs>
+      <w:spacing w:after="0" w:line="240" w:lineRule="auto"/>
+    </w:pPr>
+  </w:style>
+  <w:style w:type="character" w:customStyle="1" w:styleId="PiedepginaCar">
+    <w:name w:val="Pie de página Car"/>
+    <w:basedOn w:val="Fuentedeprrafopredeter"/>
+    <w:link w:val="Piedepgina"/>
+    <w:uiPriority w:val="99"/>
+    <w:rsid w:val="007D520E"/>
+  </w:style>
 </w:styles>
 </file>
 

</xml_diff>

<commit_message>
Terminado TrabajoPractico 2 y agregado pdf
</commit_message>
<xml_diff>
--- a/TrabajoPractico2/InformeTrabajoPractico2.docx
+++ b/TrabajoPractico2/InformeTrabajoPractico2.docx
@@ -1604,7 +1604,77 @@
         <w:rPr>
           <w:rFonts w:cstheme="minorHAnsi"/>
         </w:rPr>
-        <w:t>El control de excepciones en el lenguaje C# es fundamental para gestionar situaciones inesperadas durante la ejecución de un programa. Utiliza las palabras clave try, catch y finally para manejar acciones que podrían no completarse correctamente, controlar errores cuando sea necesario y limpiar recursos posteriormente. Las excepciones pueden ser generadas por Common Language Runtime (CLR), .NET, bibliotecas de terceros o el código de la aplicación, y se crean mediante la palabra clave throw. Es importante destacar que una excepción puede ser generada por un método distinto al llamado directamente en el código, lo que implica que el CLR busca un bloque catch adecuado en la pila de llamadas para manejar la excepción específica. En caso de no encontrar un bloque catch apropiado, el proceso finaliza y se muestra un mensaje al usuario.</w:t>
+        <w:t xml:space="preserve">El control de excepciones en el lenguaje C# es fundamental para gestionar situaciones inesperadas durante la ejecución de un programa. Utiliza las palabras clave try, catch y </w:t>
+      </w:r>
+      <w:proofErr w:type="spellStart"/>
+      <w:r>
+        <w:rPr>
+          <w:rFonts w:cstheme="minorHAnsi"/>
+        </w:rPr>
+        <w:t>finally</w:t>
+      </w:r>
+      <w:proofErr w:type="spellEnd"/>
+      <w:r>
+        <w:rPr>
+          <w:rFonts w:cstheme="minorHAnsi"/>
+        </w:rPr>
+        <w:t xml:space="preserve"> para manejar acciones que podrían no completarse correctamente, controlar errores cuando sea necesario y limpiar recursos posteriormente. Las excepciones pueden ser generadas por </w:t>
+      </w:r>
+      <w:proofErr w:type="spellStart"/>
+      <w:r>
+        <w:rPr>
+          <w:rFonts w:cstheme="minorHAnsi"/>
+        </w:rPr>
+        <w:t>Common</w:t>
+      </w:r>
+      <w:proofErr w:type="spellEnd"/>
+      <w:r>
+        <w:rPr>
+          <w:rFonts w:cstheme="minorHAnsi"/>
+        </w:rPr>
+        <w:t xml:space="preserve"> </w:t>
+      </w:r>
+      <w:proofErr w:type="spellStart"/>
+      <w:r>
+        <w:rPr>
+          <w:rFonts w:cstheme="minorHAnsi"/>
+        </w:rPr>
+        <w:t>Language</w:t>
+      </w:r>
+      <w:proofErr w:type="spellEnd"/>
+      <w:r>
+        <w:rPr>
+          <w:rFonts w:cstheme="minorHAnsi"/>
+        </w:rPr>
+        <w:t xml:space="preserve"> </w:t>
+      </w:r>
+      <w:proofErr w:type="spellStart"/>
+      <w:r>
+        <w:rPr>
+          <w:rFonts w:cstheme="minorHAnsi"/>
+        </w:rPr>
+        <w:t>Runtime</w:t>
+      </w:r>
+      <w:proofErr w:type="spellEnd"/>
+      <w:r>
+        <w:rPr>
+          <w:rFonts w:cstheme="minorHAnsi"/>
+        </w:rPr>
+        <w:t xml:space="preserve"> (CLR), .NET, bibliotecas de terceros o el código de la aplicación, y se crean mediante la palabra clave </w:t>
+      </w:r>
+      <w:proofErr w:type="spellStart"/>
+      <w:r>
+        <w:rPr>
+          <w:rFonts w:cstheme="minorHAnsi"/>
+        </w:rPr>
+        <w:t>throw</w:t>
+      </w:r>
+      <w:proofErr w:type="spellEnd"/>
+      <w:r>
+        <w:rPr>
+          <w:rFonts w:cstheme="minorHAnsi"/>
+        </w:rPr>
+        <w:t>. Es importante destacar que una excepción puede ser generada por un método distinto al llamado directamente en el código, lo que implica que el CLR busca un bloque catch adecuado en la pila de llamadas para manejar la excepción específica. En caso de no encontrar un bloque catch apropiado, el proceso finaliza y se muestra un mensaje al usuario.</w:t>
       </w:r>
       <w:r>
         <w:rPr>
@@ -1736,7 +1806,63 @@
         <w:rPr>
           <w:rFonts w:cstheme="minorHAnsi"/>
         </w:rPr>
-        <w:t>El sistema de gestión de alquiler de vehículos desarrollado se basa en un diagrama UML que presenta diversas clases y sus interconexiones. Entre las principales clases se encuentran: Vehiculo: Representa los vehículos disponibles para alquilar. Cada vehículo tiene atributos como número, matrícula, marca, color, kilometraje, estado, precio por día y cantidad de puertas. Está asociado con la clase Sucursal. Alquiler: Representa los contratos de alquiler entre clientes y la empresa. Contiene información como número de alquiler, precio total, datos del cliente (nombre, apellido, documento, teléfono) y una lista de detalles que incluyen vehículos alquilados y sus fechas de alquiler. Está asociado con la clase Sucursal. Detalle: Describe los detalles específicos de un alquiler, incluyendo el vehículo alquilado, la fecha de retiro y la duración del alquiler. Esta clase está compuesta por la clase Alquiler. Sucursal: Representa las sucursales de la empresa de alquiler. Cada sucursal tiene un número y una dirección, y está asociada con colecciones de vehículos y alquileres. Existen relaciones de agregación con las clases Vehiculo y Alquiler. El diagrama UML también muestra relaciones clave entre estas clases: Asociación: Indica que los objetos de una clase están relacionados con objetos de otra clase. Por ejemplo, los objetos Vehiculo y Alquiler están asociados con objetos de la clase Sucursal. Composición: Representa una relación fuerte donde una clase (por ejemplo, Detalle) es parte integral de otra clase (por ejemplo, Alquiler). Los detalles de un alquiler no pueden existir sin el alquiler asociado. Agregación: Indica una relación más débil en la que una clase (por ejemplo, Sucursal) tiene una colección de objetos de otra clase (por ejemplo, Vehiculo y Alquiler). Estos objetos pueden existir independientemente de la clase que los contiene. El diagrama UML proporciona una estructura clara para el sistema de gestión de alquiler de vehículos, mostrando cómo las clases están interrelacionadas y cómo interactúan dentro del programa.</w:t>
+        <w:t xml:space="preserve">El sistema de gestión de alquiler de vehículos desarrollado se basa en un diagrama UML que presenta diversas clases y sus interconexiones. Entre las principales clases se encuentran: </w:t>
+      </w:r>
+      <w:proofErr w:type="spellStart"/>
+      <w:r>
+        <w:rPr>
+          <w:rFonts w:cstheme="minorHAnsi"/>
+        </w:rPr>
+        <w:t>Vehiculo</w:t>
+      </w:r>
+      <w:proofErr w:type="spellEnd"/>
+      <w:r>
+        <w:rPr>
+          <w:rFonts w:cstheme="minorHAnsi"/>
+        </w:rPr>
+        <w:t xml:space="preserve">: Representa los vehículos disponibles para alquilar. Cada vehículo tiene atributos como número, matrícula, marca, color, kilometraje, estado, precio por día y cantidad de puertas. Está asociado con la clase Sucursal. Alquiler: Representa los contratos de alquiler entre clientes y la empresa. Contiene información como número de alquiler, precio total, datos del cliente (nombre, apellido, documento, teléfono) y una lista de detalles que incluyen vehículos alquilados y sus fechas de alquiler. Está asociado con la clase Sucursal. Detalle: Describe los detalles específicos de un alquiler, incluyendo el vehículo alquilado, la fecha de retiro y la duración del alquiler. Esta clase está compuesta por la clase Alquiler. Sucursal: Representa las sucursales de la empresa de alquiler. Cada sucursal tiene un número y una dirección, y está asociada con colecciones de vehículos y alquileres. Existen relaciones de agregación con las clases </w:t>
+      </w:r>
+      <w:proofErr w:type="spellStart"/>
+      <w:r>
+        <w:rPr>
+          <w:rFonts w:cstheme="minorHAnsi"/>
+        </w:rPr>
+        <w:t>Vehiculo</w:t>
+      </w:r>
+      <w:proofErr w:type="spellEnd"/>
+      <w:r>
+        <w:rPr>
+          <w:rFonts w:cstheme="minorHAnsi"/>
+        </w:rPr>
+        <w:t xml:space="preserve"> y Alquiler. El diagrama UML también muestra relaciones clave entre estas clases: Asociación: Indica que los objetos de una clase están relacionados con objetos de otra clase. Por ejemplo, los objetos </w:t>
+      </w:r>
+      <w:proofErr w:type="spellStart"/>
+      <w:r>
+        <w:rPr>
+          <w:rFonts w:cstheme="minorHAnsi"/>
+        </w:rPr>
+        <w:t>Vehiculo</w:t>
+      </w:r>
+      <w:proofErr w:type="spellEnd"/>
+      <w:r>
+        <w:rPr>
+          <w:rFonts w:cstheme="minorHAnsi"/>
+        </w:rPr>
+        <w:t xml:space="preserve"> y Alquiler están asociados con objetos de la clase Sucursal. Composición: Representa una relación fuerte donde una clase (por ejemplo, Detalle) es parte integral de otra clase (por ejemplo, Alquiler). Los detalles de un alquiler no pueden existir sin el alquiler asociado. Agregación: Indica una relación más débil en la que una clase (por ejemplo, Sucursal) tiene una colección de objetos de otra clase (por ejemplo, </w:t>
+      </w:r>
+      <w:proofErr w:type="spellStart"/>
+      <w:r>
+        <w:rPr>
+          <w:rFonts w:cstheme="minorHAnsi"/>
+        </w:rPr>
+        <w:t>Vehiculo</w:t>
+      </w:r>
+      <w:proofErr w:type="spellEnd"/>
+      <w:r>
+        <w:rPr>
+          <w:rFonts w:cstheme="minorHAnsi"/>
+        </w:rPr>
+        <w:t xml:space="preserve"> y Alquiler). Estos objetos pueden existir independientemente de la clase que los contiene. El diagrama UML proporciona una estructura clara para el sistema de gestión de alquiler de vehículos, mostrando cómo las clases están interrelacionadas y cómo interactúan dentro del programa.</w:t>
       </w:r>
       <w:r>
         <w:rPr>
@@ -1875,9 +2001,20 @@
           <w:bCs/>
           <w:color w:val="auto"/>
         </w:rPr>
-        <w:t xml:space="preserve"> Vehiculo</w:t>
+        <w:t xml:space="preserve"> </w:t>
+      </w:r>
+      <w:proofErr w:type="spellStart"/>
+      <w:r>
+        <w:rPr>
+          <w:rFonts w:asciiTheme="minorHAnsi" w:hAnsiTheme="minorHAnsi" w:cstheme="minorHAnsi"/>
+          <w:b/>
+          <w:bCs/>
+          <w:color w:val="auto"/>
+        </w:rPr>
+        <w:t>Vehiculo</w:t>
       </w:r>
       <w:bookmarkEnd w:id="5"/>
+      <w:proofErr w:type="spellEnd"/>
     </w:p>
     <w:p>
       <w:pPr>
@@ -1958,7 +2095,21 @@
         <w:rPr>
           <w:rFonts w:cstheme="minorHAnsi"/>
         </w:rPr>
-        <w:t>La clase Vehiculo representa un vehículo en la automotora. Cada vehículo tiene atributos como número, matrícula, marca, color, kilometraje, estado, precio por día y cantidad de puertas. Estos atributos describen las características del vehículo, como su identificación única, detalles físicos y su disponibilidad para alquiler. Esta clase es esencial para llevar un registro de los vehículos disponibles y sus propiedades</w:t>
+        <w:t xml:space="preserve">La clase </w:t>
+      </w:r>
+      <w:proofErr w:type="spellStart"/>
+      <w:r>
+        <w:rPr>
+          <w:rFonts w:cstheme="minorHAnsi"/>
+        </w:rPr>
+        <w:t>Vehiculo</w:t>
+      </w:r>
+      <w:proofErr w:type="spellEnd"/>
+      <w:r>
+        <w:rPr>
+          <w:rFonts w:cstheme="minorHAnsi"/>
+        </w:rPr>
+        <w:t xml:space="preserve"> representa un vehículo en la automotora. Cada vehículo tiene atributos como número, matrícula, marca, color, kilometraje, estado, precio por día y cantidad de puertas. Estos atributos describen las características del vehículo, como su identificación única, detalles físicos y su disponibilidad para alquiler. Esta clase es esencial para llevar un registro de los vehículos disponibles y sus propiedades</w:t>
       </w:r>
       <w:r>
         <w:rPr>
@@ -1997,7 +2148,23 @@
           <w:rFonts w:cstheme="minorHAnsi"/>
           <w:kern w:val="0"/>
         </w:rPr>
-        <w:t>Clase Vehiculo con su</w:t>
+        <w:t xml:space="preserve">Clase </w:t>
+      </w:r>
+      <w:proofErr w:type="spellStart"/>
+      <w:r>
+        <w:rPr>
+          <w:rFonts w:cstheme="minorHAnsi"/>
+          <w:kern w:val="0"/>
+        </w:rPr>
+        <w:t>Vehiculo</w:t>
+      </w:r>
+      <w:proofErr w:type="spellEnd"/>
+      <w:r>
+        <w:rPr>
+          <w:rFonts w:cstheme="minorHAnsi"/>
+          <w:kern w:val="0"/>
+        </w:rPr>
+        <w:t xml:space="preserve"> con su</w:t>
       </w:r>
       <w:r>
         <w:rPr>
@@ -2165,6 +2332,7 @@
     </w:p>
     <w:p>
       <w:pPr>
+        <w:jc w:val="both"/>
         <w:rPr>
           <w:rFonts w:cstheme="minorHAnsi"/>
         </w:rPr>
@@ -2966,19 +3134,135 @@
         <w:rPr>
           <w:rFonts w:cstheme="minorHAnsi"/>
         </w:rPr>
-        <w:t>La clase Deportivo representa un tipo específico de vehículo deportivo. Hereda de la clase base Vehiculo y tiene un atributo adicional: Atributo: velocidadMax: Representa la velocidad máxima del vehículo deportivo. Constructor: El constructor de la clase Deportivo recibe parámetros que son utilizados para inicializar los atributos tanto de la clase base (Vehiculo) como del propio (velocidadMax)</w:t>
-      </w:r>
-      <w:r>
-        <w:rPr>
-          <w:rFonts w:cstheme="minorHAnsi"/>
-        </w:rPr>
-        <w:t xml:space="preserve">. </w:t>
-      </w:r>
-      <w:r>
-        <w:rPr>
-          <w:rFonts w:cstheme="minorHAnsi"/>
-        </w:rPr>
-        <w:t>Métodos: getVelocidadMax(): Retorna la velocidad máxima del vehículo deportivo. setVelocidadMax(int velocidadMax): Establece la velocidad máxima del vehículo deportivo.</w:t>
+        <w:t xml:space="preserve">La clase Deportivo representa un tipo específico de vehículo deportivo. Hereda de la clase base </w:t>
+      </w:r>
+      <w:proofErr w:type="spellStart"/>
+      <w:r>
+        <w:rPr>
+          <w:rFonts w:cstheme="minorHAnsi"/>
+        </w:rPr>
+        <w:t>Vehiculo</w:t>
+      </w:r>
+      <w:proofErr w:type="spellEnd"/>
+      <w:r>
+        <w:rPr>
+          <w:rFonts w:cstheme="minorHAnsi"/>
+        </w:rPr>
+        <w:t xml:space="preserve"> y tiene un atributo adicional: Atributo: </w:t>
+      </w:r>
+      <w:proofErr w:type="spellStart"/>
+      <w:r>
+        <w:rPr>
+          <w:rFonts w:cstheme="minorHAnsi"/>
+        </w:rPr>
+        <w:t>velocidadMax</w:t>
+      </w:r>
+      <w:proofErr w:type="spellEnd"/>
+      <w:r>
+        <w:rPr>
+          <w:rFonts w:cstheme="minorHAnsi"/>
+        </w:rPr>
+        <w:t>: Representa la velocidad máxima del vehículo deportivo. Constructor: El constructor de la clase Deportivo recibe parámetros que son utilizados para inicializar los atributos tanto de la clase base (</w:t>
+      </w:r>
+      <w:proofErr w:type="spellStart"/>
+      <w:r>
+        <w:rPr>
+          <w:rFonts w:cstheme="minorHAnsi"/>
+        </w:rPr>
+        <w:t>Vehiculo</w:t>
+      </w:r>
+      <w:proofErr w:type="spellEnd"/>
+      <w:r>
+        <w:rPr>
+          <w:rFonts w:cstheme="minorHAnsi"/>
+        </w:rPr>
+        <w:t>) como del propio (</w:t>
+      </w:r>
+      <w:proofErr w:type="spellStart"/>
+      <w:r>
+        <w:rPr>
+          <w:rFonts w:cstheme="minorHAnsi"/>
+        </w:rPr>
+        <w:t>velocidadMax</w:t>
+      </w:r>
+      <w:proofErr w:type="spellEnd"/>
+      <w:r>
+        <w:rPr>
+          <w:rFonts w:cstheme="minorHAnsi"/>
+        </w:rPr>
+        <w:t>)</w:t>
+      </w:r>
+      <w:r>
+        <w:rPr>
+          <w:rFonts w:cstheme="minorHAnsi"/>
+        </w:rPr>
+        <w:t xml:space="preserve">. Métodos: </w:t>
+      </w:r>
+      <w:proofErr w:type="spellStart"/>
+      <w:proofErr w:type="gramStart"/>
+      <w:r>
+        <w:rPr>
+          <w:rFonts w:cstheme="minorHAnsi"/>
+        </w:rPr>
+        <w:t>getVelocidadMax</w:t>
+      </w:r>
+      <w:proofErr w:type="spellEnd"/>
+      <w:r>
+        <w:rPr>
+          <w:rFonts w:cstheme="minorHAnsi"/>
+        </w:rPr>
+        <w:t>(</w:t>
+      </w:r>
+      <w:proofErr w:type="gramEnd"/>
+      <w:r>
+        <w:rPr>
+          <w:rFonts w:cstheme="minorHAnsi"/>
+        </w:rPr>
+        <w:t xml:space="preserve">): Retorna la velocidad máxima del vehículo deportivo. </w:t>
+      </w:r>
+      <w:proofErr w:type="spellStart"/>
+      <w:proofErr w:type="gramStart"/>
+      <w:r>
+        <w:rPr>
+          <w:rFonts w:cstheme="minorHAnsi"/>
+        </w:rPr>
+        <w:t>setVelocidadMax</w:t>
+      </w:r>
+      <w:proofErr w:type="spellEnd"/>
+      <w:r>
+        <w:rPr>
+          <w:rFonts w:cstheme="minorHAnsi"/>
+        </w:rPr>
+        <w:t>(</w:t>
+      </w:r>
+      <w:proofErr w:type="spellStart"/>
+      <w:proofErr w:type="gramEnd"/>
+      <w:r>
+        <w:rPr>
+          <w:rFonts w:cstheme="minorHAnsi"/>
+        </w:rPr>
+        <w:t>int</w:t>
+      </w:r>
+      <w:proofErr w:type="spellEnd"/>
+      <w:r>
+        <w:rPr>
+          <w:rFonts w:cstheme="minorHAnsi"/>
+        </w:rPr>
+        <w:t xml:space="preserve"> </w:t>
+      </w:r>
+      <w:proofErr w:type="spellStart"/>
+      <w:r>
+        <w:rPr>
+          <w:rFonts w:cstheme="minorHAnsi"/>
+        </w:rPr>
+        <w:t>velocidadMax</w:t>
+      </w:r>
+      <w:proofErr w:type="spellEnd"/>
+      <w:r>
+        <w:rPr>
+          <w:rFonts w:cstheme="minorHAnsi"/>
+        </w:rPr>
+        <w:t>): Establece la velocidad máxima del vehículo deportivo.</w:t>
       </w:r>
       <w:r>
         <w:rPr>
@@ -2998,7 +3282,21 @@
         <w:rPr>
           <w:rFonts w:cstheme="minorHAnsi"/>
         </w:rPr>
-        <w:t>Figura 2.7: Clase Deportivo con sus atributos, métodos y la clase base Vehiculo.</w:t>
+        <w:t xml:space="preserve">Figura 2.7: Clase Deportivo con sus atributos, métodos y la clase base </w:t>
+      </w:r>
+      <w:proofErr w:type="spellStart"/>
+      <w:r>
+        <w:rPr>
+          <w:rFonts w:cstheme="minorHAnsi"/>
+        </w:rPr>
+        <w:t>Vehiculo</w:t>
+      </w:r>
+      <w:proofErr w:type="spellEnd"/>
+      <w:r>
+        <w:rPr>
+          <w:rFonts w:cstheme="minorHAnsi"/>
+        </w:rPr>
+        <w:t>.</w:t>
       </w:r>
     </w:p>
     <w:p>
@@ -3118,25 +3416,129 @@
         <w:rPr>
           <w:rFonts w:cstheme="minorHAnsi"/>
         </w:rPr>
-        <w:t>La clase Utilitario representa un tipo específico de vehículo utilitario. Al igual que Deportivo, hereda de la clase base Vehiculo y tiene un</w:t>
-      </w:r>
+        <w:t xml:space="preserve">La clase Utilitario representa un tipo específico de vehículo utilitario. Al igual que Deportivo, hereda de la clase base </w:t>
+      </w:r>
+      <w:proofErr w:type="spellStart"/>
+      <w:r>
+        <w:rPr>
+          <w:rFonts w:cstheme="minorHAnsi"/>
+        </w:rPr>
+        <w:t>Vehiculo</w:t>
+      </w:r>
+      <w:proofErr w:type="spellEnd"/>
+      <w:r>
+        <w:rPr>
+          <w:rFonts w:cstheme="minorHAnsi"/>
+        </w:rPr>
+        <w:t xml:space="preserve"> y tiene un atributo adicional: Atributo: </w:t>
+      </w:r>
+      <w:proofErr w:type="spellStart"/>
+      <w:r>
+        <w:rPr>
+          <w:rFonts w:cstheme="minorHAnsi"/>
+        </w:rPr>
+        <w:t>capacidadCarga</w:t>
+      </w:r>
+      <w:proofErr w:type="spellEnd"/>
+      <w:r>
+        <w:rPr>
+          <w:rFonts w:cstheme="minorHAnsi"/>
+        </w:rPr>
+        <w:t>: Representa la capacidad de carga del vehículo utilitario. Constructor: El constructor de la clase Utilitario recibe parámetros que son utilizados para inicializar los atributos tanto de la clase base (</w:t>
+      </w:r>
+      <w:proofErr w:type="spellStart"/>
+      <w:r>
+        <w:rPr>
+          <w:rFonts w:cstheme="minorHAnsi"/>
+        </w:rPr>
+        <w:t>Vehiculo</w:t>
+      </w:r>
+      <w:proofErr w:type="spellEnd"/>
+      <w:r>
+        <w:rPr>
+          <w:rFonts w:cstheme="minorHAnsi"/>
+        </w:rPr>
+        <w:t>) como del propio (</w:t>
+      </w:r>
+      <w:proofErr w:type="spellStart"/>
+      <w:r>
+        <w:rPr>
+          <w:rFonts w:cstheme="minorHAnsi"/>
+        </w:rPr>
+        <w:t>capacidadCarga</w:t>
+      </w:r>
+      <w:proofErr w:type="spellEnd"/>
+      <w:r>
+        <w:rPr>
+          <w:rFonts w:cstheme="minorHAnsi"/>
+        </w:rPr>
+        <w:t xml:space="preserve">). Métodos: </w:t>
+      </w:r>
+      <w:proofErr w:type="spellStart"/>
+      <w:proofErr w:type="gramStart"/>
+      <w:r>
+        <w:rPr>
+          <w:rFonts w:cstheme="minorHAnsi"/>
+        </w:rPr>
+        <w:t>getCapacidadCarga</w:t>
+      </w:r>
+      <w:proofErr w:type="spellEnd"/>
+      <w:r>
+        <w:rPr>
+          <w:rFonts w:cstheme="minorHAnsi"/>
+        </w:rPr>
+        <w:t>(</w:t>
+      </w:r>
+      <w:proofErr w:type="gramEnd"/>
+      <w:r>
+        <w:rPr>
+          <w:rFonts w:cstheme="minorHAnsi"/>
+        </w:rPr>
+        <w:t xml:space="preserve">): Retorna la capacidad de carga del vehículo utilitario. </w:t>
+      </w:r>
+      <w:proofErr w:type="spellStart"/>
+      <w:proofErr w:type="gramStart"/>
+      <w:r>
+        <w:rPr>
+          <w:rFonts w:cstheme="minorHAnsi"/>
+        </w:rPr>
+        <w:t>setCapacidadCarga</w:t>
+      </w:r>
+      <w:proofErr w:type="spellEnd"/>
+      <w:r>
+        <w:rPr>
+          <w:rFonts w:cstheme="minorHAnsi"/>
+        </w:rPr>
+        <w:t>(</w:t>
+      </w:r>
+      <w:proofErr w:type="spellStart"/>
+      <w:proofErr w:type="gramEnd"/>
+      <w:r>
+        <w:rPr>
+          <w:rFonts w:cstheme="minorHAnsi"/>
+        </w:rPr>
+        <w:t>int</w:t>
+      </w:r>
+      <w:proofErr w:type="spellEnd"/>
       <w:r>
         <w:rPr>
           <w:rFonts w:cstheme="minorHAnsi"/>
         </w:rPr>
         <w:t xml:space="preserve"> </w:t>
       </w:r>
-      <w:r>
-        <w:rPr>
-          <w:rFonts w:cstheme="minorHAnsi"/>
-        </w:rPr>
-        <w:t>atributo adicional: Atributo: capacidadCarga: Representa la capacidad de carga del vehículo utilitario. Constructor: El constructor de la clase Utilitario recibe parámetros que son utilizados para inicializar los atributos tanto de la clase base (Vehiculo) como del propio (capacidadCarga). Métodos: getCapacidadCarga(): Retorna la capacidad de carga del vehículo utilitario. setCapacidadCarga(int capacidadCarga): Establece la capacidad de carga del vehículo utilitario</w:t>
-      </w:r>
-      <w:r>
-        <w:rPr>
-          <w:rFonts w:cstheme="minorHAnsi"/>
-        </w:rPr>
-        <w:t xml:space="preserve"> (Figura 2.8).</w:t>
+      <w:proofErr w:type="spellStart"/>
+      <w:r>
+        <w:rPr>
+          <w:rFonts w:cstheme="minorHAnsi"/>
+        </w:rPr>
+        <w:t>capacidadCarga</w:t>
+      </w:r>
+      <w:proofErr w:type="spellEnd"/>
+      <w:r>
+        <w:rPr>
+          <w:rFonts w:cstheme="minorHAnsi"/>
+        </w:rPr>
+        <w:t>): Establece la capacidad de carga del vehículo utilitario (Figura 2.8).</w:t>
       </w:r>
     </w:p>
     <w:p>
@@ -3150,7 +3552,21 @@
         <w:rPr>
           <w:rFonts w:cstheme="minorHAnsi"/>
         </w:rPr>
-        <w:t>Figura 2.8: Clase Utilitario con sus atributos, métodos y la clase base Vehiculo.</w:t>
+        <w:t xml:space="preserve">Figura 2.8: Clase Utilitario con sus atributos, métodos y la clase base </w:t>
+      </w:r>
+      <w:proofErr w:type="spellStart"/>
+      <w:r>
+        <w:rPr>
+          <w:rFonts w:cstheme="minorHAnsi"/>
+        </w:rPr>
+        <w:t>Vehiculo</w:t>
+      </w:r>
+      <w:proofErr w:type="spellEnd"/>
+      <w:r>
+        <w:rPr>
+          <w:rFonts w:cstheme="minorHAnsi"/>
+        </w:rPr>
+        <w:t>.</w:t>
       </w:r>
     </w:p>
     <w:p>
@@ -3291,13 +3707,133 @@
         <w:rPr>
           <w:rFonts w:cstheme="minorHAnsi"/>
         </w:rPr>
-        <w:t>La clase Familiar representa un tipo específico de vehículo familiar. Al igual que las anteriores, hereda de la clase base Vehiculo y tiene un atributo adicional:Atributo:capacidadMaletero: Representa la capacidad del maletero del vehículo familiar.Constructor:El constructor de la clase Familiar recibe parámetros que son utilizados para inicializar los atributos tanto de la clase base (Vehiculo) como del propio (capacidadMaletero).Métodos:getCapacidadMaletero(): Retorna la capacidad del maletero del vehículo familiar.setCapacidadMaletero(int capacidadMaletero): Establece la capacidad del maletero del vehículo familiar</w:t>
-      </w:r>
-      <w:r>
-        <w:rPr>
-          <w:rFonts w:cstheme="minorHAnsi"/>
-        </w:rPr>
-        <w:t xml:space="preserve"> (Figura 2.9).</w:t>
+        <w:t xml:space="preserve">La clase Familiar representa un tipo específico de vehículo familiar. Al igual que las anteriores, hereda de la clase base </w:t>
+      </w:r>
+      <w:proofErr w:type="spellStart"/>
+      <w:r>
+        <w:rPr>
+          <w:rFonts w:cstheme="minorHAnsi"/>
+        </w:rPr>
+        <w:t>Vehiculo</w:t>
+      </w:r>
+      <w:proofErr w:type="spellEnd"/>
+      <w:r>
+        <w:rPr>
+          <w:rFonts w:cstheme="minorHAnsi"/>
+        </w:rPr>
+        <w:t xml:space="preserve"> y tiene un atributo </w:t>
+      </w:r>
+      <w:proofErr w:type="spellStart"/>
+      <w:r>
+        <w:rPr>
+          <w:rFonts w:cstheme="minorHAnsi"/>
+        </w:rPr>
+        <w:t>adicional:Atributo:capacidadMaletero</w:t>
+      </w:r>
+      <w:proofErr w:type="spellEnd"/>
+      <w:r>
+        <w:rPr>
+          <w:rFonts w:cstheme="minorHAnsi"/>
+        </w:rPr>
+        <w:t xml:space="preserve">: Representa la capacidad del maletero del vehículo </w:t>
+      </w:r>
+      <w:proofErr w:type="spellStart"/>
+      <w:r>
+        <w:rPr>
+          <w:rFonts w:cstheme="minorHAnsi"/>
+        </w:rPr>
+        <w:t>familiar.Constructor:El</w:t>
+      </w:r>
+      <w:proofErr w:type="spellEnd"/>
+      <w:r>
+        <w:rPr>
+          <w:rFonts w:cstheme="minorHAnsi"/>
+        </w:rPr>
+        <w:t xml:space="preserve"> constructor de la clase Familiar recibe parámetros que son utilizados para inicializar los atributos tanto de la clase base (</w:t>
+      </w:r>
+      <w:proofErr w:type="spellStart"/>
+      <w:r>
+        <w:rPr>
+          <w:rFonts w:cstheme="minorHAnsi"/>
+        </w:rPr>
+        <w:t>Vehiculo</w:t>
+      </w:r>
+      <w:proofErr w:type="spellEnd"/>
+      <w:r>
+        <w:rPr>
+          <w:rFonts w:cstheme="minorHAnsi"/>
+        </w:rPr>
+        <w:t>) como del propio (</w:t>
+      </w:r>
+      <w:proofErr w:type="spellStart"/>
+      <w:r>
+        <w:rPr>
+          <w:rFonts w:cstheme="minorHAnsi"/>
+        </w:rPr>
+        <w:t>capacidadMaletero</w:t>
+      </w:r>
+      <w:proofErr w:type="spellEnd"/>
+      <w:r>
+        <w:rPr>
+          <w:rFonts w:cstheme="minorHAnsi"/>
+        </w:rPr>
+        <w:t>).</w:t>
+      </w:r>
+      <w:proofErr w:type="spellStart"/>
+      <w:r>
+        <w:rPr>
+          <w:rFonts w:cstheme="minorHAnsi"/>
+        </w:rPr>
+        <w:t>Métodos:getCapacidadMaletero</w:t>
+      </w:r>
+      <w:proofErr w:type="spellEnd"/>
+      <w:r>
+        <w:rPr>
+          <w:rFonts w:cstheme="minorHAnsi"/>
+        </w:rPr>
+        <w:t xml:space="preserve">(): Retorna la capacidad del maletero del vehículo </w:t>
+      </w:r>
+      <w:proofErr w:type="spellStart"/>
+      <w:r>
+        <w:rPr>
+          <w:rFonts w:cstheme="minorHAnsi"/>
+        </w:rPr>
+        <w:t>familiar.setCapacidadMaletero</w:t>
+      </w:r>
+      <w:proofErr w:type="spellEnd"/>
+      <w:r>
+        <w:rPr>
+          <w:rFonts w:cstheme="minorHAnsi"/>
+        </w:rPr>
+        <w:t>(</w:t>
+      </w:r>
+      <w:proofErr w:type="spellStart"/>
+      <w:r>
+        <w:rPr>
+          <w:rFonts w:cstheme="minorHAnsi"/>
+        </w:rPr>
+        <w:t>int</w:t>
+      </w:r>
+      <w:proofErr w:type="spellEnd"/>
+      <w:r>
+        <w:rPr>
+          <w:rFonts w:cstheme="minorHAnsi"/>
+        </w:rPr>
+        <w:t xml:space="preserve"> </w:t>
+      </w:r>
+      <w:proofErr w:type="spellStart"/>
+      <w:r>
+        <w:rPr>
+          <w:rFonts w:cstheme="minorHAnsi"/>
+        </w:rPr>
+        <w:t>capacidadMaletero</w:t>
+      </w:r>
+      <w:proofErr w:type="spellEnd"/>
+      <w:r>
+        <w:rPr>
+          <w:rFonts w:cstheme="minorHAnsi"/>
+        </w:rPr>
+        <w:t>): Establece la capacidad del maletero del vehículo familiar (Figura 2.9).</w:t>
       </w:r>
     </w:p>
     <w:p>
@@ -3311,7 +3847,21 @@
         <w:rPr>
           <w:rFonts w:cstheme="minorHAnsi"/>
         </w:rPr>
-        <w:t>Figura 2.9: Clase Familiar con sus atributos métodos y la clase base Vehiculo.</w:t>
+        <w:t xml:space="preserve">Figura 2.9: Clase Familiar con sus atributos métodos y la clase base </w:t>
+      </w:r>
+      <w:proofErr w:type="spellStart"/>
+      <w:r>
+        <w:rPr>
+          <w:rFonts w:cstheme="minorHAnsi"/>
+        </w:rPr>
+        <w:t>Vehiculo</w:t>
+      </w:r>
+      <w:proofErr w:type="spellEnd"/>
+      <w:r>
+        <w:rPr>
+          <w:rFonts w:cstheme="minorHAnsi"/>
+        </w:rPr>
+        <w:t>.</w:t>
       </w:r>
     </w:p>
     <w:p>
@@ -3395,13 +3945,133 @@
         <w:rPr>
           <w:rFonts w:cstheme="minorHAnsi"/>
         </w:rPr>
-        <w:t>E</w:t>
-      </w:r>
-      <w:r>
-        <w:rPr>
-          <w:rFonts w:cstheme="minorHAnsi"/>
-        </w:rPr>
-        <w:t xml:space="preserve">l programa inicia mostrando un menú interactivo para gestionar una automotora. El menú se ejecuta en un bucle que permite al usuario realizar diversas operaciones. Aquí está el flujo del programa: Creación de Instancias: Se crean instancias de las listas colVehiculos, colAlquileres, y colDetalles. Se instancia un objeto de la clase Sucursal llamado sucursal con listas de vehículos y alquileres vacías. Creación de Vehículos, Alquileres y Detalles: Se crean instancias de cinco vehículos (vehiculo1 a vehiculo5) con características específicas. Se crean instancias de tres alquileres (alquiler1 a alquiler3) con información asociada. Se crean instancias de detalles (detalle1 a detalle3) asociados a vehículos y alquileres. Registro de Vehículos y Alquileres en la Sucursal: Se registran los vehículos en la sucursal mediante el método RegistrarVehiculo. Se registran los alquileres en la sucursal mediante el método RegistrarAlquiler. Menú Principal (Bucle do-while): Se inicia un bucle do-while que presenta al usuario un menú interactivo. El usuario selecciona una opción (número o letra) según la operación que desee realizar. Opciones del Menú (Switch-Case): Case 1 (Registrar Vehículo): El usuario proporciona información para registrar un nuevo vehículo. Se manejan posibles errores (por ejemplo, formato inválido). Se crea una instancia de Vehiculo y se registra en la sucursal. Case 2 (Registrar Alquiler): El usuario proporciona información para registrar un nuevo alquiler y vehículos asociados. Se manejan posibles errores (por ejemplo, formato inválido). Se crean instancias de Alquiler y se registran en la sucursal. Case 3 (Listar Vehículos): Se muestra una lista de vehículos disponibles en la sucursal. Case 4 (Listar Alquileres): Se muestra una lista de alquileres registrados en la sucursal. Case 5 (Buscar Vehículo por Número): El usuario ingresa un número de vehículo y se muestra su información. Se manejan posibles errores (por ejemplo, vehículo no encontrado). Case 'x' (Salir): Se muestra un mensaje de despedida y se sale del bucle do-while. Default: Se maneja cualquier otra opción no válida. Mensaje de Continuación: Después de cada operación, se muestra un mensaje pidiendo al usuario que presione cualquier tecla para continuar. Finalización del </w:t>
+        <w:t xml:space="preserve">El programa inicia mostrando un menú interactivo para gestionar una automotora. El menú se ejecuta en un bucle que permite al usuario realizar diversas operaciones. Aquí está el flujo del programa: Creación de Instancias: Se crean instancias de las listas </w:t>
+      </w:r>
+      <w:proofErr w:type="spellStart"/>
+      <w:r>
+        <w:rPr>
+          <w:rFonts w:cstheme="minorHAnsi"/>
+        </w:rPr>
+        <w:t>colVehiculos</w:t>
+      </w:r>
+      <w:proofErr w:type="spellEnd"/>
+      <w:r>
+        <w:rPr>
+          <w:rFonts w:cstheme="minorHAnsi"/>
+        </w:rPr>
+        <w:t xml:space="preserve">, </w:t>
+      </w:r>
+      <w:proofErr w:type="spellStart"/>
+      <w:r>
+        <w:rPr>
+          <w:rFonts w:cstheme="minorHAnsi"/>
+        </w:rPr>
+        <w:t>colAlquileres</w:t>
+      </w:r>
+      <w:proofErr w:type="spellEnd"/>
+      <w:r>
+        <w:rPr>
+          <w:rFonts w:cstheme="minorHAnsi"/>
+        </w:rPr>
+        <w:t xml:space="preserve">, y </w:t>
+      </w:r>
+      <w:proofErr w:type="spellStart"/>
+      <w:r>
+        <w:rPr>
+          <w:rFonts w:cstheme="minorHAnsi"/>
+        </w:rPr>
+        <w:t>colDetalles</w:t>
+      </w:r>
+      <w:proofErr w:type="spellEnd"/>
+      <w:r>
+        <w:rPr>
+          <w:rFonts w:cstheme="minorHAnsi"/>
+        </w:rPr>
+        <w:t xml:space="preserve">. Se instancia un objeto de la clase Sucursal llamado sucursal con listas de vehículos y alquileres vacías. Creación de Vehículos, Alquileres y Detalles: Se crean instancias de cinco vehículos (vehiculo1 a vehiculo5) con características específicas. Se crean instancias de tres alquileres (alquiler1 a alquiler3) con información asociada. Se crean instancias de detalles (detalle1 a detalle3) asociados a vehículos y alquileres. Registro de Vehículos y Alquileres en la Sucursal: Se registran los vehículos en la sucursal mediante el método </w:t>
+      </w:r>
+      <w:proofErr w:type="spellStart"/>
+      <w:r>
+        <w:rPr>
+          <w:rFonts w:cstheme="minorHAnsi"/>
+        </w:rPr>
+        <w:t>RegistrarVehiculo</w:t>
+      </w:r>
+      <w:proofErr w:type="spellEnd"/>
+      <w:r>
+        <w:rPr>
+          <w:rFonts w:cstheme="minorHAnsi"/>
+        </w:rPr>
+        <w:t xml:space="preserve">. Se registran los alquileres en la sucursal mediante el método </w:t>
+      </w:r>
+      <w:proofErr w:type="spellStart"/>
+      <w:r>
+        <w:rPr>
+          <w:rFonts w:cstheme="minorHAnsi"/>
+        </w:rPr>
+        <w:t>RegistrarAlquiler</w:t>
+      </w:r>
+      <w:proofErr w:type="spellEnd"/>
+      <w:r>
+        <w:rPr>
+          <w:rFonts w:cstheme="minorHAnsi"/>
+        </w:rPr>
+        <w:t>. Menú Principal (Bucle do-</w:t>
+      </w:r>
+      <w:proofErr w:type="spellStart"/>
+      <w:r>
+        <w:rPr>
+          <w:rFonts w:cstheme="minorHAnsi"/>
+        </w:rPr>
+        <w:t>while</w:t>
+      </w:r>
+      <w:proofErr w:type="spellEnd"/>
+      <w:r>
+        <w:rPr>
+          <w:rFonts w:cstheme="minorHAnsi"/>
+        </w:rPr>
+        <w:t>): Se inicia un bucle do-</w:t>
+      </w:r>
+      <w:proofErr w:type="spellStart"/>
+      <w:r>
+        <w:rPr>
+          <w:rFonts w:cstheme="minorHAnsi"/>
+        </w:rPr>
+        <w:t>while</w:t>
+      </w:r>
+      <w:proofErr w:type="spellEnd"/>
+      <w:r>
+        <w:rPr>
+          <w:rFonts w:cstheme="minorHAnsi"/>
+        </w:rPr>
+        <w:t xml:space="preserve"> que presenta al usuario un menú interactivo. El usuario selecciona una opción (número o letra) según la operación que desee realizar. Opciones del Menú (Switch-Case): Case 1 (Registrar Vehículo): El usuario proporciona información para registrar un nuevo vehículo. Se manejan posibles errores (por ejemplo, formato inválido). Se crea una instancia de </w:t>
+      </w:r>
+      <w:proofErr w:type="spellStart"/>
+      <w:r>
+        <w:rPr>
+          <w:rFonts w:cstheme="minorHAnsi"/>
+        </w:rPr>
+        <w:t>Vehiculo</w:t>
+      </w:r>
+      <w:proofErr w:type="spellEnd"/>
+      <w:r>
+        <w:rPr>
+          <w:rFonts w:cstheme="minorHAnsi"/>
+        </w:rPr>
+        <w:t xml:space="preserve"> y se registra en la sucursal. Case 2 (Registrar Alquiler): El usuario proporciona información para registrar un nuevo alquiler y vehículos asociados. Se manejan posibles errores (por ejemplo, formato inválido). Se crean instancias de Alquiler y se registran en la sucursal. Case 3 (Listar Vehículos): Se muestra una lista de vehículos disponibles en la sucursal. Case 4 (Listar Alquileres): Se muestra una lista de alquileres registrados en la sucursal. Case 5 (Buscar Vehículo por Número): El usuario ingresa un número de vehículo y se muestra su información. Se manejan posibles errores (por ejemplo, vehículo no encontrado). Case 'x' (Salir): Se muestra un mensaje de despedida y se sale del bucle do-</w:t>
+      </w:r>
+      <w:proofErr w:type="spellStart"/>
+      <w:r>
+        <w:rPr>
+          <w:rFonts w:cstheme="minorHAnsi"/>
+        </w:rPr>
+        <w:t>while</w:t>
+      </w:r>
+      <w:proofErr w:type="spellEnd"/>
+      <w:r>
+        <w:rPr>
+          <w:rFonts w:cstheme="minorHAnsi"/>
+        </w:rPr>
+        <w:t xml:space="preserve">. Default: Se maneja cualquier otra opción no válida. Mensaje de Continuación: Después de cada operación, se muestra un mensaje pidiendo al usuario que presione cualquier tecla para continuar. Finalización del </w:t>
       </w:r>
       <w:r>
         <w:rPr>
@@ -3542,42 +4212,14 @@
           <w:rFonts w:cstheme="minorHAnsi"/>
           <w:kern w:val="0"/>
         </w:rPr>
-        <w:t xml:space="preserve"> </w:t>
+        <w:t xml:space="preserve"> Parte del código del Menú</w:t>
       </w:r>
       <w:r>
         <w:rPr>
           <w:rFonts w:cstheme="minorHAnsi"/>
           <w:kern w:val="0"/>
         </w:rPr>
-        <w:t>Parte del código del Menú</w:t>
-      </w:r>
-      <w:r>
-        <w:rPr>
-          <w:rFonts w:cstheme="minorHAnsi"/>
-          <w:kern w:val="0"/>
-        </w:rPr>
-        <w:t xml:space="preserve"> y sus instancias </w:t>
-      </w:r>
-      <w:r>
-        <w:rPr>
-          <w:rFonts w:cstheme="minorHAnsi"/>
-          <w:kern w:val="0"/>
-        </w:rPr>
-        <w:t>(se muestra una parte del código porque no cabe la captura de</w:t>
-      </w:r>
-      <w:r>
-        <w:rPr>
-          <w:rFonts w:cstheme="minorHAnsi"/>
-          <w:kern w:val="0"/>
-        </w:rPr>
-        <w:t xml:space="preserve"> </w:t>
-      </w:r>
-      <w:r>
-        <w:rPr>
-          <w:rFonts w:cstheme="minorHAnsi"/>
-          <w:kern w:val="0"/>
-        </w:rPr>
-        <w:t>pantalla con el código completo).</w:t>
+        <w:t xml:space="preserve"> y sus instancias (se muestra una parte del código porque no cabe la captura de pantalla con el código completo).</w:t>
       </w:r>
     </w:p>
     <w:p>
@@ -3813,7 +4455,49 @@
         <w:rPr>
           <w:rFonts w:cstheme="minorHAnsi"/>
         </w:rPr>
-        <w:t>El código que puede generar una excepción se coloca dentro del bloque try. En este caso, la creación de instancias de vehículo o alquiler, así como la llamada a métodos que podrían lanzar excepciones. Catch (TipoDeExcepcion): Después del bloque try, hay uno o más bloques catch. Cada bloque catch especifica el tipo de excepción que manejará. En el caso de FormatException, se trata de errores de formato al convertir tipos de datos. El bloque catch (Exception ex) maneja cualquier otra excepción que no se haya manejado explícitamente. Código en el Catch: Dentro del bloque catch, se especifica qué hacer si se captura la excepción. En este caso, se imprime un mensaje de error indicando el tipo de error. El uso del bloque try-catch permite que el programa maneje graciosamente situaciones de error, evitando que el programa se cierre inesperadamente. Proporciona una forma de recuperarse de situaciones excepcionales y brinda información útil sobre el error para su posterior diagnóstico y corrección</w:t>
+        <w:t>El código que puede generar una excepción se coloca dentro del bloque try. En este caso, la creación de instancias de vehículo o alquiler, así como la llamada a métodos que podrían lanzar excepciones. Catch (</w:t>
+      </w:r>
+      <w:proofErr w:type="spellStart"/>
+      <w:r>
+        <w:rPr>
+          <w:rFonts w:cstheme="minorHAnsi"/>
+        </w:rPr>
+        <w:t>TipoDeExcepcion</w:t>
+      </w:r>
+      <w:proofErr w:type="spellEnd"/>
+      <w:r>
+        <w:rPr>
+          <w:rFonts w:cstheme="minorHAnsi"/>
+        </w:rPr>
+        <w:t xml:space="preserve">): Después del bloque try, hay uno o más bloques catch. Cada bloque catch especifica el tipo de excepción que manejará. En el caso de </w:t>
+      </w:r>
+      <w:proofErr w:type="spellStart"/>
+      <w:r>
+        <w:rPr>
+          <w:rFonts w:cstheme="minorHAnsi"/>
+        </w:rPr>
+        <w:t>FormatException</w:t>
+      </w:r>
+      <w:proofErr w:type="spellEnd"/>
+      <w:r>
+        <w:rPr>
+          <w:rFonts w:cstheme="minorHAnsi"/>
+        </w:rPr>
+        <w:t>, se trata de errores de formato al convertir tipos de datos. El bloque catch (</w:t>
+      </w:r>
+      <w:proofErr w:type="spellStart"/>
+      <w:r>
+        <w:rPr>
+          <w:rFonts w:cstheme="minorHAnsi"/>
+        </w:rPr>
+        <w:t>Exception</w:t>
+      </w:r>
+      <w:proofErr w:type="spellEnd"/>
+      <w:r>
+        <w:rPr>
+          <w:rFonts w:cstheme="minorHAnsi"/>
+        </w:rPr>
+        <w:t xml:space="preserve"> ex) maneja cualquier otra excepción que no se haya manejado explícitamente. Código en el Catch: Dentro del bloque catch, se especifica qué hacer si se captura la excepción. En este caso, se imprime un mensaje de error indicando el tipo de error. El uso del bloque try-catch permite que el programa maneje graciosamente situaciones de error, evitando que el programa se cierre inesperadamente. Proporciona una forma de recuperarse de situaciones excepcionales y brinda información útil sobre el error para su posterior diagnóstico y corrección</w:t>
       </w:r>
       <w:r>
         <w:rPr>

</xml_diff>

<commit_message>
cambios en informe trabajo practico 2 (correciones)
</commit_message>
<xml_diff>
--- a/TrabajoPractico2/InformeTrabajoPractico2.docx
+++ b/TrabajoPractico2/InformeTrabajoPractico2.docx
@@ -214,7 +214,7 @@
             </w:rPr>
             <w:fldChar w:fldCharType="separate"/>
           </w:r>
-          <w:hyperlink w:anchor="_Toc150510555" w:history="1">
+          <w:hyperlink w:anchor="_Toc150880250" w:history="1">
             <w:r>
               <w:rPr>
                 <w:rStyle w:val="Hipervnculo"/>
@@ -262,7 +262,7 @@
                 <w:noProof/>
                 <w:webHidden/>
               </w:rPr>
-              <w:instrText xml:space="preserve"> PAGEREF _Toc150510555 \h </w:instrText>
+              <w:instrText xml:space="preserve"> PAGEREF _Toc150880250 \h </w:instrText>
             </w:r>
             <w:r>
               <w:rPr>
@@ -305,11 +305,13 @@
               <w:lang w:eastAsia="es-ES"/>
             </w:rPr>
           </w:pPr>
-          <w:hyperlink w:anchor="_Toc150510556" w:history="1">
+          <w:hyperlink w:anchor="_Toc150880251" w:history="1">
             <w:r>
               <w:rPr>
                 <w:rStyle w:val="Hipervnculo"/>
                 <w:rFonts w:cstheme="minorHAnsi"/>
+                <w:b/>
+                <w:bCs/>
                 <w:noProof/>
               </w:rPr>
               <w:t>1.1. Excepciones y control de excepciones</w:t>
@@ -333,7 +335,7 @@
                 <w:noProof/>
                 <w:webHidden/>
               </w:rPr>
-              <w:instrText xml:space="preserve"> PAGEREF _Toc150510556 \h </w:instrText>
+              <w:instrText xml:space="preserve"> PAGEREF _Toc150880251 \h </w:instrText>
             </w:r>
             <w:r>
               <w:rPr>
@@ -376,11 +378,13 @@
               <w:lang w:eastAsia="es-ES"/>
             </w:rPr>
           </w:pPr>
-          <w:hyperlink w:anchor="_Toc150510557" w:history="1">
+          <w:hyperlink w:anchor="_Toc150880252" w:history="1">
             <w:r>
               <w:rPr>
                 <w:rStyle w:val="Hipervnculo"/>
                 <w:rFonts w:cstheme="minorHAnsi"/>
+                <w:b/>
+                <w:bCs/>
                 <w:noProof/>
               </w:rPr>
               <w:t>1.2. Relaciones de clases</w:t>
@@ -404,7 +408,7 @@
                 <w:noProof/>
                 <w:webHidden/>
               </w:rPr>
-              <w:instrText xml:space="preserve"> PAGEREF _Toc150510557 \h </w:instrText>
+              <w:instrText xml:space="preserve"> PAGEREF _Toc150880252 \h </w:instrText>
             </w:r>
             <w:r>
               <w:rPr>
@@ -448,7 +452,7 @@
               <w:lang w:eastAsia="es-ES"/>
             </w:rPr>
           </w:pPr>
-          <w:hyperlink w:anchor="_Toc150510558" w:history="1">
+          <w:hyperlink w:anchor="_Toc150880253" w:history="1">
             <w:r>
               <w:rPr>
                 <w:rStyle w:val="Hipervnculo"/>
@@ -496,7 +500,7 @@
                 <w:noProof/>
                 <w:webHidden/>
               </w:rPr>
-              <w:instrText xml:space="preserve"> PAGEREF _Toc150510558 \h </w:instrText>
+              <w:instrText xml:space="preserve"> PAGEREF _Toc150880253 \h </w:instrText>
             </w:r>
             <w:r>
               <w:rPr>
@@ -539,11 +543,13 @@
               <w:lang w:eastAsia="es-ES"/>
             </w:rPr>
           </w:pPr>
-          <w:hyperlink w:anchor="_Toc150510559" w:history="1">
+          <w:hyperlink w:anchor="_Toc150880254" w:history="1">
             <w:r>
               <w:rPr>
                 <w:rStyle w:val="Hipervnculo"/>
                 <w:rFonts w:cstheme="minorHAnsi"/>
+                <w:b/>
+                <w:bCs/>
                 <w:noProof/>
               </w:rPr>
               <w:t>2.1. UML Trabajo Practico 2</w:t>
@@ -567,7 +573,7 @@
                 <w:noProof/>
                 <w:webHidden/>
               </w:rPr>
-              <w:instrText xml:space="preserve"> PAGEREF _Toc150510559 \h </w:instrText>
+              <w:instrText xml:space="preserve"> PAGEREF _Toc150880254 \h </w:instrText>
             </w:r>
             <w:r>
               <w:rPr>
@@ -610,11 +616,13 @@
               <w:lang w:eastAsia="es-ES"/>
             </w:rPr>
           </w:pPr>
-          <w:hyperlink w:anchor="_Toc150510560" w:history="1">
+          <w:hyperlink w:anchor="_Toc150880255" w:history="1">
             <w:r>
               <w:rPr>
                 <w:rStyle w:val="Hipervnculo"/>
                 <w:rFonts w:cstheme="minorHAnsi"/>
+                <w:b/>
+                <w:bCs/>
                 <w:noProof/>
               </w:rPr>
               <w:t>2.2. Clase Vehiculo</w:t>
@@ -638,7 +646,7 @@
                 <w:noProof/>
                 <w:webHidden/>
               </w:rPr>
-              <w:instrText xml:space="preserve"> PAGEREF _Toc150510560 \h </w:instrText>
+              <w:instrText xml:space="preserve"> PAGEREF _Toc150880255 \h </w:instrText>
             </w:r>
             <w:r>
               <w:rPr>
@@ -681,11 +689,13 @@
               <w:lang w:eastAsia="es-ES"/>
             </w:rPr>
           </w:pPr>
-          <w:hyperlink w:anchor="_Toc150510561" w:history="1">
+          <w:hyperlink w:anchor="_Toc150880256" w:history="1">
             <w:r>
               <w:rPr>
                 <w:rStyle w:val="Hipervnculo"/>
                 <w:rFonts w:cstheme="minorHAnsi"/>
+                <w:b/>
+                <w:bCs/>
                 <w:noProof/>
               </w:rPr>
               <w:t>2.3. Clase Detalle</w:t>
@@ -709,7 +719,7 @@
                 <w:noProof/>
                 <w:webHidden/>
               </w:rPr>
-              <w:instrText xml:space="preserve"> PAGEREF _Toc150510561 \h </w:instrText>
+              <w:instrText xml:space="preserve"> PAGEREF _Toc150880256 \h </w:instrText>
             </w:r>
             <w:r>
               <w:rPr>
@@ -729,7 +739,7 @@
                 <w:noProof/>
                 <w:webHidden/>
               </w:rPr>
-              <w:t>4</w:t>
+              <w:t>3</w:t>
             </w:r>
             <w:r>
               <w:rPr>
@@ -752,14 +762,16 @@
               <w:lang w:eastAsia="es-ES"/>
             </w:rPr>
           </w:pPr>
-          <w:hyperlink w:anchor="_Toc150510562" w:history="1">
+          <w:hyperlink w:anchor="_Toc150880257" w:history="1">
             <w:r>
               <w:rPr>
                 <w:rStyle w:val="Hipervnculo"/>
                 <w:rFonts w:cstheme="minorHAnsi"/>
-                <w:noProof/>
-              </w:rPr>
-              <w:t>2.4. Clase Alquiler</w:t>
+                <w:b/>
+                <w:bCs/>
+                <w:noProof/>
+              </w:rPr>
+              <w:t>2.5. Clase Sucursal</w:t>
             </w:r>
             <w:r>
               <w:rPr>
@@ -780,7 +792,7 @@
                 <w:noProof/>
                 <w:webHidden/>
               </w:rPr>
-              <w:instrText xml:space="preserve"> PAGEREF _Toc150510562 \h </w:instrText>
+              <w:instrText xml:space="preserve"> PAGEREF _Toc150880257 \h </w:instrText>
             </w:r>
             <w:r>
               <w:rPr>
@@ -800,7 +812,7 @@
                 <w:noProof/>
                 <w:webHidden/>
               </w:rPr>
-              <w:t>5</w:t>
+              <w:t>4</w:t>
             </w:r>
             <w:r>
               <w:rPr>
@@ -823,14 +835,16 @@
               <w:lang w:eastAsia="es-ES"/>
             </w:rPr>
           </w:pPr>
-          <w:hyperlink w:anchor="_Toc150510563" w:history="1">
+          <w:hyperlink w:anchor="_Toc150880258" w:history="1">
             <w:r>
               <w:rPr>
                 <w:rStyle w:val="Hipervnculo"/>
                 <w:rFonts w:cstheme="minorHAnsi"/>
-                <w:noProof/>
-              </w:rPr>
-              <w:t>2.5. Clase Sucursal</w:t>
+                <w:b/>
+                <w:bCs/>
+                <w:noProof/>
+              </w:rPr>
+              <w:t>2.6. Clase Deportivo</w:t>
             </w:r>
             <w:r>
               <w:rPr>
@@ -851,7 +865,7 @@
                 <w:noProof/>
                 <w:webHidden/>
               </w:rPr>
-              <w:instrText xml:space="preserve"> PAGEREF _Toc150510563 \h </w:instrText>
+              <w:instrText xml:space="preserve"> PAGEREF _Toc150880258 \h </w:instrText>
             </w:r>
             <w:r>
               <w:rPr>
@@ -894,14 +908,16 @@
               <w:lang w:eastAsia="es-ES"/>
             </w:rPr>
           </w:pPr>
-          <w:hyperlink w:anchor="_Toc150510564" w:history="1">
+          <w:hyperlink w:anchor="_Toc150880259" w:history="1">
             <w:r>
               <w:rPr>
                 <w:rStyle w:val="Hipervnculo"/>
                 <w:rFonts w:cstheme="minorHAnsi"/>
-                <w:noProof/>
-              </w:rPr>
-              <w:t>2.6. Clase Deportivo</w:t>
+                <w:b/>
+                <w:bCs/>
+                <w:noProof/>
+              </w:rPr>
+              <w:t>2.7. Clase Utilitario</w:t>
             </w:r>
             <w:r>
               <w:rPr>
@@ -922,7 +938,7 @@
                 <w:noProof/>
                 <w:webHidden/>
               </w:rPr>
-              <w:instrText xml:space="preserve"> PAGEREF _Toc150510564 \h </w:instrText>
+              <w:instrText xml:space="preserve"> PAGEREF _Toc150880259 \h </w:instrText>
             </w:r>
             <w:r>
               <w:rPr>
@@ -942,7 +958,7 @@
                 <w:noProof/>
                 <w:webHidden/>
               </w:rPr>
-              <w:t>7</w:t>
+              <w:t>6</w:t>
             </w:r>
             <w:r>
               <w:rPr>
@@ -965,14 +981,16 @@
               <w:lang w:eastAsia="es-ES"/>
             </w:rPr>
           </w:pPr>
-          <w:hyperlink w:anchor="_Toc150510565" w:history="1">
+          <w:hyperlink w:anchor="_Toc150880260" w:history="1">
             <w:r>
               <w:rPr>
                 <w:rStyle w:val="Hipervnculo"/>
                 <w:rFonts w:cstheme="minorHAnsi"/>
-                <w:noProof/>
-              </w:rPr>
-              <w:t>2.7. Clase Utilitario</w:t>
+                <w:b/>
+                <w:bCs/>
+                <w:noProof/>
+              </w:rPr>
+              <w:t>2.8. Clase Familiar</w:t>
             </w:r>
             <w:r>
               <w:rPr>
@@ -993,7 +1011,7 @@
                 <w:noProof/>
                 <w:webHidden/>
               </w:rPr>
-              <w:instrText xml:space="preserve"> PAGEREF _Toc150510565 \h </w:instrText>
+              <w:instrText xml:space="preserve"> PAGEREF _Toc150880260 \h </w:instrText>
             </w:r>
             <w:r>
               <w:rPr>
@@ -1036,14 +1054,16 @@
               <w:lang w:eastAsia="es-ES"/>
             </w:rPr>
           </w:pPr>
-          <w:hyperlink w:anchor="_Toc150510566" w:history="1">
+          <w:hyperlink w:anchor="_Toc150880261" w:history="1">
             <w:r>
               <w:rPr>
                 <w:rStyle w:val="Hipervnculo"/>
                 <w:rFonts w:cstheme="minorHAnsi"/>
-                <w:noProof/>
-              </w:rPr>
-              <w:t>2.8. Clase Familiar</w:t>
+                <w:b/>
+                <w:bCs/>
+                <w:noProof/>
+              </w:rPr>
+              <w:t>2.9. Menú</w:t>
             </w:r>
             <w:r>
               <w:rPr>
@@ -1064,7 +1084,7 @@
                 <w:noProof/>
                 <w:webHidden/>
               </w:rPr>
-              <w:instrText xml:space="preserve"> PAGEREF _Toc150510566 \h </w:instrText>
+              <w:instrText xml:space="preserve"> PAGEREF _Toc150880261 \h </w:instrText>
             </w:r>
             <w:r>
               <w:rPr>
@@ -1084,7 +1104,80 @@
                 <w:noProof/>
                 <w:webHidden/>
               </w:rPr>
-              <w:t>8</w:t>
+              <w:t>7</w:t>
+            </w:r>
+            <w:r>
+              <w:rPr>
+                <w:noProof/>
+                <w:webHidden/>
+              </w:rPr>
+              <w:fldChar w:fldCharType="end"/>
+            </w:r>
+          </w:hyperlink>
+        </w:p>
+        <w:p>
+          <w:pPr>
+            <w:pStyle w:val="TDC2"/>
+            <w:tabs>
+              <w:tab w:val="right" w:leader="dot" w:pos="8494"/>
+            </w:tabs>
+            <w:rPr>
+              <w:rFonts w:eastAsiaTheme="minorEastAsia"/>
+              <w:noProof/>
+              <w:lang w:eastAsia="es-ES"/>
+            </w:rPr>
+          </w:pPr>
+          <w:hyperlink w:anchor="_Toc150880262" w:history="1">
+            <w:r>
+              <w:rPr>
+                <w:rStyle w:val="Hipervnculo"/>
+                <w:rFonts w:cstheme="minorHAnsi"/>
+                <w:b/>
+                <w:bCs/>
+                <w:noProof/>
+              </w:rPr>
+              <w:t>2.10. Instrucción try catch</w:t>
+            </w:r>
+            <w:r>
+              <w:rPr>
+                <w:noProof/>
+                <w:webHidden/>
+              </w:rPr>
+              <w:tab/>
+            </w:r>
+            <w:r>
+              <w:rPr>
+                <w:noProof/>
+                <w:webHidden/>
+              </w:rPr>
+              <w:fldChar w:fldCharType="begin"/>
+            </w:r>
+            <w:r>
+              <w:rPr>
+                <w:noProof/>
+                <w:webHidden/>
+              </w:rPr>
+              <w:instrText xml:space="preserve"> PAGEREF _Toc150880262 \h </w:instrText>
+            </w:r>
+            <w:r>
+              <w:rPr>
+                <w:noProof/>
+                <w:webHidden/>
+              </w:rPr>
+            </w:r>
+            <w:r>
+              <w:rPr>
+                <w:noProof/>
+                <w:webHidden/>
+              </w:rPr>
+              <w:fldChar w:fldCharType="separate"/>
+            </w:r>
+            <w:r>
+              <w:rPr>
+                <w:noProof/>
+                <w:webHidden/>
+              </w:rPr>
+              <w:t>9</w:t>
             </w:r>
             <w:r>
               <w:rPr>
@@ -1107,7 +1200,7 @@
               <w:lang w:eastAsia="es-ES"/>
             </w:rPr>
           </w:pPr>
-          <w:hyperlink w:anchor="_Toc150510567" w:history="1">
+          <w:hyperlink w:anchor="_Toc150880263" w:history="1">
             <w:r>
               <w:rPr>
                 <w:rStyle w:val="Hipervnculo"/>
@@ -1137,7 +1230,7 @@
                 <w:noProof/>
                 <w:webHidden/>
               </w:rPr>
-              <w:instrText xml:space="preserve"> PAGEREF _Toc150510567 \h </w:instrText>
+              <w:instrText xml:space="preserve"> PAGEREF _Toc150880263 \h </w:instrText>
             </w:r>
             <w:r>
               <w:rPr>
@@ -1157,149 +1250,7 @@
                 <w:noProof/>
                 <w:webHidden/>
               </w:rPr>
-              <w:t>8</w:t>
-            </w:r>
-            <w:r>
-              <w:rPr>
-                <w:noProof/>
-                <w:webHidden/>
-              </w:rPr>
-              <w:fldChar w:fldCharType="end"/>
-            </w:r>
-          </w:hyperlink>
-        </w:p>
-        <w:p>
-          <w:pPr>
-            <w:pStyle w:val="TDC2"/>
-            <w:tabs>
-              <w:tab w:val="right" w:leader="dot" w:pos="8494"/>
-            </w:tabs>
-            <w:rPr>
-              <w:rFonts w:eastAsiaTheme="minorEastAsia"/>
-              <w:noProof/>
-              <w:lang w:eastAsia="es-ES"/>
-            </w:rPr>
-          </w:pPr>
-          <w:hyperlink w:anchor="_Toc150510568" w:history="1">
-            <w:r>
-              <w:rPr>
-                <w:rStyle w:val="Hipervnculo"/>
-                <w:rFonts w:cstheme="minorHAnsi"/>
-                <w:noProof/>
-              </w:rPr>
-              <w:t>3.1. Menú</w:t>
-            </w:r>
-            <w:r>
-              <w:rPr>
-                <w:noProof/>
-                <w:webHidden/>
-              </w:rPr>
-              <w:tab/>
-            </w:r>
-            <w:r>
-              <w:rPr>
-                <w:noProof/>
-                <w:webHidden/>
-              </w:rPr>
-              <w:fldChar w:fldCharType="begin"/>
-            </w:r>
-            <w:r>
-              <w:rPr>
-                <w:noProof/>
-                <w:webHidden/>
-              </w:rPr>
-              <w:instrText xml:space="preserve"> PAGEREF _Toc150510568 \h </w:instrText>
-            </w:r>
-            <w:r>
-              <w:rPr>
-                <w:noProof/>
-                <w:webHidden/>
-              </w:rPr>
-            </w:r>
-            <w:r>
-              <w:rPr>
-                <w:noProof/>
-                <w:webHidden/>
-              </w:rPr>
-              <w:fldChar w:fldCharType="separate"/>
-            </w:r>
-            <w:r>
-              <w:rPr>
-                <w:noProof/>
-                <w:webHidden/>
-              </w:rPr>
-              <w:t>8</w:t>
-            </w:r>
-            <w:r>
-              <w:rPr>
-                <w:noProof/>
-                <w:webHidden/>
-              </w:rPr>
-              <w:fldChar w:fldCharType="end"/>
-            </w:r>
-          </w:hyperlink>
-        </w:p>
-        <w:p>
-          <w:pPr>
-            <w:pStyle w:val="TDC2"/>
-            <w:tabs>
-              <w:tab w:val="right" w:leader="dot" w:pos="8494"/>
-            </w:tabs>
-            <w:rPr>
-              <w:rFonts w:eastAsiaTheme="minorEastAsia"/>
-              <w:noProof/>
-              <w:lang w:eastAsia="es-ES"/>
-            </w:rPr>
-          </w:pPr>
-          <w:hyperlink w:anchor="_Toc150510569" w:history="1">
-            <w:r>
-              <w:rPr>
-                <w:rStyle w:val="Hipervnculo"/>
-                <w:rFonts w:cstheme="minorHAnsi"/>
-                <w:noProof/>
-              </w:rPr>
-              <w:t>3.2. Instrucción try catch</w:t>
-            </w:r>
-            <w:r>
-              <w:rPr>
-                <w:noProof/>
-                <w:webHidden/>
-              </w:rPr>
-              <w:tab/>
-            </w:r>
-            <w:r>
-              <w:rPr>
-                <w:noProof/>
-                <w:webHidden/>
-              </w:rPr>
-              <w:fldChar w:fldCharType="begin"/>
-            </w:r>
-            <w:r>
-              <w:rPr>
-                <w:noProof/>
-                <w:webHidden/>
-              </w:rPr>
-              <w:instrText xml:space="preserve"> PAGEREF _Toc150510569 \h </w:instrText>
-            </w:r>
-            <w:r>
-              <w:rPr>
-                <w:noProof/>
-                <w:webHidden/>
-              </w:rPr>
-            </w:r>
-            <w:r>
-              <w:rPr>
-                <w:noProof/>
-                <w:webHidden/>
-              </w:rPr>
-              <w:fldChar w:fldCharType="separate"/>
-            </w:r>
-            <w:r>
-              <w:rPr>
-                <w:noProof/>
-                <w:webHidden/>
-              </w:rPr>
-              <w:t>10</w:t>
+              <w:t>11</w:t>
             </w:r>
             <w:r>
               <w:rPr>
@@ -1322,7 +1273,7 @@
               <w:lang w:eastAsia="es-ES"/>
             </w:rPr>
           </w:pPr>
-          <w:hyperlink w:anchor="_Toc150510570" w:history="1">
+          <w:hyperlink w:anchor="_Toc150880264" w:history="1">
             <w:r>
               <w:rPr>
                 <w:rStyle w:val="Hipervnculo"/>
@@ -1352,7 +1303,7 @@
                 <w:noProof/>
                 <w:webHidden/>
               </w:rPr>
-              <w:instrText xml:space="preserve"> PAGEREF _Toc150510570 \h </w:instrText>
+              <w:instrText xml:space="preserve"> PAGEREF _Toc150880264 \h </w:instrText>
             </w:r>
             <w:r>
               <w:rPr>
@@ -1372,7 +1323,7 @@
                 <w:noProof/>
                 <w:webHidden/>
               </w:rPr>
-              <w:t>13</w:t>
+              <w:t>11</w:t>
             </w:r>
             <w:r>
               <w:rPr>
@@ -1395,7 +1346,7 @@
               <w:lang w:eastAsia="es-ES"/>
             </w:rPr>
           </w:pPr>
-          <w:hyperlink w:anchor="_Toc150510571" w:history="1">
+          <w:hyperlink w:anchor="_Toc150880265" w:history="1">
             <w:r>
               <w:rPr>
                 <w:rStyle w:val="Hipervnculo"/>
@@ -1425,7 +1376,7 @@
                 <w:noProof/>
                 <w:webHidden/>
               </w:rPr>
-              <w:instrText xml:space="preserve"> PAGEREF _Toc150510571 \h </w:instrText>
+              <w:instrText xml:space="preserve"> PAGEREF _Toc150880265 \h </w:instrText>
             </w:r>
             <w:r>
               <w:rPr>
@@ -1445,7 +1396,7 @@
                 <w:noProof/>
                 <w:webHidden/>
               </w:rPr>
-              <w:t>13</w:t>
+              <w:t>11</w:t>
             </w:r>
             <w:r>
               <w:rPr>
@@ -1540,7 +1491,7 @@
           <w:color w:val="auto"/>
         </w:rPr>
       </w:pPr>
-      <w:bookmarkStart w:id="0" w:name="_Toc150510555"/>
+      <w:bookmarkStart w:id="0" w:name="_Toc150880250"/>
       <w:r>
         <w:rPr>
           <w:rFonts w:asciiTheme="minorHAnsi" w:hAnsiTheme="minorHAnsi" w:cstheme="minorHAnsi"/>
@@ -1563,7 +1514,7 @@
           <w:color w:val="auto"/>
         </w:rPr>
       </w:pPr>
-      <w:bookmarkStart w:id="1" w:name="_Toc150510556"/>
+      <w:bookmarkStart w:id="1" w:name="_Toc150880251"/>
       <w:r>
         <w:rPr>
           <w:rFonts w:asciiTheme="minorHAnsi" w:hAnsiTheme="minorHAnsi" w:cstheme="minorHAnsi"/>
@@ -1701,7 +1652,7 @@
           <w:color w:val="auto"/>
         </w:rPr>
       </w:pPr>
-      <w:bookmarkStart w:id="2" w:name="_Toc150510557"/>
+      <w:bookmarkStart w:id="2" w:name="_Toc150880252"/>
       <w:r>
         <w:rPr>
           <w:rFonts w:asciiTheme="minorHAnsi" w:hAnsiTheme="minorHAnsi" w:cstheme="minorHAnsi"/>
@@ -1723,13 +1674,6 @@
       <w:r>
         <w:t xml:space="preserve"> [2]</w:t>
       </w:r>
-    </w:p>
-    <w:p>
-      <w:pPr>
-        <w:rPr>
-          <w:rFonts w:cstheme="minorHAnsi"/>
-        </w:rPr>
-      </w:pPr>
       <w:r>
         <w:rPr>
           <w:rFonts w:cstheme="minorHAnsi"/>
@@ -1751,7 +1695,7 @@
           <w:color w:val="auto"/>
         </w:rPr>
       </w:pPr>
-      <w:bookmarkStart w:id="3" w:name="_Toc150510558"/>
+      <w:bookmarkStart w:id="3" w:name="_Toc150880253"/>
       <w:r>
         <w:rPr>
           <w:rFonts w:asciiTheme="minorHAnsi" w:hAnsiTheme="minorHAnsi" w:cstheme="minorHAnsi"/>
@@ -1774,7 +1718,7 @@
           <w:color w:val="auto"/>
         </w:rPr>
       </w:pPr>
-      <w:bookmarkStart w:id="4" w:name="_Toc150510559"/>
+      <w:bookmarkStart w:id="4" w:name="_Toc150880254"/>
       <w:r>
         <w:rPr>
           <w:rFonts w:asciiTheme="minorHAnsi" w:hAnsiTheme="minorHAnsi" w:cstheme="minorHAnsi"/>
@@ -1983,7 +1927,7 @@
           <w:color w:val="auto"/>
         </w:rPr>
       </w:pPr>
-      <w:bookmarkStart w:id="5" w:name="_Toc150510560"/>
+      <w:bookmarkStart w:id="5" w:name="_Toc150880255"/>
       <w:r>
         <w:rPr>
           <w:rFonts w:asciiTheme="minorHAnsi" w:hAnsiTheme="minorHAnsi" w:cstheme="minorHAnsi"/>
@@ -2026,21 +1970,59 @@
       <w:r>
         <w:rPr>
           <w:rFonts w:cstheme="minorHAnsi"/>
+        </w:rPr>
+        <w:t xml:space="preserve">La clase </w:t>
+      </w:r>
+      <w:proofErr w:type="spellStart"/>
+      <w:r>
+        <w:rPr>
+          <w:rFonts w:cstheme="minorHAnsi"/>
+        </w:rPr>
+        <w:t>Vehiculo</w:t>
+      </w:r>
+      <w:proofErr w:type="spellEnd"/>
+      <w:r>
+        <w:rPr>
+          <w:rFonts w:cstheme="minorHAnsi"/>
+        </w:rPr>
+        <w:t xml:space="preserve"> representa un vehículo en la automotora. Cada vehículo tiene atributos como número, matrícula, marca, color, kilometraje, estado, precio por día y cantidad de puertas. Estos atributos describen las características del vehículo, como su identificación única, detalles físicos y su disponibilidad para alquiler. Esta clase es esencial para llevar un registro de los vehículos disponibles y sus propiedades</w:t>
+      </w:r>
+      <w:r>
+        <w:rPr>
+          <w:rFonts w:cstheme="minorHAnsi"/>
+        </w:rPr>
+        <w:t xml:space="preserve"> </w:t>
+      </w:r>
+      <w:r>
+        <w:rPr>
+          <w:rFonts w:cstheme="minorHAnsi"/>
+        </w:rPr>
+        <w:t>(Figura 2.2)</w:t>
+      </w:r>
+      <w:r>
+        <w:rPr>
+          <w:rFonts w:cstheme="minorHAnsi"/>
+        </w:rPr>
+        <w:t>.</w:t>
+      </w:r>
+    </w:p>
+    <w:p>
+      <w:pPr>
+        <w:jc w:val="both"/>
+        <w:rPr>
+          <w:rFonts w:cstheme="minorHAnsi"/>
+        </w:rPr>
+      </w:pPr>
+      <w:r>
+        <w:rPr>
+          <w:rFonts w:cstheme="minorHAnsi"/>
           <w:noProof/>
         </w:rPr>
         <w:drawing>
-          <wp:anchor distT="0" distB="0" distL="114300" distR="114300" simplePos="0" relativeHeight="251658240" behindDoc="1" locked="0" layoutInCell="1" allowOverlap="1" wp14:anchorId="4684EAE2" wp14:editId="48543960">
-            <wp:simplePos x="0" y="0"/>
-            <wp:positionH relativeFrom="margin">
-              <wp:posOffset>-882015</wp:posOffset>
-            </wp:positionH>
-            <wp:positionV relativeFrom="paragraph">
-              <wp:posOffset>1076960</wp:posOffset>
-            </wp:positionV>
-            <wp:extent cx="7247890" cy="4330065"/>
+          <wp:inline distT="0" distB="0" distL="0" distR="0" wp14:anchorId="66B696E4" wp14:editId="3BC82F98">
+            <wp:extent cx="6233108" cy="2924175"/>
             <wp:effectExtent l="0" t="0" r="0" b="0"/>
-            <wp:wrapSquare wrapText="bothSides"/>
-            <wp:docPr id="1462833623" name="Imagen 2"/>
+            <wp:docPr id="1559357711" name="Imagen 1"/>
             <wp:cNvGraphicFramePr>
               <a:graphicFrameLocks xmlns:a="http://schemas.openxmlformats.org/drawingml/2006/main" noChangeAspect="1"/>
             </wp:cNvGraphicFramePr>
@@ -2048,7 +2030,7 @@
               <a:graphicData uri="http://schemas.openxmlformats.org/drawingml/2006/picture">
                 <pic:pic xmlns:pic="http://schemas.openxmlformats.org/drawingml/2006/picture">
                   <pic:nvPicPr>
-                    <pic:cNvPr id="0" name="Picture 2"/>
+                    <pic:cNvPr id="0" name="Picture 1"/>
                     <pic:cNvPicPr>
                       <a:picLocks noChangeAspect="1" noChangeArrowheads="1"/>
                     </pic:cNvPicPr>
@@ -2069,7 +2051,7 @@
                   <pic:spPr bwMode="auto">
                     <a:xfrm>
                       <a:off x="0" y="0"/>
-                      <a:ext cx="7247890" cy="4330065"/>
+                      <a:ext cx="6252228" cy="2933145"/>
                     </a:xfrm>
                     <a:prstGeom prst="rect">
                       <a:avLst/>
@@ -2082,25 +2064,35 @@
                 </pic:pic>
               </a:graphicData>
             </a:graphic>
-            <wp14:sizeRelH relativeFrom="page">
-              <wp14:pctWidth>0</wp14:pctWidth>
-            </wp14:sizeRelH>
-            <wp14:sizeRelV relativeFrom="page">
-              <wp14:pctHeight>0</wp14:pctHeight>
-            </wp14:sizeRelV>
-          </wp:anchor>
+          </wp:inline>
         </w:drawing>
       </w:r>
-      <w:r>
-        <w:rPr>
-          <w:rFonts w:cstheme="minorHAnsi"/>
-        </w:rPr>
-        <w:t xml:space="preserve">La clase </w:t>
+    </w:p>
+    <w:p>
+      <w:pPr>
+        <w:jc w:val="center"/>
+        <w:rPr>
+          <w:rFonts w:cstheme="minorHAnsi"/>
+        </w:rPr>
+      </w:pPr>
+      <w:r>
+        <w:rPr>
+          <w:rFonts w:cstheme="minorHAnsi"/>
+        </w:rPr>
+        <w:t xml:space="preserve">Figura 2.2: </w:t>
+      </w:r>
+      <w:r>
+        <w:rPr>
+          <w:rFonts w:cstheme="minorHAnsi"/>
+          <w:kern w:val="0"/>
+        </w:rPr>
+        <w:t xml:space="preserve">Clase </w:t>
       </w:r>
       <w:proofErr w:type="spellStart"/>
       <w:r>
         <w:rPr>
           <w:rFonts w:cstheme="minorHAnsi"/>
+          <w:kern w:val="0"/>
         </w:rPr>
         <w:t>Vehiculo</w:t>
       </w:r>
@@ -2108,186 +2100,31 @@
       <w:r>
         <w:rPr>
           <w:rFonts w:cstheme="minorHAnsi"/>
-        </w:rPr>
-        <w:t xml:space="preserve"> representa un vehículo en la automotora. Cada vehículo tiene atributos como número, matrícula, marca, color, kilometraje, estado, precio por día y cantidad de puertas. Estos atributos describen las características del vehículo, como su identificación única, detalles físicos y su disponibilidad para alquiler. Esta clase es esencial para llevar un registro de los vehículos disponibles y sus propiedades</w:t>
-      </w:r>
-      <w:r>
-        <w:rPr>
-          <w:rFonts w:cstheme="minorHAnsi"/>
-        </w:rPr>
-        <w:t xml:space="preserve"> </w:t>
-      </w:r>
-      <w:r>
-        <w:rPr>
-          <w:rFonts w:cstheme="minorHAnsi"/>
-        </w:rPr>
-        <w:t>(Figura 2.2)</w:t>
-      </w:r>
-      <w:r>
-        <w:rPr>
-          <w:rFonts w:cstheme="minorHAnsi"/>
-        </w:rPr>
-        <w:t>.</w:t>
-      </w:r>
-    </w:p>
-    <w:p>
-      <w:pPr>
-        <w:jc w:val="center"/>
-        <w:rPr>
-          <w:rFonts w:cstheme="minorHAnsi"/>
-        </w:rPr>
-      </w:pPr>
-      <w:r>
-        <w:rPr>
-          <w:rFonts w:cstheme="minorHAnsi"/>
-        </w:rPr>
-        <w:t xml:space="preserve">Figura 2.2: </w:t>
-      </w:r>
-      <w:r>
-        <w:rPr>
-          <w:rFonts w:cstheme="minorHAnsi"/>
           <w:kern w:val="0"/>
         </w:rPr>
-        <w:t xml:space="preserve">Clase </w:t>
-      </w:r>
-      <w:proofErr w:type="spellStart"/>
+        <w:t xml:space="preserve"> con su</w:t>
+      </w:r>
       <w:r>
         <w:rPr>
           <w:rFonts w:cstheme="minorHAnsi"/>
           <w:kern w:val="0"/>
         </w:rPr>
-        <w:t>Vehiculo</w:t>
-      </w:r>
-      <w:proofErr w:type="spellEnd"/>
+        <w:t>s</w:t>
+      </w:r>
       <w:r>
         <w:rPr>
           <w:rFonts w:cstheme="minorHAnsi"/>
           <w:kern w:val="0"/>
         </w:rPr>
-        <w:t xml:space="preserve"> con su</w:t>
+        <w:t xml:space="preserve"> atributo</w:t>
       </w:r>
       <w:r>
         <w:rPr>
           <w:rFonts w:cstheme="minorHAnsi"/>
           <w:kern w:val="0"/>
         </w:rPr>
-        <w:t>s</w:t>
-      </w:r>
-      <w:r>
-        <w:rPr>
-          <w:rFonts w:cstheme="minorHAnsi"/>
-          <w:kern w:val="0"/>
-        </w:rPr>
-        <w:t xml:space="preserve"> atributo</w:t>
-      </w:r>
-      <w:r>
-        <w:rPr>
-          <w:rFonts w:cstheme="minorHAnsi"/>
-          <w:kern w:val="0"/>
-        </w:rPr>
-        <w:t>s</w:t>
-      </w:r>
-      <w:r>
-        <w:rPr>
-          <w:rFonts w:cstheme="minorHAnsi"/>
-          <w:kern w:val="0"/>
-        </w:rPr>
-        <w:t xml:space="preserve"> y </w:t>
-      </w:r>
-      <w:r>
-        <w:rPr>
-          <w:rFonts w:cstheme="minorHAnsi"/>
-          <w:kern w:val="0"/>
-        </w:rPr>
-        <w:t>métodos</w:t>
-      </w:r>
-      <w:r>
-        <w:rPr>
-          <w:rFonts w:cstheme="minorHAnsi"/>
-          <w:kern w:val="0"/>
-        </w:rPr>
-        <w:t>.</w:t>
-      </w:r>
-    </w:p>
-    <w:p>
-      <w:pPr>
-        <w:jc w:val="both"/>
-        <w:rPr>
-          <w:rFonts w:cstheme="minorHAnsi"/>
-        </w:rPr>
-      </w:pPr>
-    </w:p>
-    <w:p>
-      <w:pPr>
-        <w:jc w:val="both"/>
-        <w:rPr>
-          <w:rFonts w:cstheme="minorHAnsi"/>
-        </w:rPr>
-      </w:pPr>
-    </w:p>
-    <w:p>
-      <w:pPr>
-        <w:jc w:val="both"/>
-        <w:rPr>
-          <w:rFonts w:cstheme="minorHAnsi"/>
-        </w:rPr>
-      </w:pPr>
-    </w:p>
-    <w:p>
-      <w:pPr>
-        <w:jc w:val="both"/>
-        <w:rPr>
-          <w:rFonts w:cstheme="minorHAnsi"/>
-        </w:rPr>
-      </w:pPr>
-    </w:p>
-    <w:p>
-      <w:pPr>
-        <w:jc w:val="both"/>
-        <w:rPr>
-          <w:rFonts w:cstheme="minorHAnsi"/>
-        </w:rPr>
-      </w:pPr>
-    </w:p>
-    <w:p>
-      <w:pPr>
-        <w:jc w:val="both"/>
-        <w:rPr>
-          <w:rFonts w:cstheme="minorHAnsi"/>
-        </w:rPr>
-      </w:pPr>
-    </w:p>
-    <w:p>
-      <w:pPr>
-        <w:jc w:val="both"/>
-        <w:rPr>
-          <w:rFonts w:cstheme="minorHAnsi"/>
-        </w:rPr>
-      </w:pPr>
-    </w:p>
-    <w:p>
-      <w:pPr>
-        <w:jc w:val="both"/>
-        <w:rPr>
-          <w:rFonts w:cstheme="minorHAnsi"/>
-        </w:rPr>
-      </w:pPr>
-    </w:p>
-    <w:p>
-      <w:pPr>
-        <w:jc w:val="both"/>
-        <w:rPr>
-          <w:rFonts w:cstheme="minorHAnsi"/>
-        </w:rPr>
-      </w:pPr>
-    </w:p>
-    <w:p>
-      <w:pPr>
-        <w:jc w:val="both"/>
-        <w:rPr>
-          <w:rFonts w:cstheme="minorHAnsi"/>
-        </w:rPr>
-      </w:pPr>
+        <w:t>s.</w:t>
+      </w:r>
     </w:p>
     <w:p>
       <w:pPr>
@@ -2299,7 +2136,7 @@
           <w:color w:val="auto"/>
         </w:rPr>
       </w:pPr>
-      <w:bookmarkStart w:id="6" w:name="_Toc150510561"/>
+      <w:bookmarkStart w:id="6" w:name="_Toc150880256"/>
       <w:r>
         <w:rPr>
           <w:rFonts w:asciiTheme="minorHAnsi" w:hAnsiTheme="minorHAnsi" w:cstheme="minorHAnsi"/>
@@ -2307,7 +2144,6 @@
           <w:bCs/>
           <w:color w:val="auto"/>
         </w:rPr>
-        <w:lastRenderedPageBreak/>
         <w:t>2.</w:t>
       </w:r>
       <w:r>
@@ -2340,43 +2176,28 @@
       <w:r>
         <w:rPr>
           <w:rFonts w:cstheme="minorHAnsi"/>
-        </w:rPr>
-        <w:t>La clase Detalle está diseñada para representar los detalles específicos de un alquiler asociado a un vehículo en particular. Almacena información como el vehículo involucrado, la fecha de retiro y la cantidad de días del alquiler. En otras palabras, un Detalle guarda los pormenores de un alquiler específico, lo que facilita el seguimiento de cada transacción de alquiler</w:t>
-      </w:r>
-      <w:r>
-        <w:rPr>
-          <w:rFonts w:cstheme="minorHAnsi"/>
-        </w:rPr>
-        <w:t xml:space="preserve"> </w:t>
-      </w:r>
-      <w:r>
-        <w:rPr>
-          <w:rFonts w:cstheme="minorHAnsi"/>
-        </w:rPr>
-        <w:t>(Figura 2.3)</w:t>
-      </w:r>
-      <w:r>
-        <w:rPr>
-          <w:rFonts w:cstheme="minorHAnsi"/>
-        </w:rPr>
-        <w:t>.</w:t>
-      </w:r>
-    </w:p>
-    <w:p>
-      <w:pPr>
-        <w:rPr>
-          <w:rFonts w:cstheme="minorHAnsi"/>
-        </w:rPr>
-      </w:pPr>
-      <w:r>
-        <w:rPr>
-          <w:rFonts w:cstheme="minorHAnsi"/>
           <w:noProof/>
         </w:rPr>
         <w:drawing>
-          <wp:inline distT="0" distB="0" distL="0" distR="0" wp14:anchorId="3C4FE522" wp14:editId="33CB4987">
-            <wp:extent cx="6113252" cy="3105509"/>
-            <wp:effectExtent l="0" t="0" r="1905" b="0"/>
+          <wp:anchor distT="0" distB="0" distL="114300" distR="114300" simplePos="0" relativeHeight="251666432" behindDoc="1" locked="0" layoutInCell="1" allowOverlap="1" wp14:anchorId="3C4FE522" wp14:editId="464A70CA">
+            <wp:simplePos x="0" y="0"/>
+            <wp:positionH relativeFrom="page">
+              <wp:posOffset>1019175</wp:posOffset>
+            </wp:positionH>
+            <wp:positionV relativeFrom="paragraph">
+              <wp:posOffset>909955</wp:posOffset>
+            </wp:positionV>
+            <wp:extent cx="5886450" cy="2990850"/>
+            <wp:effectExtent l="0" t="0" r="0" b="0"/>
+            <wp:wrapTight wrapText="bothSides">
+              <wp:wrapPolygon edited="0">
+                <wp:start x="0" y="0"/>
+                <wp:lineTo x="0" y="21462"/>
+                <wp:lineTo x="21530" y="21462"/>
+                <wp:lineTo x="21530" y="0"/>
+                <wp:lineTo x="0" y="0"/>
+              </wp:wrapPolygon>
+            </wp:wrapTight>
             <wp:docPr id="1500356766" name="Imagen 3"/>
             <wp:cNvGraphicFramePr>
               <a:graphicFrameLocks xmlns:a="http://schemas.openxmlformats.org/drawingml/2006/main" noChangeAspect="1"/>
@@ -2406,7 +2227,7 @@
                   <pic:spPr bwMode="auto">
                     <a:xfrm>
                       <a:off x="0" y="0"/>
-                      <a:ext cx="6128364" cy="3113186"/>
+                      <a:ext cx="5886450" cy="2990850"/>
                     </a:xfrm>
                     <a:prstGeom prst="rect">
                       <a:avLst/>
@@ -2419,9 +2240,39 @@
                 </pic:pic>
               </a:graphicData>
             </a:graphic>
-          </wp:inline>
+            <wp14:sizeRelH relativeFrom="margin">
+              <wp14:pctWidth>0</wp14:pctWidth>
+            </wp14:sizeRelH>
+            <wp14:sizeRelV relativeFrom="margin">
+              <wp14:pctHeight>0</wp14:pctHeight>
+            </wp14:sizeRelV>
+          </wp:anchor>
         </w:drawing>
       </w:r>
+      <w:r>
+        <w:rPr>
+          <w:rFonts w:cstheme="minorHAnsi"/>
+        </w:rPr>
+        <w:t>La clase Detalle está diseñada para representar los detalles específicos de un alquiler asociado a un vehículo en particular. Almacena información como el vehículo involucrado, la fecha de retiro y la cantidad de días del alquiler. En otras palabras, un Detalle guarda los pormenores de un alquiler específico, lo que facilita el seguimiento de cada transacción de alquiler</w:t>
+      </w:r>
+      <w:r>
+        <w:rPr>
+          <w:rFonts w:cstheme="minorHAnsi"/>
+        </w:rPr>
+        <w:t xml:space="preserve"> </w:t>
+      </w:r>
+      <w:r>
+        <w:rPr>
+          <w:rFonts w:cstheme="minorHAnsi"/>
+        </w:rPr>
+        <w:t>(Figura 2.3)</w:t>
+      </w:r>
+      <w:r>
+        <w:rPr>
+          <w:rFonts w:cstheme="minorHAnsi"/>
+        </w:rPr>
+        <w:t>.</w:t>
+      </w:r>
     </w:p>
     <w:p>
       <w:pPr>
@@ -2458,188 +2309,38 @@
         </w:rPr>
         <w:t>métodos</w:t>
       </w:r>
-      <w:r>
-        <w:rPr>
-          <w:rFonts w:cstheme="minorHAnsi"/>
-          <w:kern w:val="0"/>
-        </w:rPr>
-        <w:t>.</w:t>
-      </w:r>
-    </w:p>
-    <w:p>
-      <w:pPr>
-        <w:jc w:val="center"/>
-        <w:rPr>
-          <w:rFonts w:cstheme="minorHAnsi"/>
-          <w:kern w:val="0"/>
-        </w:rPr>
-      </w:pPr>
-    </w:p>
-    <w:p>
-      <w:pPr>
-        <w:jc w:val="center"/>
-        <w:rPr>
-          <w:rFonts w:cstheme="minorHAnsi"/>
-          <w:kern w:val="0"/>
-        </w:rPr>
-      </w:pPr>
-    </w:p>
-    <w:p>
-      <w:pPr>
-        <w:jc w:val="center"/>
-        <w:rPr>
-          <w:rFonts w:cstheme="minorHAnsi"/>
-          <w:kern w:val="0"/>
-        </w:rPr>
-      </w:pPr>
-    </w:p>
-    <w:p>
-      <w:pPr>
-        <w:jc w:val="center"/>
-        <w:rPr>
-          <w:rFonts w:cstheme="minorHAnsi"/>
-          <w:kern w:val="0"/>
-        </w:rPr>
-      </w:pPr>
-    </w:p>
-    <w:p>
-      <w:pPr>
-        <w:jc w:val="center"/>
-        <w:rPr>
-          <w:rFonts w:cstheme="minorHAnsi"/>
-          <w:kern w:val="0"/>
-        </w:rPr>
-      </w:pPr>
-    </w:p>
-    <w:p>
-      <w:pPr>
-        <w:jc w:val="center"/>
-        <w:rPr>
-          <w:rFonts w:cstheme="minorHAnsi"/>
-          <w:kern w:val="0"/>
-        </w:rPr>
-      </w:pPr>
-    </w:p>
-    <w:p>
-      <w:pPr>
-        <w:jc w:val="center"/>
-        <w:rPr>
-          <w:rFonts w:cstheme="minorHAnsi"/>
-          <w:kern w:val="0"/>
-        </w:rPr>
-      </w:pPr>
-    </w:p>
-    <w:p>
-      <w:pPr>
-        <w:jc w:val="center"/>
-        <w:rPr>
-          <w:rFonts w:cstheme="minorHAnsi"/>
-          <w:kern w:val="0"/>
-        </w:rPr>
-      </w:pPr>
-    </w:p>
-    <w:p>
-      <w:pPr>
-        <w:jc w:val="center"/>
-        <w:rPr>
-          <w:rFonts w:cstheme="minorHAnsi"/>
-          <w:kern w:val="0"/>
-        </w:rPr>
-      </w:pPr>
-    </w:p>
-    <w:p>
-      <w:pPr>
-        <w:jc w:val="center"/>
-        <w:rPr>
-          <w:rFonts w:cstheme="minorHAnsi"/>
-          <w:kern w:val="0"/>
-        </w:rPr>
-      </w:pPr>
-    </w:p>
-    <w:p>
-      <w:pPr>
-        <w:jc w:val="center"/>
-        <w:rPr>
-          <w:rFonts w:cstheme="minorHAnsi"/>
-          <w:kern w:val="0"/>
-        </w:rPr>
-      </w:pPr>
-    </w:p>
-    <w:p>
-      <w:pPr>
-        <w:jc w:val="center"/>
-        <w:rPr>
-          <w:rFonts w:cstheme="minorHAnsi"/>
-          <w:kern w:val="0"/>
-        </w:rPr>
-      </w:pPr>
-    </w:p>
-    <w:p>
-      <w:pPr>
-        <w:jc w:val="center"/>
-        <w:rPr>
-          <w:rFonts w:cstheme="minorHAnsi"/>
-          <w:kern w:val="0"/>
-        </w:rPr>
-      </w:pPr>
-    </w:p>
-    <w:p>
-      <w:pPr>
-        <w:jc w:val="center"/>
-        <w:rPr>
-          <w:rFonts w:cstheme="minorHAnsi"/>
-          <w:kern w:val="0"/>
-        </w:rPr>
-      </w:pPr>
-    </w:p>
-    <w:p>
-      <w:pPr>
-        <w:jc w:val="center"/>
-        <w:rPr>
-          <w:rFonts w:cstheme="minorHAnsi"/>
-        </w:rPr>
-      </w:pPr>
-    </w:p>
-    <w:p>
-      <w:pPr>
-        <w:pStyle w:val="Ttulo2"/>
-        <w:rPr>
-          <w:rFonts w:asciiTheme="minorHAnsi" w:hAnsiTheme="minorHAnsi" w:cstheme="minorHAnsi"/>
+    </w:p>
+    <w:p>
+      <w:pPr>
+        <w:rPr>
+          <w:rFonts w:cstheme="minorHAnsi"/>
+        </w:rPr>
+      </w:pPr>
+      <w:r>
+        <w:rPr>
+          <w:rFonts w:cstheme="minorHAnsi"/>
           <w:b/>
           <w:bCs/>
-          <w:color w:val="auto"/>
-        </w:rPr>
-      </w:pPr>
-      <w:bookmarkStart w:id="7" w:name="_Toc150510562"/>
-      <w:r>
-        <w:rPr>
-          <w:rFonts w:asciiTheme="minorHAnsi" w:hAnsiTheme="minorHAnsi" w:cstheme="minorHAnsi"/>
+        </w:rPr>
+        <w:lastRenderedPageBreak/>
+        <w:t>2.</w:t>
+      </w:r>
+      <w:r>
+        <w:rPr>
+          <w:rFonts w:cstheme="minorHAnsi"/>
           <w:b/>
           <w:bCs/>
-          <w:color w:val="auto"/>
-        </w:rPr>
-        <w:lastRenderedPageBreak/>
-        <w:t>2.</w:t>
-      </w:r>
-      <w:r>
-        <w:rPr>
-          <w:rFonts w:asciiTheme="minorHAnsi" w:hAnsiTheme="minorHAnsi" w:cstheme="minorHAnsi"/>
+        </w:rPr>
+        <w:t>4</w:t>
+      </w:r>
+      <w:r>
+        <w:rPr>
+          <w:rFonts w:cstheme="minorHAnsi"/>
           <w:b/>
           <w:bCs/>
-          <w:color w:val="auto"/>
-        </w:rPr>
-        <w:t>4</w:t>
-      </w:r>
-      <w:r>
-        <w:rPr>
-          <w:rFonts w:asciiTheme="minorHAnsi" w:hAnsiTheme="minorHAnsi" w:cstheme="minorHAnsi"/>
-          <w:b/>
-          <w:bCs/>
-          <w:color w:val="auto"/>
         </w:rPr>
         <w:t>. Clase Alquiler</w:t>
       </w:r>
-      <w:bookmarkEnd w:id="7"/>
     </w:p>
     <w:p>
       <w:pPr>
@@ -2685,9 +2386,9 @@
           <w:noProof/>
         </w:rPr>
         <w:drawing>
-          <wp:inline distT="0" distB="0" distL="0" distR="0" wp14:anchorId="64B79B34" wp14:editId="02C510E7">
-            <wp:extent cx="6201584" cy="5020573"/>
-            <wp:effectExtent l="0" t="0" r="8890" b="8890"/>
+          <wp:inline distT="0" distB="0" distL="0" distR="0" wp14:anchorId="64B79B34" wp14:editId="66F6B3BB">
+            <wp:extent cx="6271069" cy="5076825"/>
+            <wp:effectExtent l="0" t="0" r="0" b="0"/>
             <wp:docPr id="1078200059" name="Imagen 4"/>
             <wp:cNvGraphicFramePr>
               <a:graphicFrameLocks xmlns:a="http://schemas.openxmlformats.org/drawingml/2006/main" noChangeAspect="1"/>
@@ -2717,7 +2418,7 @@
                   <pic:spPr bwMode="auto">
                     <a:xfrm>
                       <a:off x="0" y="0"/>
-                      <a:ext cx="6212362" cy="5029298"/>
+                      <a:ext cx="6290278" cy="5092376"/>
                     </a:xfrm>
                     <a:prstGeom prst="rect">
                       <a:avLst/>
@@ -2750,55 +2451,6 @@
     </w:p>
     <w:p>
       <w:pPr>
-        <w:rPr>
-          <w:rFonts w:cstheme="minorHAnsi"/>
-        </w:rPr>
-      </w:pPr>
-    </w:p>
-    <w:p>
-      <w:pPr>
-        <w:rPr>
-          <w:rFonts w:cstheme="minorHAnsi"/>
-        </w:rPr>
-      </w:pPr>
-    </w:p>
-    <w:p>
-      <w:pPr>
-        <w:rPr>
-          <w:rFonts w:cstheme="minorHAnsi"/>
-        </w:rPr>
-      </w:pPr>
-    </w:p>
-    <w:p>
-      <w:pPr>
-        <w:rPr>
-          <w:rFonts w:cstheme="minorHAnsi"/>
-        </w:rPr>
-      </w:pPr>
-    </w:p>
-    <w:p>
-      <w:pPr>
-        <w:rPr>
-          <w:rFonts w:cstheme="minorHAnsi"/>
-        </w:rPr>
-      </w:pPr>
-    </w:p>
-    <w:p>
-      <w:pPr>
-        <w:rPr>
-          <w:rFonts w:cstheme="minorHAnsi"/>
-        </w:rPr>
-      </w:pPr>
-    </w:p>
-    <w:p>
-      <w:pPr>
-        <w:rPr>
-          <w:rFonts w:cstheme="minorHAnsi"/>
-        </w:rPr>
-      </w:pPr>
-    </w:p>
-    <w:p>
-      <w:pPr>
         <w:pStyle w:val="Ttulo2"/>
         <w:rPr>
           <w:rFonts w:asciiTheme="minorHAnsi" w:hAnsiTheme="minorHAnsi" w:cstheme="minorHAnsi"/>
@@ -2807,7 +2459,7 @@
           <w:color w:val="auto"/>
         </w:rPr>
       </w:pPr>
-      <w:bookmarkStart w:id="8" w:name="_Toc150510563"/>
+      <w:bookmarkStart w:id="7" w:name="_Toc150880257"/>
       <w:r>
         <w:rPr>
           <w:rFonts w:asciiTheme="minorHAnsi" w:hAnsiTheme="minorHAnsi" w:cstheme="minorHAnsi"/>
@@ -2815,7 +2467,6 @@
           <w:bCs/>
           <w:color w:val="auto"/>
         </w:rPr>
-        <w:lastRenderedPageBreak/>
         <w:t>2.5</w:t>
       </w:r>
       <w:r>
@@ -2836,7 +2487,7 @@
         </w:rPr>
         <w:t xml:space="preserve"> Clase Sucursal</w:t>
       </w:r>
-      <w:bookmarkEnd w:id="8"/>
+      <w:bookmarkEnd w:id="7"/>
     </w:p>
     <w:p>
       <w:pPr>
@@ -2865,16 +2516,41 @@
           <w:rFonts w:cstheme="minorHAnsi"/>
         </w:rPr>
       </w:pPr>
+    </w:p>
+    <w:p>
+      <w:pPr>
+        <w:jc w:val="both"/>
+        <w:rPr>
+          <w:rFonts w:cstheme="minorHAnsi"/>
+        </w:rPr>
+      </w:pPr>
+    </w:p>
+    <w:p>
+      <w:pPr>
+        <w:jc w:val="both"/>
+        <w:rPr>
+          <w:rFonts w:cstheme="minorHAnsi"/>
+        </w:rPr>
+      </w:pPr>
+    </w:p>
+    <w:p>
+      <w:pPr>
+        <w:jc w:val="both"/>
+        <w:rPr>
+          <w:rFonts w:cstheme="minorHAnsi"/>
+        </w:rPr>
+      </w:pPr>
       <w:r>
         <w:rPr>
           <w:rFonts w:cstheme="minorHAnsi"/>
           <w:noProof/>
         </w:rPr>
+        <w:lastRenderedPageBreak/>
         <w:drawing>
-          <wp:inline distT="0" distB="0" distL="0" distR="0" wp14:anchorId="6BC66181" wp14:editId="3778FC09">
-            <wp:extent cx="5934850" cy="4304581"/>
-            <wp:effectExtent l="0" t="0" r="8890" b="1270"/>
-            <wp:docPr id="18197714" name="Imagen 5"/>
+          <wp:inline distT="0" distB="0" distL="0" distR="0" wp14:anchorId="511DA337" wp14:editId="459AD416">
+            <wp:extent cx="5721606" cy="5772150"/>
+            <wp:effectExtent l="0" t="0" r="0" b="0"/>
+            <wp:docPr id="1717900417" name="Imagen 3"/>
             <wp:cNvGraphicFramePr>
               <a:graphicFrameLocks xmlns:a="http://schemas.openxmlformats.org/drawingml/2006/main" noChangeAspect="1"/>
             </wp:cNvGraphicFramePr>
@@ -2882,7 +2558,7 @@
               <a:graphicData uri="http://schemas.openxmlformats.org/drawingml/2006/picture">
                 <pic:pic xmlns:pic="http://schemas.openxmlformats.org/drawingml/2006/picture">
                   <pic:nvPicPr>
-                    <pic:cNvPr id="0" name="Picture 5"/>
+                    <pic:cNvPr id="0" name="Picture 3"/>
                     <pic:cNvPicPr>
                       <a:picLocks noChangeAspect="1" noChangeArrowheads="1"/>
                     </pic:cNvPicPr>
@@ -2903,7 +2579,7 @@
                   <pic:spPr bwMode="auto">
                     <a:xfrm>
                       <a:off x="0" y="0"/>
-                      <a:ext cx="5941152" cy="4309152"/>
+                      <a:ext cx="5730819" cy="5781445"/>
                     </a:xfrm>
                     <a:prstGeom prst="rect">
                       <a:avLst/>
@@ -2930,29 +2606,28 @@
       <w:r>
         <w:rPr>
           <w:rFonts w:cstheme="minorHAnsi"/>
+        </w:rPr>
+        <w:t>Figura 2.5: Clase Sucursal con sus atributos, métodos y relaciones.</w:t>
+      </w:r>
+    </w:p>
+    <w:p>
+      <w:pPr>
+        <w:jc w:val="center"/>
+        <w:rPr>
+          <w:rFonts w:cstheme="minorHAnsi"/>
           <w:noProof/>
         </w:rPr>
+      </w:pPr>
+      <w:r>
+        <w:rPr>
+          <w:rFonts w:cstheme="minorHAnsi"/>
+          <w:noProof/>
+        </w:rPr>
         <w:drawing>
-          <wp:anchor distT="0" distB="0" distL="114300" distR="114300" simplePos="0" relativeHeight="251659264" behindDoc="1" locked="0" layoutInCell="1" allowOverlap="1" wp14:anchorId="397712BA" wp14:editId="5990DCF9">
-            <wp:simplePos x="0" y="0"/>
-            <wp:positionH relativeFrom="column">
-              <wp:posOffset>-579982</wp:posOffset>
-            </wp:positionH>
-            <wp:positionV relativeFrom="paragraph">
-              <wp:posOffset>380150</wp:posOffset>
-            </wp:positionV>
-            <wp:extent cx="6776085" cy="2363470"/>
-            <wp:effectExtent l="0" t="0" r="5715" b="0"/>
-            <wp:wrapTight wrapText="bothSides">
-              <wp:wrapPolygon edited="0">
-                <wp:start x="0" y="0"/>
-                <wp:lineTo x="0" y="21414"/>
-                <wp:lineTo x="21557" y="21414"/>
-                <wp:lineTo x="21557" y="0"/>
-                <wp:lineTo x="0" y="0"/>
-              </wp:wrapPolygon>
-            </wp:wrapTight>
-            <wp:docPr id="257214551" name="Imagen 6"/>
+          <wp:inline distT="0" distB="0" distL="0" distR="0" wp14:anchorId="73F07D24" wp14:editId="06B6C2F0">
+            <wp:extent cx="3890204" cy="2419350"/>
+            <wp:effectExtent l="0" t="0" r="0" b="0"/>
+            <wp:docPr id="921290350" name="Imagen 5"/>
             <wp:cNvGraphicFramePr>
               <a:graphicFrameLocks xmlns:a="http://schemas.openxmlformats.org/drawingml/2006/main" noChangeAspect="1"/>
             </wp:cNvGraphicFramePr>
@@ -2960,13 +2635,13 @@
               <a:graphicData uri="http://schemas.openxmlformats.org/drawingml/2006/picture">
                 <pic:pic xmlns:pic="http://schemas.openxmlformats.org/drawingml/2006/picture">
                   <pic:nvPicPr>
-                    <pic:cNvPr id="0" name="Picture 6"/>
+                    <pic:cNvPr id="0" name="Picture 5"/>
                     <pic:cNvPicPr>
                       <a:picLocks noChangeAspect="1" noChangeArrowheads="1"/>
                     </pic:cNvPicPr>
                   </pic:nvPicPr>
                   <pic:blipFill>
-                    <a:blip r:embed="rId16">
+                    <a:blip r:embed="rId16" cstate="print">
                       <a:extLst>
                         <a:ext uri="{28A0092B-C50C-407E-A947-70E740481C1C}">
                           <a14:useLocalDpi xmlns:a14="http://schemas.microsoft.com/office/drawing/2010/main" val="0"/>
@@ -2981,7 +2656,7 @@
                   <pic:spPr bwMode="auto">
                     <a:xfrm>
                       <a:off x="0" y="0"/>
-                      <a:ext cx="6776085" cy="2363470"/>
+                      <a:ext cx="3928340" cy="2443067"/>
                     </a:xfrm>
                     <a:prstGeom prst="rect">
                       <a:avLst/>
@@ -2994,20 +2669,8 @@
                 </pic:pic>
               </a:graphicData>
             </a:graphic>
-            <wp14:sizeRelH relativeFrom="margin">
-              <wp14:pctWidth>0</wp14:pctWidth>
-            </wp14:sizeRelH>
-            <wp14:sizeRelV relativeFrom="margin">
-              <wp14:pctHeight>0</wp14:pctHeight>
-            </wp14:sizeRelV>
-          </wp:anchor>
+          </wp:inline>
         </w:drawing>
-      </w:r>
-      <w:r>
-        <w:rPr>
-          <w:rFonts w:cstheme="minorHAnsi"/>
-        </w:rPr>
-        <w:t>Figura 2.5: Clase Sucursal con sus atributos, métodos y relaciones.</w:t>
       </w:r>
     </w:p>
     <w:p>
@@ -3034,7 +2697,7 @@
           <w:color w:val="auto"/>
         </w:rPr>
       </w:pPr>
-      <w:bookmarkStart w:id="9" w:name="_Toc150510564"/>
+      <w:bookmarkStart w:id="8" w:name="_Toc150880258"/>
       <w:r>
         <w:rPr>
           <w:rFonts w:asciiTheme="minorHAnsi" w:hAnsiTheme="minorHAnsi" w:cstheme="minorHAnsi"/>
@@ -3045,41 +2708,181 @@
         <w:lastRenderedPageBreak/>
         <w:t>2.6. Clase Deportivo</w:t>
       </w:r>
-      <w:bookmarkEnd w:id="9"/>
+      <w:bookmarkEnd w:id="8"/>
     </w:p>
     <w:p>
       <w:pPr>
         <w:jc w:val="both"/>
         <w:rPr>
           <w:rFonts w:cstheme="minorHAnsi"/>
-        </w:rPr>
-      </w:pPr>
-      <w:r>
-        <w:rPr>
-          <w:rFonts w:cstheme="minorHAnsi"/>
           <w:noProof/>
         </w:rPr>
+      </w:pPr>
+      <w:r>
+        <w:rPr>
+          <w:rFonts w:cstheme="minorHAnsi"/>
+        </w:rPr>
+        <w:t xml:space="preserve">La clase Deportivo representa un tipo específico de vehículo deportivo. Hereda de la clase base </w:t>
+      </w:r>
+      <w:proofErr w:type="spellStart"/>
+      <w:r>
+        <w:rPr>
+          <w:rFonts w:cstheme="minorHAnsi"/>
+        </w:rPr>
+        <w:t>Vehiculo</w:t>
+      </w:r>
+      <w:proofErr w:type="spellEnd"/>
+      <w:r>
+        <w:rPr>
+          <w:rFonts w:cstheme="minorHAnsi"/>
+        </w:rPr>
+        <w:t xml:space="preserve"> y tiene un atributo adicional: Atributo: </w:t>
+      </w:r>
+      <w:proofErr w:type="spellStart"/>
+      <w:r>
+        <w:rPr>
+          <w:rFonts w:cstheme="minorHAnsi"/>
+        </w:rPr>
+        <w:t>velocidadMax</w:t>
+      </w:r>
+      <w:proofErr w:type="spellEnd"/>
+      <w:r>
+        <w:rPr>
+          <w:rFonts w:cstheme="minorHAnsi"/>
+        </w:rPr>
+        <w:t>: Representa la velocidad máxima del vehículo deportivo. Constructor: El constructor de la clase Deportivo recibe parámetros que son utilizados para inicializar los atributos tanto de la clase base (</w:t>
+      </w:r>
+      <w:proofErr w:type="spellStart"/>
+      <w:r>
+        <w:rPr>
+          <w:rFonts w:cstheme="minorHAnsi"/>
+        </w:rPr>
+        <w:t>Vehiculo</w:t>
+      </w:r>
+      <w:proofErr w:type="spellEnd"/>
+      <w:r>
+        <w:rPr>
+          <w:rFonts w:cstheme="minorHAnsi"/>
+        </w:rPr>
+        <w:t>) como del propio (</w:t>
+      </w:r>
+      <w:proofErr w:type="spellStart"/>
+      <w:r>
+        <w:rPr>
+          <w:rFonts w:cstheme="minorHAnsi"/>
+        </w:rPr>
+        <w:t>velocidadMax</w:t>
+      </w:r>
+      <w:proofErr w:type="spellEnd"/>
+      <w:r>
+        <w:rPr>
+          <w:rFonts w:cstheme="minorHAnsi"/>
+        </w:rPr>
+        <w:t>)</w:t>
+      </w:r>
+      <w:r>
+        <w:rPr>
+          <w:rFonts w:cstheme="minorHAnsi"/>
+        </w:rPr>
+        <w:t xml:space="preserve">. Métodos: </w:t>
+      </w:r>
+      <w:proofErr w:type="spellStart"/>
+      <w:proofErr w:type="gramStart"/>
+      <w:r>
+        <w:rPr>
+          <w:rFonts w:cstheme="minorHAnsi"/>
+        </w:rPr>
+        <w:t>getVelocidadMax</w:t>
+      </w:r>
+      <w:proofErr w:type="spellEnd"/>
+      <w:r>
+        <w:rPr>
+          <w:rFonts w:cstheme="minorHAnsi"/>
+        </w:rPr>
+        <w:t>(</w:t>
+      </w:r>
+      <w:proofErr w:type="gramEnd"/>
+      <w:r>
+        <w:rPr>
+          <w:rFonts w:cstheme="minorHAnsi"/>
+        </w:rPr>
+        <w:t xml:space="preserve">): Retorna la velocidad máxima del vehículo deportivo. </w:t>
+      </w:r>
+      <w:proofErr w:type="spellStart"/>
+      <w:proofErr w:type="gramStart"/>
+      <w:r>
+        <w:rPr>
+          <w:rFonts w:cstheme="minorHAnsi"/>
+        </w:rPr>
+        <w:t>setVelocidadMax</w:t>
+      </w:r>
+      <w:proofErr w:type="spellEnd"/>
+      <w:r>
+        <w:rPr>
+          <w:rFonts w:cstheme="minorHAnsi"/>
+        </w:rPr>
+        <w:t>(</w:t>
+      </w:r>
+      <w:proofErr w:type="spellStart"/>
+      <w:proofErr w:type="gramEnd"/>
+      <w:r>
+        <w:rPr>
+          <w:rFonts w:cstheme="minorHAnsi"/>
+        </w:rPr>
+        <w:t>int</w:t>
+      </w:r>
+      <w:proofErr w:type="spellEnd"/>
+      <w:r>
+        <w:rPr>
+          <w:rFonts w:cstheme="minorHAnsi"/>
+        </w:rPr>
+        <w:t xml:space="preserve"> </w:t>
+      </w:r>
+      <w:proofErr w:type="spellStart"/>
+      <w:r>
+        <w:rPr>
+          <w:rFonts w:cstheme="minorHAnsi"/>
+        </w:rPr>
+        <w:t>velocidadMax</w:t>
+      </w:r>
+      <w:proofErr w:type="spellEnd"/>
+      <w:r>
+        <w:rPr>
+          <w:rFonts w:cstheme="minorHAnsi"/>
+        </w:rPr>
+        <w:t>): Establece la velocidad máxima del vehículo deportivo.</w:t>
+      </w:r>
+      <w:r>
+        <w:rPr>
+          <w:rFonts w:cstheme="minorHAnsi"/>
+        </w:rPr>
+        <w:t xml:space="preserve"> (Figura 2.7).</w:t>
+      </w:r>
+      <w:r>
+        <w:rPr>
+          <w:rFonts w:cstheme="minorHAnsi"/>
+          <w:noProof/>
+        </w:rPr>
+        <w:t xml:space="preserve"> </w:t>
+      </w:r>
+    </w:p>
+    <w:p>
+      <w:pPr>
+        <w:rPr>
+          <w:rFonts w:cstheme="minorHAnsi"/>
+          <w:noProof/>
+        </w:rPr>
+      </w:pPr>
+      <w:r>
+        <w:rPr>
+          <w:rFonts w:cstheme="minorHAnsi"/>
+          <w:noProof/>
+        </w:rPr>
         <w:drawing>
-          <wp:anchor distT="0" distB="0" distL="114300" distR="114300" simplePos="0" relativeHeight="251660288" behindDoc="1" locked="0" layoutInCell="1" allowOverlap="1" wp14:anchorId="11D88C7C" wp14:editId="1DE53E6E">
-            <wp:simplePos x="0" y="0"/>
-            <wp:positionH relativeFrom="margin">
-              <wp:posOffset>-890534</wp:posOffset>
-            </wp:positionH>
-            <wp:positionV relativeFrom="paragraph">
-              <wp:posOffset>1456738</wp:posOffset>
-            </wp:positionV>
-            <wp:extent cx="7219950" cy="1914525"/>
-            <wp:effectExtent l="0" t="0" r="0" b="9525"/>
-            <wp:wrapTight wrapText="bothSides">
-              <wp:wrapPolygon edited="0">
-                <wp:start x="0" y="0"/>
-                <wp:lineTo x="0" y="21493"/>
-                <wp:lineTo x="21543" y="21493"/>
-                <wp:lineTo x="21543" y="0"/>
-                <wp:lineTo x="0" y="0"/>
-              </wp:wrapPolygon>
-            </wp:wrapTight>
-            <wp:docPr id="833226161" name="Imagen 1"/>
+          <wp:inline distT="0" distB="0" distL="0" distR="0" wp14:anchorId="0EB17A3E" wp14:editId="4739FABF">
+            <wp:extent cx="5556092" cy="1362075"/>
+            <wp:effectExtent l="0" t="0" r="6985" b="0"/>
+            <wp:docPr id="1049425810" name="Imagen 6"/>
             <wp:cNvGraphicFramePr>
               <a:graphicFrameLocks xmlns:a="http://schemas.openxmlformats.org/drawingml/2006/main" noChangeAspect="1"/>
             </wp:cNvGraphicFramePr>
@@ -3087,7 +2890,7 @@
               <a:graphicData uri="http://schemas.openxmlformats.org/drawingml/2006/picture">
                 <pic:pic xmlns:pic="http://schemas.openxmlformats.org/drawingml/2006/picture">
                   <pic:nvPicPr>
-                    <pic:cNvPr id="0" name="Picture 1"/>
+                    <pic:cNvPr id="0" name="Picture 6"/>
                     <pic:cNvPicPr>
                       <a:picLocks noChangeAspect="1" noChangeArrowheads="1"/>
                     </pic:cNvPicPr>
@@ -3108,7 +2911,7 @@
                   <pic:spPr bwMode="auto">
                     <a:xfrm>
                       <a:off x="0" y="0"/>
-                      <a:ext cx="7219950" cy="1914525"/>
+                      <a:ext cx="5567756" cy="1364934"/>
                     </a:xfrm>
                     <a:prstGeom prst="rect">
                       <a:avLst/>
@@ -3121,155 +2924,9 @@
                 </pic:pic>
               </a:graphicData>
             </a:graphic>
-            <wp14:sizeRelH relativeFrom="margin">
-              <wp14:pctWidth>0</wp14:pctWidth>
-            </wp14:sizeRelH>
-            <wp14:sizeRelV relativeFrom="margin">
-              <wp14:pctHeight>0</wp14:pctHeight>
-            </wp14:sizeRelV>
-          </wp:anchor>
+          </wp:inline>
         </w:drawing>
       </w:r>
-      <w:r>
-        <w:rPr>
-          <w:rFonts w:cstheme="minorHAnsi"/>
-        </w:rPr>
-        <w:t xml:space="preserve">La clase Deportivo representa un tipo específico de vehículo deportivo. Hereda de la clase base </w:t>
-      </w:r>
-      <w:proofErr w:type="spellStart"/>
-      <w:r>
-        <w:rPr>
-          <w:rFonts w:cstheme="minorHAnsi"/>
-        </w:rPr>
-        <w:t>Vehiculo</w:t>
-      </w:r>
-      <w:proofErr w:type="spellEnd"/>
-      <w:r>
-        <w:rPr>
-          <w:rFonts w:cstheme="minorHAnsi"/>
-        </w:rPr>
-        <w:t xml:space="preserve"> y tiene un atributo adicional: Atributo: </w:t>
-      </w:r>
-      <w:proofErr w:type="spellStart"/>
-      <w:r>
-        <w:rPr>
-          <w:rFonts w:cstheme="minorHAnsi"/>
-        </w:rPr>
-        <w:t>velocidadMax</w:t>
-      </w:r>
-      <w:proofErr w:type="spellEnd"/>
-      <w:r>
-        <w:rPr>
-          <w:rFonts w:cstheme="minorHAnsi"/>
-        </w:rPr>
-        <w:t>: Representa la velocidad máxima del vehículo deportivo. Constructor: El constructor de la clase Deportivo recibe parámetros que son utilizados para inicializar los atributos tanto de la clase base (</w:t>
-      </w:r>
-      <w:proofErr w:type="spellStart"/>
-      <w:r>
-        <w:rPr>
-          <w:rFonts w:cstheme="minorHAnsi"/>
-        </w:rPr>
-        <w:t>Vehiculo</w:t>
-      </w:r>
-      <w:proofErr w:type="spellEnd"/>
-      <w:r>
-        <w:rPr>
-          <w:rFonts w:cstheme="minorHAnsi"/>
-        </w:rPr>
-        <w:t>) como del propio (</w:t>
-      </w:r>
-      <w:proofErr w:type="spellStart"/>
-      <w:r>
-        <w:rPr>
-          <w:rFonts w:cstheme="minorHAnsi"/>
-        </w:rPr>
-        <w:t>velocidadMax</w:t>
-      </w:r>
-      <w:proofErr w:type="spellEnd"/>
-      <w:r>
-        <w:rPr>
-          <w:rFonts w:cstheme="minorHAnsi"/>
-        </w:rPr>
-        <w:t>)</w:t>
-      </w:r>
-      <w:r>
-        <w:rPr>
-          <w:rFonts w:cstheme="minorHAnsi"/>
-        </w:rPr>
-        <w:t xml:space="preserve">. Métodos: </w:t>
-      </w:r>
-      <w:proofErr w:type="spellStart"/>
-      <w:proofErr w:type="gramStart"/>
-      <w:r>
-        <w:rPr>
-          <w:rFonts w:cstheme="minorHAnsi"/>
-        </w:rPr>
-        <w:t>getVelocidadMax</w:t>
-      </w:r>
-      <w:proofErr w:type="spellEnd"/>
-      <w:r>
-        <w:rPr>
-          <w:rFonts w:cstheme="minorHAnsi"/>
-        </w:rPr>
-        <w:t>(</w:t>
-      </w:r>
-      <w:proofErr w:type="gramEnd"/>
-      <w:r>
-        <w:rPr>
-          <w:rFonts w:cstheme="minorHAnsi"/>
-        </w:rPr>
-        <w:t xml:space="preserve">): Retorna la velocidad máxima del vehículo deportivo. </w:t>
-      </w:r>
-      <w:proofErr w:type="spellStart"/>
-      <w:proofErr w:type="gramStart"/>
-      <w:r>
-        <w:rPr>
-          <w:rFonts w:cstheme="minorHAnsi"/>
-        </w:rPr>
-        <w:t>setVelocidadMax</w:t>
-      </w:r>
-      <w:proofErr w:type="spellEnd"/>
-      <w:r>
-        <w:rPr>
-          <w:rFonts w:cstheme="minorHAnsi"/>
-        </w:rPr>
-        <w:t>(</w:t>
-      </w:r>
-      <w:proofErr w:type="spellStart"/>
-      <w:proofErr w:type="gramEnd"/>
-      <w:r>
-        <w:rPr>
-          <w:rFonts w:cstheme="minorHAnsi"/>
-        </w:rPr>
-        <w:t>int</w:t>
-      </w:r>
-      <w:proofErr w:type="spellEnd"/>
-      <w:r>
-        <w:rPr>
-          <w:rFonts w:cstheme="minorHAnsi"/>
-        </w:rPr>
-        <w:t xml:space="preserve"> </w:t>
-      </w:r>
-      <w:proofErr w:type="spellStart"/>
-      <w:r>
-        <w:rPr>
-          <w:rFonts w:cstheme="minorHAnsi"/>
-        </w:rPr>
-        <w:t>velocidadMax</w:t>
-      </w:r>
-      <w:proofErr w:type="spellEnd"/>
-      <w:r>
-        <w:rPr>
-          <w:rFonts w:cstheme="minorHAnsi"/>
-        </w:rPr>
-        <w:t>): Establece la velocidad máxima del vehículo deportivo.</w:t>
-      </w:r>
-      <w:r>
-        <w:rPr>
-          <w:rFonts w:cstheme="minorHAnsi"/>
-        </w:rPr>
-        <w:t xml:space="preserve"> (Figura 2.7).</w:t>
-      </w:r>
     </w:p>
     <w:p>
       <w:pPr>
@@ -3282,7 +2939,7 @@
         <w:rPr>
           <w:rFonts w:cstheme="minorHAnsi"/>
         </w:rPr>
-        <w:t xml:space="preserve">Figura 2.7: Clase Deportivo con sus atributos, métodos y la clase base </w:t>
+        <w:t xml:space="preserve">Figura 2.7: Clase Deportivo con sus atributos y la clase base </w:t>
       </w:r>
       <w:proofErr w:type="spellStart"/>
       <w:r>
@@ -3317,7 +2974,7 @@
           <w:color w:val="auto"/>
         </w:rPr>
       </w:pPr>
-      <w:bookmarkStart w:id="10" w:name="_Toc150510565"/>
+      <w:bookmarkStart w:id="9" w:name="_Toc150880259"/>
       <w:r>
         <w:rPr>
           <w:rFonts w:asciiTheme="minorHAnsi" w:hAnsiTheme="minorHAnsi" w:cstheme="minorHAnsi"/>
@@ -3327,7 +2984,7 @@
         </w:rPr>
         <w:t>2.7. Clase Utilitario</w:t>
       </w:r>
-      <w:bookmarkEnd w:id="10"/>
+      <w:bookmarkEnd w:id="9"/>
     </w:p>
     <w:p>
       <w:pPr>
@@ -3339,29 +2996,149 @@
       <w:r>
         <w:rPr>
           <w:rFonts w:cstheme="minorHAnsi"/>
+        </w:rPr>
+        <w:t xml:space="preserve">La clase Utilitario representa un tipo específico de vehículo utilitario. Al igual que Deportivo, hereda de la clase base </w:t>
+      </w:r>
+      <w:proofErr w:type="spellStart"/>
+      <w:r>
+        <w:rPr>
+          <w:rFonts w:cstheme="minorHAnsi"/>
+        </w:rPr>
+        <w:t>Vehiculo</w:t>
+      </w:r>
+      <w:proofErr w:type="spellEnd"/>
+      <w:r>
+        <w:rPr>
+          <w:rFonts w:cstheme="minorHAnsi"/>
+        </w:rPr>
+        <w:t xml:space="preserve"> y tiene un atributo adicional: Atributo: </w:t>
+      </w:r>
+      <w:proofErr w:type="spellStart"/>
+      <w:r>
+        <w:rPr>
+          <w:rFonts w:cstheme="minorHAnsi"/>
+        </w:rPr>
+        <w:t>capacidadCarga</w:t>
+      </w:r>
+      <w:proofErr w:type="spellEnd"/>
+      <w:r>
+        <w:rPr>
+          <w:rFonts w:cstheme="minorHAnsi"/>
+        </w:rPr>
+        <w:t>: Representa la capacidad de carga del vehículo utilitario. Constructor: El constructor de la clase Utilitario recibe parámetros que son utilizados para inicializar los atributos tanto de la clase base (</w:t>
+      </w:r>
+      <w:proofErr w:type="spellStart"/>
+      <w:r>
+        <w:rPr>
+          <w:rFonts w:cstheme="minorHAnsi"/>
+        </w:rPr>
+        <w:t>Vehiculo</w:t>
+      </w:r>
+      <w:proofErr w:type="spellEnd"/>
+      <w:r>
+        <w:rPr>
+          <w:rFonts w:cstheme="minorHAnsi"/>
+        </w:rPr>
+        <w:t>) como del propio (</w:t>
+      </w:r>
+      <w:proofErr w:type="spellStart"/>
+      <w:r>
+        <w:rPr>
+          <w:rFonts w:cstheme="minorHAnsi"/>
+        </w:rPr>
+        <w:t>capacidadCarga</w:t>
+      </w:r>
+      <w:proofErr w:type="spellEnd"/>
+      <w:r>
+        <w:rPr>
+          <w:rFonts w:cstheme="minorHAnsi"/>
+        </w:rPr>
+        <w:t xml:space="preserve">). Métodos: </w:t>
+      </w:r>
+      <w:proofErr w:type="spellStart"/>
+      <w:proofErr w:type="gramStart"/>
+      <w:r>
+        <w:rPr>
+          <w:rFonts w:cstheme="minorHAnsi"/>
+        </w:rPr>
+        <w:t>getCapacidadCarga</w:t>
+      </w:r>
+      <w:proofErr w:type="spellEnd"/>
+      <w:r>
+        <w:rPr>
+          <w:rFonts w:cstheme="minorHAnsi"/>
+        </w:rPr>
+        <w:t>(</w:t>
+      </w:r>
+      <w:proofErr w:type="gramEnd"/>
+      <w:r>
+        <w:rPr>
+          <w:rFonts w:cstheme="minorHAnsi"/>
+        </w:rPr>
+        <w:t xml:space="preserve">): Retorna la capacidad de carga del vehículo utilitario. </w:t>
+      </w:r>
+      <w:proofErr w:type="spellStart"/>
+      <w:proofErr w:type="gramStart"/>
+      <w:r>
+        <w:rPr>
+          <w:rFonts w:cstheme="minorHAnsi"/>
+        </w:rPr>
+        <w:t>setCapacidadCarga</w:t>
+      </w:r>
+      <w:proofErr w:type="spellEnd"/>
+      <w:r>
+        <w:rPr>
+          <w:rFonts w:cstheme="minorHAnsi"/>
+        </w:rPr>
+        <w:t>(</w:t>
+      </w:r>
+      <w:proofErr w:type="spellStart"/>
+      <w:proofErr w:type="gramEnd"/>
+      <w:r>
+        <w:rPr>
+          <w:rFonts w:cstheme="minorHAnsi"/>
+        </w:rPr>
+        <w:t>int</w:t>
+      </w:r>
+      <w:proofErr w:type="spellEnd"/>
+      <w:r>
+        <w:rPr>
+          <w:rFonts w:cstheme="minorHAnsi"/>
+        </w:rPr>
+        <w:t xml:space="preserve"> </w:t>
+      </w:r>
+      <w:proofErr w:type="spellStart"/>
+      <w:r>
+        <w:rPr>
+          <w:rFonts w:cstheme="minorHAnsi"/>
+        </w:rPr>
+        <w:t>capacidadCarga</w:t>
+      </w:r>
+      <w:proofErr w:type="spellEnd"/>
+      <w:r>
+        <w:rPr>
+          <w:rFonts w:cstheme="minorHAnsi"/>
+        </w:rPr>
+        <w:t>): Establece la capacidad de carga del vehículo utilitario (Figura 2.8).</w:t>
+      </w:r>
+    </w:p>
+    <w:p>
+      <w:pPr>
+        <w:jc w:val="both"/>
+        <w:rPr>
+          <w:rFonts w:cstheme="minorHAnsi"/>
+        </w:rPr>
+      </w:pPr>
+      <w:r>
+        <w:rPr>
+          <w:rFonts w:cstheme="minorHAnsi"/>
           <w:noProof/>
         </w:rPr>
         <w:drawing>
-          <wp:anchor distT="0" distB="0" distL="114300" distR="114300" simplePos="0" relativeHeight="251661312" behindDoc="1" locked="0" layoutInCell="1" allowOverlap="1" wp14:anchorId="7C8F59AB" wp14:editId="3E900EE8">
-            <wp:simplePos x="0" y="0"/>
-            <wp:positionH relativeFrom="page">
-              <wp:posOffset>224623</wp:posOffset>
-            </wp:positionH>
-            <wp:positionV relativeFrom="paragraph">
-              <wp:posOffset>1358685</wp:posOffset>
-            </wp:positionV>
-            <wp:extent cx="7254547" cy="1604513"/>
-            <wp:effectExtent l="0" t="0" r="3810" b="0"/>
-            <wp:wrapTight wrapText="bothSides">
-              <wp:wrapPolygon edited="0">
-                <wp:start x="0" y="0"/>
-                <wp:lineTo x="0" y="21292"/>
-                <wp:lineTo x="21555" y="21292"/>
-                <wp:lineTo x="21555" y="0"/>
-                <wp:lineTo x="0" y="0"/>
-              </wp:wrapPolygon>
-            </wp:wrapTight>
-            <wp:docPr id="1867317351" name="Imagen 2"/>
+          <wp:inline distT="0" distB="0" distL="0" distR="0" wp14:anchorId="2BE9A44C" wp14:editId="27F4F252">
+            <wp:extent cx="5670690" cy="1352550"/>
+            <wp:effectExtent l="0" t="0" r="6350" b="0"/>
+            <wp:docPr id="2027733364" name="Imagen 7"/>
             <wp:cNvGraphicFramePr>
               <a:graphicFrameLocks xmlns:a="http://schemas.openxmlformats.org/drawingml/2006/main" noChangeAspect="1"/>
             </wp:cNvGraphicFramePr>
@@ -3369,7 +3146,7 @@
               <a:graphicData uri="http://schemas.openxmlformats.org/drawingml/2006/picture">
                 <pic:pic xmlns:pic="http://schemas.openxmlformats.org/drawingml/2006/picture">
                   <pic:nvPicPr>
-                    <pic:cNvPr id="0" name="Picture 2"/>
+                    <pic:cNvPr id="0" name="Picture 7"/>
                     <pic:cNvPicPr>
                       <a:picLocks noChangeAspect="1" noChangeArrowheads="1"/>
                     </pic:cNvPicPr>
@@ -3390,7 +3167,7 @@
                   <pic:spPr bwMode="auto">
                     <a:xfrm>
                       <a:off x="0" y="0"/>
-                      <a:ext cx="7254547" cy="1604513"/>
+                      <a:ext cx="5718308" cy="1363908"/>
                     </a:xfrm>
                     <a:prstGeom prst="rect">
                       <a:avLst/>
@@ -3403,20 +3180,34 @@
                 </pic:pic>
               </a:graphicData>
             </a:graphic>
-            <wp14:sizeRelH relativeFrom="margin">
-              <wp14:pctWidth>0</wp14:pctWidth>
-            </wp14:sizeRelH>
-            <wp14:sizeRelV relativeFrom="margin">
-              <wp14:pctHeight>0</wp14:pctHeight>
-            </wp14:sizeRelV>
-          </wp:anchor>
+          </wp:inline>
         </w:drawing>
       </w:r>
-      <w:r>
-        <w:rPr>
-          <w:rFonts w:cstheme="minorHAnsi"/>
-        </w:rPr>
-        <w:t xml:space="preserve">La clase Utilitario representa un tipo específico de vehículo utilitario. Al igual que Deportivo, hereda de la clase base </w:t>
+    </w:p>
+    <w:p>
+      <w:pPr>
+        <w:jc w:val="center"/>
+        <w:rPr>
+          <w:rFonts w:cstheme="minorHAnsi"/>
+        </w:rPr>
+      </w:pPr>
+      <w:r>
+        <w:rPr>
+          <w:rFonts w:cstheme="minorHAnsi"/>
+        </w:rPr>
+        <w:t>Figura 2.8: Clase Utilitario con sus atributos</w:t>
+      </w:r>
+      <w:r>
+        <w:rPr>
+          <w:rFonts w:cstheme="minorHAnsi"/>
+        </w:rPr>
+        <w:t xml:space="preserve"> </w:t>
+      </w:r>
+      <w:r>
+        <w:rPr>
+          <w:rFonts w:cstheme="minorHAnsi"/>
+        </w:rPr>
+        <w:t xml:space="preserve">y la clase base </w:t>
       </w:r>
       <w:proofErr w:type="spellStart"/>
       <w:r>
@@ -3430,172 +3221,8 @@
         <w:rPr>
           <w:rFonts w:cstheme="minorHAnsi"/>
         </w:rPr>
-        <w:t xml:space="preserve"> y tiene un atributo adicional: Atributo: </w:t>
-      </w:r>
-      <w:proofErr w:type="spellStart"/>
-      <w:r>
-        <w:rPr>
-          <w:rFonts w:cstheme="minorHAnsi"/>
-        </w:rPr>
-        <w:t>capacidadCarga</w:t>
-      </w:r>
-      <w:proofErr w:type="spellEnd"/>
-      <w:r>
-        <w:rPr>
-          <w:rFonts w:cstheme="minorHAnsi"/>
-        </w:rPr>
-        <w:t>: Representa la capacidad de carga del vehículo utilitario. Constructor: El constructor de la clase Utilitario recibe parámetros que son utilizados para inicializar los atributos tanto de la clase base (</w:t>
-      </w:r>
-      <w:proofErr w:type="spellStart"/>
-      <w:r>
-        <w:rPr>
-          <w:rFonts w:cstheme="minorHAnsi"/>
-        </w:rPr>
-        <w:t>Vehiculo</w:t>
-      </w:r>
-      <w:proofErr w:type="spellEnd"/>
-      <w:r>
-        <w:rPr>
-          <w:rFonts w:cstheme="minorHAnsi"/>
-        </w:rPr>
-        <w:t>) como del propio (</w:t>
-      </w:r>
-      <w:proofErr w:type="spellStart"/>
-      <w:r>
-        <w:rPr>
-          <w:rFonts w:cstheme="minorHAnsi"/>
-        </w:rPr>
-        <w:t>capacidadCarga</w:t>
-      </w:r>
-      <w:proofErr w:type="spellEnd"/>
-      <w:r>
-        <w:rPr>
-          <w:rFonts w:cstheme="minorHAnsi"/>
-        </w:rPr>
-        <w:t xml:space="preserve">). Métodos: </w:t>
-      </w:r>
-      <w:proofErr w:type="spellStart"/>
-      <w:proofErr w:type="gramStart"/>
-      <w:r>
-        <w:rPr>
-          <w:rFonts w:cstheme="minorHAnsi"/>
-        </w:rPr>
-        <w:t>getCapacidadCarga</w:t>
-      </w:r>
-      <w:proofErr w:type="spellEnd"/>
-      <w:r>
-        <w:rPr>
-          <w:rFonts w:cstheme="minorHAnsi"/>
-        </w:rPr>
-        <w:t>(</w:t>
-      </w:r>
-      <w:proofErr w:type="gramEnd"/>
-      <w:r>
-        <w:rPr>
-          <w:rFonts w:cstheme="minorHAnsi"/>
-        </w:rPr>
-        <w:t xml:space="preserve">): Retorna la capacidad de carga del vehículo utilitario. </w:t>
-      </w:r>
-      <w:proofErr w:type="spellStart"/>
-      <w:proofErr w:type="gramStart"/>
-      <w:r>
-        <w:rPr>
-          <w:rFonts w:cstheme="minorHAnsi"/>
-        </w:rPr>
-        <w:t>setCapacidadCarga</w:t>
-      </w:r>
-      <w:proofErr w:type="spellEnd"/>
-      <w:r>
-        <w:rPr>
-          <w:rFonts w:cstheme="minorHAnsi"/>
-        </w:rPr>
-        <w:t>(</w:t>
-      </w:r>
-      <w:proofErr w:type="spellStart"/>
-      <w:proofErr w:type="gramEnd"/>
-      <w:r>
-        <w:rPr>
-          <w:rFonts w:cstheme="minorHAnsi"/>
-        </w:rPr>
-        <w:t>int</w:t>
-      </w:r>
-      <w:proofErr w:type="spellEnd"/>
-      <w:r>
-        <w:rPr>
-          <w:rFonts w:cstheme="minorHAnsi"/>
-        </w:rPr>
-        <w:t xml:space="preserve"> </w:t>
-      </w:r>
-      <w:proofErr w:type="spellStart"/>
-      <w:r>
-        <w:rPr>
-          <w:rFonts w:cstheme="minorHAnsi"/>
-        </w:rPr>
-        <w:t>capacidadCarga</w:t>
-      </w:r>
-      <w:proofErr w:type="spellEnd"/>
-      <w:r>
-        <w:rPr>
-          <w:rFonts w:cstheme="minorHAnsi"/>
-        </w:rPr>
-        <w:t>): Establece la capacidad de carga del vehículo utilitario (Figura 2.8).</w:t>
-      </w:r>
-    </w:p>
-    <w:p>
-      <w:pPr>
-        <w:jc w:val="both"/>
-        <w:rPr>
-          <w:rFonts w:cstheme="minorHAnsi"/>
-        </w:rPr>
-      </w:pPr>
-      <w:r>
-        <w:rPr>
-          <w:rFonts w:cstheme="minorHAnsi"/>
-        </w:rPr>
-        <w:t xml:space="preserve">Figura 2.8: Clase Utilitario con sus atributos, métodos y la clase base </w:t>
-      </w:r>
-      <w:proofErr w:type="spellStart"/>
-      <w:r>
-        <w:rPr>
-          <w:rFonts w:cstheme="minorHAnsi"/>
-        </w:rPr>
-        <w:t>Vehiculo</w:t>
-      </w:r>
-      <w:proofErr w:type="spellEnd"/>
-      <w:r>
-        <w:rPr>
-          <w:rFonts w:cstheme="minorHAnsi"/>
-        </w:rPr>
         <w:t>.</w:t>
       </w:r>
-    </w:p>
-    <w:p>
-      <w:pPr>
-        <w:rPr>
-          <w:rFonts w:cstheme="minorHAnsi"/>
-        </w:rPr>
-      </w:pPr>
-    </w:p>
-    <w:p>
-      <w:pPr>
-        <w:rPr>
-          <w:rFonts w:cstheme="minorHAnsi"/>
-        </w:rPr>
-      </w:pPr>
-    </w:p>
-    <w:p>
-      <w:pPr>
-        <w:rPr>
-          <w:rFonts w:cstheme="minorHAnsi"/>
-        </w:rPr>
-      </w:pPr>
-    </w:p>
-    <w:p>
-      <w:pPr>
-        <w:rPr>
-          <w:rFonts w:cstheme="minorHAnsi"/>
-        </w:rPr>
-      </w:pPr>
     </w:p>
     <w:p>
       <w:pPr>
@@ -3607,7 +3234,7 @@
           <w:color w:val="auto"/>
         </w:rPr>
       </w:pPr>
-      <w:bookmarkStart w:id="11" w:name="_Toc150510566"/>
+      <w:bookmarkStart w:id="10" w:name="_Toc150880260"/>
       <w:r>
         <w:rPr>
           <w:rFonts w:asciiTheme="minorHAnsi" w:hAnsiTheme="minorHAnsi" w:cstheme="minorHAnsi"/>
@@ -3615,43 +3242,173 @@
           <w:bCs/>
           <w:color w:val="auto"/>
         </w:rPr>
+        <w:t>2.8. Clase Familiar</w:t>
+      </w:r>
+      <w:bookmarkEnd w:id="10"/>
+    </w:p>
+    <w:p>
+      <w:pPr>
+        <w:rPr>
+          <w:rFonts w:cstheme="minorHAnsi"/>
+          <w:noProof/>
+        </w:rPr>
+      </w:pPr>
+      <w:r>
+        <w:rPr>
+          <w:rFonts w:cstheme="minorHAnsi"/>
+        </w:rPr>
+        <w:t xml:space="preserve">La clase Familiar representa un tipo específico de vehículo familiar. Al igual que las anteriores, hereda de la clase base </w:t>
+      </w:r>
+      <w:proofErr w:type="spellStart"/>
+      <w:r>
+        <w:rPr>
+          <w:rFonts w:cstheme="minorHAnsi"/>
+        </w:rPr>
+        <w:t>Vehiculo</w:t>
+      </w:r>
+      <w:proofErr w:type="spellEnd"/>
+      <w:r>
+        <w:rPr>
+          <w:rFonts w:cstheme="minorHAnsi"/>
+        </w:rPr>
+        <w:t xml:space="preserve"> y tiene un atributo </w:t>
+      </w:r>
+      <w:proofErr w:type="spellStart"/>
+      <w:r>
+        <w:rPr>
+          <w:rFonts w:cstheme="minorHAnsi"/>
+        </w:rPr>
+        <w:t>adicional:Atributo:capacidadMaletero</w:t>
+      </w:r>
+      <w:proofErr w:type="spellEnd"/>
+      <w:r>
+        <w:rPr>
+          <w:rFonts w:cstheme="minorHAnsi"/>
+        </w:rPr>
+        <w:t xml:space="preserve">: Representa la capacidad del maletero del vehículo </w:t>
+      </w:r>
+      <w:proofErr w:type="spellStart"/>
+      <w:r>
+        <w:rPr>
+          <w:rFonts w:cstheme="minorHAnsi"/>
+        </w:rPr>
+        <w:t>familiar.Constructor:El</w:t>
+      </w:r>
+      <w:proofErr w:type="spellEnd"/>
+      <w:r>
+        <w:rPr>
+          <w:rFonts w:cstheme="minorHAnsi"/>
+        </w:rPr>
+        <w:t xml:space="preserve"> constructor de la clase Familiar recibe parámetros que son utilizados para inicializar los atributos tanto de la clase base (</w:t>
+      </w:r>
+      <w:proofErr w:type="spellStart"/>
+      <w:r>
+        <w:rPr>
+          <w:rFonts w:cstheme="minorHAnsi"/>
+        </w:rPr>
+        <w:t>Vehiculo</w:t>
+      </w:r>
+      <w:proofErr w:type="spellEnd"/>
+      <w:r>
+        <w:rPr>
+          <w:rFonts w:cstheme="minorHAnsi"/>
+        </w:rPr>
+        <w:t>) como del propio (</w:t>
+      </w:r>
+      <w:proofErr w:type="spellStart"/>
+      <w:r>
+        <w:rPr>
+          <w:rFonts w:cstheme="minorHAnsi"/>
+        </w:rPr>
+        <w:t>capacidadMaletero</w:t>
+      </w:r>
+      <w:proofErr w:type="spellEnd"/>
+      <w:r>
+        <w:rPr>
+          <w:rFonts w:cstheme="minorHAnsi"/>
+        </w:rPr>
+        <w:t>).</w:t>
+      </w:r>
+      <w:proofErr w:type="spellStart"/>
+      <w:r>
+        <w:rPr>
+          <w:rFonts w:cstheme="minorHAnsi"/>
+        </w:rPr>
+        <w:t>Métodos:getCapacidadMaletero</w:t>
+      </w:r>
+      <w:proofErr w:type="spellEnd"/>
+      <w:r>
+        <w:rPr>
+          <w:rFonts w:cstheme="minorHAnsi"/>
+        </w:rPr>
+        <w:t xml:space="preserve">(): Retorna la capacidad del maletero del vehículo </w:t>
+      </w:r>
+      <w:proofErr w:type="spellStart"/>
+      <w:r>
+        <w:rPr>
+          <w:rFonts w:cstheme="minorHAnsi"/>
+        </w:rPr>
+        <w:t>familiar.setCapacidadMaletero</w:t>
+      </w:r>
+      <w:proofErr w:type="spellEnd"/>
+      <w:r>
+        <w:rPr>
+          <w:rFonts w:cstheme="minorHAnsi"/>
+        </w:rPr>
+        <w:t>(</w:t>
+      </w:r>
+      <w:proofErr w:type="spellStart"/>
+      <w:r>
+        <w:rPr>
+          <w:rFonts w:cstheme="minorHAnsi"/>
+        </w:rPr>
+        <w:t>int</w:t>
+      </w:r>
+      <w:proofErr w:type="spellEnd"/>
+      <w:r>
+        <w:rPr>
+          <w:rFonts w:cstheme="minorHAnsi"/>
+        </w:rPr>
+        <w:t xml:space="preserve"> </w:t>
+      </w:r>
+      <w:proofErr w:type="spellStart"/>
+      <w:r>
+        <w:rPr>
+          <w:rFonts w:cstheme="minorHAnsi"/>
+        </w:rPr>
+        <w:t>capacidadMaletero</w:t>
+      </w:r>
+      <w:proofErr w:type="spellEnd"/>
+      <w:r>
+        <w:rPr>
+          <w:rFonts w:cstheme="minorHAnsi"/>
+        </w:rPr>
+        <w:t>): Establece la capacidad del maletero del vehículo familiar (Figura 2.9).</w:t>
+      </w:r>
+      <w:r>
+        <w:rPr>
+          <w:rFonts w:cstheme="minorHAnsi"/>
+          <w:noProof/>
+        </w:rPr>
+        <w:t xml:space="preserve"> </w:t>
+      </w:r>
+    </w:p>
+    <w:p>
+      <w:pPr>
+        <w:rPr>
+          <w:rFonts w:cstheme="minorHAnsi"/>
+        </w:rPr>
+      </w:pPr>
+      <w:r>
+        <w:rPr>
+          <w:rFonts w:cstheme="minorHAnsi"/>
+          <w:noProof/>
+        </w:rPr>
         <w:lastRenderedPageBreak/>
-        <w:t>2.8. Clase Familiar</w:t>
-      </w:r>
-      <w:bookmarkEnd w:id="11"/>
-    </w:p>
-    <w:p>
-      <w:pPr>
-        <w:jc w:val="both"/>
-        <w:rPr>
-          <w:rFonts w:cstheme="minorHAnsi"/>
-        </w:rPr>
-      </w:pPr>
-      <w:r>
-        <w:rPr>
-          <w:rFonts w:cstheme="minorHAnsi"/>
-          <w:noProof/>
-        </w:rPr>
         <w:drawing>
-          <wp:anchor distT="0" distB="0" distL="114300" distR="114300" simplePos="0" relativeHeight="251662336" behindDoc="1" locked="0" layoutInCell="1" allowOverlap="1" wp14:anchorId="004452F9" wp14:editId="53250CE4">
-            <wp:simplePos x="0" y="0"/>
-            <wp:positionH relativeFrom="column">
-              <wp:posOffset>-908050</wp:posOffset>
-            </wp:positionH>
-            <wp:positionV relativeFrom="paragraph">
-              <wp:posOffset>1443990</wp:posOffset>
-            </wp:positionV>
-            <wp:extent cx="7245985" cy="1586865"/>
-            <wp:effectExtent l="0" t="0" r="0" b="0"/>
-            <wp:wrapTight wrapText="bothSides">
-              <wp:wrapPolygon edited="0">
-                <wp:start x="0" y="0"/>
-                <wp:lineTo x="0" y="21263"/>
-                <wp:lineTo x="21522" y="21263"/>
-                <wp:lineTo x="21522" y="0"/>
-                <wp:lineTo x="0" y="0"/>
-              </wp:wrapPolygon>
-            </wp:wrapTight>
+          <wp:inline distT="0" distB="0" distL="0" distR="0" wp14:anchorId="7C381FAB" wp14:editId="5E4C400E">
+            <wp:extent cx="6132554" cy="1343025"/>
+            <wp:effectExtent l="0" t="0" r="1905" b="0"/>
             <wp:docPr id="2117983244" name="Imagen 3"/>
             <wp:cNvGraphicFramePr>
               <a:graphicFrameLocks xmlns:a="http://schemas.openxmlformats.org/drawingml/2006/main" noChangeAspect="1"/>
@@ -3681,7 +3438,7 @@
                   <pic:spPr bwMode="auto">
                     <a:xfrm>
                       <a:off x="0" y="0"/>
-                      <a:ext cx="7245985" cy="1586865"/>
+                      <a:ext cx="6136455" cy="1343879"/>
                     </a:xfrm>
                     <a:prstGeom prst="rect">
                       <a:avLst/>
@@ -3694,20 +3451,22 @@
                 </pic:pic>
               </a:graphicData>
             </a:graphic>
-            <wp14:sizeRelH relativeFrom="margin">
-              <wp14:pctWidth>0</wp14:pctWidth>
-            </wp14:sizeRelH>
-            <wp14:sizeRelV relativeFrom="margin">
-              <wp14:pctHeight>0</wp14:pctHeight>
-            </wp14:sizeRelV>
-          </wp:anchor>
+          </wp:inline>
         </w:drawing>
       </w:r>
-      <w:r>
-        <w:rPr>
-          <w:rFonts w:cstheme="minorHAnsi"/>
-        </w:rPr>
-        <w:t xml:space="preserve">La clase Familiar representa un tipo específico de vehículo familiar. Al igual que las anteriores, hereda de la clase base </w:t>
+    </w:p>
+    <w:p>
+      <w:pPr>
+        <w:jc w:val="center"/>
+        <w:rPr>
+          <w:rFonts w:cstheme="minorHAnsi"/>
+        </w:rPr>
+      </w:pPr>
+      <w:r>
+        <w:rPr>
+          <w:rFonts w:cstheme="minorHAnsi"/>
+        </w:rPr>
+        <w:t xml:space="preserve">Figura 2.9: Clase Familiar con sus atributos métodos y la clase base </w:t>
       </w:r>
       <w:proofErr w:type="spellStart"/>
       <w:r>
@@ -3721,119 +3480,7 @@
         <w:rPr>
           <w:rFonts w:cstheme="minorHAnsi"/>
         </w:rPr>
-        <w:t xml:space="preserve"> y tiene un atributo </w:t>
-      </w:r>
-      <w:proofErr w:type="spellStart"/>
-      <w:r>
-        <w:rPr>
-          <w:rFonts w:cstheme="minorHAnsi"/>
-        </w:rPr>
-        <w:t>adicional:Atributo:capacidadMaletero</w:t>
-      </w:r>
-      <w:proofErr w:type="spellEnd"/>
-      <w:r>
-        <w:rPr>
-          <w:rFonts w:cstheme="minorHAnsi"/>
-        </w:rPr>
-        <w:t xml:space="preserve">: Representa la capacidad del maletero del vehículo </w:t>
-      </w:r>
-      <w:proofErr w:type="spellStart"/>
-      <w:r>
-        <w:rPr>
-          <w:rFonts w:cstheme="minorHAnsi"/>
-        </w:rPr>
-        <w:t>familiar.Constructor:El</w:t>
-      </w:r>
-      <w:proofErr w:type="spellEnd"/>
-      <w:r>
-        <w:rPr>
-          <w:rFonts w:cstheme="minorHAnsi"/>
-        </w:rPr>
-        <w:t xml:space="preserve"> constructor de la clase Familiar recibe parámetros que son utilizados para inicializar los atributos tanto de la clase base (</w:t>
-      </w:r>
-      <w:proofErr w:type="spellStart"/>
-      <w:r>
-        <w:rPr>
-          <w:rFonts w:cstheme="minorHAnsi"/>
-        </w:rPr>
-        <w:t>Vehiculo</w:t>
-      </w:r>
-      <w:proofErr w:type="spellEnd"/>
-      <w:r>
-        <w:rPr>
-          <w:rFonts w:cstheme="minorHAnsi"/>
-        </w:rPr>
-        <w:t>) como del propio (</w:t>
-      </w:r>
-      <w:proofErr w:type="spellStart"/>
-      <w:r>
-        <w:rPr>
-          <w:rFonts w:cstheme="minorHAnsi"/>
-        </w:rPr>
-        <w:t>capacidadMaletero</w:t>
-      </w:r>
-      <w:proofErr w:type="spellEnd"/>
-      <w:r>
-        <w:rPr>
-          <w:rFonts w:cstheme="minorHAnsi"/>
-        </w:rPr>
-        <w:t>).</w:t>
-      </w:r>
-      <w:proofErr w:type="spellStart"/>
-      <w:r>
-        <w:rPr>
-          <w:rFonts w:cstheme="minorHAnsi"/>
-        </w:rPr>
-        <w:t>Métodos:getCapacidadMaletero</w:t>
-      </w:r>
-      <w:proofErr w:type="spellEnd"/>
-      <w:r>
-        <w:rPr>
-          <w:rFonts w:cstheme="minorHAnsi"/>
-        </w:rPr>
-        <w:t xml:space="preserve">(): Retorna la capacidad del maletero del vehículo </w:t>
-      </w:r>
-      <w:proofErr w:type="spellStart"/>
-      <w:r>
-        <w:rPr>
-          <w:rFonts w:cstheme="minorHAnsi"/>
-        </w:rPr>
-        <w:t>familiar.setCapacidadMaletero</w:t>
-      </w:r>
-      <w:proofErr w:type="spellEnd"/>
-      <w:r>
-        <w:rPr>
-          <w:rFonts w:cstheme="minorHAnsi"/>
-        </w:rPr>
-        <w:t>(</w:t>
-      </w:r>
-      <w:proofErr w:type="spellStart"/>
-      <w:r>
-        <w:rPr>
-          <w:rFonts w:cstheme="minorHAnsi"/>
-        </w:rPr>
-        <w:t>int</w:t>
-      </w:r>
-      <w:proofErr w:type="spellEnd"/>
-      <w:r>
-        <w:rPr>
-          <w:rFonts w:cstheme="minorHAnsi"/>
-        </w:rPr>
-        <w:t xml:space="preserve"> </w:t>
-      </w:r>
-      <w:proofErr w:type="spellStart"/>
-      <w:r>
-        <w:rPr>
-          <w:rFonts w:cstheme="minorHAnsi"/>
-        </w:rPr>
-        <w:t>capacidadMaletero</w:t>
-      </w:r>
-      <w:proofErr w:type="spellEnd"/>
-      <w:r>
-        <w:rPr>
-          <w:rFonts w:cstheme="minorHAnsi"/>
-        </w:rPr>
-        <w:t>): Establece la capacidad del maletero del vehículo familiar (Figura 2.9).</w:t>
+        <w:t>.</w:t>
       </w:r>
     </w:p>
     <w:p>
@@ -3843,38 +3490,11 @@
           <w:rFonts w:cstheme="minorHAnsi"/>
         </w:rPr>
       </w:pPr>
-      <w:r>
-        <w:rPr>
-          <w:rFonts w:cstheme="minorHAnsi"/>
-        </w:rPr>
-        <w:t xml:space="preserve">Figura 2.9: Clase Familiar con sus atributos métodos y la clase base </w:t>
-      </w:r>
-      <w:proofErr w:type="spellStart"/>
-      <w:r>
-        <w:rPr>
-          <w:rFonts w:cstheme="minorHAnsi"/>
-        </w:rPr>
-        <w:t>Vehiculo</w:t>
-      </w:r>
-      <w:proofErr w:type="spellEnd"/>
-      <w:r>
-        <w:rPr>
-          <w:rFonts w:cstheme="minorHAnsi"/>
-        </w:rPr>
-        <w:t>.</w:t>
-      </w:r>
-    </w:p>
-    <w:p>
-      <w:pPr>
+    </w:p>
+    <w:p>
+      <w:pPr>
+        <w:pStyle w:val="Ttulo2"/>
         <w:jc w:val="both"/>
-        <w:rPr>
-          <w:rFonts w:cstheme="minorHAnsi"/>
-        </w:rPr>
-      </w:pPr>
-    </w:p>
-    <w:p>
-      <w:pPr>
-        <w:pStyle w:val="Ttulo1"/>
         <w:rPr>
           <w:rFonts w:asciiTheme="minorHAnsi" w:hAnsiTheme="minorHAnsi" w:cstheme="minorHAnsi"/>
           <w:b/>
@@ -3882,7 +3502,7 @@
           <w:color w:val="auto"/>
         </w:rPr>
       </w:pPr>
-      <w:bookmarkStart w:id="12" w:name="_Toc150510567"/>
+      <w:bookmarkStart w:id="11" w:name="_Toc150880261"/>
       <w:r>
         <w:rPr>
           <w:rFonts w:asciiTheme="minorHAnsi" w:hAnsiTheme="minorHAnsi" w:cstheme="minorHAnsi"/>
@@ -3890,21 +3510,17 @@
           <w:bCs/>
           <w:color w:val="auto"/>
         </w:rPr>
-        <w:t>3. Resultados</w:t>
-      </w:r>
-      <w:bookmarkEnd w:id="12"/>
-    </w:p>
-    <w:p>
-      <w:pPr>
-        <w:pStyle w:val="Ttulo2"/>
+        <w:t>2</w:t>
+      </w:r>
+      <w:r>
         <w:rPr>
           <w:rFonts w:asciiTheme="minorHAnsi" w:hAnsiTheme="minorHAnsi" w:cstheme="minorHAnsi"/>
           <w:b/>
           <w:bCs/>
           <w:color w:val="auto"/>
         </w:rPr>
-      </w:pPr>
-      <w:bookmarkStart w:id="13" w:name="_Toc150510568"/>
+        <w:t>.</w:t>
+      </w:r>
       <w:r>
         <w:rPr>
           <w:rFonts w:asciiTheme="minorHAnsi" w:hAnsiTheme="minorHAnsi" w:cstheme="minorHAnsi"/>
@@ -3912,7 +3528,7 @@
           <w:bCs/>
           <w:color w:val="auto"/>
         </w:rPr>
-        <w:t>3.1</w:t>
+        <w:t>9.</w:t>
       </w:r>
       <w:r>
         <w:rPr>
@@ -3921,18 +3537,209 @@
           <w:bCs/>
           <w:color w:val="auto"/>
         </w:rPr>
+        <w:t xml:space="preserve"> Menú</w:t>
+      </w:r>
+      <w:bookmarkEnd w:id="11"/>
+    </w:p>
+    <w:p>
+      <w:pPr>
+        <w:jc w:val="both"/>
+        <w:rPr>
+          <w:rFonts w:cstheme="minorHAnsi"/>
+        </w:rPr>
+      </w:pPr>
+      <w:r>
+        <w:rPr>
+          <w:rFonts w:cstheme="minorHAnsi"/>
+        </w:rPr>
+        <w:t xml:space="preserve">El programa inicia mostrando un menú interactivo para gestionar una automotora. El menú se ejecuta en un bucle que permite al usuario realizar diversas operaciones. Aquí está el flujo del programa: Creación de Instancias: Se crean instancias de las listas </w:t>
+      </w:r>
+      <w:proofErr w:type="spellStart"/>
+      <w:r>
+        <w:rPr>
+          <w:rFonts w:cstheme="minorHAnsi"/>
+        </w:rPr>
+        <w:t>colVehiculos</w:t>
+      </w:r>
+      <w:proofErr w:type="spellEnd"/>
+      <w:r>
+        <w:rPr>
+          <w:rFonts w:cstheme="minorHAnsi"/>
+        </w:rPr>
+        <w:t xml:space="preserve">, </w:t>
+      </w:r>
+      <w:proofErr w:type="spellStart"/>
+      <w:r>
+        <w:rPr>
+          <w:rFonts w:cstheme="minorHAnsi"/>
+        </w:rPr>
+        <w:t>colAlquileres</w:t>
+      </w:r>
+      <w:proofErr w:type="spellEnd"/>
+      <w:r>
+        <w:rPr>
+          <w:rFonts w:cstheme="minorHAnsi"/>
+        </w:rPr>
+        <w:t xml:space="preserve">, y </w:t>
+      </w:r>
+      <w:proofErr w:type="spellStart"/>
+      <w:r>
+        <w:rPr>
+          <w:rFonts w:cstheme="minorHAnsi"/>
+        </w:rPr>
+        <w:t>colDetalles</w:t>
+      </w:r>
+      <w:proofErr w:type="spellEnd"/>
+      <w:r>
+        <w:rPr>
+          <w:rFonts w:cstheme="minorHAnsi"/>
+        </w:rPr>
+        <w:t xml:space="preserve">. Se instancia un objeto de la clase Sucursal llamado sucursal con listas de vehículos y alquileres vacías. Creación de Vehículos, Alquileres y Detalles: Se crean instancias de cinco vehículos (vehiculo1 a vehiculo5) con características específicas. Se crean instancias de tres alquileres (alquiler1 a alquiler3) con información asociada. Se crean instancias de detalles (detalle1 a detalle3) asociados a vehículos y alquileres. Registro de Vehículos y Alquileres en la Sucursal: Se registran los vehículos en la sucursal mediante el método </w:t>
+      </w:r>
+      <w:proofErr w:type="spellStart"/>
+      <w:r>
+        <w:rPr>
+          <w:rFonts w:cstheme="minorHAnsi"/>
+        </w:rPr>
+        <w:t>RegistrarVehiculo</w:t>
+      </w:r>
+      <w:proofErr w:type="spellEnd"/>
+      <w:r>
+        <w:rPr>
+          <w:rFonts w:cstheme="minorHAnsi"/>
+        </w:rPr>
+        <w:t xml:space="preserve">. Se registran los alquileres en la sucursal mediante el método </w:t>
+      </w:r>
+      <w:proofErr w:type="spellStart"/>
+      <w:r>
+        <w:rPr>
+          <w:rFonts w:cstheme="minorHAnsi"/>
+        </w:rPr>
+        <w:t>RegistrarAlquiler</w:t>
+      </w:r>
+      <w:proofErr w:type="spellEnd"/>
+      <w:r>
+        <w:rPr>
+          <w:rFonts w:cstheme="minorHAnsi"/>
+        </w:rPr>
+        <w:t>. Menú Principal (Bucle do-</w:t>
+      </w:r>
+      <w:proofErr w:type="spellStart"/>
+      <w:r>
+        <w:rPr>
+          <w:rFonts w:cstheme="minorHAnsi"/>
+        </w:rPr>
+        <w:t>while</w:t>
+      </w:r>
+      <w:proofErr w:type="spellEnd"/>
+      <w:r>
+        <w:rPr>
+          <w:rFonts w:cstheme="minorHAnsi"/>
+        </w:rPr>
+        <w:t>): Se inicia un bucle do-</w:t>
+      </w:r>
+      <w:proofErr w:type="spellStart"/>
+      <w:r>
+        <w:rPr>
+          <w:rFonts w:cstheme="minorHAnsi"/>
+        </w:rPr>
+        <w:t>while</w:t>
+      </w:r>
+      <w:proofErr w:type="spellEnd"/>
+      <w:r>
+        <w:rPr>
+          <w:rFonts w:cstheme="minorHAnsi"/>
+        </w:rPr>
+        <w:t xml:space="preserve"> que presenta al usuario un menú interactivo. El usuario selecciona una opción (número o letra) según la operación que desee realizar. Opciones del Menú (Switch-Case): Case 1 (Registrar Vehículo): El usuario proporciona información para registrar un nuevo vehículo. Se manejan posibles errores (por ejemplo, formato inválido). Se crea una instancia de </w:t>
+      </w:r>
+      <w:proofErr w:type="spellStart"/>
+      <w:r>
+        <w:rPr>
+          <w:rFonts w:cstheme="minorHAnsi"/>
+        </w:rPr>
+        <w:t>Vehiculo</w:t>
+      </w:r>
+      <w:proofErr w:type="spellEnd"/>
+      <w:r>
+        <w:rPr>
+          <w:rFonts w:cstheme="minorHAnsi"/>
+        </w:rPr>
+        <w:t xml:space="preserve"> y se registra en la sucursal. Case 2 (Registrar Alquiler): El usuario proporciona información para registrar un nuevo alquiler y vehículos asociados. Se manejan posibles errores (por ejemplo, formato inválido). Se crean instancias de Alquiler y se registran en la sucursal. Case 3 (Listar Vehículos): Se muestra una lista de vehículos disponibles en la sucursal. Case 4 (Listar Alquileres): Se muestra una lista de alquileres registrados en la sucursal. Case 5 (Buscar Vehículo por Número): El usuario ingresa un número de vehículo y se muestra su información. Se manejan posibles errores (por ejemplo, vehículo no encontrado). Case 'x' (Salir): Se muestra un mensaje de despedida y se sale del bucle do-</w:t>
+      </w:r>
+      <w:proofErr w:type="spellStart"/>
+      <w:r>
+        <w:rPr>
+          <w:rFonts w:cstheme="minorHAnsi"/>
+        </w:rPr>
+        <w:t>while</w:t>
+      </w:r>
+      <w:proofErr w:type="spellEnd"/>
+      <w:r>
+        <w:rPr>
+          <w:rFonts w:cstheme="minorHAnsi"/>
+        </w:rPr>
+        <w:t>. Default: Se maneja cualquier otra opción no válida. Mensaje de Continuación: Después de cada operación, se muestra un mensaje pidiendo al usuario que presione cualquier tecla para continuar. Finalización del</w:t>
+      </w:r>
+      <w:r>
+        <w:rPr>
+          <w:rFonts w:cstheme="minorHAnsi"/>
+        </w:rPr>
+        <w:t xml:space="preserve"> </w:t>
+      </w:r>
+      <w:r>
+        <w:rPr>
+          <w:rFonts w:cstheme="minorHAnsi"/>
+        </w:rPr>
+        <w:t xml:space="preserve">Programa: El programa continúa ejecutándose en el bucle hasta que el usuario elige salir (x). Al salir, se muestra un mensaje de agradecimiento. Este enfoque modular permite una gestión eficiente de vehículos, alquileres y detalles en la automotora, proporcionando al usuario un medio fácil de interactuar con el sistema (Figura </w:t>
+      </w:r>
+      <w:r>
+        <w:rPr>
+          <w:rFonts w:cstheme="minorHAnsi"/>
+        </w:rPr>
+        <w:t>2</w:t>
+      </w:r>
+      <w:r>
+        <w:rPr>
+          <w:rFonts w:cstheme="minorHAnsi"/>
+        </w:rPr>
         <w:t>.</w:t>
       </w:r>
       <w:r>
         <w:rPr>
-          <w:rFonts w:asciiTheme="minorHAnsi" w:hAnsiTheme="minorHAnsi" w:cstheme="minorHAnsi"/>
-          <w:b/>
-          <w:bCs/>
-          <w:color w:val="auto"/>
-        </w:rPr>
-        <w:t xml:space="preserve"> Menú</w:t>
-      </w:r>
-      <w:bookmarkEnd w:id="13"/>
+          <w:rFonts w:cstheme="minorHAnsi"/>
+        </w:rPr>
+        <w:t>10</w:t>
+      </w:r>
+      <w:r>
+        <w:rPr>
+          <w:rFonts w:cstheme="minorHAnsi"/>
+        </w:rPr>
+        <w:t xml:space="preserve"> y </w:t>
+      </w:r>
+      <w:r>
+        <w:rPr>
+          <w:rFonts w:cstheme="minorHAnsi"/>
+        </w:rPr>
+        <w:t>2</w:t>
+      </w:r>
+      <w:r>
+        <w:rPr>
+          <w:rFonts w:cstheme="minorHAnsi"/>
+        </w:rPr>
+        <w:t>.</w:t>
+      </w:r>
+      <w:r>
+        <w:rPr>
+          <w:rFonts w:cstheme="minorHAnsi"/>
+        </w:rPr>
+        <w:t>11</w:t>
+      </w:r>
+      <w:r>
+        <w:rPr>
+          <w:rFonts w:cstheme="minorHAnsi"/>
+        </w:rPr>
+        <w:t>).</w:t>
+      </w:r>
     </w:p>
     <w:p>
       <w:pPr>
@@ -3944,167 +3751,13 @@
       <w:r>
         <w:rPr>
           <w:rFonts w:cstheme="minorHAnsi"/>
-        </w:rPr>
-        <w:t xml:space="preserve">El programa inicia mostrando un menú interactivo para gestionar una automotora. El menú se ejecuta en un bucle que permite al usuario realizar diversas operaciones. Aquí está el flujo del programa: Creación de Instancias: Se crean instancias de las listas </w:t>
-      </w:r>
-      <w:proofErr w:type="spellStart"/>
-      <w:r>
-        <w:rPr>
-          <w:rFonts w:cstheme="minorHAnsi"/>
-        </w:rPr>
-        <w:t>colVehiculos</w:t>
-      </w:r>
-      <w:proofErr w:type="spellEnd"/>
-      <w:r>
-        <w:rPr>
-          <w:rFonts w:cstheme="minorHAnsi"/>
-        </w:rPr>
-        <w:t xml:space="preserve">, </w:t>
-      </w:r>
-      <w:proofErr w:type="spellStart"/>
-      <w:r>
-        <w:rPr>
-          <w:rFonts w:cstheme="minorHAnsi"/>
-        </w:rPr>
-        <w:t>colAlquileres</w:t>
-      </w:r>
-      <w:proofErr w:type="spellEnd"/>
-      <w:r>
-        <w:rPr>
-          <w:rFonts w:cstheme="minorHAnsi"/>
-        </w:rPr>
-        <w:t xml:space="preserve">, y </w:t>
-      </w:r>
-      <w:proofErr w:type="spellStart"/>
-      <w:r>
-        <w:rPr>
-          <w:rFonts w:cstheme="minorHAnsi"/>
-        </w:rPr>
-        <w:t>colDetalles</w:t>
-      </w:r>
-      <w:proofErr w:type="spellEnd"/>
-      <w:r>
-        <w:rPr>
-          <w:rFonts w:cstheme="minorHAnsi"/>
-        </w:rPr>
-        <w:t xml:space="preserve">. Se instancia un objeto de la clase Sucursal llamado sucursal con listas de vehículos y alquileres vacías. Creación de Vehículos, Alquileres y Detalles: Se crean instancias de cinco vehículos (vehiculo1 a vehiculo5) con características específicas. Se crean instancias de tres alquileres (alquiler1 a alquiler3) con información asociada. Se crean instancias de detalles (detalle1 a detalle3) asociados a vehículos y alquileres. Registro de Vehículos y Alquileres en la Sucursal: Se registran los vehículos en la sucursal mediante el método </w:t>
-      </w:r>
-      <w:proofErr w:type="spellStart"/>
-      <w:r>
-        <w:rPr>
-          <w:rFonts w:cstheme="minorHAnsi"/>
-        </w:rPr>
-        <w:t>RegistrarVehiculo</w:t>
-      </w:r>
-      <w:proofErr w:type="spellEnd"/>
-      <w:r>
-        <w:rPr>
-          <w:rFonts w:cstheme="minorHAnsi"/>
-        </w:rPr>
-        <w:t xml:space="preserve">. Se registran los alquileres en la sucursal mediante el método </w:t>
-      </w:r>
-      <w:proofErr w:type="spellStart"/>
-      <w:r>
-        <w:rPr>
-          <w:rFonts w:cstheme="minorHAnsi"/>
-        </w:rPr>
-        <w:t>RegistrarAlquiler</w:t>
-      </w:r>
-      <w:proofErr w:type="spellEnd"/>
-      <w:r>
-        <w:rPr>
-          <w:rFonts w:cstheme="minorHAnsi"/>
-        </w:rPr>
-        <w:t>. Menú Principal (Bucle do-</w:t>
-      </w:r>
-      <w:proofErr w:type="spellStart"/>
-      <w:r>
-        <w:rPr>
-          <w:rFonts w:cstheme="minorHAnsi"/>
-        </w:rPr>
-        <w:t>while</w:t>
-      </w:r>
-      <w:proofErr w:type="spellEnd"/>
-      <w:r>
-        <w:rPr>
-          <w:rFonts w:cstheme="minorHAnsi"/>
-        </w:rPr>
-        <w:t>): Se inicia un bucle do-</w:t>
-      </w:r>
-      <w:proofErr w:type="spellStart"/>
-      <w:r>
-        <w:rPr>
-          <w:rFonts w:cstheme="minorHAnsi"/>
-        </w:rPr>
-        <w:t>while</w:t>
-      </w:r>
-      <w:proofErr w:type="spellEnd"/>
-      <w:r>
-        <w:rPr>
-          <w:rFonts w:cstheme="minorHAnsi"/>
-        </w:rPr>
-        <w:t xml:space="preserve"> que presenta al usuario un menú interactivo. El usuario selecciona una opción (número o letra) según la operación que desee realizar. Opciones del Menú (Switch-Case): Case 1 (Registrar Vehículo): El usuario proporciona información para registrar un nuevo vehículo. Se manejan posibles errores (por ejemplo, formato inválido). Se crea una instancia de </w:t>
-      </w:r>
-      <w:proofErr w:type="spellStart"/>
-      <w:r>
-        <w:rPr>
-          <w:rFonts w:cstheme="minorHAnsi"/>
-        </w:rPr>
-        <w:t>Vehiculo</w:t>
-      </w:r>
-      <w:proofErr w:type="spellEnd"/>
-      <w:r>
-        <w:rPr>
-          <w:rFonts w:cstheme="minorHAnsi"/>
-        </w:rPr>
-        <w:t xml:space="preserve"> y se registra en la sucursal. Case 2 (Registrar Alquiler): El usuario proporciona información para registrar un nuevo alquiler y vehículos asociados. Se manejan posibles errores (por ejemplo, formato inválido). Se crean instancias de Alquiler y se registran en la sucursal. Case 3 (Listar Vehículos): Se muestra una lista de vehículos disponibles en la sucursal. Case 4 (Listar Alquileres): Se muestra una lista de alquileres registrados en la sucursal. Case 5 (Buscar Vehículo por Número): El usuario ingresa un número de vehículo y se muestra su información. Se manejan posibles errores (por ejemplo, vehículo no encontrado). Case 'x' (Salir): Se muestra un mensaje de despedida y se sale del bucle do-</w:t>
-      </w:r>
-      <w:proofErr w:type="spellStart"/>
-      <w:r>
-        <w:rPr>
-          <w:rFonts w:cstheme="minorHAnsi"/>
-        </w:rPr>
-        <w:t>while</w:t>
-      </w:r>
-      <w:proofErr w:type="spellEnd"/>
-      <w:r>
-        <w:rPr>
-          <w:rFonts w:cstheme="minorHAnsi"/>
-        </w:rPr>
-        <w:t xml:space="preserve">. Default: Se maneja cualquier otra opción no válida. Mensaje de Continuación: Después de cada operación, se muestra un mensaje pidiendo al usuario que presione cualquier tecla para continuar. Finalización del </w:t>
-      </w:r>
-      <w:r>
-        <w:rPr>
-          <w:rFonts w:cstheme="minorHAnsi"/>
+          <w:noProof/>
         </w:rPr>
         <w:lastRenderedPageBreak/>
-        <w:t xml:space="preserve">Programa: El programa continúa ejecutándose en el bucle hasta que el usuario elige salir (x). Al salir, se muestra un mensaje de agradecimiento. Este enfoque modular permite una gestión eficiente de vehículos, alquileres y detalles en la automotora, proporcionando al usuario un </w:t>
-      </w:r>
-      <w:r>
-        <w:rPr>
-          <w:rFonts w:cstheme="minorHAnsi"/>
-          <w:noProof/>
-        </w:rPr>
         <w:drawing>
-          <wp:anchor distT="0" distB="0" distL="114300" distR="114300" simplePos="0" relativeHeight="251663360" behindDoc="1" locked="0" layoutInCell="1" allowOverlap="1" wp14:anchorId="24B718D6" wp14:editId="6A8B8211">
-            <wp:simplePos x="0" y="0"/>
-            <wp:positionH relativeFrom="margin">
-              <wp:align>left</wp:align>
-            </wp:positionH>
-            <wp:positionV relativeFrom="paragraph">
-              <wp:posOffset>747395</wp:posOffset>
-            </wp:positionV>
-            <wp:extent cx="5495290" cy="7251065"/>
-            <wp:effectExtent l="0" t="0" r="0" b="6985"/>
-            <wp:wrapTight wrapText="bothSides">
-              <wp:wrapPolygon edited="0">
-                <wp:start x="0" y="0"/>
-                <wp:lineTo x="0" y="21564"/>
-                <wp:lineTo x="21490" y="21564"/>
-                <wp:lineTo x="21490" y="0"/>
-                <wp:lineTo x="0" y="0"/>
-              </wp:wrapPolygon>
-            </wp:wrapTight>
+          <wp:inline distT="0" distB="0" distL="0" distR="0" wp14:anchorId="1D1D160C" wp14:editId="6953C17D">
+            <wp:extent cx="5616119" cy="7410450"/>
+            <wp:effectExtent l="0" t="0" r="3810" b="0"/>
             <wp:docPr id="1880433270" name="Imagen 4"/>
             <wp:cNvGraphicFramePr>
               <a:graphicFrameLocks xmlns:a="http://schemas.openxmlformats.org/drawingml/2006/main" noChangeAspect="1"/>
@@ -4134,7 +3787,7 @@
                   <pic:spPr bwMode="auto">
                     <a:xfrm>
                       <a:off x="0" y="0"/>
-                      <a:ext cx="5507058" cy="7266813"/>
+                      <a:ext cx="5622582" cy="7418978"/>
                     </a:xfrm>
                     <a:prstGeom prst="rect">
                       <a:avLst/>
@@ -4147,47 +3800,9 @@
                 </pic:pic>
               </a:graphicData>
             </a:graphic>
-            <wp14:sizeRelH relativeFrom="margin">
-              <wp14:pctWidth>0</wp14:pctWidth>
-            </wp14:sizeRelH>
-            <wp14:sizeRelV relativeFrom="margin">
-              <wp14:pctHeight>0</wp14:pctHeight>
-            </wp14:sizeRelV>
-          </wp:anchor>
+          </wp:inline>
         </w:drawing>
       </w:r>
-      <w:r>
-        <w:rPr>
-          <w:rFonts w:cstheme="minorHAnsi"/>
-        </w:rPr>
-        <w:t>medio fácil de interactuar con el sistema</w:t>
-      </w:r>
-      <w:r>
-        <w:rPr>
-          <w:rFonts w:cstheme="minorHAnsi"/>
-        </w:rPr>
-        <w:t xml:space="preserve"> (Figura 3.1</w:t>
-      </w:r>
-      <w:r>
-        <w:rPr>
-          <w:rFonts w:cstheme="minorHAnsi"/>
-        </w:rPr>
-        <w:t xml:space="preserve"> y 3.2</w:t>
-      </w:r>
-      <w:r>
-        <w:rPr>
-          <w:rFonts w:cstheme="minorHAnsi"/>
-        </w:rPr>
-        <w:t>).</w:t>
-      </w:r>
-    </w:p>
-    <w:p>
-      <w:pPr>
-        <w:jc w:val="both"/>
-        <w:rPr>
-          <w:rFonts w:cstheme="minorHAnsi"/>
-        </w:rPr>
-      </w:pPr>
     </w:p>
     <w:p>
       <w:pPr>
@@ -4195,42 +3810,52 @@
         <w:autoSpaceDN w:val="0"/>
         <w:adjustRightInd w:val="0"/>
         <w:spacing w:after="0" w:line="240" w:lineRule="auto"/>
+        <w:rPr>
+          <w:rFonts w:cstheme="minorHAnsi"/>
+          <w:kern w:val="0"/>
+        </w:rPr>
+      </w:pPr>
+      <w:r>
+        <w:rPr>
+          <w:rFonts w:cstheme="minorHAnsi"/>
+        </w:rPr>
+        <w:t xml:space="preserve">Figura: </w:t>
+      </w:r>
+      <w:r>
+        <w:rPr>
+          <w:rFonts w:cstheme="minorHAnsi"/>
+        </w:rPr>
+        <w:t>2</w:t>
+      </w:r>
+      <w:r>
+        <w:rPr>
+          <w:rFonts w:cstheme="minorHAnsi"/>
+        </w:rPr>
+        <w:t>.1</w:t>
+      </w:r>
+      <w:r>
+        <w:rPr>
+          <w:rFonts w:cstheme="minorHAnsi"/>
+        </w:rPr>
+        <w:t>0</w:t>
+      </w:r>
+      <w:r>
+        <w:rPr>
+          <w:rFonts w:cstheme="minorHAnsi"/>
+        </w:rPr>
+        <w:t>:</w:t>
+      </w:r>
+      <w:r>
+        <w:rPr>
+          <w:rFonts w:cstheme="minorHAnsi"/>
+          <w:kern w:val="0"/>
+        </w:rPr>
+        <w:t xml:space="preserve"> Parte del código del Menú y sus instancias (se muestra una parte del código porque no cabe la captura de pantalla con el código completo).</w:t>
+      </w:r>
+    </w:p>
+    <w:p>
+      <w:pPr>
         <w:jc w:val="both"/>
-        <w:rPr>
-          <w:rFonts w:cstheme="minorHAnsi"/>
-          <w:kern w:val="0"/>
-        </w:rPr>
-      </w:pPr>
-      <w:r>
-        <w:rPr>
-          <w:rFonts w:cstheme="minorHAnsi"/>
-        </w:rPr>
-        <w:t>Figura: 3.1:</w:t>
-      </w:r>
-      <w:r>
-        <w:rPr>
-          <w:rFonts w:cstheme="minorHAnsi"/>
-          <w:kern w:val="0"/>
-        </w:rPr>
-        <w:t xml:space="preserve"> Parte del código del Menú</w:t>
-      </w:r>
-      <w:r>
-        <w:rPr>
-          <w:rFonts w:cstheme="minorHAnsi"/>
-          <w:kern w:val="0"/>
-        </w:rPr>
-        <w:t xml:space="preserve"> y sus instancias (se muestra una parte del código porque no cabe la captura de pantalla con el código completo).</w:t>
-      </w:r>
-    </w:p>
-    <w:p>
-      <w:pPr>
-        <w:rPr>
-          <w:rFonts w:cstheme="minorHAnsi"/>
-        </w:rPr>
-      </w:pPr>
-    </w:p>
-    <w:p>
-      <w:pPr>
         <w:rPr>
           <w:rFonts w:cstheme="minorHAnsi"/>
         </w:rPr>
@@ -4242,17 +3867,25 @@
         </w:rPr>
         <w:lastRenderedPageBreak/>
         <w:drawing>
-          <wp:anchor distT="0" distB="0" distL="114300" distR="114300" simplePos="0" relativeHeight="251665408" behindDoc="1" locked="0" layoutInCell="1" allowOverlap="1" wp14:anchorId="403D94D8" wp14:editId="004C0D84">
+          <wp:anchor distT="0" distB="0" distL="114300" distR="114300" simplePos="0" relativeHeight="251667456" behindDoc="1" locked="0" layoutInCell="1" allowOverlap="1" wp14:anchorId="2B65AEAE" wp14:editId="1A452525">
             <wp:simplePos x="0" y="0"/>
             <wp:positionH relativeFrom="column">
-              <wp:posOffset>765810</wp:posOffset>
+              <wp:posOffset>929640</wp:posOffset>
             </wp:positionH>
             <wp:positionV relativeFrom="paragraph">
-              <wp:posOffset>48895</wp:posOffset>
+              <wp:posOffset>0</wp:posOffset>
             </wp:positionV>
             <wp:extent cx="3342005" cy="2113280"/>
             <wp:effectExtent l="0" t="0" r="0" b="1270"/>
-            <wp:wrapSquare wrapText="bothSides"/>
+            <wp:wrapTight wrapText="bothSides">
+              <wp:wrapPolygon edited="0">
+                <wp:start x="0" y="0"/>
+                <wp:lineTo x="0" y="21418"/>
+                <wp:lineTo x="21424" y="21418"/>
+                <wp:lineTo x="21424" y="0"/>
+                <wp:lineTo x="0" y="0"/>
+              </wp:wrapPolygon>
+            </wp:wrapTight>
             <wp:docPr id="1943466872" name="Imagen 8"/>
             <wp:cNvGraphicFramePr>
               <a:graphicFrameLocks xmlns:a="http://schemas.openxmlformats.org/drawingml/2006/main" noChangeAspect="1"/>
@@ -4295,84 +3928,71 @@
                 </pic:pic>
               </a:graphicData>
             </a:graphic>
-            <wp14:sizeRelH relativeFrom="margin">
-              <wp14:pctWidth>0</wp14:pctWidth>
-            </wp14:sizeRelH>
-            <wp14:sizeRelV relativeFrom="margin">
-              <wp14:pctHeight>0</wp14:pctHeight>
-            </wp14:sizeRelV>
           </wp:anchor>
         </w:drawing>
       </w:r>
     </w:p>
     <w:p>
       <w:pPr>
+        <w:rPr>
+          <w:rFonts w:cstheme="minorHAnsi"/>
+        </w:rPr>
+      </w:pPr>
+    </w:p>
+    <w:p>
+      <w:pPr>
+        <w:rPr>
+          <w:rFonts w:cstheme="minorHAnsi"/>
+        </w:rPr>
+      </w:pPr>
+    </w:p>
+    <w:p>
+      <w:pPr>
+        <w:rPr>
+          <w:rFonts w:cstheme="minorHAnsi"/>
+        </w:rPr>
+      </w:pPr>
+    </w:p>
+    <w:p>
+      <w:pPr>
+        <w:rPr>
+          <w:rFonts w:cstheme="minorHAnsi"/>
+        </w:rPr>
+      </w:pPr>
+    </w:p>
+    <w:p>
+      <w:pPr>
+        <w:rPr>
+          <w:rFonts w:cstheme="minorHAnsi"/>
+        </w:rPr>
+      </w:pPr>
+    </w:p>
+    <w:p>
+      <w:pPr>
+        <w:rPr>
+          <w:rFonts w:cstheme="minorHAnsi"/>
+        </w:rPr>
+      </w:pPr>
+    </w:p>
+    <w:p>
+      <w:pPr>
+        <w:rPr>
+          <w:rFonts w:cstheme="minorHAnsi"/>
+        </w:rPr>
+      </w:pPr>
+    </w:p>
+    <w:p>
+      <w:pPr>
         <w:jc w:val="center"/>
         <w:rPr>
           <w:rFonts w:cstheme="minorHAnsi"/>
         </w:rPr>
       </w:pPr>
-    </w:p>
-    <w:p>
-      <w:pPr>
-        <w:jc w:val="center"/>
-        <w:rPr>
-          <w:rFonts w:cstheme="minorHAnsi"/>
-        </w:rPr>
-      </w:pPr>
-    </w:p>
-    <w:p>
-      <w:pPr>
-        <w:jc w:val="center"/>
-        <w:rPr>
-          <w:rFonts w:cstheme="minorHAnsi"/>
-        </w:rPr>
-      </w:pPr>
-    </w:p>
-    <w:p>
-      <w:pPr>
-        <w:jc w:val="center"/>
-        <w:rPr>
-          <w:rFonts w:cstheme="minorHAnsi"/>
-        </w:rPr>
-      </w:pPr>
-    </w:p>
-    <w:p>
-      <w:pPr>
-        <w:jc w:val="center"/>
-        <w:rPr>
-          <w:rFonts w:cstheme="minorHAnsi"/>
-        </w:rPr>
-      </w:pPr>
-    </w:p>
-    <w:p>
-      <w:pPr>
-        <w:jc w:val="center"/>
-        <w:rPr>
-          <w:rFonts w:cstheme="minorHAnsi"/>
-        </w:rPr>
-      </w:pPr>
-    </w:p>
-    <w:p>
-      <w:pPr>
-        <w:jc w:val="center"/>
-        <w:rPr>
-          <w:rFonts w:cstheme="minorHAnsi"/>
-        </w:rPr>
-      </w:pPr>
-    </w:p>
-    <w:p>
-      <w:pPr>
-        <w:jc w:val="center"/>
-        <w:rPr>
-          <w:rFonts w:cstheme="minorHAnsi"/>
-        </w:rPr>
-      </w:pPr>
-      <w:r>
-        <w:rPr>
-          <w:rFonts w:cstheme="minorHAnsi"/>
-        </w:rPr>
-        <w:t>Figura: 3.2: Menú mostrado por consola.</w:t>
+      <w:r>
+        <w:rPr>
+          <w:rFonts w:cstheme="minorHAnsi"/>
+        </w:rPr>
+        <w:t>Figura: 2.11: Menú mostrado por consola.</w:t>
       </w:r>
     </w:p>
     <w:p>
@@ -4385,18 +4005,16 @@
           <w:color w:val="auto"/>
         </w:rPr>
       </w:pPr>
-    </w:p>
-    <w:p>
-      <w:pPr>
-        <w:pStyle w:val="Ttulo2"/>
+      <w:bookmarkStart w:id="12" w:name="_Toc150880262"/>
+      <w:r>
         <w:rPr>
           <w:rFonts w:asciiTheme="minorHAnsi" w:hAnsiTheme="minorHAnsi" w:cstheme="minorHAnsi"/>
           <w:b/>
           <w:bCs/>
           <w:color w:val="auto"/>
         </w:rPr>
-      </w:pPr>
-      <w:bookmarkStart w:id="14" w:name="_Toc150510569"/>
+        <w:t>2</w:t>
+      </w:r>
       <w:r>
         <w:rPr>
           <w:rFonts w:asciiTheme="minorHAnsi" w:hAnsiTheme="minorHAnsi" w:cstheme="minorHAnsi"/>
@@ -4404,7 +4022,7 @@
           <w:bCs/>
           <w:color w:val="auto"/>
         </w:rPr>
-        <w:t>3.2</w:t>
+        <w:t>.</w:t>
       </w:r>
       <w:r>
         <w:rPr>
@@ -4413,7 +4031,7 @@
           <w:bCs/>
           <w:color w:val="auto"/>
         </w:rPr>
-        <w:t>.</w:t>
+        <w:t>10</w:t>
       </w:r>
       <w:r>
         <w:rPr>
@@ -4422,7 +4040,7 @@
           <w:bCs/>
           <w:color w:val="auto"/>
         </w:rPr>
-        <w:t xml:space="preserve"> </w:t>
+        <w:t>.</w:t>
       </w:r>
       <w:r>
         <w:rPr>
@@ -4431,7 +4049,7 @@
           <w:bCs/>
           <w:color w:val="auto"/>
         </w:rPr>
-        <w:t>I</w:t>
+        <w:t xml:space="preserve"> </w:t>
       </w:r>
       <w:r>
         <w:rPr>
@@ -4440,9 +4058,18 @@
           <w:bCs/>
           <w:color w:val="auto"/>
         </w:rPr>
+        <w:t>I</w:t>
+      </w:r>
+      <w:r>
+        <w:rPr>
+          <w:rFonts w:asciiTheme="minorHAnsi" w:hAnsiTheme="minorHAnsi" w:cstheme="minorHAnsi"/>
+          <w:b/>
+          <w:bCs/>
+          <w:color w:val="auto"/>
+        </w:rPr>
         <w:t>nstrucción try catch</w:t>
       </w:r>
-      <w:bookmarkEnd w:id="14"/>
+      <w:bookmarkEnd w:id="12"/>
     </w:p>
     <w:p>
       <w:pPr>
@@ -4497,55 +4124,93 @@
         <w:rPr>
           <w:rFonts w:cstheme="minorHAnsi"/>
         </w:rPr>
-        <w:t xml:space="preserve"> ex) maneja cualquier otra excepción que no se haya manejado explícitamente. Código en el Catch: Dentro del bloque catch, se especifica qué hacer si se captura la excepción. En este caso, se imprime un mensaje de error indicando el tipo de error. El uso del bloque try-catch permite que el programa maneje graciosamente situaciones de error, evitando que el programa se cierre inesperadamente. Proporciona una forma de recuperarse de situaciones excepcionales y brinda información útil sobre el error para su posterior diagnóstico y corrección</w:t>
-      </w:r>
-      <w:r>
-        <w:rPr>
-          <w:rFonts w:cstheme="minorHAnsi"/>
-        </w:rPr>
-        <w:t xml:space="preserve"> </w:t>
-      </w:r>
-      <w:r>
-        <w:rPr>
-          <w:rFonts w:cstheme="minorHAnsi"/>
-        </w:rPr>
-        <w:t xml:space="preserve">(Figura </w:t>
-      </w:r>
-      <w:r>
-        <w:rPr>
-          <w:rFonts w:cstheme="minorHAnsi"/>
-        </w:rPr>
-        <w:t>3.</w:t>
-      </w:r>
-      <w:r>
-        <w:rPr>
-          <w:rFonts w:cstheme="minorHAnsi"/>
-        </w:rPr>
-        <w:t>3</w:t>
-      </w:r>
-      <w:r>
-        <w:rPr>
-          <w:rFonts w:cstheme="minorHAnsi"/>
-        </w:rPr>
-        <w:t>, 3.</w:t>
-      </w:r>
-      <w:r>
-        <w:rPr>
-          <w:rFonts w:cstheme="minorHAnsi"/>
-        </w:rPr>
-        <w:t>4</w:t>
-      </w:r>
-      <w:r>
-        <w:rPr>
-          <w:rFonts w:cstheme="minorHAnsi"/>
-        </w:rPr>
-        <w:t xml:space="preserve"> y 3.</w:t>
-      </w:r>
-      <w:r>
-        <w:rPr>
-          <w:rFonts w:cstheme="minorHAnsi"/>
-        </w:rPr>
-        <w:t>5</w:t>
+        <w:t xml:space="preserve"> ex) maneja cualquier otra excepción que no se haya manejado explícitamente. Código en el Catch: Dentro del bloque catch, se especifica qué hacer si se captura la excepción. En este caso, se imprime un mensaje de error indicando el tipo de error. El uso del bloque try-catch permite que el programa maneje graciosamente situaciones de error, evitando que el programa se </w:t>
+      </w:r>
+      <w:proofErr w:type="spellStart"/>
+      <w:r>
+        <w:rPr>
+          <w:rFonts w:cstheme="minorHAnsi"/>
+        </w:rPr>
+        <w:t>cierreinesperadamente</w:t>
+      </w:r>
+      <w:proofErr w:type="spellEnd"/>
+      <w:r>
+        <w:rPr>
+          <w:rFonts w:cstheme="minorHAnsi"/>
+        </w:rPr>
+        <w:t>. Proporciona una forma de recuperarse de situaciones excepcionales y brinda información útil sobre el error para su posterior diagnóstico y corrección</w:t>
+      </w:r>
+      <w:r>
+        <w:rPr>
+          <w:rFonts w:cstheme="minorHAnsi"/>
+        </w:rPr>
+        <w:t xml:space="preserve"> (Figura </w:t>
+      </w:r>
+      <w:r>
+        <w:rPr>
+          <w:rFonts w:cstheme="minorHAnsi"/>
+        </w:rPr>
+        <w:t>2</w:t>
+      </w:r>
+      <w:r>
+        <w:rPr>
+          <w:rFonts w:cstheme="minorHAnsi"/>
+        </w:rPr>
+        <w:t>.</w:t>
+      </w:r>
+      <w:r>
+        <w:rPr>
+          <w:rFonts w:cstheme="minorHAnsi"/>
+        </w:rPr>
+        <w:t>11</w:t>
+      </w:r>
+      <w:r>
+        <w:rPr>
+          <w:rFonts w:cstheme="minorHAnsi"/>
+        </w:rPr>
+        <w:t xml:space="preserve">, </w:t>
+      </w:r>
+      <w:r>
+        <w:rPr>
+          <w:rFonts w:cstheme="minorHAnsi"/>
+        </w:rPr>
+        <w:t>2</w:t>
+      </w:r>
+      <w:r>
+        <w:rPr>
+          <w:rFonts w:cstheme="minorHAnsi"/>
+        </w:rPr>
+        <w:t>.</w:t>
+      </w:r>
+      <w:r>
+        <w:rPr>
+          <w:rFonts w:cstheme="minorHAnsi"/>
+        </w:rPr>
+        <w:t>12</w:t>
+      </w:r>
+      <w:r>
+        <w:rPr>
+          <w:rFonts w:cstheme="minorHAnsi"/>
+        </w:rPr>
+        <w:t xml:space="preserve"> y </w:t>
+      </w:r>
+      <w:r>
+        <w:rPr>
+          <w:rFonts w:cstheme="minorHAnsi"/>
+        </w:rPr>
+        <w:t>2</w:t>
+      </w:r>
+      <w:r>
+        <w:rPr>
+          <w:rFonts w:cstheme="minorHAnsi"/>
+        </w:rPr>
+        <w:t>.</w:t>
+      </w:r>
+      <w:r>
+        <w:rPr>
+          <w:rFonts w:cstheme="minorHAnsi"/>
+        </w:rPr>
+        <w:t>13</w:t>
       </w:r>
       <w:r>
         <w:rPr>
@@ -4556,7 +4221,7 @@
     </w:p>
     <w:p>
       <w:pPr>
-        <w:jc w:val="both"/>
+        <w:jc w:val="center"/>
         <w:rPr>
           <w:rFonts w:cstheme="minorHAnsi"/>
         </w:rPr>
@@ -4566,19 +4231,10 @@
           <w:rFonts w:cstheme="minorHAnsi"/>
           <w:noProof/>
         </w:rPr>
-        <w:lastRenderedPageBreak/>
         <w:drawing>
-          <wp:anchor distT="0" distB="0" distL="114300" distR="114300" simplePos="0" relativeHeight="251664384" behindDoc="1" locked="0" layoutInCell="1" allowOverlap="1" wp14:anchorId="77A3E2B9" wp14:editId="14C63751">
-            <wp:simplePos x="0" y="0"/>
-            <wp:positionH relativeFrom="margin">
-              <wp:align>left</wp:align>
-            </wp:positionH>
-            <wp:positionV relativeFrom="paragraph">
-              <wp:posOffset>3810</wp:posOffset>
-            </wp:positionV>
-            <wp:extent cx="6011545" cy="4869180"/>
-            <wp:effectExtent l="0" t="0" r="8255" b="7620"/>
-            <wp:wrapSquare wrapText="bothSides"/>
+          <wp:inline distT="0" distB="0" distL="0" distR="0" wp14:anchorId="4EE37659" wp14:editId="04C9FF2C">
+            <wp:extent cx="4290761" cy="3476625"/>
+            <wp:effectExtent l="0" t="0" r="0" b="0"/>
             <wp:docPr id="618122002" name="Imagen 7"/>
             <wp:cNvGraphicFramePr>
               <a:graphicFrameLocks xmlns:a="http://schemas.openxmlformats.org/drawingml/2006/main" noChangeAspect="1"/>
@@ -4608,7 +4264,7 @@
                   <pic:spPr bwMode="auto">
                     <a:xfrm>
                       <a:off x="0" y="0"/>
-                      <a:ext cx="6011545" cy="4869180"/>
+                      <a:ext cx="4316558" cy="3497528"/>
                     </a:xfrm>
                     <a:prstGeom prst="rect">
                       <a:avLst/>
@@ -4621,13 +4277,7 @@
                 </pic:pic>
               </a:graphicData>
             </a:graphic>
-            <wp14:sizeRelH relativeFrom="margin">
-              <wp14:pctWidth>0</wp14:pctWidth>
-            </wp14:sizeRelH>
-            <wp14:sizeRelV relativeFrom="margin">
-              <wp14:pctHeight>0</wp14:pctHeight>
-            </wp14:sizeRelV>
-          </wp:anchor>
+          </wp:inline>
         </w:drawing>
       </w:r>
     </w:p>
@@ -4642,13 +4292,25 @@
         <w:rPr>
           <w:rFonts w:cstheme="minorHAnsi"/>
         </w:rPr>
-        <w:t>Figura 3.</w:t>
-      </w:r>
-      <w:r>
-        <w:rPr>
-          <w:rFonts w:cstheme="minorHAnsi"/>
-        </w:rPr>
-        <w:t>3</w:t>
+        <w:t xml:space="preserve">Figura </w:t>
+      </w:r>
+      <w:r>
+        <w:rPr>
+          <w:rFonts w:cstheme="minorHAnsi"/>
+        </w:rPr>
+        <w:t>2</w:t>
+      </w:r>
+      <w:r>
+        <w:rPr>
+          <w:rFonts w:cstheme="minorHAnsi"/>
+        </w:rPr>
+        <w:t>.</w:t>
+      </w:r>
+      <w:r>
+        <w:rPr>
+          <w:rFonts w:cstheme="minorHAnsi"/>
+        </w:rPr>
+        <w:t>11</w:t>
       </w:r>
       <w:r>
         <w:rPr>
@@ -4670,8 +4332,8 @@
         </w:rPr>
         <w:lastRenderedPageBreak/>
         <w:drawing>
-          <wp:inline distT="0" distB="0" distL="0" distR="0" wp14:anchorId="5295EEF7" wp14:editId="05D099FB">
-            <wp:extent cx="5513064" cy="6974959"/>
+          <wp:inline distT="0" distB="0" distL="0" distR="0" wp14:anchorId="5295EEF7" wp14:editId="6396C74B">
+            <wp:extent cx="5721764" cy="7239000"/>
             <wp:effectExtent l="0" t="0" r="0" b="0"/>
             <wp:docPr id="1460041702" name="Imagen 5"/>
             <wp:cNvGraphicFramePr>
@@ -4702,7 +4364,7 @@
                   <pic:spPr bwMode="auto">
                     <a:xfrm>
                       <a:off x="0" y="0"/>
-                      <a:ext cx="5521566" cy="6985715"/>
+                      <a:ext cx="5738530" cy="7260212"/>
                     </a:xfrm>
                     <a:prstGeom prst="rect">
                       <a:avLst/>
@@ -4730,13 +4392,25 @@
         <w:rPr>
           <w:rFonts w:cstheme="minorHAnsi"/>
         </w:rPr>
-        <w:t>Figura 3.</w:t>
-      </w:r>
-      <w:r>
-        <w:rPr>
-          <w:rFonts w:cstheme="minorHAnsi"/>
-        </w:rPr>
-        <w:t>4</w:t>
+        <w:t xml:space="preserve">Figura </w:t>
+      </w:r>
+      <w:r>
+        <w:rPr>
+          <w:rFonts w:cstheme="minorHAnsi"/>
+        </w:rPr>
+        <w:t>2</w:t>
+      </w:r>
+      <w:r>
+        <w:rPr>
+          <w:rFonts w:cstheme="minorHAnsi"/>
+        </w:rPr>
+        <w:t>.</w:t>
+      </w:r>
+      <w:r>
+        <w:rPr>
+          <w:rFonts w:cstheme="minorHAnsi"/>
+        </w:rPr>
+        <w:t>12</w:t>
       </w:r>
       <w:r>
         <w:rPr>
@@ -4757,9 +4431,9 @@
           <w:noProof/>
         </w:rPr>
         <w:drawing>
-          <wp:inline distT="0" distB="0" distL="0" distR="0" wp14:anchorId="2DD3D512" wp14:editId="07BDA680">
-            <wp:extent cx="4105910" cy="1190625"/>
-            <wp:effectExtent l="0" t="0" r="8890" b="9525"/>
+          <wp:inline distT="0" distB="0" distL="0" distR="0" wp14:anchorId="2DD3D512" wp14:editId="123DFD5C">
+            <wp:extent cx="3284725" cy="952500"/>
+            <wp:effectExtent l="0" t="0" r="0" b="0"/>
             <wp:docPr id="1095494303" name="Imagen 6"/>
             <wp:cNvGraphicFramePr>
               <a:graphicFrameLocks xmlns:a="http://schemas.openxmlformats.org/drawingml/2006/main" noChangeAspect="1"/>
@@ -4789,7 +4463,7 @@
                   <pic:spPr bwMode="auto">
                     <a:xfrm>
                       <a:off x="0" y="0"/>
-                      <a:ext cx="4105910" cy="1190625"/>
+                      <a:ext cx="3309524" cy="959691"/>
                     </a:xfrm>
                     <a:prstGeom prst="rect">
                       <a:avLst/>
@@ -4817,25 +4491,49 @@
         <w:rPr>
           <w:rFonts w:cstheme="minorHAnsi"/>
         </w:rPr>
-        <w:t>Figura 3.</w:t>
-      </w:r>
-      <w:r>
-        <w:rPr>
-          <w:rFonts w:cstheme="minorHAnsi"/>
-        </w:rPr>
-        <w:t>5</w:t>
-      </w:r>
-      <w:r>
-        <w:rPr>
-          <w:rFonts w:cstheme="minorHAnsi"/>
-        </w:rPr>
-        <w:t>: Continuación de la figura 3.</w:t>
-      </w:r>
-      <w:r>
-        <w:rPr>
-          <w:rFonts w:cstheme="minorHAnsi"/>
-        </w:rPr>
-        <w:t>4</w:t>
+        <w:t xml:space="preserve">Figura </w:t>
+      </w:r>
+      <w:r>
+        <w:rPr>
+          <w:rFonts w:cstheme="minorHAnsi"/>
+        </w:rPr>
+        <w:t>2</w:t>
+      </w:r>
+      <w:r>
+        <w:rPr>
+          <w:rFonts w:cstheme="minorHAnsi"/>
+        </w:rPr>
+        <w:t>.</w:t>
+      </w:r>
+      <w:r>
+        <w:rPr>
+          <w:rFonts w:cstheme="minorHAnsi"/>
+        </w:rPr>
+        <w:t>13</w:t>
+      </w:r>
+      <w:r>
+        <w:rPr>
+          <w:rFonts w:cstheme="minorHAnsi"/>
+        </w:rPr>
+        <w:t xml:space="preserve">: Continuación de la figura </w:t>
+      </w:r>
+      <w:r>
+        <w:rPr>
+          <w:rFonts w:cstheme="minorHAnsi"/>
+        </w:rPr>
+        <w:t>2</w:t>
+      </w:r>
+      <w:r>
+        <w:rPr>
+          <w:rFonts w:cstheme="minorHAnsi"/>
+        </w:rPr>
+        <w:t>.</w:t>
+      </w:r>
+      <w:r>
+        <w:rPr>
+          <w:rFonts w:cstheme="minorHAnsi"/>
+        </w:rPr>
+        <w:t>12</w:t>
       </w:r>
       <w:r>
         <w:rPr>
@@ -4854,7 +4552,7 @@
           <w:color w:val="auto"/>
         </w:rPr>
       </w:pPr>
-      <w:bookmarkStart w:id="15" w:name="_Toc150510570"/>
+      <w:bookmarkStart w:id="13" w:name="_Toc150880263"/>
       <w:r>
         <w:rPr>
           <w:rFonts w:asciiTheme="minorHAnsi" w:hAnsiTheme="minorHAnsi" w:cstheme="minorHAnsi"/>
@@ -4863,37 +4561,9 @@
           <w:color w:val="auto"/>
         </w:rPr>
         <w:lastRenderedPageBreak/>
-        <w:t>4. Conclusiones</w:t>
-      </w:r>
-      <w:bookmarkEnd w:id="15"/>
-    </w:p>
-    <w:p>
-      <w:pPr>
-        <w:jc w:val="both"/>
-        <w:rPr>
-          <w:rFonts w:cstheme="minorHAnsi"/>
-        </w:rPr>
-      </w:pPr>
-      <w:r>
-        <w:rPr>
-          <w:rFonts w:cstheme="minorHAnsi"/>
-        </w:rPr>
-        <w:t>La implementación de bloques try-catch, junto con la representación de relaciones de clases mediante diagramas UML, simplifica y organiza el diseño de la aplicación antes de la fase de codificación. Estas prácticas no solo contribuyen a un código más claro y estructurado, sino que también mejoran la capacidad del sistema para gestionar excepciones de manera efectiva. La inclusión de bloques try-catch proporciona un mecanismo para anticipar y manejar errores durante la ejecución del programa, mejorando la robustez y la capacidad de respuesta del sistema. Los mensajes descriptivos en los bloques catch facilitan la identificación y solución de problemas, mejorando la experiencia tanto para los desarrolladores como para los usuarios. Por otro lado, la representación visual de las relaciones de clases mediante diagramas UML ofrece una visión holística de la estructura del sistema. Esto permite a los desarrolladores comprender de manera más clara las interconexiones entre las entidades del programa, facilitando una planificación más efectiva antes de la implementación. En conclusión, la combinación de bloques try-catch y diagramas UML en el proceso de desarrollo proporciona una metodología que simplifica y organiza el diseño del software, mejorando su calidad y mantenibilidad.</w:t>
-      </w:r>
-    </w:p>
-    <w:p>
-      <w:pPr>
-        <w:rPr>
-          <w:rFonts w:cstheme="minorHAnsi"/>
-        </w:rPr>
-      </w:pPr>
-    </w:p>
-    <w:p>
-      <w:pPr>
-        <w:rPr>
-          <w:rFonts w:cstheme="minorHAnsi"/>
-        </w:rPr>
-      </w:pPr>
+        <w:t>3. Resultados</w:t>
+      </w:r>
+      <w:bookmarkEnd w:id="13"/>
     </w:p>
     <w:p>
       <w:pPr>
@@ -4905,7 +4575,7 @@
           <w:color w:val="auto"/>
         </w:rPr>
       </w:pPr>
-      <w:bookmarkStart w:id="16" w:name="_Toc150510571"/>
+      <w:bookmarkStart w:id="14" w:name="_Toc150880264"/>
       <w:r>
         <w:rPr>
           <w:rFonts w:asciiTheme="minorHAnsi" w:hAnsiTheme="minorHAnsi" w:cstheme="minorHAnsi"/>
@@ -4913,9 +4583,59 @@
           <w:bCs/>
           <w:color w:val="auto"/>
         </w:rPr>
+        <w:t>4. Conclusiones</w:t>
+      </w:r>
+      <w:bookmarkEnd w:id="14"/>
+    </w:p>
+    <w:p>
+      <w:pPr>
+        <w:jc w:val="both"/>
+        <w:rPr>
+          <w:rFonts w:cstheme="minorHAnsi"/>
+        </w:rPr>
+      </w:pPr>
+      <w:r>
+        <w:rPr>
+          <w:rFonts w:cstheme="minorHAnsi"/>
+        </w:rPr>
+        <w:t>La implementación de bloques try-catch, junto con la representación de relaciones de clases mediante diagramas UML, simplifica y organiza el diseño de la aplicación antes de la fase de codificación. Estas prácticas no solo contribuyen a un código más claro y estructurado, sino que también mejoran la capacidad del sistema para gestionar excepciones de manera efectiva. La inclusión de bloques try-catch proporciona un mecanismo para anticipar y manejar errores durante la ejecución del programa, mejorando la robustez y la capacidad de respuesta del sistema. Los mensajes descriptivos en los bloques catch facilitan la identificación y solución de problemas, mejorando la experiencia tanto para los desarrolladores como para los usuarios. Por otro lado, la representación visual de las relaciones de clases mediante diagramas UML ofrece una visión holística de la estructura del sistema. Esto permite a los desarrolladores comprender de manera más clara las interconexiones entre las entidades del programa, facilitando una planificación más efectiva antes de la implementación. En conclusión, la combinación de bloques try-catch y diagramas UML en el proceso de desarrollo proporciona una metodología que simplifica y organiza el diseño del software, mejorando su calidad y mantenibilidad.</w:t>
+      </w:r>
+    </w:p>
+    <w:p>
+      <w:pPr>
+        <w:rPr>
+          <w:rFonts w:cstheme="minorHAnsi"/>
+        </w:rPr>
+      </w:pPr>
+    </w:p>
+    <w:p>
+      <w:pPr>
+        <w:rPr>
+          <w:rFonts w:cstheme="minorHAnsi"/>
+        </w:rPr>
+      </w:pPr>
+    </w:p>
+    <w:p>
+      <w:pPr>
+        <w:pStyle w:val="Ttulo1"/>
+        <w:rPr>
+          <w:rFonts w:asciiTheme="minorHAnsi" w:hAnsiTheme="minorHAnsi" w:cstheme="minorHAnsi"/>
+          <w:b/>
+          <w:bCs/>
+          <w:color w:val="auto"/>
+        </w:rPr>
+      </w:pPr>
+      <w:bookmarkStart w:id="15" w:name="_Toc150880265"/>
+      <w:r>
+        <w:rPr>
+          <w:rFonts w:asciiTheme="minorHAnsi" w:hAnsiTheme="minorHAnsi" w:cstheme="minorHAnsi"/>
+          <w:b/>
+          <w:bCs/>
+          <w:color w:val="auto"/>
+        </w:rPr>
         <w:t>5. Referencias</w:t>
       </w:r>
-      <w:bookmarkEnd w:id="16"/>
+      <w:bookmarkEnd w:id="15"/>
     </w:p>
     <w:p>
       <w:pPr>

</xml_diff>

<commit_message>
terminando detalles en trabajo practico 2
</commit_message>
<xml_diff>
--- a/TrabajoPractico2/InformeTrabajoPractico2.docx
+++ b/TrabajoPractico2/InformeTrabajoPractico2.docx
@@ -96,19 +96,6 @@
         <w:jc w:val="both"/>
         <w:rPr>
           <w:rFonts w:cstheme="minorHAnsi"/>
-        </w:rPr>
-      </w:pPr>
-      <w:r>
-        <w:rPr>
-          <w:rFonts w:cstheme="minorHAnsi"/>
-        </w:rPr>
-        <w:t>El programa desarrollado es un sistema de gestión para una sucursal de una empresa de alquiler de vehículos. La aplicación permite llevar un registro detallado de los vehículos disponibles, así como de los alquileres realizados por los clientes.</w:t>
-      </w:r>
-    </w:p>
-    <w:p>
-      <w:pPr>
-        <w:rPr>
-          <w:rFonts w:cstheme="minorHAnsi"/>
           <w:sz w:val="20"/>
           <w:szCs w:val="20"/>
         </w:rPr>
@@ -121,6 +108,46 @@
           <w:docGrid w:linePitch="360"/>
         </w:sectPr>
       </w:pPr>
+      <w:r>
+        <w:rPr>
+          <w:rFonts w:cstheme="minorHAnsi"/>
+          <w:sz w:val="20"/>
+          <w:szCs w:val="20"/>
+        </w:rPr>
+        <w:t xml:space="preserve">El programa es un sistema de gestión para una sucursal de alquiler de vehículos. Utiliza bloques try-catch y diagramas UML en el diseño para mejorar la claridad y la estructura del código. Los bloques try-catch ayudan a gestionar excepciones, mejorando la robustez del sistema, mientras que los diagramas UML ofrecen una visión completa de las relaciones entre las clases, facilitando la planificación antes de la implementación. </w:t>
+      </w:r>
+      <w:r>
+        <w:rPr>
+          <w:rFonts w:cstheme="minorHAnsi"/>
+          <w:sz w:val="20"/>
+          <w:szCs w:val="20"/>
+        </w:rPr>
+        <w:t>L</w:t>
+      </w:r>
+      <w:r>
+        <w:rPr>
+          <w:rFonts w:cstheme="minorHAnsi"/>
+          <w:sz w:val="20"/>
+          <w:szCs w:val="20"/>
+        </w:rPr>
+        <w:t>a combinación de estas prácticas mejora la calidad y mantenibilidad del software.</w:t>
+      </w:r>
+      <w:r>
+        <w:rPr>
+          <w:rFonts w:cstheme="minorHAnsi"/>
+          <w:sz w:val="20"/>
+          <w:szCs w:val="20"/>
+        </w:rPr>
+        <w:t xml:space="preserve"> </w:t>
+      </w:r>
+      <w:r>
+        <w:rPr>
+          <w:rFonts w:cstheme="minorHAnsi"/>
+          <w:sz w:val="20"/>
+          <w:szCs w:val="20"/>
+        </w:rPr>
+        <w:t>En el funcionamiento de la gestión de la sucursal de alquiler de vehículos, el sistema se presenta como una herramienta integral para organizar y supervisar las operaciones. La aplicación utiliza bloques try-catch y diagramas UML en su diseño, contribuyendo significativamente a la eficiencia y confiabilidad del proceso.</w:t>
+      </w:r>
       <w:r>
         <w:rPr>
           <w:rFonts w:cstheme="minorHAnsi"/>
@@ -214,7 +241,7 @@
             </w:rPr>
             <w:fldChar w:fldCharType="separate"/>
           </w:r>
-          <w:hyperlink w:anchor="_Toc150880250" w:history="1">
+          <w:hyperlink w:anchor="_Toc150954933" w:history="1">
             <w:r>
               <w:rPr>
                 <w:rStyle w:val="Hipervnculo"/>
@@ -262,7 +289,7 @@
                 <w:noProof/>
                 <w:webHidden/>
               </w:rPr>
-              <w:instrText xml:space="preserve"> PAGEREF _Toc150880250 \h </w:instrText>
+              <w:instrText xml:space="preserve"> PAGEREF _Toc150954933 \h </w:instrText>
             </w:r>
             <w:r>
               <w:rPr>
@@ -305,7 +332,7 @@
               <w:lang w:eastAsia="es-ES"/>
             </w:rPr>
           </w:pPr>
-          <w:hyperlink w:anchor="_Toc150880251" w:history="1">
+          <w:hyperlink w:anchor="_Toc150954934" w:history="1">
             <w:r>
               <w:rPr>
                 <w:rStyle w:val="Hipervnculo"/>
@@ -335,7 +362,7 @@
                 <w:noProof/>
                 <w:webHidden/>
               </w:rPr>
-              <w:instrText xml:space="preserve"> PAGEREF _Toc150880251 \h </w:instrText>
+              <w:instrText xml:space="preserve"> PAGEREF _Toc150954934 \h </w:instrText>
             </w:r>
             <w:r>
               <w:rPr>
@@ -378,7 +405,7 @@
               <w:lang w:eastAsia="es-ES"/>
             </w:rPr>
           </w:pPr>
-          <w:hyperlink w:anchor="_Toc150880252" w:history="1">
+          <w:hyperlink w:anchor="_Toc150954935" w:history="1">
             <w:r>
               <w:rPr>
                 <w:rStyle w:val="Hipervnculo"/>
@@ -408,7 +435,7 @@
                 <w:noProof/>
                 <w:webHidden/>
               </w:rPr>
-              <w:instrText xml:space="preserve"> PAGEREF _Toc150880252 \h </w:instrText>
+              <w:instrText xml:space="preserve"> PAGEREF _Toc150954935 \h </w:instrText>
             </w:r>
             <w:r>
               <w:rPr>
@@ -452,7 +479,7 @@
               <w:lang w:eastAsia="es-ES"/>
             </w:rPr>
           </w:pPr>
-          <w:hyperlink w:anchor="_Toc150880253" w:history="1">
+          <w:hyperlink w:anchor="_Toc150954936" w:history="1">
             <w:r>
               <w:rPr>
                 <w:rStyle w:val="Hipervnculo"/>
@@ -500,7 +527,7 @@
                 <w:noProof/>
                 <w:webHidden/>
               </w:rPr>
-              <w:instrText xml:space="preserve"> PAGEREF _Toc150880253 \h </w:instrText>
+              <w:instrText xml:space="preserve"> PAGEREF _Toc150954936 \h </w:instrText>
             </w:r>
             <w:r>
               <w:rPr>
@@ -543,7 +570,7 @@
               <w:lang w:eastAsia="es-ES"/>
             </w:rPr>
           </w:pPr>
-          <w:hyperlink w:anchor="_Toc150880254" w:history="1">
+          <w:hyperlink w:anchor="_Toc150954937" w:history="1">
             <w:r>
               <w:rPr>
                 <w:rStyle w:val="Hipervnculo"/>
@@ -573,7 +600,7 @@
                 <w:noProof/>
                 <w:webHidden/>
               </w:rPr>
-              <w:instrText xml:space="preserve"> PAGEREF _Toc150880254 \h </w:instrText>
+              <w:instrText xml:space="preserve"> PAGEREF _Toc150954937 \h </w:instrText>
             </w:r>
             <w:r>
               <w:rPr>
@@ -616,7 +643,7 @@
               <w:lang w:eastAsia="es-ES"/>
             </w:rPr>
           </w:pPr>
-          <w:hyperlink w:anchor="_Toc150880255" w:history="1">
+          <w:hyperlink w:anchor="_Toc150954938" w:history="1">
             <w:r>
               <w:rPr>
                 <w:rStyle w:val="Hipervnculo"/>
@@ -646,7 +673,7 @@
                 <w:noProof/>
                 <w:webHidden/>
               </w:rPr>
-              <w:instrText xml:space="preserve"> PAGEREF _Toc150880255 \h </w:instrText>
+              <w:instrText xml:space="preserve"> PAGEREF _Toc150954938 \h </w:instrText>
             </w:r>
             <w:r>
               <w:rPr>
@@ -689,7 +716,7 @@
               <w:lang w:eastAsia="es-ES"/>
             </w:rPr>
           </w:pPr>
-          <w:hyperlink w:anchor="_Toc150880256" w:history="1">
+          <w:hyperlink w:anchor="_Toc150954939" w:history="1">
             <w:r>
               <w:rPr>
                 <w:rStyle w:val="Hipervnculo"/>
@@ -719,7 +746,7 @@
                 <w:noProof/>
                 <w:webHidden/>
               </w:rPr>
-              <w:instrText xml:space="preserve"> PAGEREF _Toc150880256 \h </w:instrText>
+              <w:instrText xml:space="preserve"> PAGEREF _Toc150954939 \h </w:instrText>
             </w:r>
             <w:r>
               <w:rPr>
@@ -762,7 +789,7 @@
               <w:lang w:eastAsia="es-ES"/>
             </w:rPr>
           </w:pPr>
-          <w:hyperlink w:anchor="_Toc150880257" w:history="1">
+          <w:hyperlink w:anchor="_Toc150954940" w:history="1">
             <w:r>
               <w:rPr>
                 <w:rStyle w:val="Hipervnculo"/>
@@ -792,7 +819,7 @@
                 <w:noProof/>
                 <w:webHidden/>
               </w:rPr>
-              <w:instrText xml:space="preserve"> PAGEREF _Toc150880257 \h </w:instrText>
+              <w:instrText xml:space="preserve"> PAGEREF _Toc150954940 \h </w:instrText>
             </w:r>
             <w:r>
               <w:rPr>
@@ -835,7 +862,7 @@
               <w:lang w:eastAsia="es-ES"/>
             </w:rPr>
           </w:pPr>
-          <w:hyperlink w:anchor="_Toc150880258" w:history="1">
+          <w:hyperlink w:anchor="_Toc150954941" w:history="1">
             <w:r>
               <w:rPr>
                 <w:rStyle w:val="Hipervnculo"/>
@@ -865,7 +892,7 @@
                 <w:noProof/>
                 <w:webHidden/>
               </w:rPr>
-              <w:instrText xml:space="preserve"> PAGEREF _Toc150880258 \h </w:instrText>
+              <w:instrText xml:space="preserve"> PAGEREF _Toc150954941 \h </w:instrText>
             </w:r>
             <w:r>
               <w:rPr>
@@ -908,7 +935,7 @@
               <w:lang w:eastAsia="es-ES"/>
             </w:rPr>
           </w:pPr>
-          <w:hyperlink w:anchor="_Toc150880259" w:history="1">
+          <w:hyperlink w:anchor="_Toc150954942" w:history="1">
             <w:r>
               <w:rPr>
                 <w:rStyle w:val="Hipervnculo"/>
@@ -938,7 +965,7 @@
                 <w:noProof/>
                 <w:webHidden/>
               </w:rPr>
-              <w:instrText xml:space="preserve"> PAGEREF _Toc150880259 \h </w:instrText>
+              <w:instrText xml:space="preserve"> PAGEREF _Toc150954942 \h </w:instrText>
             </w:r>
             <w:r>
               <w:rPr>
@@ -981,7 +1008,7 @@
               <w:lang w:eastAsia="es-ES"/>
             </w:rPr>
           </w:pPr>
-          <w:hyperlink w:anchor="_Toc150880260" w:history="1">
+          <w:hyperlink w:anchor="_Toc150954943" w:history="1">
             <w:r>
               <w:rPr>
                 <w:rStyle w:val="Hipervnculo"/>
@@ -1011,7 +1038,7 @@
                 <w:noProof/>
                 <w:webHidden/>
               </w:rPr>
-              <w:instrText xml:space="preserve"> PAGEREF _Toc150880260 \h </w:instrText>
+              <w:instrText xml:space="preserve"> PAGEREF _Toc150954943 \h </w:instrText>
             </w:r>
             <w:r>
               <w:rPr>
@@ -1031,7 +1058,7 @@
                 <w:noProof/>
                 <w:webHidden/>
               </w:rPr>
-              <w:t>7</w:t>
+              <w:t>6</w:t>
             </w:r>
             <w:r>
               <w:rPr>
@@ -1054,7 +1081,7 @@
               <w:lang w:eastAsia="es-ES"/>
             </w:rPr>
           </w:pPr>
-          <w:hyperlink w:anchor="_Toc150880261" w:history="1">
+          <w:hyperlink w:anchor="_Toc150954944" w:history="1">
             <w:r>
               <w:rPr>
                 <w:rStyle w:val="Hipervnculo"/>
@@ -1084,7 +1111,7 @@
                 <w:noProof/>
                 <w:webHidden/>
               </w:rPr>
-              <w:instrText xml:space="preserve"> PAGEREF _Toc150880261 \h </w:instrText>
+              <w:instrText xml:space="preserve"> PAGEREF _Toc150954944 \h </w:instrText>
             </w:r>
             <w:r>
               <w:rPr>
@@ -1127,7 +1154,7 @@
               <w:lang w:eastAsia="es-ES"/>
             </w:rPr>
           </w:pPr>
-          <w:hyperlink w:anchor="_Toc150880262" w:history="1">
+          <w:hyperlink w:anchor="_Toc150954945" w:history="1">
             <w:r>
               <w:rPr>
                 <w:rStyle w:val="Hipervnculo"/>
@@ -1157,7 +1184,7 @@
                 <w:noProof/>
                 <w:webHidden/>
               </w:rPr>
-              <w:instrText xml:space="preserve"> PAGEREF _Toc150880262 \h </w:instrText>
+              <w:instrText xml:space="preserve"> PAGEREF _Toc150954945 \h </w:instrText>
             </w:r>
             <w:r>
               <w:rPr>
@@ -1200,7 +1227,7 @@
               <w:lang w:eastAsia="es-ES"/>
             </w:rPr>
           </w:pPr>
-          <w:hyperlink w:anchor="_Toc150880263" w:history="1">
+          <w:hyperlink w:anchor="_Toc150954946" w:history="1">
             <w:r>
               <w:rPr>
                 <w:rStyle w:val="Hipervnculo"/>
@@ -1230,7 +1257,7 @@
                 <w:noProof/>
                 <w:webHidden/>
               </w:rPr>
-              <w:instrText xml:space="preserve"> PAGEREF _Toc150880263 \h </w:instrText>
+              <w:instrText xml:space="preserve"> PAGEREF _Toc150954946 \h </w:instrText>
             </w:r>
             <w:r>
               <w:rPr>
@@ -1273,7 +1300,7 @@
               <w:lang w:eastAsia="es-ES"/>
             </w:rPr>
           </w:pPr>
-          <w:hyperlink w:anchor="_Toc150880264" w:history="1">
+          <w:hyperlink w:anchor="_Toc150954947" w:history="1">
             <w:r>
               <w:rPr>
                 <w:rStyle w:val="Hipervnculo"/>
@@ -1303,7 +1330,7 @@
                 <w:noProof/>
                 <w:webHidden/>
               </w:rPr>
-              <w:instrText xml:space="preserve"> PAGEREF _Toc150880264 \h </w:instrText>
+              <w:instrText xml:space="preserve"> PAGEREF _Toc150954947 \h </w:instrText>
             </w:r>
             <w:r>
               <w:rPr>
@@ -1346,7 +1373,7 @@
               <w:lang w:eastAsia="es-ES"/>
             </w:rPr>
           </w:pPr>
-          <w:hyperlink w:anchor="_Toc150880265" w:history="1">
+          <w:hyperlink w:anchor="_Toc150954948" w:history="1">
             <w:r>
               <w:rPr>
                 <w:rStyle w:val="Hipervnculo"/>
@@ -1376,7 +1403,7 @@
                 <w:noProof/>
                 <w:webHidden/>
               </w:rPr>
-              <w:instrText xml:space="preserve"> PAGEREF _Toc150880265 \h </w:instrText>
+              <w:instrText xml:space="preserve"> PAGEREF _Toc150954948 \h </w:instrText>
             </w:r>
             <w:r>
               <w:rPr>
@@ -1491,7 +1518,7 @@
           <w:color w:val="auto"/>
         </w:rPr>
       </w:pPr>
-      <w:bookmarkStart w:id="0" w:name="_Toc150880250"/>
+      <w:bookmarkStart w:id="0" w:name="_Toc150954933"/>
       <w:r>
         <w:rPr>
           <w:rFonts w:asciiTheme="minorHAnsi" w:hAnsiTheme="minorHAnsi" w:cstheme="minorHAnsi"/>
@@ -1514,7 +1541,7 @@
           <w:color w:val="auto"/>
         </w:rPr>
       </w:pPr>
-      <w:bookmarkStart w:id="1" w:name="_Toc150880251"/>
+      <w:bookmarkStart w:id="1" w:name="_Toc150954934"/>
       <w:r>
         <w:rPr>
           <w:rFonts w:asciiTheme="minorHAnsi" w:hAnsiTheme="minorHAnsi" w:cstheme="minorHAnsi"/>
@@ -1652,7 +1679,7 @@
           <w:color w:val="auto"/>
         </w:rPr>
       </w:pPr>
-      <w:bookmarkStart w:id="2" w:name="_Toc150880252"/>
+      <w:bookmarkStart w:id="2" w:name="_Toc150954935"/>
       <w:r>
         <w:rPr>
           <w:rFonts w:asciiTheme="minorHAnsi" w:hAnsiTheme="minorHAnsi" w:cstheme="minorHAnsi"/>
@@ -1695,7 +1722,7 @@
           <w:color w:val="auto"/>
         </w:rPr>
       </w:pPr>
-      <w:bookmarkStart w:id="3" w:name="_Toc150880253"/>
+      <w:bookmarkStart w:id="3" w:name="_Toc150954936"/>
       <w:r>
         <w:rPr>
           <w:rFonts w:asciiTheme="minorHAnsi" w:hAnsiTheme="minorHAnsi" w:cstheme="minorHAnsi"/>
@@ -1718,7 +1745,7 @@
           <w:color w:val="auto"/>
         </w:rPr>
       </w:pPr>
-      <w:bookmarkStart w:id="4" w:name="_Toc150880254"/>
+      <w:bookmarkStart w:id="4" w:name="_Toc150954937"/>
       <w:r>
         <w:rPr>
           <w:rFonts w:asciiTheme="minorHAnsi" w:hAnsiTheme="minorHAnsi" w:cstheme="minorHAnsi"/>
@@ -1927,7 +1954,7 @@
           <w:color w:val="auto"/>
         </w:rPr>
       </w:pPr>
-      <w:bookmarkStart w:id="5" w:name="_Toc150880255"/>
+      <w:bookmarkStart w:id="5" w:name="_Toc150954938"/>
       <w:r>
         <w:rPr>
           <w:rFonts w:asciiTheme="minorHAnsi" w:hAnsiTheme="minorHAnsi" w:cstheme="minorHAnsi"/>
@@ -2136,7 +2163,7 @@
           <w:color w:val="auto"/>
         </w:rPr>
       </w:pPr>
-      <w:bookmarkStart w:id="6" w:name="_Toc150880256"/>
+      <w:bookmarkStart w:id="6" w:name="_Toc150954939"/>
       <w:r>
         <w:rPr>
           <w:rFonts w:asciiTheme="minorHAnsi" w:hAnsiTheme="minorHAnsi" w:cstheme="minorHAnsi"/>
@@ -2459,7 +2486,7 @@
           <w:color w:val="auto"/>
         </w:rPr>
       </w:pPr>
-      <w:bookmarkStart w:id="7" w:name="_Toc150880257"/>
+      <w:bookmarkStart w:id="7" w:name="_Toc150954940"/>
       <w:r>
         <w:rPr>
           <w:rFonts w:asciiTheme="minorHAnsi" w:hAnsiTheme="minorHAnsi" w:cstheme="minorHAnsi"/>
@@ -2624,7 +2651,7 @@
           <w:noProof/>
         </w:rPr>
         <w:drawing>
-          <wp:inline distT="0" distB="0" distL="0" distR="0" wp14:anchorId="73F07D24" wp14:editId="06B6C2F0">
+          <wp:inline distT="0" distB="0" distL="0" distR="0" wp14:anchorId="73F07D24" wp14:editId="1F58DD51">
             <wp:extent cx="3890204" cy="2419350"/>
             <wp:effectExtent l="0" t="0" r="0" b="0"/>
             <wp:docPr id="921290350" name="Imagen 5"/>
@@ -2697,7 +2724,7 @@
           <w:color w:val="auto"/>
         </w:rPr>
       </w:pPr>
-      <w:bookmarkStart w:id="8" w:name="_Toc150880258"/>
+      <w:bookmarkStart w:id="8" w:name="_Toc150954941"/>
       <w:r>
         <w:rPr>
           <w:rFonts w:asciiTheme="minorHAnsi" w:hAnsiTheme="minorHAnsi" w:cstheme="minorHAnsi"/>
@@ -2879,9 +2906,9 @@
           <w:noProof/>
         </w:rPr>
         <w:drawing>
-          <wp:inline distT="0" distB="0" distL="0" distR="0" wp14:anchorId="0EB17A3E" wp14:editId="4739FABF">
-            <wp:extent cx="5556092" cy="1362075"/>
-            <wp:effectExtent l="0" t="0" r="6985" b="0"/>
+          <wp:inline distT="0" distB="0" distL="0" distR="0" wp14:anchorId="0EB17A3E" wp14:editId="4BAF4E3A">
+            <wp:extent cx="5711507" cy="1400175"/>
+            <wp:effectExtent l="0" t="0" r="3810" b="0"/>
             <wp:docPr id="1049425810" name="Imagen 6"/>
             <wp:cNvGraphicFramePr>
               <a:graphicFrameLocks xmlns:a="http://schemas.openxmlformats.org/drawingml/2006/main" noChangeAspect="1"/>
@@ -2911,7 +2938,7 @@
                   <pic:spPr bwMode="auto">
                     <a:xfrm>
                       <a:off x="0" y="0"/>
-                      <a:ext cx="5567756" cy="1364934"/>
+                      <a:ext cx="5724508" cy="1403362"/>
                     </a:xfrm>
                     <a:prstGeom prst="rect">
                       <a:avLst/>
@@ -2974,7 +3001,7 @@
           <w:color w:val="auto"/>
         </w:rPr>
       </w:pPr>
-      <w:bookmarkStart w:id="9" w:name="_Toc150880259"/>
+      <w:bookmarkStart w:id="9" w:name="_Toc150954942"/>
       <w:r>
         <w:rPr>
           <w:rFonts w:asciiTheme="minorHAnsi" w:hAnsiTheme="minorHAnsi" w:cstheme="minorHAnsi"/>
@@ -3234,7 +3261,7 @@
           <w:color w:val="auto"/>
         </w:rPr>
       </w:pPr>
-      <w:bookmarkStart w:id="10" w:name="_Toc150880260"/>
+      <w:bookmarkStart w:id="10" w:name="_Toc150954943"/>
       <w:r>
         <w:rPr>
           <w:rFonts w:asciiTheme="minorHAnsi" w:hAnsiTheme="minorHAnsi" w:cstheme="minorHAnsi"/>
@@ -3502,7 +3529,7 @@
           <w:color w:val="auto"/>
         </w:rPr>
       </w:pPr>
-      <w:bookmarkStart w:id="11" w:name="_Toc150880261"/>
+      <w:bookmarkStart w:id="11" w:name="_Toc150954944"/>
       <w:r>
         <w:rPr>
           <w:rFonts w:asciiTheme="minorHAnsi" w:hAnsiTheme="minorHAnsi" w:cstheme="minorHAnsi"/>
@@ -4005,7 +4032,7 @@
           <w:color w:val="auto"/>
         </w:rPr>
       </w:pPr>
-      <w:bookmarkStart w:id="12" w:name="_Toc150880262"/>
+      <w:bookmarkStart w:id="12" w:name="_Toc150954945"/>
       <w:r>
         <w:rPr>
           <w:rFonts w:asciiTheme="minorHAnsi" w:hAnsiTheme="minorHAnsi" w:cstheme="minorHAnsi"/>
@@ -4552,7 +4579,7 @@
           <w:color w:val="auto"/>
         </w:rPr>
       </w:pPr>
-      <w:bookmarkStart w:id="13" w:name="_Toc150880263"/>
+      <w:bookmarkStart w:id="13" w:name="_Toc150954946"/>
       <w:r>
         <w:rPr>
           <w:rFonts w:asciiTheme="minorHAnsi" w:hAnsiTheme="minorHAnsi" w:cstheme="minorHAnsi"/>
@@ -4567,6 +4594,297 @@
     </w:p>
     <w:p>
       <w:pPr>
+        <w:jc w:val="both"/>
+      </w:pPr>
+      <w:r>
+        <w:t xml:space="preserve">Para diseñar el menú se utiliza en el </w:t>
+      </w:r>
+      <w:proofErr w:type="spellStart"/>
+      <w:r>
+        <w:t>program</w:t>
+      </w:r>
+      <w:proofErr w:type="spellEnd"/>
+      <w:r>
+        <w:t xml:space="preserve"> con la función </w:t>
+      </w:r>
+      <w:proofErr w:type="spellStart"/>
+      <w:r>
+        <w:t>Console.WriteLine</w:t>
+      </w:r>
+      <w:proofErr w:type="spellEnd"/>
+      <w:r>
+        <w:t xml:space="preserve"> para poder gestionar los vehículos y alquileres (Figura</w:t>
+      </w:r>
+      <w:r>
+        <w:t xml:space="preserve"> 3.1</w:t>
+      </w:r>
+      <w:r>
+        <w:t>)</w:t>
+      </w:r>
+      <w:r>
+        <w:t xml:space="preserve"> y al ejecutar el programa se muestra por consola el menú (Figura 3.2).</w:t>
+      </w:r>
+    </w:p>
+    <w:p>
+      <w:pPr>
+        <w:jc w:val="both"/>
+        <w:rPr>
+          <w:rFonts w:cstheme="minorHAnsi"/>
+        </w:rPr>
+      </w:pPr>
+      <w:r>
+        <w:rPr>
+          <w:rFonts w:cstheme="minorHAnsi"/>
+          <w:noProof/>
+        </w:rPr>
+        <w:drawing>
+          <wp:inline distT="0" distB="0" distL="0" distR="0" wp14:anchorId="14AD0750" wp14:editId="4CFE35EB">
+            <wp:extent cx="5616119" cy="7410450"/>
+            <wp:effectExtent l="0" t="0" r="3810" b="0"/>
+            <wp:docPr id="740473918" name="Imagen 740473918"/>
+            <wp:cNvGraphicFramePr>
+              <a:graphicFrameLocks xmlns:a="http://schemas.openxmlformats.org/drawingml/2006/main" noChangeAspect="1"/>
+            </wp:cNvGraphicFramePr>
+            <a:graphic xmlns:a="http://schemas.openxmlformats.org/drawingml/2006/main">
+              <a:graphicData uri="http://schemas.openxmlformats.org/drawingml/2006/picture">
+                <pic:pic xmlns:pic="http://schemas.openxmlformats.org/drawingml/2006/picture">
+                  <pic:nvPicPr>
+                    <pic:cNvPr id="0" name="Picture 4"/>
+                    <pic:cNvPicPr>
+                      <a:picLocks noChangeAspect="1" noChangeArrowheads="1"/>
+                    </pic:cNvPicPr>
+                  </pic:nvPicPr>
+                  <pic:blipFill>
+                    <a:blip r:embed="rId20">
+                      <a:extLst>
+                        <a:ext uri="{28A0092B-C50C-407E-A947-70E740481C1C}">
+                          <a14:useLocalDpi xmlns:a14="http://schemas.microsoft.com/office/drawing/2010/main" val="0"/>
+                        </a:ext>
+                      </a:extLst>
+                    </a:blip>
+                    <a:srcRect/>
+                    <a:stretch>
+                      <a:fillRect/>
+                    </a:stretch>
+                  </pic:blipFill>
+                  <pic:spPr bwMode="auto">
+                    <a:xfrm>
+                      <a:off x="0" y="0"/>
+                      <a:ext cx="5622582" cy="7418978"/>
+                    </a:xfrm>
+                    <a:prstGeom prst="rect">
+                      <a:avLst/>
+                    </a:prstGeom>
+                    <a:noFill/>
+                    <a:ln>
+                      <a:noFill/>
+                    </a:ln>
+                  </pic:spPr>
+                </pic:pic>
+              </a:graphicData>
+            </a:graphic>
+          </wp:inline>
+        </w:drawing>
+      </w:r>
+    </w:p>
+    <w:p>
+      <w:pPr>
+        <w:autoSpaceDE w:val="0"/>
+        <w:autoSpaceDN w:val="0"/>
+        <w:adjustRightInd w:val="0"/>
+        <w:spacing w:after="0" w:line="240" w:lineRule="auto"/>
+        <w:jc w:val="center"/>
+        <w:rPr>
+          <w:rFonts w:cstheme="minorHAnsi"/>
+          <w:kern w:val="0"/>
+        </w:rPr>
+      </w:pPr>
+      <w:r>
+        <w:rPr>
+          <w:rFonts w:cstheme="minorHAnsi"/>
+        </w:rPr>
+        <w:t xml:space="preserve">Figura: </w:t>
+      </w:r>
+      <w:r>
+        <w:rPr>
+          <w:rFonts w:cstheme="minorHAnsi"/>
+        </w:rPr>
+        <w:t>3</w:t>
+      </w:r>
+      <w:r>
+        <w:rPr>
+          <w:rFonts w:cstheme="minorHAnsi"/>
+        </w:rPr>
+        <w:t>.1</w:t>
+      </w:r>
+    </w:p>
+    <w:p>
+      <w:pPr>
+        <w:jc w:val="both"/>
+      </w:pPr>
+    </w:p>
+    <w:p>
+      <w:pPr>
+        <w:jc w:val="both"/>
+        <w:rPr>
+          <w:rFonts w:cstheme="minorHAnsi"/>
+        </w:rPr>
+      </w:pPr>
+      <w:r>
+        <w:rPr>
+          <w:rFonts w:cstheme="minorHAnsi"/>
+          <w:noProof/>
+        </w:rPr>
+        <w:lastRenderedPageBreak/>
+        <w:drawing>
+          <wp:anchor distT="0" distB="0" distL="114300" distR="114300" simplePos="0" relativeHeight="251669504" behindDoc="1" locked="0" layoutInCell="1" allowOverlap="1" wp14:anchorId="56F5637E" wp14:editId="1EF6C1FA">
+            <wp:simplePos x="0" y="0"/>
+            <wp:positionH relativeFrom="column">
+              <wp:posOffset>929640</wp:posOffset>
+            </wp:positionH>
+            <wp:positionV relativeFrom="paragraph">
+              <wp:posOffset>0</wp:posOffset>
+            </wp:positionV>
+            <wp:extent cx="3342005" cy="2113280"/>
+            <wp:effectExtent l="0" t="0" r="0" b="1270"/>
+            <wp:wrapTight wrapText="bothSides">
+              <wp:wrapPolygon edited="0">
+                <wp:start x="0" y="0"/>
+                <wp:lineTo x="0" y="21418"/>
+                <wp:lineTo x="21424" y="21418"/>
+                <wp:lineTo x="21424" y="0"/>
+                <wp:lineTo x="0" y="0"/>
+              </wp:wrapPolygon>
+            </wp:wrapTight>
+            <wp:docPr id="674542731" name="Imagen 674542731"/>
+            <wp:cNvGraphicFramePr>
+              <a:graphicFrameLocks xmlns:a="http://schemas.openxmlformats.org/drawingml/2006/main" noChangeAspect="1"/>
+            </wp:cNvGraphicFramePr>
+            <a:graphic xmlns:a="http://schemas.openxmlformats.org/drawingml/2006/main">
+              <a:graphicData uri="http://schemas.openxmlformats.org/drawingml/2006/picture">
+                <pic:pic xmlns:pic="http://schemas.openxmlformats.org/drawingml/2006/picture">
+                  <pic:nvPicPr>
+                    <pic:cNvPr id="0" name="Picture 8"/>
+                    <pic:cNvPicPr>
+                      <a:picLocks noChangeAspect="1" noChangeArrowheads="1"/>
+                    </pic:cNvPicPr>
+                  </pic:nvPicPr>
+                  <pic:blipFill>
+                    <a:blip r:embed="rId21">
+                      <a:extLst>
+                        <a:ext uri="{28A0092B-C50C-407E-A947-70E740481C1C}">
+                          <a14:useLocalDpi xmlns:a14="http://schemas.microsoft.com/office/drawing/2010/main" val="0"/>
+                        </a:ext>
+                      </a:extLst>
+                    </a:blip>
+                    <a:srcRect/>
+                    <a:stretch>
+                      <a:fillRect/>
+                    </a:stretch>
+                  </pic:blipFill>
+                  <pic:spPr bwMode="auto">
+                    <a:xfrm>
+                      <a:off x="0" y="0"/>
+                      <a:ext cx="3342005" cy="2113280"/>
+                    </a:xfrm>
+                    <a:prstGeom prst="rect">
+                      <a:avLst/>
+                    </a:prstGeom>
+                    <a:noFill/>
+                    <a:ln>
+                      <a:noFill/>
+                    </a:ln>
+                  </pic:spPr>
+                </pic:pic>
+              </a:graphicData>
+            </a:graphic>
+          </wp:anchor>
+        </w:drawing>
+      </w:r>
+    </w:p>
+    <w:p>
+      <w:pPr>
+        <w:rPr>
+          <w:rFonts w:cstheme="minorHAnsi"/>
+        </w:rPr>
+      </w:pPr>
+    </w:p>
+    <w:p>
+      <w:pPr>
+        <w:rPr>
+          <w:rFonts w:cstheme="minorHAnsi"/>
+        </w:rPr>
+      </w:pPr>
+    </w:p>
+    <w:p>
+      <w:pPr>
+        <w:rPr>
+          <w:rFonts w:cstheme="minorHAnsi"/>
+        </w:rPr>
+      </w:pPr>
+    </w:p>
+    <w:p>
+      <w:pPr>
+        <w:rPr>
+          <w:rFonts w:cstheme="minorHAnsi"/>
+        </w:rPr>
+      </w:pPr>
+    </w:p>
+    <w:p>
+      <w:pPr>
+        <w:rPr>
+          <w:rFonts w:cstheme="minorHAnsi"/>
+        </w:rPr>
+      </w:pPr>
+    </w:p>
+    <w:p>
+      <w:pPr>
+        <w:rPr>
+          <w:rFonts w:cstheme="minorHAnsi"/>
+        </w:rPr>
+      </w:pPr>
+    </w:p>
+    <w:p>
+      <w:pPr>
+        <w:rPr>
+          <w:rFonts w:cstheme="minorHAnsi"/>
+        </w:rPr>
+      </w:pPr>
+    </w:p>
+    <w:p>
+      <w:pPr>
+        <w:jc w:val="center"/>
+        <w:rPr>
+          <w:rFonts w:cstheme="minorHAnsi"/>
+        </w:rPr>
+      </w:pPr>
+      <w:r>
+        <w:rPr>
+          <w:rFonts w:cstheme="minorHAnsi"/>
+        </w:rPr>
+        <w:t xml:space="preserve">Figura: </w:t>
+      </w:r>
+      <w:r>
+        <w:rPr>
+          <w:rFonts w:cstheme="minorHAnsi"/>
+        </w:rPr>
+        <w:t>3</w:t>
+      </w:r>
+      <w:r>
+        <w:rPr>
+          <w:rFonts w:cstheme="minorHAnsi"/>
+        </w:rPr>
+        <w:t>.</w:t>
+      </w:r>
+      <w:r>
+        <w:rPr>
+          <w:rFonts w:cstheme="minorHAnsi"/>
+        </w:rPr>
+        <w:t>2</w:t>
+      </w:r>
+    </w:p>
+    <w:p>
+      <w:pPr>
         <w:pStyle w:val="Ttulo1"/>
         <w:rPr>
           <w:rFonts w:asciiTheme="minorHAnsi" w:hAnsiTheme="minorHAnsi" w:cstheme="minorHAnsi"/>
@@ -4575,7 +4893,7 @@
           <w:color w:val="auto"/>
         </w:rPr>
       </w:pPr>
-      <w:bookmarkStart w:id="14" w:name="_Toc150880264"/>
+      <w:bookmarkStart w:id="14" w:name="_Toc150954947"/>
       <w:r>
         <w:rPr>
           <w:rFonts w:asciiTheme="minorHAnsi" w:hAnsiTheme="minorHAnsi" w:cstheme="minorHAnsi"/>
@@ -4589,31 +4907,16 @@
     </w:p>
     <w:p>
       <w:pPr>
-        <w:jc w:val="both"/>
-        <w:rPr>
-          <w:rFonts w:cstheme="minorHAnsi"/>
-        </w:rPr>
-      </w:pPr>
-      <w:r>
-        <w:rPr>
-          <w:rFonts w:cstheme="minorHAnsi"/>
-        </w:rPr>
-        <w:t>La implementación de bloques try-catch, junto con la representación de relaciones de clases mediante diagramas UML, simplifica y organiza el diseño de la aplicación antes de la fase de codificación. Estas prácticas no solo contribuyen a un código más claro y estructurado, sino que también mejoran la capacidad del sistema para gestionar excepciones de manera efectiva. La inclusión de bloques try-catch proporciona un mecanismo para anticipar y manejar errores durante la ejecución del programa, mejorando la robustez y la capacidad de respuesta del sistema. Los mensajes descriptivos en los bloques catch facilitan la identificación y solución de problemas, mejorando la experiencia tanto para los desarrolladores como para los usuarios. Por otro lado, la representación visual de las relaciones de clases mediante diagramas UML ofrece una visión holística de la estructura del sistema. Esto permite a los desarrolladores comprender de manera más clara las interconexiones entre las entidades del programa, facilitando una planificación más efectiva antes de la implementación. En conclusión, la combinación de bloques try-catch y diagramas UML en el proceso de desarrollo proporciona una metodología que simplifica y organiza el diseño del software, mejorando su calidad y mantenibilidad.</w:t>
-      </w:r>
-    </w:p>
-    <w:p>
-      <w:pPr>
-        <w:rPr>
-          <w:rFonts w:cstheme="minorHAnsi"/>
-        </w:rPr>
-      </w:pPr>
-    </w:p>
-    <w:p>
-      <w:pPr>
-        <w:rPr>
-          <w:rFonts w:cstheme="minorHAnsi"/>
-        </w:rPr>
-      </w:pPr>
+        <w:rPr>
+          <w:rFonts w:cstheme="minorHAnsi"/>
+        </w:rPr>
+      </w:pPr>
+      <w:r>
+        <w:rPr>
+          <w:rFonts w:cstheme="minorHAnsi"/>
+        </w:rPr>
+        <w:t>La incorporación de diagramas UML y el manejo de excepciones durante el desarrollo del sistema de gestión para una empresa de alquiler de vehículos se evidencia como una estrategia eficaz. La representación visual de las relaciones entre clases mediante diagramas UML no solo ofrece una perspectiva integral de la estructura del sistema, sino que también facilita una comprensión clara de las interconexiones entre las diversas entidades del programa.</w:t>
+      </w:r>
     </w:p>
     <w:p>
       <w:pPr>
@@ -4625,7 +4928,7 @@
           <w:color w:val="auto"/>
         </w:rPr>
       </w:pPr>
-      <w:bookmarkStart w:id="15" w:name="_Toc150880265"/>
+      <w:bookmarkStart w:id="15" w:name="_Toc150954948"/>
       <w:r>
         <w:rPr>
           <w:rFonts w:asciiTheme="minorHAnsi" w:hAnsiTheme="minorHAnsi" w:cstheme="minorHAnsi"/>

</xml_diff>

<commit_message>
Terminado InformeTrabajoPractico2 docx y pdf
</commit_message>
<xml_diff>
--- a/TrabajoPractico2/InformeTrabajoPractico2.docx
+++ b/TrabajoPractico2/InformeTrabajoPractico2.docx
@@ -138,15 +138,7 @@
           <w:sz w:val="20"/>
           <w:szCs w:val="20"/>
         </w:rPr>
-        <w:t xml:space="preserve"> </w:t>
-      </w:r>
-      <w:r>
-        <w:rPr>
-          <w:rFonts w:cstheme="minorHAnsi"/>
-          <w:sz w:val="20"/>
-          <w:szCs w:val="20"/>
-        </w:rPr>
-        <w:t>En el funcionamiento de la gestión de la sucursal de alquiler de vehículos, el sistema se presenta como una herramienta integral para organizar y supervisar las operaciones. La aplicación utiliza bloques try-catch y diagramas UML en su diseño, contribuyendo significativamente a la eficiencia y confiabilidad del proceso.</w:t>
+        <w:t xml:space="preserve"> En el funcionamiento de la gestión de la sucursal de alquiler de vehículos, el sistema se presenta como una herramienta integral para organizar y supervisar las operaciones. La aplicación utiliza bloques try-catch y diagramas UML en su diseño, contribuyendo significativamente a la eficiencia y confiabilidad del proceso.</w:t>
       </w:r>
       <w:r>
         <w:rPr>
@@ -241,7 +233,7 @@
             </w:rPr>
             <w:fldChar w:fldCharType="separate"/>
           </w:r>
-          <w:hyperlink w:anchor="_Toc150954933" w:history="1">
+          <w:hyperlink w:anchor="_Toc151024026" w:history="1">
             <w:r>
               <w:rPr>
                 <w:rStyle w:val="Hipervnculo"/>
@@ -289,7 +281,7 @@
                 <w:noProof/>
                 <w:webHidden/>
               </w:rPr>
-              <w:instrText xml:space="preserve"> PAGEREF _Toc150954933 \h </w:instrText>
+              <w:instrText xml:space="preserve"> PAGEREF _Toc151024026 \h </w:instrText>
             </w:r>
             <w:r>
               <w:rPr>
@@ -332,13 +324,11 @@
               <w:lang w:eastAsia="es-ES"/>
             </w:rPr>
           </w:pPr>
-          <w:hyperlink w:anchor="_Toc150954934" w:history="1">
+          <w:hyperlink w:anchor="_Toc151024027" w:history="1">
             <w:r>
               <w:rPr>
                 <w:rStyle w:val="Hipervnculo"/>
                 <w:rFonts w:cstheme="minorHAnsi"/>
-                <w:b/>
-                <w:bCs/>
                 <w:noProof/>
               </w:rPr>
               <w:t>1.1. Excepciones y control de excepciones</w:t>
@@ -362,7 +352,7 @@
                 <w:noProof/>
                 <w:webHidden/>
               </w:rPr>
-              <w:instrText xml:space="preserve"> PAGEREF _Toc150954934 \h </w:instrText>
+              <w:instrText xml:space="preserve"> PAGEREF _Toc151024027 \h </w:instrText>
             </w:r>
             <w:r>
               <w:rPr>
@@ -405,13 +395,11 @@
               <w:lang w:eastAsia="es-ES"/>
             </w:rPr>
           </w:pPr>
-          <w:hyperlink w:anchor="_Toc150954935" w:history="1">
+          <w:hyperlink w:anchor="_Toc151024028" w:history="1">
             <w:r>
               <w:rPr>
                 <w:rStyle w:val="Hipervnculo"/>
                 <w:rFonts w:cstheme="minorHAnsi"/>
-                <w:b/>
-                <w:bCs/>
                 <w:noProof/>
               </w:rPr>
               <w:t>1.2. Relaciones de clases</w:t>
@@ -435,7 +423,7 @@
                 <w:noProof/>
                 <w:webHidden/>
               </w:rPr>
-              <w:instrText xml:space="preserve"> PAGEREF _Toc150954935 \h </w:instrText>
+              <w:instrText xml:space="preserve"> PAGEREF _Toc151024028 \h </w:instrText>
             </w:r>
             <w:r>
               <w:rPr>
@@ -479,7 +467,7 @@
               <w:lang w:eastAsia="es-ES"/>
             </w:rPr>
           </w:pPr>
-          <w:hyperlink w:anchor="_Toc150954936" w:history="1">
+          <w:hyperlink w:anchor="_Toc151024029" w:history="1">
             <w:r>
               <w:rPr>
                 <w:rStyle w:val="Hipervnculo"/>
@@ -527,7 +515,7 @@
                 <w:noProof/>
                 <w:webHidden/>
               </w:rPr>
-              <w:instrText xml:space="preserve"> PAGEREF _Toc150954936 \h </w:instrText>
+              <w:instrText xml:space="preserve"> PAGEREF _Toc151024029 \h </w:instrText>
             </w:r>
             <w:r>
               <w:rPr>
@@ -570,13 +558,11 @@
               <w:lang w:eastAsia="es-ES"/>
             </w:rPr>
           </w:pPr>
-          <w:hyperlink w:anchor="_Toc150954937" w:history="1">
+          <w:hyperlink w:anchor="_Toc151024030" w:history="1">
             <w:r>
               <w:rPr>
                 <w:rStyle w:val="Hipervnculo"/>
                 <w:rFonts w:cstheme="minorHAnsi"/>
-                <w:b/>
-                <w:bCs/>
                 <w:noProof/>
               </w:rPr>
               <w:t>2.1. UML Trabajo Practico 2</w:t>
@@ -600,7 +586,7 @@
                 <w:noProof/>
                 <w:webHidden/>
               </w:rPr>
-              <w:instrText xml:space="preserve"> PAGEREF _Toc150954937 \h </w:instrText>
+              <w:instrText xml:space="preserve"> PAGEREF _Toc151024030 \h </w:instrText>
             </w:r>
             <w:r>
               <w:rPr>
@@ -643,13 +629,11 @@
               <w:lang w:eastAsia="es-ES"/>
             </w:rPr>
           </w:pPr>
-          <w:hyperlink w:anchor="_Toc150954938" w:history="1">
+          <w:hyperlink w:anchor="_Toc151024031" w:history="1">
             <w:r>
               <w:rPr>
                 <w:rStyle w:val="Hipervnculo"/>
                 <w:rFonts w:cstheme="minorHAnsi"/>
-                <w:b/>
-                <w:bCs/>
                 <w:noProof/>
               </w:rPr>
               <w:t>2.2. Clase Vehiculo</w:t>
@@ -673,7 +657,7 @@
                 <w:noProof/>
                 <w:webHidden/>
               </w:rPr>
-              <w:instrText xml:space="preserve"> PAGEREF _Toc150954938 \h </w:instrText>
+              <w:instrText xml:space="preserve"> PAGEREF _Toc151024031 \h </w:instrText>
             </w:r>
             <w:r>
               <w:rPr>
@@ -716,13 +700,11 @@
               <w:lang w:eastAsia="es-ES"/>
             </w:rPr>
           </w:pPr>
-          <w:hyperlink w:anchor="_Toc150954939" w:history="1">
+          <w:hyperlink w:anchor="_Toc151024032" w:history="1">
             <w:r>
               <w:rPr>
                 <w:rStyle w:val="Hipervnculo"/>
                 <w:rFonts w:cstheme="minorHAnsi"/>
-                <w:b/>
-                <w:bCs/>
                 <w:noProof/>
               </w:rPr>
               <w:t>2.3. Clase Detalle</w:t>
@@ -746,7 +728,7 @@
                 <w:noProof/>
                 <w:webHidden/>
               </w:rPr>
-              <w:instrText xml:space="preserve"> PAGEREF _Toc150954939 \h </w:instrText>
+              <w:instrText xml:space="preserve"> PAGEREF _Toc151024032 \h </w:instrText>
             </w:r>
             <w:r>
               <w:rPr>
@@ -789,13 +771,11 @@
               <w:lang w:eastAsia="es-ES"/>
             </w:rPr>
           </w:pPr>
-          <w:hyperlink w:anchor="_Toc150954940" w:history="1">
+          <w:hyperlink w:anchor="_Toc151024033" w:history="1">
             <w:r>
               <w:rPr>
                 <w:rStyle w:val="Hipervnculo"/>
                 <w:rFonts w:cstheme="minorHAnsi"/>
-                <w:b/>
-                <w:bCs/>
                 <w:noProof/>
               </w:rPr>
               <w:t>2.5. Clase Sucursal</w:t>
@@ -819,7 +799,7 @@
                 <w:noProof/>
                 <w:webHidden/>
               </w:rPr>
-              <w:instrText xml:space="preserve"> PAGEREF _Toc150954940 \h </w:instrText>
+              <w:instrText xml:space="preserve"> PAGEREF _Toc151024033 \h </w:instrText>
             </w:r>
             <w:r>
               <w:rPr>
@@ -862,13 +842,11 @@
               <w:lang w:eastAsia="es-ES"/>
             </w:rPr>
           </w:pPr>
-          <w:hyperlink w:anchor="_Toc150954941" w:history="1">
+          <w:hyperlink w:anchor="_Toc151024034" w:history="1">
             <w:r>
               <w:rPr>
                 <w:rStyle w:val="Hipervnculo"/>
                 <w:rFonts w:cstheme="minorHAnsi"/>
-                <w:b/>
-                <w:bCs/>
                 <w:noProof/>
               </w:rPr>
               <w:t>2.6. Clase Deportivo</w:t>
@@ -892,7 +870,7 @@
                 <w:noProof/>
                 <w:webHidden/>
               </w:rPr>
-              <w:instrText xml:space="preserve"> PAGEREF _Toc150954941 \h </w:instrText>
+              <w:instrText xml:space="preserve"> PAGEREF _Toc151024034 \h </w:instrText>
             </w:r>
             <w:r>
               <w:rPr>
@@ -935,13 +913,11 @@
               <w:lang w:eastAsia="es-ES"/>
             </w:rPr>
           </w:pPr>
-          <w:hyperlink w:anchor="_Toc150954942" w:history="1">
+          <w:hyperlink w:anchor="_Toc151024035" w:history="1">
             <w:r>
               <w:rPr>
                 <w:rStyle w:val="Hipervnculo"/>
                 <w:rFonts w:cstheme="minorHAnsi"/>
-                <w:b/>
-                <w:bCs/>
                 <w:noProof/>
               </w:rPr>
               <w:t>2.7. Clase Utilitario</w:t>
@@ -965,7 +941,7 @@
                 <w:noProof/>
                 <w:webHidden/>
               </w:rPr>
-              <w:instrText xml:space="preserve"> PAGEREF _Toc150954942 \h </w:instrText>
+              <w:instrText xml:space="preserve"> PAGEREF _Toc151024035 \h </w:instrText>
             </w:r>
             <w:r>
               <w:rPr>
@@ -1008,13 +984,11 @@
               <w:lang w:eastAsia="es-ES"/>
             </w:rPr>
           </w:pPr>
-          <w:hyperlink w:anchor="_Toc150954943" w:history="1">
+          <w:hyperlink w:anchor="_Toc151024036" w:history="1">
             <w:r>
               <w:rPr>
                 <w:rStyle w:val="Hipervnculo"/>
                 <w:rFonts w:cstheme="minorHAnsi"/>
-                <w:b/>
-                <w:bCs/>
                 <w:noProof/>
               </w:rPr>
               <w:t>2.8. Clase Familiar</w:t>
@@ -1038,7 +1012,7 @@
                 <w:noProof/>
                 <w:webHidden/>
               </w:rPr>
-              <w:instrText xml:space="preserve"> PAGEREF _Toc150954943 \h </w:instrText>
+              <w:instrText xml:space="preserve"> PAGEREF _Toc151024036 \h </w:instrText>
             </w:r>
             <w:r>
               <w:rPr>
@@ -1081,13 +1055,11 @@
               <w:lang w:eastAsia="es-ES"/>
             </w:rPr>
           </w:pPr>
-          <w:hyperlink w:anchor="_Toc150954944" w:history="1">
+          <w:hyperlink w:anchor="_Toc151024037" w:history="1">
             <w:r>
               <w:rPr>
                 <w:rStyle w:val="Hipervnculo"/>
                 <w:rFonts w:cstheme="minorHAnsi"/>
-                <w:b/>
-                <w:bCs/>
                 <w:noProof/>
               </w:rPr>
               <w:t>2.9. Menú</w:t>
@@ -1111,7 +1083,7 @@
                 <w:noProof/>
                 <w:webHidden/>
               </w:rPr>
-              <w:instrText xml:space="preserve"> PAGEREF _Toc150954944 \h </w:instrText>
+              <w:instrText xml:space="preserve"> PAGEREF _Toc151024037 \h </w:instrText>
             </w:r>
             <w:r>
               <w:rPr>
@@ -1154,13 +1126,11 @@
               <w:lang w:eastAsia="es-ES"/>
             </w:rPr>
           </w:pPr>
-          <w:hyperlink w:anchor="_Toc150954945" w:history="1">
+          <w:hyperlink w:anchor="_Toc151024038" w:history="1">
             <w:r>
               <w:rPr>
                 <w:rStyle w:val="Hipervnculo"/>
                 <w:rFonts w:cstheme="minorHAnsi"/>
-                <w:b/>
-                <w:bCs/>
                 <w:noProof/>
               </w:rPr>
               <w:t>2.10. Instrucción try catch</w:t>
@@ -1184,7 +1154,7 @@
                 <w:noProof/>
                 <w:webHidden/>
               </w:rPr>
-              <w:instrText xml:space="preserve"> PAGEREF _Toc150954945 \h </w:instrText>
+              <w:instrText xml:space="preserve"> PAGEREF _Toc151024038 \h </w:instrText>
             </w:r>
             <w:r>
               <w:rPr>
@@ -1227,7 +1197,7 @@
               <w:lang w:eastAsia="es-ES"/>
             </w:rPr>
           </w:pPr>
-          <w:hyperlink w:anchor="_Toc150954946" w:history="1">
+          <w:hyperlink w:anchor="_Toc151024039" w:history="1">
             <w:r>
               <w:rPr>
                 <w:rStyle w:val="Hipervnculo"/>
@@ -1257,7 +1227,7 @@
                 <w:noProof/>
                 <w:webHidden/>
               </w:rPr>
-              <w:instrText xml:space="preserve"> PAGEREF _Toc150954946 \h </w:instrText>
+              <w:instrText xml:space="preserve"> PAGEREF _Toc151024039 \h </w:instrText>
             </w:r>
             <w:r>
               <w:rPr>
@@ -1300,7 +1270,7 @@
               <w:lang w:eastAsia="es-ES"/>
             </w:rPr>
           </w:pPr>
-          <w:hyperlink w:anchor="_Toc150954947" w:history="1">
+          <w:hyperlink w:anchor="_Toc151024040" w:history="1">
             <w:r>
               <w:rPr>
                 <w:rStyle w:val="Hipervnculo"/>
@@ -1330,7 +1300,7 @@
                 <w:noProof/>
                 <w:webHidden/>
               </w:rPr>
-              <w:instrText xml:space="preserve"> PAGEREF _Toc150954947 \h </w:instrText>
+              <w:instrText xml:space="preserve"> PAGEREF _Toc151024040 \h </w:instrText>
             </w:r>
             <w:r>
               <w:rPr>
@@ -1350,7 +1320,7 @@
                 <w:noProof/>
                 <w:webHidden/>
               </w:rPr>
-              <w:t>11</w:t>
+              <w:t>12</w:t>
             </w:r>
             <w:r>
               <w:rPr>
@@ -1373,7 +1343,7 @@
               <w:lang w:eastAsia="es-ES"/>
             </w:rPr>
           </w:pPr>
-          <w:hyperlink w:anchor="_Toc150954948" w:history="1">
+          <w:hyperlink w:anchor="_Toc151024041" w:history="1">
             <w:r>
               <w:rPr>
                 <w:rStyle w:val="Hipervnculo"/>
@@ -1403,7 +1373,7 @@
                 <w:noProof/>
                 <w:webHidden/>
               </w:rPr>
-              <w:instrText xml:space="preserve"> PAGEREF _Toc150954948 \h </w:instrText>
+              <w:instrText xml:space="preserve"> PAGEREF _Toc151024041 \h </w:instrText>
             </w:r>
             <w:r>
               <w:rPr>
@@ -1423,7 +1393,7 @@
                 <w:noProof/>
                 <w:webHidden/>
               </w:rPr>
-              <w:t>11</w:t>
+              <w:t>12</w:t>
             </w:r>
             <w:r>
               <w:rPr>
@@ -1462,12 +1432,23 @@
     </w:p>
     <w:p>
       <w:pPr>
+        <w:tabs>
+          <w:tab w:val="left" w:pos="2985"/>
+        </w:tabs>
         <w:rPr>
           <w:rFonts w:cstheme="minorHAnsi"/>
           <w:sz w:val="20"/>
           <w:szCs w:val="20"/>
         </w:rPr>
       </w:pPr>
+      <w:r>
+        <w:rPr>
+          <w:rFonts w:cstheme="minorHAnsi"/>
+          <w:sz w:val="20"/>
+          <w:szCs w:val="20"/>
+        </w:rPr>
+        <w:tab/>
+      </w:r>
     </w:p>
     <w:p>
       <w:pPr>
@@ -1518,7 +1499,7 @@
           <w:color w:val="auto"/>
         </w:rPr>
       </w:pPr>
-      <w:bookmarkStart w:id="0" w:name="_Toc150954933"/>
+      <w:bookmarkStart w:id="0" w:name="_Toc151024026"/>
       <w:r>
         <w:rPr>
           <w:rFonts w:asciiTheme="minorHAnsi" w:hAnsiTheme="minorHAnsi" w:cstheme="minorHAnsi"/>
@@ -1541,7 +1522,7 @@
           <w:color w:val="auto"/>
         </w:rPr>
       </w:pPr>
-      <w:bookmarkStart w:id="1" w:name="_Toc150954934"/>
+      <w:bookmarkStart w:id="1" w:name="_Toc151024027"/>
       <w:r>
         <w:rPr>
           <w:rFonts w:asciiTheme="minorHAnsi" w:hAnsiTheme="minorHAnsi" w:cstheme="minorHAnsi"/>
@@ -1679,7 +1660,7 @@
           <w:color w:val="auto"/>
         </w:rPr>
       </w:pPr>
-      <w:bookmarkStart w:id="2" w:name="_Toc150954935"/>
+      <w:bookmarkStart w:id="2" w:name="_Toc151024028"/>
       <w:r>
         <w:rPr>
           <w:rFonts w:asciiTheme="minorHAnsi" w:hAnsiTheme="minorHAnsi" w:cstheme="minorHAnsi"/>
@@ -1722,7 +1703,7 @@
           <w:color w:val="auto"/>
         </w:rPr>
       </w:pPr>
-      <w:bookmarkStart w:id="3" w:name="_Toc150954936"/>
+      <w:bookmarkStart w:id="3" w:name="_Toc151024029"/>
       <w:r>
         <w:rPr>
           <w:rFonts w:asciiTheme="minorHAnsi" w:hAnsiTheme="minorHAnsi" w:cstheme="minorHAnsi"/>
@@ -1745,7 +1726,7 @@
           <w:color w:val="auto"/>
         </w:rPr>
       </w:pPr>
-      <w:bookmarkStart w:id="4" w:name="_Toc150954937"/>
+      <w:bookmarkStart w:id="4" w:name="_Toc151024030"/>
       <w:r>
         <w:rPr>
           <w:rFonts w:asciiTheme="minorHAnsi" w:hAnsiTheme="minorHAnsi" w:cstheme="minorHAnsi"/>
@@ -1954,7 +1935,7 @@
           <w:color w:val="auto"/>
         </w:rPr>
       </w:pPr>
-      <w:bookmarkStart w:id="5" w:name="_Toc150954938"/>
+      <w:bookmarkStart w:id="5" w:name="_Toc151024031"/>
       <w:r>
         <w:rPr>
           <w:rFonts w:asciiTheme="minorHAnsi" w:hAnsiTheme="minorHAnsi" w:cstheme="minorHAnsi"/>
@@ -2163,7 +2144,7 @@
           <w:color w:val="auto"/>
         </w:rPr>
       </w:pPr>
-      <w:bookmarkStart w:id="6" w:name="_Toc150954939"/>
+      <w:bookmarkStart w:id="6" w:name="_Toc151024032"/>
       <w:r>
         <w:rPr>
           <w:rFonts w:asciiTheme="minorHAnsi" w:hAnsiTheme="minorHAnsi" w:cstheme="minorHAnsi"/>
@@ -2341,6 +2322,8 @@
       <w:pPr>
         <w:rPr>
           <w:rFonts w:cstheme="minorHAnsi"/>
+          <w:sz w:val="26"/>
+          <w:szCs w:val="26"/>
         </w:rPr>
       </w:pPr>
       <w:r>
@@ -2348,6 +2331,8 @@
           <w:rFonts w:cstheme="minorHAnsi"/>
           <w:b/>
           <w:bCs/>
+          <w:sz w:val="26"/>
+          <w:szCs w:val="26"/>
         </w:rPr>
         <w:lastRenderedPageBreak/>
         <w:t>2.</w:t>
@@ -2357,6 +2342,8 @@
           <w:rFonts w:cstheme="minorHAnsi"/>
           <w:b/>
           <w:bCs/>
+          <w:sz w:val="26"/>
+          <w:szCs w:val="26"/>
         </w:rPr>
         <w:t>4</w:t>
       </w:r>
@@ -2365,6 +2352,8 @@
           <w:rFonts w:cstheme="minorHAnsi"/>
           <w:b/>
           <w:bCs/>
+          <w:sz w:val="26"/>
+          <w:szCs w:val="26"/>
         </w:rPr>
         <w:t>. Clase Alquiler</w:t>
       </w:r>
@@ -2486,7 +2475,7 @@
           <w:color w:val="auto"/>
         </w:rPr>
       </w:pPr>
-      <w:bookmarkStart w:id="7" w:name="_Toc150954940"/>
+      <w:bookmarkStart w:id="7" w:name="_Toc151024033"/>
       <w:r>
         <w:rPr>
           <w:rFonts w:asciiTheme="minorHAnsi" w:hAnsiTheme="minorHAnsi" w:cstheme="minorHAnsi"/>
@@ -2651,7 +2640,7 @@
           <w:noProof/>
         </w:rPr>
         <w:drawing>
-          <wp:inline distT="0" distB="0" distL="0" distR="0" wp14:anchorId="73F07D24" wp14:editId="1F58DD51">
+          <wp:inline distT="0" distB="0" distL="0" distR="0" wp14:anchorId="73F07D24" wp14:editId="67A5C0D7">
             <wp:extent cx="3890204" cy="2419350"/>
             <wp:effectExtent l="0" t="0" r="0" b="0"/>
             <wp:docPr id="921290350" name="Imagen 5"/>
@@ -2724,7 +2713,7 @@
           <w:color w:val="auto"/>
         </w:rPr>
       </w:pPr>
-      <w:bookmarkStart w:id="8" w:name="_Toc150954941"/>
+      <w:bookmarkStart w:id="8" w:name="_Toc151024034"/>
       <w:r>
         <w:rPr>
           <w:rFonts w:asciiTheme="minorHAnsi" w:hAnsiTheme="minorHAnsi" w:cstheme="minorHAnsi"/>
@@ -3001,7 +2990,7 @@
           <w:color w:val="auto"/>
         </w:rPr>
       </w:pPr>
-      <w:bookmarkStart w:id="9" w:name="_Toc150954942"/>
+      <w:bookmarkStart w:id="9" w:name="_Toc151024035"/>
       <w:r>
         <w:rPr>
           <w:rFonts w:asciiTheme="minorHAnsi" w:hAnsiTheme="minorHAnsi" w:cstheme="minorHAnsi"/>
@@ -3261,7 +3250,7 @@
           <w:color w:val="auto"/>
         </w:rPr>
       </w:pPr>
-      <w:bookmarkStart w:id="10" w:name="_Toc150954943"/>
+      <w:bookmarkStart w:id="10" w:name="_Toc151024036"/>
       <w:r>
         <w:rPr>
           <w:rFonts w:asciiTheme="minorHAnsi" w:hAnsiTheme="minorHAnsi" w:cstheme="minorHAnsi"/>
@@ -3529,7 +3518,7 @@
           <w:color w:val="auto"/>
         </w:rPr>
       </w:pPr>
-      <w:bookmarkStart w:id="11" w:name="_Toc150954944"/>
+      <w:bookmarkStart w:id="11" w:name="_Toc151024037"/>
       <w:r>
         <w:rPr>
           <w:rFonts w:asciiTheme="minorHAnsi" w:hAnsiTheme="minorHAnsi" w:cstheme="minorHAnsi"/>
@@ -4032,7 +4021,7 @@
           <w:color w:val="auto"/>
         </w:rPr>
       </w:pPr>
-      <w:bookmarkStart w:id="12" w:name="_Toc150954945"/>
+      <w:bookmarkStart w:id="12" w:name="_Toc151024038"/>
       <w:r>
         <w:rPr>
           <w:rFonts w:asciiTheme="minorHAnsi" w:hAnsiTheme="minorHAnsi" w:cstheme="minorHAnsi"/>
@@ -4579,7 +4568,7 @@
           <w:color w:val="auto"/>
         </w:rPr>
       </w:pPr>
-      <w:bookmarkStart w:id="13" w:name="_Toc150954946"/>
+      <w:bookmarkStart w:id="13" w:name="_Toc151024039"/>
       <w:r>
         <w:rPr>
           <w:rFonts w:asciiTheme="minorHAnsi" w:hAnsiTheme="minorHAnsi" w:cstheme="minorHAnsi"/>
@@ -4862,25 +4851,7 @@
         <w:rPr>
           <w:rFonts w:cstheme="minorHAnsi"/>
         </w:rPr>
-        <w:t xml:space="preserve">Figura: </w:t>
-      </w:r>
-      <w:r>
-        <w:rPr>
-          <w:rFonts w:cstheme="minorHAnsi"/>
-        </w:rPr>
-        <w:t>3</w:t>
-      </w:r>
-      <w:r>
-        <w:rPr>
-          <w:rFonts w:cstheme="minorHAnsi"/>
-        </w:rPr>
-        <w:t>.</w:t>
-      </w:r>
-      <w:r>
-        <w:rPr>
-          <w:rFonts w:cstheme="minorHAnsi"/>
-        </w:rPr>
-        <w:t>2</w:t>
+        <w:t>Figura: 3.2</w:t>
       </w:r>
     </w:p>
     <w:p>
@@ -4893,7 +4864,7 @@
           <w:color w:val="auto"/>
         </w:rPr>
       </w:pPr>
-      <w:bookmarkStart w:id="14" w:name="_Toc150954947"/>
+      <w:bookmarkStart w:id="14" w:name="_Toc151024040"/>
       <w:r>
         <w:rPr>
           <w:rFonts w:asciiTheme="minorHAnsi" w:hAnsiTheme="minorHAnsi" w:cstheme="minorHAnsi"/>
@@ -4928,7 +4899,7 @@
           <w:color w:val="auto"/>
         </w:rPr>
       </w:pPr>
-      <w:bookmarkStart w:id="15" w:name="_Toc150954948"/>
+      <w:bookmarkStart w:id="15" w:name="_Toc151024041"/>
       <w:r>
         <w:rPr>
           <w:rFonts w:asciiTheme="minorHAnsi" w:hAnsiTheme="minorHAnsi" w:cstheme="minorHAnsi"/>

</xml_diff>